<commit_message>
Add bugs: add account and edit account fixed
</commit_message>
<xml_diff>
--- a/ressources/dossier-projet/Projet-certification-Lionel-Ensfelder.docx
+++ b/ressources/dossier-projet/Projet-certification-Lionel-Ensfelder.docx
@@ -4,12 +4,8 @@
   <w:body>
     <w:p>
       <w:pPr>
-        <w:pStyle w:val="Paragraphedeliste"/>
-        <w:numPr>
-          <w:ilvl w:val="0"/>
-          <w:numId w:val="1"/>
-        </w:numPr>
-        <w:spacing w:line="360" w:lineRule="auto"/>
+        <w:spacing w:line="360" w:lineRule="auto"/>
+        <w:jc w:val="both"/>
         <w:rPr>
           <w:rFonts w:asciiTheme="minorHAnsi" w:hAnsiTheme="minorHAnsi" w:cstheme="minorHAnsi"/>
           <w:b/>
@@ -31,32 +27,32 @@
     </w:p>
     <w:p>
       <w:pPr>
-        <w:pStyle w:val="Paragraphedeliste"/>
-        <w:spacing w:line="360" w:lineRule="auto"/>
-        <w:rPr>
-          <w:rFonts w:asciiTheme="minorHAnsi" w:hAnsiTheme="minorHAnsi" w:cstheme="minorHAnsi"/>
-          <w:sz w:val="24"/>
-          <w:szCs w:val="24"/>
-        </w:rPr>
-      </w:pPr>
-    </w:p>
-    <w:p>
-      <w:pPr>
-        <w:pStyle w:val="Paragraphedeliste"/>
-        <w:numPr>
-          <w:ilvl w:val="1"/>
-          <w:numId w:val="1"/>
-        </w:numPr>
-        <w:spacing w:line="360" w:lineRule="auto"/>
-        <w:rPr>
-          <w:rFonts w:asciiTheme="minorHAnsi" w:hAnsiTheme="minorHAnsi" w:cstheme="minorHAnsi"/>
-          <w:sz w:val="24"/>
-          <w:szCs w:val="24"/>
-        </w:rPr>
-      </w:pPr>
-      <w:r>
-        <w:rPr>
-          <w:rFonts w:asciiTheme="minorHAnsi" w:hAnsiTheme="minorHAnsi" w:cstheme="minorHAnsi"/>
+        <w:spacing w:line="360" w:lineRule="auto"/>
+        <w:jc w:val="both"/>
+        <w:rPr>
+          <w:rFonts w:asciiTheme="minorHAnsi" w:hAnsiTheme="minorHAnsi" w:cstheme="minorHAnsi"/>
+          <w:b/>
+          <w:bCs/>
+          <w:sz w:val="24"/>
+          <w:szCs w:val="24"/>
+        </w:rPr>
+      </w:pPr>
+    </w:p>
+    <w:p>
+      <w:pPr>
+        <w:spacing w:line="360" w:lineRule="auto"/>
+        <w:jc w:val="both"/>
+        <w:rPr>
+          <w:rFonts w:asciiTheme="minorHAnsi" w:hAnsiTheme="minorHAnsi" w:cstheme="minorHAnsi"/>
+          <w:color w:val="FF0000"/>
+          <w:sz w:val="24"/>
+          <w:szCs w:val="24"/>
+        </w:rPr>
+      </w:pPr>
+      <w:r>
+        <w:rPr>
+          <w:rFonts w:asciiTheme="minorHAnsi" w:hAnsiTheme="minorHAnsi" w:cstheme="minorHAnsi"/>
+          <w:color w:val="FF0000"/>
           <w:sz w:val="24"/>
           <w:szCs w:val="24"/>
         </w:rPr>
@@ -66,6 +62,7 @@
     <w:p>
       <w:pPr>
         <w:spacing w:line="360" w:lineRule="auto"/>
+        <w:jc w:val="both"/>
         <w:rPr>
           <w:rFonts w:asciiTheme="minorHAnsi" w:hAnsiTheme="minorHAnsi" w:cstheme="minorHAnsi"/>
           <w:sz w:val="24"/>
@@ -84,6 +81,7 @@
     <w:p>
       <w:pPr>
         <w:pStyle w:val="Default"/>
+        <w:jc w:val="both"/>
         <w:rPr>
           <w:rFonts w:asciiTheme="minorHAnsi" w:hAnsiTheme="minorHAnsi" w:cstheme="minorHAnsi"/>
         </w:rPr>
@@ -102,6 +100,7 @@
           <w:ilvl w:val="0"/>
           <w:numId w:val="2"/>
         </w:numPr>
+        <w:jc w:val="both"/>
         <w:rPr>
           <w:rFonts w:asciiTheme="minorHAnsi" w:hAnsiTheme="minorHAnsi" w:cstheme="minorHAnsi"/>
         </w:rPr>
@@ -120,6 +119,7 @@
           <w:ilvl w:val="0"/>
           <w:numId w:val="2"/>
         </w:numPr>
+        <w:jc w:val="both"/>
         <w:rPr>
           <w:rFonts w:asciiTheme="minorHAnsi" w:hAnsiTheme="minorHAnsi" w:cstheme="minorHAnsi"/>
         </w:rPr>
@@ -138,6 +138,7 @@
           <w:ilvl w:val="0"/>
           <w:numId w:val="2"/>
         </w:numPr>
+        <w:jc w:val="both"/>
         <w:rPr>
           <w:rFonts w:asciiTheme="minorHAnsi" w:hAnsiTheme="minorHAnsi" w:cstheme="minorHAnsi"/>
         </w:rPr>
@@ -153,6 +154,7 @@
       <w:pPr>
         <w:pStyle w:val="Paragraphedeliste"/>
         <w:spacing w:line="360" w:lineRule="auto"/>
+        <w:jc w:val="both"/>
         <w:rPr>
           <w:rFonts w:asciiTheme="minorHAnsi" w:hAnsiTheme="minorHAnsi" w:cstheme="minorHAnsi"/>
           <w:sz w:val="24"/>
@@ -163,6 +165,7 @@
     <w:p>
       <w:pPr>
         <w:pStyle w:val="Default"/>
+        <w:jc w:val="both"/>
         <w:rPr>
           <w:rFonts w:asciiTheme="minorHAnsi" w:hAnsiTheme="minorHAnsi" w:cstheme="minorHAnsi"/>
         </w:rPr>
@@ -181,6 +184,7 @@
           <w:ilvl w:val="0"/>
           <w:numId w:val="2"/>
         </w:numPr>
+        <w:jc w:val="both"/>
         <w:rPr>
           <w:rFonts w:asciiTheme="minorHAnsi" w:hAnsiTheme="minorHAnsi" w:cstheme="minorHAnsi"/>
         </w:rPr>
@@ -199,6 +203,7 @@
           <w:ilvl w:val="0"/>
           <w:numId w:val="2"/>
         </w:numPr>
+        <w:jc w:val="both"/>
         <w:rPr>
           <w:rFonts w:asciiTheme="minorHAnsi" w:hAnsiTheme="minorHAnsi" w:cstheme="minorHAnsi"/>
         </w:rPr>
@@ -217,6 +222,7 @@
           <w:ilvl w:val="0"/>
           <w:numId w:val="2"/>
         </w:numPr>
+        <w:jc w:val="both"/>
         <w:rPr>
           <w:rFonts w:asciiTheme="minorHAnsi" w:hAnsiTheme="minorHAnsi" w:cstheme="minorHAnsi"/>
         </w:rPr>
@@ -232,30 +238,29 @@
       <w:pPr>
         <w:pStyle w:val="Paragraphedeliste"/>
         <w:spacing w:line="360" w:lineRule="auto"/>
-        <w:rPr>
-          <w:rFonts w:asciiTheme="minorHAnsi" w:hAnsiTheme="minorHAnsi" w:cstheme="minorHAnsi"/>
-          <w:sz w:val="24"/>
-          <w:szCs w:val="24"/>
-        </w:rPr>
-      </w:pPr>
-    </w:p>
-    <w:p>
-      <w:pPr>
-        <w:pStyle w:val="Paragraphedeliste"/>
-        <w:numPr>
-          <w:ilvl w:val="1"/>
-          <w:numId w:val="1"/>
-        </w:numPr>
-        <w:spacing w:line="360" w:lineRule="auto"/>
-        <w:rPr>
-          <w:rFonts w:asciiTheme="minorHAnsi" w:hAnsiTheme="minorHAnsi" w:cstheme="minorHAnsi"/>
-          <w:sz w:val="24"/>
-          <w:szCs w:val="24"/>
-        </w:rPr>
-      </w:pPr>
-      <w:r>
-        <w:rPr>
-          <w:rFonts w:asciiTheme="minorHAnsi" w:hAnsiTheme="minorHAnsi" w:cstheme="minorHAnsi"/>
+        <w:jc w:val="both"/>
+        <w:rPr>
+          <w:rFonts w:asciiTheme="minorHAnsi" w:hAnsiTheme="minorHAnsi" w:cstheme="minorHAnsi"/>
+          <w:sz w:val="24"/>
+          <w:szCs w:val="24"/>
+        </w:rPr>
+      </w:pPr>
+    </w:p>
+    <w:p>
+      <w:pPr>
+        <w:spacing w:line="360" w:lineRule="auto"/>
+        <w:jc w:val="both"/>
+        <w:rPr>
+          <w:rFonts w:asciiTheme="minorHAnsi" w:hAnsiTheme="minorHAnsi" w:cstheme="minorHAnsi"/>
+          <w:color w:val="FF0000"/>
+          <w:sz w:val="24"/>
+          <w:szCs w:val="24"/>
+        </w:rPr>
+      </w:pPr>
+      <w:r>
+        <w:rPr>
+          <w:rFonts w:asciiTheme="minorHAnsi" w:hAnsiTheme="minorHAnsi" w:cstheme="minorHAnsi"/>
+          <w:color w:val="FF0000"/>
           <w:sz w:val="24"/>
           <w:szCs w:val="24"/>
         </w:rPr>
@@ -264,6 +269,7 @@
       <w:r>
         <w:rPr>
           <w:rFonts w:asciiTheme="minorHAnsi" w:hAnsiTheme="minorHAnsi" w:cstheme="minorHAnsi"/>
+          <w:color w:val="FF0000"/>
           <w:sz w:val="24"/>
           <w:szCs w:val="24"/>
         </w:rPr>
@@ -272,6 +278,7 @@
       <w:r>
         <w:rPr>
           <w:rFonts w:asciiTheme="minorHAnsi" w:hAnsiTheme="minorHAnsi" w:cstheme="minorHAnsi"/>
+          <w:color w:val="FF0000"/>
           <w:sz w:val="24"/>
           <w:szCs w:val="24"/>
         </w:rPr>
@@ -281,16 +288,7 @@
     <w:p>
       <w:pPr>
         <w:spacing w:line="360" w:lineRule="auto"/>
-        <w:rPr>
-          <w:rFonts w:asciiTheme="minorHAnsi" w:hAnsiTheme="minorHAnsi" w:cstheme="minorHAnsi"/>
-          <w:sz w:val="24"/>
-          <w:szCs w:val="24"/>
-        </w:rPr>
-      </w:pPr>
-    </w:p>
-    <w:p>
-      <w:pPr>
-        <w:spacing w:line="360" w:lineRule="auto"/>
+        <w:jc w:val="both"/>
         <w:rPr>
           <w:rFonts w:asciiTheme="minorHAnsi" w:hAnsiTheme="minorHAnsi" w:cstheme="minorHAnsi"/>
           <w:sz w:val="24"/>
@@ -367,6 +365,7 @@
     <w:p>
       <w:pPr>
         <w:spacing w:line="360" w:lineRule="auto"/>
+        <w:jc w:val="both"/>
         <w:rPr>
           <w:rFonts w:asciiTheme="minorHAnsi" w:hAnsiTheme="minorHAnsi" w:cstheme="minorHAnsi"/>
           <w:sz w:val="24"/>
@@ -545,16 +544,18 @@
     <w:p>
       <w:pPr>
         <w:spacing w:line="360" w:lineRule="auto"/>
-        <w:rPr>
-          <w:rFonts w:asciiTheme="minorHAnsi" w:hAnsiTheme="minorHAnsi" w:cstheme="minorHAnsi"/>
-          <w:sz w:val="24"/>
-          <w:szCs w:val="24"/>
-        </w:rPr>
-      </w:pPr>
-    </w:p>
-    <w:p>
-      <w:pPr>
-        <w:spacing w:line="360" w:lineRule="auto"/>
+        <w:jc w:val="both"/>
+        <w:rPr>
+          <w:rFonts w:asciiTheme="minorHAnsi" w:hAnsiTheme="minorHAnsi" w:cstheme="minorHAnsi"/>
+          <w:sz w:val="24"/>
+          <w:szCs w:val="24"/>
+        </w:rPr>
+      </w:pPr>
+    </w:p>
+    <w:p>
+      <w:pPr>
+        <w:spacing w:line="360" w:lineRule="auto"/>
+        <w:jc w:val="both"/>
         <w:rPr>
           <w:rFonts w:asciiTheme="minorHAnsi" w:hAnsiTheme="minorHAnsi" w:cstheme="minorHAnsi"/>
           <w:sz w:val="24"/>
@@ -637,40 +638,39 @@
     <w:p>
       <w:pPr>
         <w:spacing w:line="360" w:lineRule="auto"/>
-        <w:rPr>
-          <w:rFonts w:asciiTheme="minorHAnsi" w:hAnsiTheme="minorHAnsi" w:cstheme="minorHAnsi"/>
-          <w:sz w:val="24"/>
-          <w:szCs w:val="24"/>
-        </w:rPr>
-      </w:pPr>
-    </w:p>
-    <w:p>
-      <w:pPr>
-        <w:pStyle w:val="Paragraphedeliste"/>
-        <w:numPr>
-          <w:ilvl w:val="1"/>
-          <w:numId w:val="1"/>
-        </w:numPr>
-        <w:spacing w:line="360" w:lineRule="auto"/>
-        <w:rPr>
-          <w:rFonts w:asciiTheme="minorHAnsi" w:hAnsiTheme="minorHAnsi" w:cstheme="minorHAnsi"/>
-          <w:sz w:val="24"/>
-          <w:szCs w:val="24"/>
-        </w:rPr>
-      </w:pPr>
-      <w:r>
-        <w:rPr>
-          <w:rFonts w:asciiTheme="minorHAnsi" w:hAnsiTheme="minorHAnsi" w:cstheme="minorHAnsi"/>
-          <w:sz w:val="24"/>
-          <w:szCs w:val="24"/>
-        </w:rPr>
-        <w:lastRenderedPageBreak/>
+        <w:jc w:val="both"/>
+        <w:rPr>
+          <w:rFonts w:asciiTheme="minorHAnsi" w:hAnsiTheme="minorHAnsi" w:cstheme="minorHAnsi"/>
+          <w:sz w:val="24"/>
+          <w:szCs w:val="24"/>
+        </w:rPr>
+      </w:pPr>
+    </w:p>
+    <w:p>
+      <w:pPr>
+        <w:spacing w:line="360" w:lineRule="auto"/>
+        <w:jc w:val="both"/>
+        <w:rPr>
+          <w:rFonts w:asciiTheme="minorHAnsi" w:hAnsiTheme="minorHAnsi" w:cstheme="minorHAnsi"/>
+          <w:color w:val="FF0000"/>
+          <w:sz w:val="24"/>
+          <w:szCs w:val="24"/>
+        </w:rPr>
+      </w:pPr>
+      <w:r>
+        <w:rPr>
+          <w:rFonts w:asciiTheme="minorHAnsi" w:hAnsiTheme="minorHAnsi" w:cstheme="minorHAnsi"/>
+          <w:color w:val="FF0000"/>
+          <w:sz w:val="24"/>
+          <w:szCs w:val="24"/>
+        </w:rPr>
         <w:t>Cahier des charges, expression des besoins ou spécifications fonctionnelles du projet</w:t>
       </w:r>
     </w:p>
     <w:p>
       <w:pPr>
         <w:spacing w:line="360" w:lineRule="auto"/>
+        <w:jc w:val="both"/>
         <w:rPr>
           <w:rFonts w:asciiTheme="minorHAnsi" w:hAnsiTheme="minorHAnsi" w:cstheme="minorHAnsi"/>
           <w:sz w:val="24"/>
@@ -707,6 +707,7 @@
     <w:p>
       <w:pPr>
         <w:spacing w:line="360" w:lineRule="auto"/>
+        <w:jc w:val="both"/>
         <w:rPr>
           <w:rFonts w:asciiTheme="minorHAnsi" w:hAnsiTheme="minorHAnsi" w:cstheme="minorHAnsi"/>
           <w:sz w:val="24"/>
@@ -718,6 +719,7 @@
           <w:noProof/>
           <w:lang w:eastAsia="fr-FR"/>
         </w:rPr>
+        <w:lastRenderedPageBreak/>
         <w:drawing>
           <wp:inline distT="0" distB="0" distL="0" distR="0">
             <wp:extent cx="5760720" cy="2790825"/>
@@ -758,16 +760,18 @@
     <w:p>
       <w:pPr>
         <w:spacing w:line="360" w:lineRule="auto"/>
-        <w:rPr>
-          <w:rFonts w:asciiTheme="minorHAnsi" w:hAnsiTheme="minorHAnsi" w:cstheme="minorHAnsi"/>
-          <w:sz w:val="24"/>
-          <w:szCs w:val="24"/>
-        </w:rPr>
-      </w:pPr>
-    </w:p>
-    <w:p>
-      <w:pPr>
-        <w:spacing w:line="360" w:lineRule="auto"/>
+        <w:jc w:val="both"/>
+        <w:rPr>
+          <w:rFonts w:asciiTheme="minorHAnsi" w:hAnsiTheme="minorHAnsi" w:cstheme="minorHAnsi"/>
+          <w:sz w:val="24"/>
+          <w:szCs w:val="24"/>
+        </w:rPr>
+      </w:pPr>
+    </w:p>
+    <w:p>
+      <w:pPr>
+        <w:spacing w:line="360" w:lineRule="auto"/>
+        <w:jc w:val="both"/>
         <w:rPr>
           <w:rFonts w:asciiTheme="minorHAnsi" w:hAnsiTheme="minorHAnsi" w:cstheme="minorHAnsi"/>
           <w:sz w:val="24"/>
@@ -786,6 +790,7 @@
     <w:p>
       <w:pPr>
         <w:spacing w:line="360" w:lineRule="auto"/>
+        <w:jc w:val="both"/>
         <w:rPr>
           <w:rFonts w:asciiTheme="minorHAnsi" w:hAnsiTheme="minorHAnsi" w:cstheme="minorHAnsi"/>
           <w:sz w:val="24"/>
@@ -839,47 +844,42 @@
     </w:p>
     <w:p>
       <w:pPr>
+        <w:spacing w:line="360" w:lineRule="auto"/>
+        <w:jc w:val="both"/>
+        <w:rPr>
+          <w:rFonts w:asciiTheme="minorHAnsi" w:hAnsiTheme="minorHAnsi" w:cstheme="minorHAnsi"/>
+          <w:color w:val="FF0000"/>
+          <w:sz w:val="24"/>
+          <w:szCs w:val="24"/>
+        </w:rPr>
+      </w:pPr>
+      <w:r>
+        <w:rPr>
+          <w:rFonts w:asciiTheme="minorHAnsi" w:hAnsiTheme="minorHAnsi" w:cstheme="minorHAnsi"/>
+          <w:color w:val="FF0000"/>
+          <w:sz w:val="24"/>
+          <w:szCs w:val="24"/>
+        </w:rPr>
+        <w:t>Spécifications techniques du projet élaborées par le candidat, y compris pour la sécurité web et web mobile</w:t>
+      </w:r>
+    </w:p>
+    <w:p>
+      <w:pPr>
         <w:pStyle w:val="Paragraphedeliste"/>
-        <w:numPr>
-          <w:ilvl w:val="1"/>
-          <w:numId w:val="1"/>
-        </w:numPr>
-        <w:spacing w:line="360" w:lineRule="auto"/>
-        <w:rPr>
-          <w:rFonts w:asciiTheme="minorHAnsi" w:hAnsiTheme="minorHAnsi" w:cstheme="minorHAnsi"/>
-          <w:sz w:val="24"/>
-          <w:szCs w:val="24"/>
-        </w:rPr>
-      </w:pPr>
-      <w:r>
-        <w:rPr>
-          <w:rFonts w:asciiTheme="minorHAnsi" w:hAnsiTheme="minorHAnsi" w:cstheme="minorHAnsi"/>
-          <w:sz w:val="24"/>
-          <w:szCs w:val="24"/>
-        </w:rPr>
-        <w:t>Spécifications techniques du projet élaborées par le candidat, y compris pour la sécurité web et web mobile</w:t>
-      </w:r>
-    </w:p>
-    <w:p>
-      <w:pPr>
-        <w:pStyle w:val="Paragraphedeliste"/>
         <w:spacing w:line="360" w:lineRule="auto"/>
         <w:ind w:left="1440"/>
-        <w:rPr>
-          <w:rFonts w:asciiTheme="minorHAnsi" w:hAnsiTheme="minorHAnsi" w:cstheme="minorHAnsi"/>
-          <w:sz w:val="24"/>
-          <w:szCs w:val="24"/>
-        </w:rPr>
-      </w:pPr>
-    </w:p>
-    <w:p>
-      <w:pPr>
-        <w:pStyle w:val="Paragraphedeliste"/>
-        <w:numPr>
-          <w:ilvl w:val="0"/>
-          <w:numId w:val="1"/>
-        </w:numPr>
-        <w:spacing w:line="360" w:lineRule="auto"/>
+        <w:jc w:val="both"/>
+        <w:rPr>
+          <w:rFonts w:asciiTheme="minorHAnsi" w:hAnsiTheme="minorHAnsi" w:cstheme="minorHAnsi"/>
+          <w:sz w:val="24"/>
+          <w:szCs w:val="24"/>
+        </w:rPr>
+      </w:pPr>
+    </w:p>
+    <w:p>
+      <w:pPr>
+        <w:spacing w:line="360" w:lineRule="auto"/>
+        <w:jc w:val="both"/>
         <w:rPr>
           <w:rFonts w:asciiTheme="minorHAnsi" w:hAnsiTheme="minorHAnsi" w:cstheme="minorHAnsi"/>
           <w:b/>
@@ -903,35 +903,68 @@
       <w:pPr>
         <w:pStyle w:val="Paragraphedeliste"/>
         <w:spacing w:line="360" w:lineRule="auto"/>
-        <w:rPr>
-          <w:rFonts w:asciiTheme="minorHAnsi" w:hAnsiTheme="minorHAnsi" w:cstheme="minorHAnsi"/>
-          <w:sz w:val="24"/>
-          <w:szCs w:val="24"/>
-        </w:rPr>
-      </w:pPr>
+        <w:jc w:val="both"/>
+        <w:rPr>
+          <w:rFonts w:asciiTheme="minorHAnsi" w:hAnsiTheme="minorHAnsi" w:cstheme="minorHAnsi"/>
+          <w:sz w:val="24"/>
+          <w:szCs w:val="24"/>
+        </w:rPr>
+      </w:pPr>
+    </w:p>
+    <w:p>
+      <w:pPr>
+        <w:spacing w:line="360" w:lineRule="auto"/>
+        <w:jc w:val="both"/>
+        <w:rPr>
+          <w:rFonts w:asciiTheme="minorHAnsi" w:hAnsiTheme="minorHAnsi" w:cstheme="minorHAnsi"/>
+          <w:color w:val="FF0000"/>
+          <w:sz w:val="24"/>
+          <w:szCs w:val="24"/>
+        </w:rPr>
+      </w:pPr>
+      <w:r>
+        <w:rPr>
+          <w:rFonts w:asciiTheme="minorHAnsi" w:hAnsiTheme="minorHAnsi" w:cstheme="minorHAnsi"/>
+          <w:color w:val="FF0000"/>
+          <w:sz w:val="24"/>
+          <w:szCs w:val="24"/>
+        </w:rPr>
+        <w:t>Réalisations du candidat comportant les extraits de code les plus significatifs : les extraits sont argumentés ; prise en compte de la sécurité et du web mobile</w:t>
+      </w:r>
     </w:p>
     <w:p>
       <w:pPr>
         <w:pStyle w:val="Paragraphedeliste"/>
-        <w:numPr>
-          <w:ilvl w:val="1"/>
-          <w:numId w:val="1"/>
-        </w:numPr>
-        <w:spacing w:line="360" w:lineRule="auto"/>
-        <w:rPr>
-          <w:rFonts w:asciiTheme="minorHAnsi" w:hAnsiTheme="minorHAnsi" w:cstheme="minorHAnsi"/>
-          <w:sz w:val="24"/>
-          <w:szCs w:val="24"/>
-        </w:rPr>
-      </w:pPr>
-      <w:r>
-        <w:rPr>
-          <w:rFonts w:asciiTheme="minorHAnsi" w:hAnsiTheme="minorHAnsi" w:cstheme="minorHAnsi"/>
+        <w:spacing w:line="360" w:lineRule="auto"/>
+        <w:ind w:left="1440"/>
+        <w:jc w:val="both"/>
+        <w:rPr>
+          <w:rFonts w:asciiTheme="minorHAnsi" w:hAnsiTheme="minorHAnsi" w:cstheme="minorHAnsi"/>
+          <w:sz w:val="24"/>
+          <w:szCs w:val="24"/>
+        </w:rPr>
+      </w:pPr>
+    </w:p>
+    <w:p>
+      <w:pPr>
+        <w:spacing w:line="360" w:lineRule="auto"/>
+        <w:jc w:val="both"/>
+        <w:rPr>
+          <w:rFonts w:asciiTheme="minorHAnsi" w:hAnsiTheme="minorHAnsi" w:cstheme="minorHAnsi"/>
+          <w:color w:val="FF0000"/>
+          <w:sz w:val="24"/>
+          <w:szCs w:val="24"/>
+        </w:rPr>
+      </w:pPr>
+      <w:r>
+        <w:rPr>
+          <w:rFonts w:asciiTheme="minorHAnsi" w:hAnsiTheme="minorHAnsi" w:cstheme="minorHAnsi"/>
+          <w:color w:val="FF0000"/>
           <w:sz w:val="24"/>
           <w:szCs w:val="24"/>
         </w:rPr>
         <w:lastRenderedPageBreak/>
-        <w:t>Réalisations du candidat comportant les extraits de code les plus significatifs : les extraits sont argumentés ; prise en compte de la sécurité et du web mobile</w:t>
+        <w:t>Présentation du jeu d’essai élaboré par le candidat de la fonctionnalité la plus représentative : données en entrée, données en sortie, données obtenues</w:t>
       </w:r>
     </w:p>
     <w:p>
@@ -939,56 +972,18 @@
         <w:pStyle w:val="Paragraphedeliste"/>
         <w:spacing w:line="360" w:lineRule="auto"/>
         <w:ind w:left="1440"/>
-        <w:rPr>
-          <w:rFonts w:asciiTheme="minorHAnsi" w:hAnsiTheme="minorHAnsi" w:cstheme="minorHAnsi"/>
-          <w:sz w:val="24"/>
-          <w:szCs w:val="24"/>
-        </w:rPr>
-      </w:pPr>
-    </w:p>
-    <w:p>
-      <w:pPr>
-        <w:pStyle w:val="Paragraphedeliste"/>
-        <w:numPr>
-          <w:ilvl w:val="1"/>
-          <w:numId w:val="1"/>
-        </w:numPr>
-        <w:spacing w:line="360" w:lineRule="auto"/>
-        <w:rPr>
-          <w:rFonts w:asciiTheme="minorHAnsi" w:hAnsiTheme="minorHAnsi" w:cstheme="minorHAnsi"/>
-          <w:sz w:val="24"/>
-          <w:szCs w:val="24"/>
-        </w:rPr>
-      </w:pPr>
-      <w:r>
-        <w:rPr>
-          <w:rFonts w:asciiTheme="minorHAnsi" w:hAnsiTheme="minorHAnsi" w:cstheme="minorHAnsi"/>
-          <w:sz w:val="24"/>
-          <w:szCs w:val="24"/>
-        </w:rPr>
-        <w:t>Présentation du jeu d’essai élaboré par le candidat de la fonctionnalité la plus représentative : données en entrée, données en sortie, données obtenues</w:t>
-      </w:r>
-    </w:p>
-    <w:p>
-      <w:pPr>
-        <w:pStyle w:val="Paragraphedeliste"/>
-        <w:spacing w:line="360" w:lineRule="auto"/>
-        <w:ind w:left="1440"/>
-        <w:rPr>
-          <w:rFonts w:asciiTheme="minorHAnsi" w:hAnsiTheme="minorHAnsi" w:cstheme="minorHAnsi"/>
-          <w:sz w:val="24"/>
-          <w:szCs w:val="24"/>
-        </w:rPr>
-      </w:pPr>
-    </w:p>
-    <w:p>
-      <w:pPr>
-        <w:pStyle w:val="Paragraphedeliste"/>
-        <w:numPr>
-          <w:ilvl w:val="0"/>
-          <w:numId w:val="1"/>
-        </w:numPr>
-        <w:spacing w:line="360" w:lineRule="auto"/>
+        <w:jc w:val="both"/>
+        <w:rPr>
+          <w:rFonts w:asciiTheme="minorHAnsi" w:hAnsiTheme="minorHAnsi" w:cstheme="minorHAnsi"/>
+          <w:sz w:val="24"/>
+          <w:szCs w:val="24"/>
+        </w:rPr>
+      </w:pPr>
+    </w:p>
+    <w:p>
+      <w:pPr>
+        <w:spacing w:line="360" w:lineRule="auto"/>
+        <w:jc w:val="both"/>
         <w:rPr>
           <w:rFonts w:asciiTheme="minorHAnsi" w:hAnsiTheme="minorHAnsi" w:cstheme="minorHAnsi"/>
           <w:b/>
@@ -1012,30 +1007,29 @@
       <w:pPr>
         <w:pStyle w:val="Paragraphedeliste"/>
         <w:spacing w:line="360" w:lineRule="auto"/>
-        <w:rPr>
-          <w:rFonts w:asciiTheme="minorHAnsi" w:hAnsiTheme="minorHAnsi" w:cstheme="minorHAnsi"/>
-          <w:sz w:val="24"/>
-          <w:szCs w:val="24"/>
-        </w:rPr>
-      </w:pPr>
-    </w:p>
-    <w:p>
-      <w:pPr>
-        <w:pStyle w:val="Paragraphedeliste"/>
-        <w:numPr>
-          <w:ilvl w:val="1"/>
-          <w:numId w:val="1"/>
-        </w:numPr>
-        <w:spacing w:line="360" w:lineRule="auto"/>
-        <w:rPr>
-          <w:rFonts w:asciiTheme="minorHAnsi" w:hAnsiTheme="minorHAnsi" w:cstheme="minorHAnsi"/>
-          <w:sz w:val="24"/>
-          <w:szCs w:val="24"/>
-        </w:rPr>
-      </w:pPr>
-      <w:r>
-        <w:rPr>
-          <w:rFonts w:asciiTheme="minorHAnsi" w:hAnsiTheme="minorHAnsi" w:cstheme="minorHAnsi"/>
+        <w:jc w:val="both"/>
+        <w:rPr>
+          <w:rFonts w:asciiTheme="minorHAnsi" w:hAnsiTheme="minorHAnsi" w:cstheme="minorHAnsi"/>
+          <w:sz w:val="24"/>
+          <w:szCs w:val="24"/>
+        </w:rPr>
+      </w:pPr>
+    </w:p>
+    <w:p>
+      <w:pPr>
+        <w:spacing w:line="360" w:lineRule="auto"/>
+        <w:jc w:val="both"/>
+        <w:rPr>
+          <w:rFonts w:asciiTheme="minorHAnsi" w:hAnsiTheme="minorHAnsi" w:cstheme="minorHAnsi"/>
+          <w:color w:val="FF0000"/>
+          <w:sz w:val="24"/>
+          <w:szCs w:val="24"/>
+        </w:rPr>
+      </w:pPr>
+      <w:r>
+        <w:rPr>
+          <w:rFonts w:asciiTheme="minorHAnsi" w:hAnsiTheme="minorHAnsi" w:cstheme="minorHAnsi"/>
+          <w:color w:val="FF0000"/>
           <w:sz w:val="24"/>
           <w:szCs w:val="24"/>
         </w:rPr>
@@ -1046,6 +1040,7 @@
           <w:rFonts w:asciiTheme="minorHAnsi" w:hAnsiTheme="minorHAnsi" w:cstheme="minorHAnsi"/>
           <w:b/>
           <w:bCs/>
+          <w:color w:val="FF0000"/>
           <w:sz w:val="24"/>
           <w:szCs w:val="24"/>
         </w:rPr>
@@ -1054,6 +1049,7 @@
       <w:r>
         <w:rPr>
           <w:rFonts w:asciiTheme="minorHAnsi" w:hAnsiTheme="minorHAnsi" w:cstheme="minorHAnsi"/>
+          <w:color w:val="FF0000"/>
           <w:sz w:val="24"/>
           <w:szCs w:val="24"/>
         </w:rPr>
@@ -1065,30 +1061,30 @@
         <w:pStyle w:val="Paragraphedeliste"/>
         <w:spacing w:line="360" w:lineRule="auto"/>
         <w:ind w:left="1440"/>
-        <w:rPr>
-          <w:rFonts w:asciiTheme="minorHAnsi" w:hAnsiTheme="minorHAnsi" w:cstheme="minorHAnsi"/>
-          <w:sz w:val="24"/>
-          <w:szCs w:val="24"/>
-        </w:rPr>
-      </w:pPr>
-    </w:p>
-    <w:p>
-      <w:pPr>
-        <w:pStyle w:val="Paragraphedeliste"/>
-        <w:numPr>
-          <w:ilvl w:val="1"/>
-          <w:numId w:val="1"/>
-        </w:numPr>
-        <w:spacing w:line="360" w:lineRule="auto"/>
-        <w:rPr>
-          <w:rFonts w:asciiTheme="minorHAnsi" w:hAnsiTheme="minorHAnsi" w:cstheme="minorHAnsi"/>
-          <w:sz w:val="24"/>
-          <w:szCs w:val="24"/>
-        </w:rPr>
-      </w:pPr>
-      <w:r>
-        <w:rPr>
-          <w:rFonts w:asciiTheme="minorHAnsi" w:hAnsiTheme="minorHAnsi" w:cstheme="minorHAnsi"/>
+        <w:jc w:val="both"/>
+        <w:rPr>
+          <w:rFonts w:asciiTheme="minorHAnsi" w:hAnsiTheme="minorHAnsi" w:cstheme="minorHAnsi"/>
+          <w:color w:val="FF0000"/>
+          <w:sz w:val="24"/>
+          <w:szCs w:val="24"/>
+        </w:rPr>
+      </w:pPr>
+    </w:p>
+    <w:p>
+      <w:pPr>
+        <w:spacing w:line="360" w:lineRule="auto"/>
+        <w:jc w:val="both"/>
+        <w:rPr>
+          <w:rFonts w:asciiTheme="minorHAnsi" w:hAnsiTheme="minorHAnsi" w:cstheme="minorHAnsi"/>
+          <w:color w:val="FF0000"/>
+          <w:sz w:val="24"/>
+          <w:szCs w:val="24"/>
+        </w:rPr>
+      </w:pPr>
+      <w:r>
+        <w:rPr>
+          <w:rFonts w:asciiTheme="minorHAnsi" w:hAnsiTheme="minorHAnsi" w:cstheme="minorHAnsi"/>
+          <w:color w:val="FF0000"/>
           <w:sz w:val="24"/>
           <w:szCs w:val="24"/>
         </w:rPr>
@@ -1099,6 +1095,7 @@
       <w:r>
         <w:rPr>
           <w:rFonts w:asciiTheme="minorHAnsi" w:hAnsiTheme="minorHAnsi" w:cstheme="minorHAnsi"/>
+          <w:color w:val="FF0000"/>
           <w:sz w:val="24"/>
           <w:szCs w:val="24"/>
         </w:rPr>
@@ -1107,6 +1104,7 @@
       <w:r>
         <w:rPr>
           <w:rFonts w:asciiTheme="minorHAnsi" w:hAnsiTheme="minorHAnsi" w:cstheme="minorHAnsi"/>
+          <w:color w:val="FF0000"/>
           <w:sz w:val="24"/>
           <w:szCs w:val="24"/>
         </w:rPr>
@@ -1116,30 +1114,30 @@
     <w:p>
       <w:pPr>
         <w:spacing w:line="360" w:lineRule="auto"/>
-        <w:rPr>
-          <w:rFonts w:asciiTheme="minorHAnsi" w:hAnsiTheme="minorHAnsi" w:cstheme="minorHAnsi"/>
-          <w:sz w:val="24"/>
-          <w:szCs w:val="24"/>
-        </w:rPr>
-      </w:pPr>
-    </w:p>
-    <w:p>
-      <w:pPr>
-        <w:pStyle w:val="Paragraphedeliste"/>
-        <w:numPr>
-          <w:ilvl w:val="1"/>
-          <w:numId w:val="1"/>
-        </w:numPr>
-        <w:spacing w:line="360" w:lineRule="auto"/>
-        <w:rPr>
-          <w:rFonts w:asciiTheme="minorHAnsi" w:hAnsiTheme="minorHAnsi" w:cstheme="minorHAnsi"/>
-          <w:sz w:val="24"/>
-          <w:szCs w:val="24"/>
-        </w:rPr>
-      </w:pPr>
-      <w:r>
-        <w:rPr>
-          <w:rFonts w:asciiTheme="minorHAnsi" w:hAnsiTheme="minorHAnsi" w:cstheme="minorHAnsi"/>
+        <w:jc w:val="both"/>
+        <w:rPr>
+          <w:rFonts w:asciiTheme="minorHAnsi" w:hAnsiTheme="minorHAnsi" w:cstheme="minorHAnsi"/>
+          <w:color w:val="FF0000"/>
+          <w:sz w:val="24"/>
+          <w:szCs w:val="24"/>
+        </w:rPr>
+      </w:pPr>
+    </w:p>
+    <w:p>
+      <w:pPr>
+        <w:spacing w:line="360" w:lineRule="auto"/>
+        <w:jc w:val="both"/>
+        <w:rPr>
+          <w:rFonts w:asciiTheme="minorHAnsi" w:hAnsiTheme="minorHAnsi" w:cstheme="minorHAnsi"/>
+          <w:color w:val="FF0000"/>
+          <w:sz w:val="24"/>
+          <w:szCs w:val="24"/>
+        </w:rPr>
+      </w:pPr>
+      <w:r>
+        <w:rPr>
+          <w:rFonts w:asciiTheme="minorHAnsi" w:hAnsiTheme="minorHAnsi" w:cstheme="minorHAnsi"/>
+          <w:color w:val="FF0000"/>
           <w:sz w:val="24"/>
           <w:szCs w:val="24"/>
         </w:rPr>
@@ -1149,30 +1147,30 @@
     <w:p>
       <w:pPr>
         <w:spacing w:line="360" w:lineRule="auto"/>
-        <w:rPr>
-          <w:rFonts w:asciiTheme="minorHAnsi" w:hAnsiTheme="minorHAnsi" w:cstheme="minorHAnsi"/>
-          <w:sz w:val="24"/>
-          <w:szCs w:val="24"/>
-        </w:rPr>
-      </w:pPr>
-    </w:p>
-    <w:p>
-      <w:pPr>
-        <w:pStyle w:val="Paragraphedeliste"/>
-        <w:numPr>
-          <w:ilvl w:val="1"/>
-          <w:numId w:val="1"/>
-        </w:numPr>
-        <w:spacing w:line="360" w:lineRule="auto"/>
-        <w:rPr>
-          <w:rFonts w:asciiTheme="minorHAnsi" w:hAnsiTheme="minorHAnsi" w:cstheme="minorHAnsi"/>
-          <w:sz w:val="24"/>
-          <w:szCs w:val="24"/>
-        </w:rPr>
-      </w:pPr>
-      <w:r>
-        <w:rPr>
-          <w:rFonts w:asciiTheme="minorHAnsi" w:hAnsiTheme="minorHAnsi" w:cstheme="minorHAnsi"/>
+        <w:jc w:val="both"/>
+        <w:rPr>
+          <w:rFonts w:asciiTheme="minorHAnsi" w:hAnsiTheme="minorHAnsi" w:cstheme="minorHAnsi"/>
+          <w:color w:val="FF0000"/>
+          <w:sz w:val="24"/>
+          <w:szCs w:val="24"/>
+        </w:rPr>
+      </w:pPr>
+    </w:p>
+    <w:p>
+      <w:pPr>
+        <w:spacing w:line="360" w:lineRule="auto"/>
+        <w:jc w:val="both"/>
+        <w:rPr>
+          <w:rFonts w:asciiTheme="minorHAnsi" w:hAnsiTheme="minorHAnsi" w:cstheme="minorHAnsi"/>
+          <w:color w:val="FF0000"/>
+          <w:sz w:val="24"/>
+          <w:szCs w:val="24"/>
+        </w:rPr>
+      </w:pPr>
+      <w:r>
+        <w:rPr>
+          <w:rFonts w:asciiTheme="minorHAnsi" w:hAnsiTheme="minorHAnsi" w:cstheme="minorHAnsi"/>
+          <w:color w:val="FF0000"/>
           <w:sz w:val="24"/>
           <w:szCs w:val="24"/>
         </w:rPr>
@@ -1302,7 +1300,7 @@
                 <w:sz w:val="20"/>
                 <w:szCs w:val="20"/>
               </w:rPr>
-              <w:t>2</w:t>
+              <w:t>3</w:t>
             </w:r>
             <w:r>
               <w:rPr>

</xml_diff>

<commit_message>
Chapitre 1: résumé et cahier des charges
</commit_message>
<xml_diff>
--- a/ressources/dossier-projet/Projet-certification-Lionel-Ensfelder.docx
+++ b/ressources/dossier-projet/Projet-certification-Lionel-Ensfelder.docx
@@ -1,6 +1,6 @@
 
 <file path=word/document.xml><?xml version="1.0" encoding="utf-8"?>
-<w:document xmlns:ve="http://schemas.openxmlformats.org/markup-compatibility/2006" xmlns:o="urn:schemas-microsoft-com:office:office" xmlns:r="http://schemas.openxmlformats.org/officeDocument/2006/relationships" xmlns:m="http://schemas.openxmlformats.org/officeDocument/2006/math" xmlns:v="urn:schemas-microsoft-com:vml" xmlns:wp="http://schemas.openxmlformats.org/drawingml/2006/wordprocessingDrawing" xmlns:w10="urn:schemas-microsoft-com:office:word" xmlns:w="http://schemas.openxmlformats.org/wordprocessingml/2006/main" xmlns:wne="http://schemas.microsoft.com/office/word/2006/wordml">
+<w:document xmlns:wpc="http://schemas.microsoft.com/office/word/2010/wordprocessingCanvas" xmlns:cx="http://schemas.microsoft.com/office/drawing/2014/chartex" xmlns:cx1="http://schemas.microsoft.com/office/drawing/2015/9/8/chartex" xmlns:cx2="http://schemas.microsoft.com/office/drawing/2015/10/21/chartex" xmlns:cx3="http://schemas.microsoft.com/office/drawing/2016/5/9/chartex" xmlns:cx4="http://schemas.microsoft.com/office/drawing/2016/5/10/chartex" xmlns:cx5="http://schemas.microsoft.com/office/drawing/2016/5/11/chartex" xmlns:cx6="http://schemas.microsoft.com/office/drawing/2016/5/12/chartex" xmlns:cx7="http://schemas.microsoft.com/office/drawing/2016/5/13/chartex" xmlns:cx8="http://schemas.microsoft.com/office/drawing/2016/5/14/chartex" xmlns:mc="http://schemas.openxmlformats.org/markup-compatibility/2006" xmlns:aink="http://schemas.microsoft.com/office/drawing/2016/ink" xmlns:am3d="http://schemas.microsoft.com/office/drawing/2017/model3d" xmlns:o="urn:schemas-microsoft-com:office:office" xmlns:r="http://schemas.openxmlformats.org/officeDocument/2006/relationships" xmlns:m="http://schemas.openxmlformats.org/officeDocument/2006/math" xmlns:v="urn:schemas-microsoft-com:vml" xmlns:wp14="http://schemas.microsoft.com/office/word/2010/wordprocessingDrawing" xmlns:wp="http://schemas.openxmlformats.org/drawingml/2006/wordprocessingDrawing" xmlns:w10="urn:schemas-microsoft-com:office:word" xmlns:w="http://schemas.openxmlformats.org/wordprocessingml/2006/main" xmlns:w14="http://schemas.microsoft.com/office/word/2010/wordml" xmlns:w15="http://schemas.microsoft.com/office/word/2012/wordml" xmlns:w16cid="http://schemas.microsoft.com/office/word/2016/wordml/cid" xmlns:w16se="http://schemas.microsoft.com/office/word/2015/wordml/symex" xmlns:wpg="http://schemas.microsoft.com/office/word/2010/wordprocessingGroup" xmlns:wpi="http://schemas.microsoft.com/office/word/2010/wordprocessingInk" xmlns:wne="http://schemas.microsoft.com/office/word/2006/wordml" xmlns:wps="http://schemas.microsoft.com/office/word/2010/wordprocessingShape" mc:Ignorable="w14 w15 w16se w16cid wp14">
   <w:body>
     <w:p>
       <w:pPr>
@@ -22,8 +22,92 @@
           <w:sz w:val="24"/>
           <w:szCs w:val="24"/>
         </w:rPr>
+        <w:t>ENSFELDER Lionel</w:t>
+      </w:r>
+    </w:p>
+    <w:p>
+      <w:pPr>
+        <w:spacing w:line="360" w:lineRule="auto"/>
+        <w:jc w:val="both"/>
+        <w:rPr>
+          <w:rFonts w:asciiTheme="minorHAnsi" w:hAnsiTheme="minorHAnsi" w:cstheme="minorHAnsi"/>
+          <w:sz w:val="24"/>
+          <w:szCs w:val="24"/>
+        </w:rPr>
+      </w:pPr>
+      <w:r>
+        <w:rPr>
+          <w:rFonts w:asciiTheme="minorHAnsi" w:hAnsiTheme="minorHAnsi" w:cstheme="minorHAnsi"/>
+          <w:sz w:val="24"/>
+          <w:szCs w:val="24"/>
+        </w:rPr>
+        <w:t>Préparant au Titre Professionnelle niveau III</w:t>
+      </w:r>
+      <w:r>
+        <w:rPr>
+          <w:rFonts w:asciiTheme="minorHAnsi" w:hAnsiTheme="minorHAnsi" w:cstheme="minorHAnsi"/>
+          <w:sz w:val="24"/>
+          <w:szCs w:val="24"/>
+        </w:rPr>
+        <w:t xml:space="preserve"> - </w:t>
+      </w:r>
+      <w:r>
+        <w:rPr>
+          <w:rFonts w:asciiTheme="minorHAnsi" w:hAnsiTheme="minorHAnsi" w:cstheme="minorHAnsi"/>
+          <w:sz w:val="24"/>
+          <w:szCs w:val="24"/>
+        </w:rPr>
+        <w:t>Développeur web et web mobile</w:t>
+      </w:r>
+    </w:p>
+    <w:p>
+      <w:pPr>
+        <w:spacing w:line="360" w:lineRule="auto"/>
+        <w:jc w:val="both"/>
+        <w:rPr>
+          <w:rFonts w:asciiTheme="minorHAnsi" w:hAnsiTheme="minorHAnsi" w:cstheme="minorHAnsi"/>
+          <w:sz w:val="24"/>
+          <w:szCs w:val="24"/>
+        </w:rPr>
+      </w:pPr>
+      <w:r>
+        <w:rPr>
+          <w:rFonts w:asciiTheme="minorHAnsi" w:hAnsiTheme="minorHAnsi" w:cstheme="minorHAnsi"/>
+          <w:sz w:val="24"/>
+          <w:szCs w:val="24"/>
+        </w:rPr>
+        <w:t>AFPA La Valette-du-Var - 2019</w:t>
+      </w:r>
+    </w:p>
+    <w:p>
+      <w:pPr>
+        <w:spacing w:line="360" w:lineRule="auto"/>
+        <w:jc w:val="both"/>
+        <w:rPr>
+          <w:rFonts w:asciiTheme="minorHAnsi" w:hAnsiTheme="minorHAnsi" w:cstheme="minorHAnsi"/>
+          <w:sz w:val="24"/>
+          <w:szCs w:val="24"/>
+        </w:rPr>
+      </w:pPr>
+      <w:r>
+        <w:rPr>
+          <w:rFonts w:asciiTheme="minorHAnsi" w:hAnsiTheme="minorHAnsi" w:cstheme="minorHAnsi"/>
+          <w:sz w:val="24"/>
+          <w:szCs w:val="24"/>
+        </w:rPr>
         <w:t>Conception d’une application web ou web mobile</w:t>
       </w:r>
+    </w:p>
+    <w:p>
+      <w:pPr>
+        <w:spacing w:line="360" w:lineRule="auto"/>
+        <w:jc w:val="both"/>
+        <w:rPr>
+          <w:rFonts w:asciiTheme="minorHAnsi" w:hAnsiTheme="minorHAnsi" w:cstheme="minorHAnsi"/>
+          <w:sz w:val="24"/>
+          <w:szCs w:val="24"/>
+        </w:rPr>
+      </w:pPr>
     </w:p>
     <w:p>
       <w:pPr>
@@ -35,8 +119,20 @@
           <w:bCs/>
           <w:sz w:val="24"/>
           <w:szCs w:val="24"/>
-        </w:rPr>
-      </w:pPr>
+          <w:u w:val="single"/>
+        </w:rPr>
+      </w:pPr>
+      <w:r>
+        <w:rPr>
+          <w:rFonts w:asciiTheme="minorHAnsi" w:hAnsiTheme="minorHAnsi" w:cstheme="minorHAnsi"/>
+          <w:b/>
+          <w:bCs/>
+          <w:sz w:val="24"/>
+          <w:szCs w:val="24"/>
+          <w:u w:val="single"/>
+        </w:rPr>
+        <w:t>Chapitre 1 - Conception d’une application web ou web mobile</w:t>
+      </w:r>
     </w:p>
     <w:p>
       <w:pPr>
@@ -81,6 +177,7 @@
     <w:p>
       <w:pPr>
         <w:pStyle w:val="Default"/>
+        <w:spacing w:line="360" w:lineRule="auto"/>
         <w:jc w:val="both"/>
         <w:rPr>
           <w:rFonts w:asciiTheme="minorHAnsi" w:hAnsiTheme="minorHAnsi" w:cstheme="minorHAnsi"/>
@@ -100,6 +197,7 @@
           <w:ilvl w:val="0"/>
           <w:numId w:val="2"/>
         </w:numPr>
+        <w:spacing w:line="360" w:lineRule="auto"/>
         <w:jc w:val="both"/>
         <w:rPr>
           <w:rFonts w:asciiTheme="minorHAnsi" w:hAnsiTheme="minorHAnsi" w:cstheme="minorHAnsi"/>
@@ -119,6 +217,7 @@
           <w:ilvl w:val="0"/>
           <w:numId w:val="2"/>
         </w:numPr>
+        <w:spacing w:line="360" w:lineRule="auto"/>
         <w:jc w:val="both"/>
         <w:rPr>
           <w:rFonts w:asciiTheme="minorHAnsi" w:hAnsiTheme="minorHAnsi" w:cstheme="minorHAnsi"/>
@@ -138,6 +237,7 @@
           <w:ilvl w:val="0"/>
           <w:numId w:val="2"/>
         </w:numPr>
+        <w:spacing w:line="360" w:lineRule="auto"/>
         <w:jc w:val="both"/>
         <w:rPr>
           <w:rFonts w:asciiTheme="minorHAnsi" w:hAnsiTheme="minorHAnsi" w:cstheme="minorHAnsi"/>
@@ -165,6 +265,7 @@
     <w:p>
       <w:pPr>
         <w:pStyle w:val="Default"/>
+        <w:spacing w:line="360" w:lineRule="auto"/>
         <w:jc w:val="both"/>
         <w:rPr>
           <w:rFonts w:asciiTheme="minorHAnsi" w:hAnsiTheme="minorHAnsi" w:cstheme="minorHAnsi"/>
@@ -184,6 +285,7 @@
           <w:ilvl w:val="0"/>
           <w:numId w:val="2"/>
         </w:numPr>
+        <w:spacing w:line="360" w:lineRule="auto"/>
         <w:jc w:val="both"/>
         <w:rPr>
           <w:rFonts w:asciiTheme="minorHAnsi" w:hAnsiTheme="minorHAnsi" w:cstheme="minorHAnsi"/>
@@ -203,6 +305,7 @@
           <w:ilvl w:val="0"/>
           <w:numId w:val="2"/>
         </w:numPr>
+        <w:spacing w:line="360" w:lineRule="auto"/>
         <w:jc w:val="both"/>
         <w:rPr>
           <w:rFonts w:asciiTheme="minorHAnsi" w:hAnsiTheme="minorHAnsi" w:cstheme="minorHAnsi"/>
@@ -222,6 +325,7 @@
           <w:ilvl w:val="0"/>
           <w:numId w:val="2"/>
         </w:numPr>
+        <w:spacing w:line="360" w:lineRule="auto"/>
         <w:jc w:val="both"/>
         <w:rPr>
           <w:rFonts w:asciiTheme="minorHAnsi" w:hAnsiTheme="minorHAnsi" w:cstheme="minorHAnsi"/>
@@ -301,6 +405,7 @@
           <w:rFonts w:asciiTheme="minorHAnsi" w:hAnsiTheme="minorHAnsi" w:cstheme="minorHAnsi"/>
           <w:sz w:val="24"/>
           <w:szCs w:val="24"/>
+          <w:highlight w:val="green"/>
         </w:rPr>
         <w:t>Movies</w:t>
       </w:r>
@@ -310,8 +415,17 @@
           <w:rFonts w:asciiTheme="minorHAnsi" w:hAnsiTheme="minorHAnsi" w:cstheme="minorHAnsi"/>
           <w:sz w:val="24"/>
           <w:szCs w:val="24"/>
-        </w:rPr>
-        <w:t xml:space="preserve"> Manager est une interface web de gestion de films qui se base sur les données rentrées par l’utilisateur. </w:t>
+          <w:highlight w:val="green"/>
+        </w:rPr>
+        <w:t xml:space="preserve"> Manager</w:t>
+      </w:r>
+      <w:r>
+        <w:rPr>
+          <w:rFonts w:asciiTheme="minorHAnsi" w:hAnsiTheme="minorHAnsi" w:cstheme="minorHAnsi"/>
+          <w:sz w:val="24"/>
+          <w:szCs w:val="24"/>
+        </w:rPr>
+        <w:t xml:space="preserve"> est une interface web de gestion de films qui se base sur les données rentrées par l’utilisateur. </w:t>
       </w:r>
       <w:r>
         <w:rPr>
@@ -361,6 +475,41 @@
         </w:rPr>
         <w:t>se fait via la page d'accueil.</w:t>
       </w:r>
+      <w:r>
+        <w:rPr>
+          <w:rFonts w:asciiTheme="minorHAnsi" w:hAnsiTheme="minorHAnsi" w:cstheme="minorHAnsi"/>
+          <w:sz w:val="24"/>
+          <w:szCs w:val="24"/>
+        </w:rPr>
+        <w:t xml:space="preserve"> Tous les utilisateurs ont la possibilité de modifier les informations de tous les films présents en base de données. Ils pourront ainsi entrer et mettre à jour pour chaque film : le titre, l’année, le tag associé, le(s) acteur(s)</w:t>
+      </w:r>
+      <w:r>
+        <w:rPr>
+          <w:rFonts w:asciiTheme="minorHAnsi" w:hAnsiTheme="minorHAnsi" w:cstheme="minorHAnsi"/>
+          <w:sz w:val="24"/>
+          <w:szCs w:val="24"/>
+        </w:rPr>
+        <w:t xml:space="preserve">, </w:t>
+      </w:r>
+      <w:r>
+        <w:rPr>
+          <w:rFonts w:asciiTheme="minorHAnsi" w:hAnsiTheme="minorHAnsi" w:cstheme="minorHAnsi"/>
+          <w:sz w:val="24"/>
+          <w:szCs w:val="24"/>
+        </w:rPr>
+        <w:t>le réalisateur et enfin la jaquette.</w:t>
+      </w:r>
+    </w:p>
+    <w:p>
+      <w:pPr>
+        <w:spacing w:line="360" w:lineRule="auto"/>
+        <w:jc w:val="both"/>
+        <w:rPr>
+          <w:rFonts w:asciiTheme="minorHAnsi" w:hAnsiTheme="minorHAnsi" w:cstheme="minorHAnsi"/>
+          <w:sz w:val="24"/>
+          <w:szCs w:val="24"/>
+        </w:rPr>
+      </w:pPr>
     </w:p>
     <w:p>
       <w:pPr>
@@ -386,7 +535,7 @@
           <w:sz w:val="24"/>
           <w:szCs w:val="24"/>
         </w:rPr>
-        <w:t xml:space="preserve">HTML, CSS, </w:t>
+        <w:t xml:space="preserve">HTML, CSS, Bootstrap, </w:t>
       </w:r>
       <w:proofErr w:type="spellStart"/>
       <w:r>
@@ -395,7 +544,7 @@
           <w:sz w:val="24"/>
           <w:szCs w:val="24"/>
         </w:rPr>
-        <w:t>Bootstrap</w:t>
+        <w:t>Twig</w:t>
       </w:r>
       <w:proofErr w:type="spellEnd"/>
       <w:r>
@@ -404,7 +553,55 @@
           <w:sz w:val="24"/>
           <w:szCs w:val="24"/>
         </w:rPr>
-        <w:t xml:space="preserve">, </w:t>
+        <w:t xml:space="preserve"> et</w:t>
+      </w:r>
+      <w:r>
+        <w:rPr>
+          <w:rFonts w:asciiTheme="minorHAnsi" w:hAnsiTheme="minorHAnsi" w:cstheme="minorHAnsi"/>
+          <w:sz w:val="24"/>
+          <w:szCs w:val="24"/>
+        </w:rPr>
+        <w:t xml:space="preserve"> </w:t>
+      </w:r>
+      <w:r>
+        <w:rPr>
+          <w:rFonts w:asciiTheme="minorHAnsi" w:hAnsiTheme="minorHAnsi" w:cstheme="minorHAnsi"/>
+          <w:sz w:val="24"/>
+          <w:szCs w:val="24"/>
+        </w:rPr>
+        <w:t>JavaScript</w:t>
+      </w:r>
+      <w:r>
+        <w:rPr>
+          <w:rFonts w:asciiTheme="minorHAnsi" w:hAnsiTheme="minorHAnsi" w:cstheme="minorHAnsi"/>
+          <w:sz w:val="24"/>
+          <w:szCs w:val="24"/>
+        </w:rPr>
+        <w:t xml:space="preserve"> pour la partie front-end. </w:t>
+      </w:r>
+      <w:r>
+        <w:rPr>
+          <w:rFonts w:asciiTheme="minorHAnsi" w:hAnsiTheme="minorHAnsi" w:cstheme="minorHAnsi"/>
+          <w:sz w:val="24"/>
+          <w:szCs w:val="24"/>
+        </w:rPr>
+        <w:t xml:space="preserve">La partie back-end </w:t>
+      </w:r>
+      <w:r>
+        <w:rPr>
+          <w:rFonts w:asciiTheme="minorHAnsi" w:hAnsiTheme="minorHAnsi" w:cstheme="minorHAnsi"/>
+          <w:sz w:val="24"/>
+          <w:szCs w:val="24"/>
+        </w:rPr>
+        <w:t xml:space="preserve">elle, </w:t>
+      </w:r>
+      <w:r>
+        <w:rPr>
+          <w:rFonts w:asciiTheme="minorHAnsi" w:hAnsiTheme="minorHAnsi" w:cstheme="minorHAnsi"/>
+          <w:sz w:val="24"/>
+          <w:szCs w:val="24"/>
+        </w:rPr>
+        <w:t>est construite autour du stack Apache, PHP, MySQL (</w:t>
       </w:r>
       <w:proofErr w:type="spellStart"/>
       <w:r>
@@ -413,7 +610,7 @@
           <w:sz w:val="24"/>
           <w:szCs w:val="24"/>
         </w:rPr>
-        <w:t>Twig</w:t>
+        <w:t>uWamp</w:t>
       </w:r>
       <w:proofErr w:type="spellEnd"/>
       <w:r>
@@ -422,7 +619,478 @@
           <w:sz w:val="24"/>
           <w:szCs w:val="24"/>
         </w:rPr>
-        <w:t xml:space="preserve"> et</w:t>
+        <w:t xml:space="preserve"> sur clé </w:t>
+      </w:r>
+      <w:r>
+        <w:rPr>
+          <w:rFonts w:asciiTheme="minorHAnsi" w:hAnsiTheme="minorHAnsi" w:cstheme="minorHAnsi"/>
+          <w:sz w:val="24"/>
+          <w:szCs w:val="24"/>
+        </w:rPr>
+        <w:t>USB</w:t>
+      </w:r>
+      <w:r>
+        <w:rPr>
+          <w:rFonts w:asciiTheme="minorHAnsi" w:hAnsiTheme="minorHAnsi" w:cstheme="minorHAnsi"/>
+          <w:sz w:val="24"/>
+          <w:szCs w:val="24"/>
+        </w:rPr>
+        <w:t>)</w:t>
+      </w:r>
+      <w:r>
+        <w:rPr>
+          <w:rFonts w:asciiTheme="minorHAnsi" w:hAnsiTheme="minorHAnsi" w:cstheme="minorHAnsi"/>
+          <w:sz w:val="24"/>
+          <w:szCs w:val="24"/>
+        </w:rPr>
+        <w:t xml:space="preserve"> et comporte aussi du JavaScript</w:t>
+      </w:r>
+      <w:r>
+        <w:rPr>
+          <w:rFonts w:asciiTheme="minorHAnsi" w:hAnsiTheme="minorHAnsi" w:cstheme="minorHAnsi"/>
+          <w:sz w:val="24"/>
+          <w:szCs w:val="24"/>
+        </w:rPr>
+        <w:t>.</w:t>
+      </w:r>
+    </w:p>
+    <w:p>
+      <w:pPr>
+        <w:spacing w:line="360" w:lineRule="auto"/>
+        <w:jc w:val="both"/>
+        <w:rPr>
+          <w:rFonts w:asciiTheme="minorHAnsi" w:hAnsiTheme="minorHAnsi" w:cstheme="minorHAnsi"/>
+          <w:sz w:val="24"/>
+          <w:szCs w:val="24"/>
+        </w:rPr>
+      </w:pPr>
+    </w:p>
+    <w:p>
+      <w:pPr>
+        <w:spacing w:line="360" w:lineRule="auto"/>
+        <w:jc w:val="both"/>
+        <w:rPr>
+          <w:rFonts w:asciiTheme="minorHAnsi" w:hAnsiTheme="minorHAnsi" w:cstheme="minorHAnsi"/>
+          <w:sz w:val="24"/>
+          <w:szCs w:val="24"/>
+        </w:rPr>
+      </w:pPr>
+      <w:r>
+        <w:rPr>
+          <w:rFonts w:asciiTheme="minorHAnsi" w:hAnsiTheme="minorHAnsi" w:cstheme="minorHAnsi"/>
+          <w:sz w:val="24"/>
+          <w:szCs w:val="24"/>
+        </w:rPr>
+        <w:t xml:space="preserve">J’ai choisis de ne pas utiliser de Framework Back-end pour m’exercer au PHP et travailler la Programmation orientée objet (POO). En effet, la POO est utilisée par de nombreux </w:t>
+      </w:r>
+      <w:r>
+        <w:rPr>
+          <w:rFonts w:asciiTheme="minorHAnsi" w:hAnsiTheme="minorHAnsi" w:cstheme="minorHAnsi"/>
+          <w:sz w:val="24"/>
+          <w:szCs w:val="24"/>
+        </w:rPr>
+        <w:t>Framework</w:t>
+      </w:r>
+      <w:r>
+        <w:rPr>
+          <w:rFonts w:asciiTheme="minorHAnsi" w:hAnsiTheme="minorHAnsi" w:cstheme="minorHAnsi"/>
+          <w:sz w:val="24"/>
+          <w:szCs w:val="24"/>
+        </w:rPr>
+        <w:t xml:space="preserve"> et est une façon de programmer abstraite bien que très populaire. </w:t>
+      </w:r>
+      <w:r>
+        <w:rPr>
+          <w:rFonts w:asciiTheme="minorHAnsi" w:hAnsiTheme="minorHAnsi" w:cstheme="minorHAnsi"/>
+          <w:sz w:val="24"/>
+          <w:szCs w:val="24"/>
+        </w:rPr>
+        <w:t>Ce projet me permettra à terme</w:t>
+      </w:r>
+      <w:r>
+        <w:rPr>
+          <w:rFonts w:asciiTheme="minorHAnsi" w:hAnsiTheme="minorHAnsi" w:cstheme="minorHAnsi"/>
+          <w:sz w:val="24"/>
+          <w:szCs w:val="24"/>
+        </w:rPr>
+        <w:t xml:space="preserve"> de comprendre plus facilement les choix d'imp</w:t>
+      </w:r>
+      <w:r>
+        <w:rPr>
+          <w:rFonts w:asciiTheme="minorHAnsi" w:hAnsiTheme="minorHAnsi" w:cstheme="minorHAnsi"/>
+          <w:sz w:val="24"/>
+          <w:szCs w:val="24"/>
+        </w:rPr>
+        <w:t>lémentation lors de l'abord d’un nouveau</w:t>
+      </w:r>
+      <w:r>
+        <w:rPr>
+          <w:rFonts w:asciiTheme="minorHAnsi" w:hAnsiTheme="minorHAnsi" w:cstheme="minorHAnsi"/>
+          <w:sz w:val="24"/>
+          <w:szCs w:val="24"/>
+        </w:rPr>
+        <w:t xml:space="preserve"> Framework</w:t>
+      </w:r>
+      <w:r>
+        <w:rPr>
+          <w:rFonts w:asciiTheme="minorHAnsi" w:hAnsiTheme="minorHAnsi" w:cstheme="minorHAnsi"/>
+          <w:sz w:val="24"/>
+          <w:szCs w:val="24"/>
+        </w:rPr>
+        <w:t xml:space="preserve"> et d’ajouter un niveau d’abstraction à mon style de programmation</w:t>
+      </w:r>
+      <w:r>
+        <w:rPr>
+          <w:rFonts w:asciiTheme="minorHAnsi" w:hAnsiTheme="minorHAnsi" w:cstheme="minorHAnsi"/>
+          <w:sz w:val="24"/>
+          <w:szCs w:val="24"/>
+        </w:rPr>
+        <w:t>.</w:t>
+      </w:r>
+    </w:p>
+    <w:p>
+      <w:pPr>
+        <w:spacing w:line="360" w:lineRule="auto"/>
+        <w:jc w:val="both"/>
+        <w:rPr>
+          <w:rFonts w:asciiTheme="minorHAnsi" w:hAnsiTheme="minorHAnsi" w:cstheme="minorHAnsi"/>
+          <w:sz w:val="24"/>
+          <w:szCs w:val="24"/>
+        </w:rPr>
+      </w:pPr>
+    </w:p>
+    <w:p>
+      <w:pPr>
+        <w:spacing w:line="360" w:lineRule="auto"/>
+        <w:jc w:val="both"/>
+        <w:rPr>
+          <w:rFonts w:asciiTheme="minorHAnsi" w:hAnsiTheme="minorHAnsi" w:cstheme="minorHAnsi"/>
+          <w:color w:val="FF0000"/>
+          <w:sz w:val="24"/>
+          <w:szCs w:val="24"/>
+        </w:rPr>
+      </w:pPr>
+      <w:r>
+        <w:rPr>
+          <w:rFonts w:asciiTheme="minorHAnsi" w:hAnsiTheme="minorHAnsi" w:cstheme="minorHAnsi"/>
+          <w:color w:val="FF0000"/>
+          <w:sz w:val="24"/>
+          <w:szCs w:val="24"/>
+        </w:rPr>
+        <w:t>Cahier des charges, expression des besoins ou spécifications fonctionnelles du projet</w:t>
+      </w:r>
+    </w:p>
+    <w:p>
+      <w:pPr>
+        <w:spacing w:line="360" w:lineRule="auto"/>
+        <w:jc w:val="both"/>
+        <w:rPr>
+          <w:rFonts w:asciiTheme="minorHAnsi" w:hAnsiTheme="minorHAnsi" w:cstheme="minorHAnsi"/>
+          <w:sz w:val="24"/>
+          <w:szCs w:val="24"/>
+        </w:rPr>
+      </w:pPr>
+      <w:r>
+        <w:rPr>
+          <w:rFonts w:asciiTheme="minorHAnsi" w:hAnsiTheme="minorHAnsi" w:cstheme="minorHAnsi"/>
+          <w:sz w:val="24"/>
+          <w:szCs w:val="24"/>
+          <w:highlight w:val="green"/>
+        </w:rPr>
+        <w:t>Contexte</w:t>
+      </w:r>
+    </w:p>
+    <w:p>
+      <w:pPr>
+        <w:spacing w:line="360" w:lineRule="auto"/>
+        <w:jc w:val="both"/>
+        <w:rPr>
+          <w:rFonts w:asciiTheme="minorHAnsi" w:hAnsiTheme="minorHAnsi" w:cstheme="minorHAnsi"/>
+          <w:sz w:val="24"/>
+          <w:szCs w:val="24"/>
+        </w:rPr>
+      </w:pPr>
+      <w:r>
+        <w:rPr>
+          <w:rFonts w:asciiTheme="minorHAnsi" w:hAnsiTheme="minorHAnsi" w:cstheme="minorHAnsi"/>
+          <w:sz w:val="24"/>
+          <w:szCs w:val="24"/>
+        </w:rPr>
+        <w:t xml:space="preserve">En tant que geek passionné de technologies et gros consommateur de films et de séries j’ai depuis longtemps envie d’avoir un serveur domestique sur lequel je ferai tourner des applications web accessibles par l’intermédiaire d’un </w:t>
+      </w:r>
+      <w:proofErr w:type="spellStart"/>
+      <w:r>
+        <w:rPr>
+          <w:rFonts w:asciiTheme="minorHAnsi" w:hAnsiTheme="minorHAnsi" w:cstheme="minorHAnsi"/>
+          <w:sz w:val="24"/>
+          <w:szCs w:val="24"/>
+        </w:rPr>
+        <w:t>dashboard</w:t>
+      </w:r>
+      <w:proofErr w:type="spellEnd"/>
+      <w:r>
+        <w:rPr>
+          <w:rFonts w:asciiTheme="minorHAnsi" w:hAnsiTheme="minorHAnsi" w:cstheme="minorHAnsi"/>
+          <w:sz w:val="24"/>
+          <w:szCs w:val="24"/>
+        </w:rPr>
+        <w:t>.</w:t>
+      </w:r>
+      <w:r>
+        <w:rPr>
+          <w:rFonts w:asciiTheme="minorHAnsi" w:hAnsiTheme="minorHAnsi" w:cstheme="minorHAnsi"/>
+          <w:sz w:val="24"/>
+          <w:szCs w:val="24"/>
+        </w:rPr>
+        <w:t xml:space="preserve"> Ce tableau de bord serait matérialisé par une tablette accrocher au mur me permettant d’avoir facilement accès à  </w:t>
+      </w:r>
+      <w:r>
+        <w:rPr>
+          <w:rFonts w:asciiTheme="minorHAnsi" w:hAnsiTheme="minorHAnsi" w:cstheme="minorHAnsi"/>
+          <w:sz w:val="24"/>
+          <w:szCs w:val="24"/>
+        </w:rPr>
+        <w:t>diverses informations</w:t>
+      </w:r>
+      <w:r>
+        <w:rPr>
+          <w:rFonts w:asciiTheme="minorHAnsi" w:hAnsiTheme="minorHAnsi" w:cstheme="minorHAnsi"/>
+          <w:sz w:val="24"/>
+          <w:szCs w:val="24"/>
+        </w:rPr>
+        <w:t xml:space="preserve"> comme la météo, mon calendrier, mes mails, l’état du trafic routier, mes playlists Spotify, ou encore un</w:t>
+      </w:r>
+      <w:r>
+        <w:rPr>
+          <w:rFonts w:asciiTheme="minorHAnsi" w:hAnsiTheme="minorHAnsi" w:cstheme="minorHAnsi"/>
+          <w:sz w:val="24"/>
+          <w:szCs w:val="24"/>
+        </w:rPr>
+        <w:t>e</w:t>
+      </w:r>
+      <w:r>
+        <w:rPr>
+          <w:rFonts w:asciiTheme="minorHAnsi" w:hAnsiTheme="minorHAnsi" w:cstheme="minorHAnsi"/>
+          <w:sz w:val="24"/>
+          <w:szCs w:val="24"/>
+        </w:rPr>
+        <w:t xml:space="preserve"> liste de films à voir. Cette application est donc un exercice préparatoire à la réalisation de se projet personnel</w:t>
+      </w:r>
+      <w:r>
+        <w:rPr>
+          <w:rFonts w:asciiTheme="minorHAnsi" w:hAnsiTheme="minorHAnsi" w:cstheme="minorHAnsi"/>
+          <w:sz w:val="24"/>
+          <w:szCs w:val="24"/>
+        </w:rPr>
+        <w:t xml:space="preserve"> tout en s’intégrant aux besoins de la certification.</w:t>
+      </w:r>
+    </w:p>
+    <w:p>
+      <w:pPr>
+        <w:spacing w:line="360" w:lineRule="auto"/>
+        <w:jc w:val="both"/>
+        <w:rPr>
+          <w:rFonts w:asciiTheme="minorHAnsi" w:hAnsiTheme="minorHAnsi" w:cstheme="minorHAnsi"/>
+          <w:sz w:val="24"/>
+          <w:szCs w:val="24"/>
+        </w:rPr>
+      </w:pPr>
+    </w:p>
+    <w:p>
+      <w:pPr>
+        <w:spacing w:line="360" w:lineRule="auto"/>
+        <w:jc w:val="both"/>
+        <w:rPr>
+          <w:rFonts w:asciiTheme="minorHAnsi" w:hAnsiTheme="minorHAnsi" w:cstheme="minorHAnsi"/>
+          <w:sz w:val="24"/>
+          <w:szCs w:val="24"/>
+        </w:rPr>
+      </w:pPr>
+      <w:r>
+        <w:rPr>
+          <w:rFonts w:asciiTheme="minorHAnsi" w:hAnsiTheme="minorHAnsi" w:cstheme="minorHAnsi"/>
+          <w:sz w:val="24"/>
+          <w:szCs w:val="24"/>
+          <w:highlight w:val="green"/>
+        </w:rPr>
+        <w:t>Objectifs</w:t>
+      </w:r>
+    </w:p>
+    <w:p>
+      <w:pPr>
+        <w:spacing w:line="360" w:lineRule="auto"/>
+        <w:jc w:val="both"/>
+        <w:rPr>
+          <w:rFonts w:asciiTheme="minorHAnsi" w:hAnsiTheme="minorHAnsi" w:cstheme="minorHAnsi"/>
+          <w:sz w:val="24"/>
+          <w:szCs w:val="24"/>
+        </w:rPr>
+      </w:pPr>
+      <w:r>
+        <w:rPr>
+          <w:rFonts w:asciiTheme="minorHAnsi" w:hAnsiTheme="minorHAnsi" w:cstheme="minorHAnsi"/>
+          <w:sz w:val="24"/>
+          <w:szCs w:val="24"/>
+        </w:rPr>
+        <w:t>La réalisation de cette application web à plusieurs objectifs</w:t>
+      </w:r>
+      <w:r>
+        <w:rPr>
+          <w:rFonts w:asciiTheme="minorHAnsi" w:hAnsiTheme="minorHAnsi" w:cstheme="minorHAnsi"/>
+          <w:sz w:val="24"/>
+          <w:szCs w:val="24"/>
+        </w:rPr>
+        <w:t> :</w:t>
+      </w:r>
+    </w:p>
+    <w:p>
+      <w:pPr>
+        <w:spacing w:line="360" w:lineRule="auto"/>
+        <w:jc w:val="both"/>
+        <w:rPr>
+          <w:rFonts w:asciiTheme="minorHAnsi" w:hAnsiTheme="minorHAnsi" w:cstheme="minorHAnsi"/>
+          <w:sz w:val="24"/>
+          <w:szCs w:val="24"/>
+        </w:rPr>
+      </w:pPr>
+      <w:r>
+        <w:rPr>
+          <w:rFonts w:asciiTheme="minorHAnsi" w:hAnsiTheme="minorHAnsi" w:cstheme="minorHAnsi"/>
+          <w:sz w:val="24"/>
+          <w:szCs w:val="24"/>
+        </w:rPr>
+        <w:t xml:space="preserve">1 - </w:t>
+      </w:r>
+      <w:r>
+        <w:rPr>
+          <w:rFonts w:asciiTheme="minorHAnsi" w:hAnsiTheme="minorHAnsi" w:cstheme="minorHAnsi"/>
+          <w:sz w:val="24"/>
+          <w:szCs w:val="24"/>
+        </w:rPr>
+        <w:t xml:space="preserve">réaliser une application en </w:t>
+      </w:r>
+      <w:r>
+        <w:rPr>
+          <w:rFonts w:asciiTheme="minorHAnsi" w:hAnsiTheme="minorHAnsi" w:cstheme="minorHAnsi"/>
+          <w:sz w:val="24"/>
+          <w:szCs w:val="24"/>
+        </w:rPr>
+        <w:t>« </w:t>
+      </w:r>
+      <w:proofErr w:type="spellStart"/>
+      <w:r>
+        <w:rPr>
+          <w:rFonts w:asciiTheme="minorHAnsi" w:hAnsiTheme="minorHAnsi" w:cstheme="minorHAnsi"/>
+          <w:sz w:val="24"/>
+          <w:szCs w:val="24"/>
+        </w:rPr>
+        <w:t>vanilla</w:t>
+      </w:r>
+      <w:proofErr w:type="spellEnd"/>
+      <w:r>
+        <w:rPr>
+          <w:rFonts w:asciiTheme="minorHAnsi" w:hAnsiTheme="minorHAnsi" w:cstheme="minorHAnsi"/>
+          <w:sz w:val="24"/>
+          <w:szCs w:val="24"/>
+        </w:rPr>
+        <w:t> »</w:t>
+      </w:r>
+      <w:r>
+        <w:rPr>
+          <w:rFonts w:asciiTheme="minorHAnsi" w:hAnsiTheme="minorHAnsi" w:cstheme="minorHAnsi"/>
+          <w:sz w:val="24"/>
+          <w:szCs w:val="24"/>
+        </w:rPr>
+        <w:t>.</w:t>
+      </w:r>
+    </w:p>
+    <w:p>
+      <w:pPr>
+        <w:spacing w:line="360" w:lineRule="auto"/>
+        <w:jc w:val="both"/>
+        <w:rPr>
+          <w:rFonts w:asciiTheme="minorHAnsi" w:hAnsiTheme="minorHAnsi" w:cstheme="minorHAnsi"/>
+          <w:sz w:val="24"/>
+          <w:szCs w:val="24"/>
+        </w:rPr>
+      </w:pPr>
+      <w:r>
+        <w:rPr>
+          <w:rFonts w:asciiTheme="minorHAnsi" w:hAnsiTheme="minorHAnsi" w:cstheme="minorHAnsi"/>
+          <w:sz w:val="24"/>
+          <w:szCs w:val="24"/>
+        </w:rPr>
+        <w:t>2 – partir d’une implémentation en programmation fonctionnelle et refactoriser le code.</w:t>
+      </w:r>
+    </w:p>
+    <w:p>
+      <w:pPr>
+        <w:spacing w:line="360" w:lineRule="auto"/>
+        <w:jc w:val="both"/>
+        <w:rPr>
+          <w:rFonts w:asciiTheme="minorHAnsi" w:hAnsiTheme="minorHAnsi" w:cstheme="minorHAnsi"/>
+          <w:sz w:val="24"/>
+          <w:szCs w:val="24"/>
+        </w:rPr>
+      </w:pPr>
+      <w:r>
+        <w:rPr>
+          <w:rFonts w:asciiTheme="minorHAnsi" w:hAnsiTheme="minorHAnsi" w:cstheme="minorHAnsi"/>
+          <w:sz w:val="24"/>
+          <w:szCs w:val="24"/>
+        </w:rPr>
+        <w:t>3</w:t>
+      </w:r>
+      <w:r>
+        <w:rPr>
+          <w:rFonts w:asciiTheme="minorHAnsi" w:hAnsiTheme="minorHAnsi" w:cstheme="minorHAnsi"/>
+          <w:sz w:val="24"/>
+          <w:szCs w:val="24"/>
+        </w:rPr>
+        <w:t xml:space="preserve"> – implémenter une application en utilisant les concepts de </w:t>
+      </w:r>
+      <w:r>
+        <w:rPr>
+          <w:rFonts w:asciiTheme="minorHAnsi" w:hAnsiTheme="minorHAnsi" w:cstheme="minorHAnsi"/>
+          <w:sz w:val="24"/>
+          <w:szCs w:val="24"/>
+        </w:rPr>
+        <w:t>programmation orientée objets.</w:t>
+      </w:r>
+    </w:p>
+    <w:p>
+      <w:pPr>
+        <w:spacing w:line="360" w:lineRule="auto"/>
+        <w:jc w:val="both"/>
+        <w:rPr>
+          <w:rFonts w:asciiTheme="minorHAnsi" w:hAnsiTheme="minorHAnsi" w:cstheme="minorHAnsi"/>
+          <w:sz w:val="24"/>
+          <w:szCs w:val="24"/>
+        </w:rPr>
+      </w:pPr>
+      <w:r>
+        <w:rPr>
+          <w:rFonts w:asciiTheme="minorHAnsi" w:hAnsiTheme="minorHAnsi" w:cstheme="minorHAnsi"/>
+          <w:sz w:val="24"/>
+          <w:szCs w:val="24"/>
+        </w:rPr>
+        <w:t>4</w:t>
+      </w:r>
+      <w:r>
+        <w:rPr>
+          <w:rFonts w:asciiTheme="minorHAnsi" w:hAnsiTheme="minorHAnsi" w:cstheme="minorHAnsi"/>
+          <w:sz w:val="24"/>
+          <w:szCs w:val="24"/>
+        </w:rPr>
+        <w:t xml:space="preserve"> - mettre en œuvre la persistance des données </w:t>
+      </w:r>
+      <w:r>
+        <w:rPr>
+          <w:rFonts w:asciiTheme="minorHAnsi" w:hAnsiTheme="minorHAnsi" w:cstheme="minorHAnsi"/>
+          <w:sz w:val="24"/>
+          <w:szCs w:val="24"/>
+        </w:rPr>
+        <w:t>(CRUD)</w:t>
       </w:r>
       <w:r>
         <w:rPr>
@@ -438,99 +1106,7 @@
           <w:sz w:val="24"/>
           <w:szCs w:val="24"/>
         </w:rPr>
-        <w:t>JavaScript</w:t>
-      </w:r>
-      <w:r>
-        <w:rPr>
-          <w:rFonts w:asciiTheme="minorHAnsi" w:hAnsiTheme="minorHAnsi" w:cstheme="minorHAnsi"/>
-          <w:sz w:val="24"/>
-          <w:szCs w:val="24"/>
-        </w:rPr>
-        <w:t xml:space="preserve"> pour la partie front-end. </w:t>
-      </w:r>
-      <w:r>
-        <w:rPr>
-          <w:rFonts w:asciiTheme="minorHAnsi" w:hAnsiTheme="minorHAnsi" w:cstheme="minorHAnsi"/>
-          <w:sz w:val="24"/>
-          <w:szCs w:val="24"/>
-        </w:rPr>
-        <w:t xml:space="preserve">La partie back-end </w:t>
-      </w:r>
-      <w:r>
-        <w:rPr>
-          <w:rFonts w:asciiTheme="minorHAnsi" w:hAnsiTheme="minorHAnsi" w:cstheme="minorHAnsi"/>
-          <w:sz w:val="24"/>
-          <w:szCs w:val="24"/>
-        </w:rPr>
-        <w:t xml:space="preserve">elle, </w:t>
-      </w:r>
-      <w:r>
-        <w:rPr>
-          <w:rFonts w:asciiTheme="minorHAnsi" w:hAnsiTheme="minorHAnsi" w:cstheme="minorHAnsi"/>
-          <w:sz w:val="24"/>
-          <w:szCs w:val="24"/>
-        </w:rPr>
-        <w:t xml:space="preserve">est construite autour du </w:t>
-      </w:r>
-      <w:proofErr w:type="spellStart"/>
-      <w:r>
-        <w:rPr>
-          <w:rFonts w:asciiTheme="minorHAnsi" w:hAnsiTheme="minorHAnsi" w:cstheme="minorHAnsi"/>
-          <w:sz w:val="24"/>
-          <w:szCs w:val="24"/>
-        </w:rPr>
-        <w:t>stack</w:t>
-      </w:r>
-      <w:proofErr w:type="spellEnd"/>
-      <w:r>
-        <w:rPr>
-          <w:rFonts w:asciiTheme="minorHAnsi" w:hAnsiTheme="minorHAnsi" w:cstheme="minorHAnsi"/>
-          <w:sz w:val="24"/>
-          <w:szCs w:val="24"/>
-        </w:rPr>
-        <w:t xml:space="preserve"> Apache, PHP, MySQL (</w:t>
-      </w:r>
-      <w:proofErr w:type="spellStart"/>
-      <w:r>
-        <w:rPr>
-          <w:rFonts w:asciiTheme="minorHAnsi" w:hAnsiTheme="minorHAnsi" w:cstheme="minorHAnsi"/>
-          <w:sz w:val="24"/>
-          <w:szCs w:val="24"/>
-        </w:rPr>
-        <w:t>uWamp</w:t>
-      </w:r>
-      <w:proofErr w:type="spellEnd"/>
-      <w:r>
-        <w:rPr>
-          <w:rFonts w:asciiTheme="minorHAnsi" w:hAnsiTheme="minorHAnsi" w:cstheme="minorHAnsi"/>
-          <w:sz w:val="24"/>
-          <w:szCs w:val="24"/>
-        </w:rPr>
-        <w:t xml:space="preserve"> sur clé </w:t>
-      </w:r>
-      <w:r>
-        <w:rPr>
-          <w:rFonts w:asciiTheme="minorHAnsi" w:hAnsiTheme="minorHAnsi" w:cstheme="minorHAnsi"/>
-          <w:sz w:val="24"/>
-          <w:szCs w:val="24"/>
-        </w:rPr>
-        <w:t>USB</w:t>
-      </w:r>
-      <w:r>
-        <w:rPr>
-          <w:rFonts w:asciiTheme="minorHAnsi" w:hAnsiTheme="minorHAnsi" w:cstheme="minorHAnsi"/>
-          <w:sz w:val="24"/>
-          <w:szCs w:val="24"/>
-        </w:rPr>
-        <w:t>)</w:t>
-      </w:r>
-      <w:r>
-        <w:rPr>
-          <w:rFonts w:asciiTheme="minorHAnsi" w:hAnsiTheme="minorHAnsi" w:cstheme="minorHAnsi"/>
-          <w:sz w:val="24"/>
-          <w:szCs w:val="24"/>
-        </w:rPr>
-        <w:t xml:space="preserve"> et comporte aussi du JavaScript</w:t>
+        <w:t>dans une application</w:t>
       </w:r>
       <w:r>
         <w:rPr>
@@ -567,141 +1143,178 @@
           <w:rFonts w:asciiTheme="minorHAnsi" w:hAnsiTheme="minorHAnsi" w:cstheme="minorHAnsi"/>
           <w:sz w:val="24"/>
           <w:szCs w:val="24"/>
-        </w:rPr>
-        <w:t xml:space="preserve">J’ai choisis de ne pas utiliser de Framework Back-end pour m’exercer au PHP et travailler la Programmation orientée objet (POO). En effet, la POO est utilisée par de nombreux </w:t>
-      </w:r>
-      <w:r>
-        <w:rPr>
-          <w:rFonts w:asciiTheme="minorHAnsi" w:hAnsiTheme="minorHAnsi" w:cstheme="minorHAnsi"/>
-          <w:sz w:val="24"/>
-          <w:szCs w:val="24"/>
-        </w:rPr>
-        <w:t>Framework</w:t>
-      </w:r>
-      <w:r>
-        <w:rPr>
-          <w:rFonts w:asciiTheme="minorHAnsi" w:hAnsiTheme="minorHAnsi" w:cstheme="minorHAnsi"/>
-          <w:sz w:val="24"/>
-          <w:szCs w:val="24"/>
-        </w:rPr>
-        <w:t xml:space="preserve"> et est une façon de programmer abstraite bien que très populaire. </w:t>
-      </w:r>
-      <w:r>
-        <w:rPr>
-          <w:rFonts w:asciiTheme="minorHAnsi" w:hAnsiTheme="minorHAnsi" w:cstheme="minorHAnsi"/>
-          <w:sz w:val="24"/>
-          <w:szCs w:val="24"/>
-        </w:rPr>
-        <w:t>Ce projet me permettra à terme</w:t>
-      </w:r>
-      <w:r>
-        <w:rPr>
-          <w:rFonts w:asciiTheme="minorHAnsi" w:hAnsiTheme="minorHAnsi" w:cstheme="minorHAnsi"/>
-          <w:sz w:val="24"/>
-          <w:szCs w:val="24"/>
-        </w:rPr>
-        <w:t xml:space="preserve"> de comprendre plus facilement les choix d'imp</w:t>
-      </w:r>
-      <w:r>
-        <w:rPr>
-          <w:rFonts w:asciiTheme="minorHAnsi" w:hAnsiTheme="minorHAnsi" w:cstheme="minorHAnsi"/>
-          <w:sz w:val="24"/>
-          <w:szCs w:val="24"/>
-        </w:rPr>
-        <w:t>lémentation lors de l'abord d’un nouveau</w:t>
-      </w:r>
-      <w:r>
-        <w:rPr>
-          <w:rFonts w:asciiTheme="minorHAnsi" w:hAnsiTheme="minorHAnsi" w:cstheme="minorHAnsi"/>
-          <w:sz w:val="24"/>
-          <w:szCs w:val="24"/>
-        </w:rPr>
-        <w:t xml:space="preserve"> Framework</w:t>
-      </w:r>
-      <w:r>
-        <w:rPr>
-          <w:rFonts w:asciiTheme="minorHAnsi" w:hAnsiTheme="minorHAnsi" w:cstheme="minorHAnsi"/>
-          <w:sz w:val="24"/>
-          <w:szCs w:val="24"/>
-        </w:rPr>
-        <w:t xml:space="preserve"> et d’ajouter un niveau d’abstraction à mon style de programmation</w:t>
-      </w:r>
-      <w:r>
-        <w:rPr>
-          <w:rFonts w:asciiTheme="minorHAnsi" w:hAnsiTheme="minorHAnsi" w:cstheme="minorHAnsi"/>
-          <w:sz w:val="24"/>
-          <w:szCs w:val="24"/>
-        </w:rPr>
-        <w:t>.</w:t>
-      </w:r>
-    </w:p>
-    <w:p>
-      <w:pPr>
-        <w:spacing w:line="360" w:lineRule="auto"/>
-        <w:jc w:val="both"/>
-        <w:rPr>
-          <w:rFonts w:asciiTheme="minorHAnsi" w:hAnsiTheme="minorHAnsi" w:cstheme="minorHAnsi"/>
-          <w:sz w:val="24"/>
-          <w:szCs w:val="24"/>
-        </w:rPr>
-      </w:pPr>
-    </w:p>
-    <w:p>
-      <w:pPr>
-        <w:spacing w:line="360" w:lineRule="auto"/>
-        <w:jc w:val="both"/>
-        <w:rPr>
-          <w:rFonts w:asciiTheme="minorHAnsi" w:hAnsiTheme="minorHAnsi" w:cstheme="minorHAnsi"/>
-          <w:color w:val="FF0000"/>
-          <w:sz w:val="24"/>
-          <w:szCs w:val="24"/>
-        </w:rPr>
-      </w:pPr>
-      <w:r>
-        <w:rPr>
-          <w:rFonts w:asciiTheme="minorHAnsi" w:hAnsiTheme="minorHAnsi" w:cstheme="minorHAnsi"/>
-          <w:color w:val="FF0000"/>
-          <w:sz w:val="24"/>
-          <w:szCs w:val="24"/>
-        </w:rPr>
-        <w:t>Cahier des charges, expression des besoins ou spécifications fonctionnelles du projet</w:t>
-      </w:r>
-    </w:p>
-    <w:p>
-      <w:pPr>
-        <w:spacing w:line="360" w:lineRule="auto"/>
-        <w:jc w:val="both"/>
-        <w:rPr>
-          <w:rFonts w:asciiTheme="minorHAnsi" w:hAnsiTheme="minorHAnsi" w:cstheme="minorHAnsi"/>
-          <w:sz w:val="24"/>
-          <w:szCs w:val="24"/>
-        </w:rPr>
-      </w:pPr>
-      <w:r>
-        <w:rPr>
-          <w:rFonts w:asciiTheme="minorHAnsi" w:hAnsiTheme="minorHAnsi" w:cstheme="minorHAnsi"/>
-          <w:sz w:val="24"/>
-          <w:szCs w:val="24"/>
-        </w:rPr>
-        <w:t xml:space="preserve">Impact </w:t>
-      </w:r>
-      <w:proofErr w:type="spellStart"/>
-      <w:r>
-        <w:rPr>
-          <w:rFonts w:asciiTheme="minorHAnsi" w:hAnsiTheme="minorHAnsi" w:cstheme="minorHAnsi"/>
-          <w:sz w:val="24"/>
-          <w:szCs w:val="24"/>
-        </w:rPr>
-        <w:t>mapping</w:t>
-      </w:r>
-      <w:proofErr w:type="spellEnd"/>
-      <w:r>
-        <w:rPr>
-          <w:rFonts w:asciiTheme="minorHAnsi" w:hAnsiTheme="minorHAnsi" w:cstheme="minorHAnsi"/>
-          <w:sz w:val="24"/>
-          <w:szCs w:val="24"/>
-        </w:rPr>
-        <w:t xml:space="preserve"> du projet.</w:t>
+          <w:highlight w:val="green"/>
+        </w:rPr>
+        <w:t>Périmètre</w:t>
+      </w:r>
+    </w:p>
+    <w:p>
+      <w:pPr>
+        <w:spacing w:line="360" w:lineRule="auto"/>
+        <w:jc w:val="both"/>
+        <w:rPr>
+          <w:rFonts w:asciiTheme="minorHAnsi" w:hAnsiTheme="minorHAnsi" w:cstheme="minorHAnsi"/>
+          <w:sz w:val="24"/>
+          <w:szCs w:val="24"/>
+        </w:rPr>
+      </w:pPr>
+      <w:r>
+        <w:rPr>
+          <w:rFonts w:asciiTheme="minorHAnsi" w:hAnsiTheme="minorHAnsi" w:cstheme="minorHAnsi"/>
+          <w:sz w:val="24"/>
+          <w:szCs w:val="24"/>
+        </w:rPr>
+        <w:t>Cette application n’a pas vocation à être accessible en ligne. Elle est la première étape d’un projet personnel ambitieux. Certains choix francs on</w:t>
+      </w:r>
+      <w:r>
+        <w:rPr>
+          <w:rFonts w:asciiTheme="minorHAnsi" w:hAnsiTheme="minorHAnsi" w:cstheme="minorHAnsi"/>
+          <w:sz w:val="24"/>
+          <w:szCs w:val="24"/>
+        </w:rPr>
+        <w:t>t</w:t>
+      </w:r>
+      <w:r>
+        <w:rPr>
+          <w:rFonts w:asciiTheme="minorHAnsi" w:hAnsiTheme="minorHAnsi" w:cstheme="minorHAnsi"/>
+          <w:sz w:val="24"/>
+          <w:szCs w:val="24"/>
+        </w:rPr>
+        <w:t xml:space="preserve"> été fait dans le but de simplifier l’implémentations des premiers livrables.</w:t>
+      </w:r>
+      <w:r>
+        <w:rPr>
+          <w:rFonts w:asciiTheme="minorHAnsi" w:hAnsiTheme="minorHAnsi" w:cstheme="minorHAnsi"/>
+          <w:sz w:val="24"/>
+          <w:szCs w:val="24"/>
+        </w:rPr>
+        <w:t xml:space="preserve"> </w:t>
+      </w:r>
+      <w:r>
+        <w:rPr>
+          <w:rFonts w:asciiTheme="minorHAnsi" w:hAnsiTheme="minorHAnsi" w:cstheme="minorHAnsi"/>
+          <w:sz w:val="24"/>
+          <w:szCs w:val="24"/>
+        </w:rPr>
+        <w:t>Par exemple</w:t>
+      </w:r>
+      <w:r>
+        <w:rPr>
+          <w:rFonts w:asciiTheme="minorHAnsi" w:hAnsiTheme="minorHAnsi" w:cstheme="minorHAnsi"/>
+          <w:sz w:val="24"/>
+          <w:szCs w:val="24"/>
+        </w:rPr>
+        <w:t xml:space="preserve"> l’absence de demande d’adresse mail. Je ne compte pas communiquer par ce biais avec les éventuels utilisateurs puisqu’ils seront physiquement avec moi. J’ai aussi volontairement réduit les fonctionnalités au strict </w:t>
+      </w:r>
+      <w:r>
+        <w:rPr>
+          <w:rFonts w:asciiTheme="minorHAnsi" w:hAnsiTheme="minorHAnsi" w:cstheme="minorHAnsi"/>
+          <w:sz w:val="24"/>
+          <w:szCs w:val="24"/>
+        </w:rPr>
+        <w:lastRenderedPageBreak/>
+        <w:t>nécessaire pour</w:t>
+      </w:r>
+      <w:r>
+        <w:rPr>
+          <w:rFonts w:asciiTheme="minorHAnsi" w:hAnsiTheme="minorHAnsi" w:cstheme="minorHAnsi"/>
+          <w:sz w:val="24"/>
+          <w:szCs w:val="24"/>
+        </w:rPr>
+        <w:t xml:space="preserve"> travailler </w:t>
+      </w:r>
+      <w:r>
+        <w:rPr>
+          <w:rFonts w:asciiTheme="minorHAnsi" w:hAnsiTheme="minorHAnsi" w:cstheme="minorHAnsi"/>
+          <w:sz w:val="24"/>
+          <w:szCs w:val="24"/>
+        </w:rPr>
+        <w:t xml:space="preserve">sur d’autres aspects du métier de développeur web. En effet structurer sa pensée, </w:t>
+      </w:r>
+      <w:r>
+        <w:rPr>
+          <w:rFonts w:asciiTheme="minorHAnsi" w:hAnsiTheme="minorHAnsi" w:cstheme="minorHAnsi"/>
+          <w:sz w:val="24"/>
+          <w:szCs w:val="24"/>
+        </w:rPr>
+        <w:t xml:space="preserve">structurer </w:t>
+      </w:r>
+      <w:r>
+        <w:rPr>
+          <w:rFonts w:asciiTheme="minorHAnsi" w:hAnsiTheme="minorHAnsi" w:cstheme="minorHAnsi"/>
+          <w:sz w:val="24"/>
+          <w:szCs w:val="24"/>
+        </w:rPr>
+        <w:t xml:space="preserve">son code, </w:t>
+      </w:r>
+      <w:r>
+        <w:rPr>
+          <w:rFonts w:asciiTheme="minorHAnsi" w:hAnsiTheme="minorHAnsi" w:cstheme="minorHAnsi"/>
+          <w:sz w:val="24"/>
+          <w:szCs w:val="24"/>
+        </w:rPr>
+        <w:t xml:space="preserve">prendre du recul sur </w:t>
+      </w:r>
+      <w:r>
+        <w:rPr>
+          <w:rFonts w:asciiTheme="minorHAnsi" w:hAnsiTheme="minorHAnsi" w:cstheme="minorHAnsi"/>
+          <w:sz w:val="24"/>
+          <w:szCs w:val="24"/>
+        </w:rPr>
+        <w:t>ses actions, organiser son temps, documenter son code, communiquer font aussi parti du métier.</w:t>
+      </w:r>
+    </w:p>
+    <w:p>
+      <w:pPr>
+        <w:spacing w:line="360" w:lineRule="auto"/>
+        <w:jc w:val="both"/>
+        <w:rPr>
+          <w:rFonts w:asciiTheme="minorHAnsi" w:hAnsiTheme="minorHAnsi" w:cstheme="minorHAnsi"/>
+          <w:sz w:val="24"/>
+          <w:szCs w:val="24"/>
+          <w:highlight w:val="green"/>
+        </w:rPr>
+      </w:pPr>
+      <w:r>
+        <w:rPr>
+          <w:rFonts w:asciiTheme="minorHAnsi" w:hAnsiTheme="minorHAnsi" w:cstheme="minorHAnsi"/>
+          <w:sz w:val="24"/>
+          <w:szCs w:val="24"/>
+          <w:highlight w:val="green"/>
+        </w:rPr>
+        <w:t>Description fonctionnelle des besoins</w:t>
+      </w:r>
+    </w:p>
+    <w:p>
+      <w:pPr>
+        <w:spacing w:line="360" w:lineRule="auto"/>
+        <w:jc w:val="both"/>
+        <w:rPr>
+          <w:rFonts w:asciiTheme="minorHAnsi" w:hAnsiTheme="minorHAnsi" w:cstheme="minorHAnsi"/>
+          <w:sz w:val="24"/>
+          <w:szCs w:val="24"/>
+        </w:rPr>
+      </w:pPr>
+      <w:bookmarkStart w:id="0" w:name="_GoBack"/>
+      <w:bookmarkEnd w:id="0"/>
+    </w:p>
+    <w:p>
+      <w:pPr>
+        <w:spacing w:line="360" w:lineRule="auto"/>
+        <w:jc w:val="both"/>
+        <w:rPr>
+          <w:rFonts w:asciiTheme="minorHAnsi" w:hAnsiTheme="minorHAnsi" w:cstheme="minorHAnsi"/>
+          <w:sz w:val="24"/>
+          <w:szCs w:val="24"/>
+        </w:rPr>
+      </w:pPr>
+      <w:r>
+        <w:rPr>
+          <w:rFonts w:asciiTheme="minorHAnsi" w:hAnsiTheme="minorHAnsi" w:cstheme="minorHAnsi"/>
+          <w:sz w:val="24"/>
+          <w:szCs w:val="24"/>
+        </w:rPr>
+        <w:t>Impact mapping du projet.</w:t>
       </w:r>
     </w:p>
     <w:p>
@@ -719,9 +1332,8 @@
           <w:noProof/>
           <w:lang w:eastAsia="fr-FR"/>
         </w:rPr>
-        <w:lastRenderedPageBreak/>
         <w:drawing>
-          <wp:inline distT="0" distB="0" distL="0" distR="0">
+          <wp:inline distT="0" distB="0" distL="0" distR="0" wp14:anchorId="3AC24A91" wp14:editId="4AB37E4F">
             <wp:extent cx="5760720" cy="2790825"/>
             <wp:effectExtent l="19050" t="0" r="0" b="0"/>
             <wp:docPr id="1" name="Image 0" descr="impact-mapping.png"/>
@@ -778,6 +1390,116 @@
           <w:szCs w:val="24"/>
         </w:rPr>
       </w:pPr>
+    </w:p>
+    <w:p>
+      <w:pPr>
+        <w:spacing w:line="360" w:lineRule="auto"/>
+        <w:jc w:val="both"/>
+        <w:rPr>
+          <w:rFonts w:asciiTheme="minorHAnsi" w:hAnsiTheme="minorHAnsi" w:cstheme="minorHAnsi"/>
+          <w:sz w:val="24"/>
+          <w:szCs w:val="24"/>
+        </w:rPr>
+      </w:pPr>
+    </w:p>
+    <w:p>
+      <w:pPr>
+        <w:spacing w:line="360" w:lineRule="auto"/>
+        <w:jc w:val="both"/>
+        <w:rPr>
+          <w:rFonts w:asciiTheme="minorHAnsi" w:hAnsiTheme="minorHAnsi" w:cstheme="minorHAnsi"/>
+          <w:sz w:val="24"/>
+          <w:szCs w:val="24"/>
+        </w:rPr>
+      </w:pPr>
+    </w:p>
+    <w:p>
+      <w:pPr>
+        <w:spacing w:line="360" w:lineRule="auto"/>
+        <w:jc w:val="both"/>
+        <w:rPr>
+          <w:rFonts w:asciiTheme="minorHAnsi" w:hAnsiTheme="minorHAnsi" w:cstheme="minorHAnsi"/>
+          <w:sz w:val="24"/>
+          <w:szCs w:val="24"/>
+        </w:rPr>
+      </w:pPr>
+    </w:p>
+    <w:p>
+      <w:pPr>
+        <w:spacing w:line="360" w:lineRule="auto"/>
+        <w:jc w:val="both"/>
+        <w:rPr>
+          <w:rFonts w:asciiTheme="minorHAnsi" w:hAnsiTheme="minorHAnsi" w:cstheme="minorHAnsi"/>
+          <w:sz w:val="24"/>
+          <w:szCs w:val="24"/>
+        </w:rPr>
+      </w:pPr>
+    </w:p>
+    <w:p>
+      <w:pPr>
+        <w:spacing w:line="360" w:lineRule="auto"/>
+        <w:jc w:val="both"/>
+        <w:rPr>
+          <w:rFonts w:asciiTheme="minorHAnsi" w:hAnsiTheme="minorHAnsi" w:cstheme="minorHAnsi"/>
+          <w:sz w:val="24"/>
+          <w:szCs w:val="24"/>
+        </w:rPr>
+      </w:pPr>
+    </w:p>
+    <w:p>
+      <w:pPr>
+        <w:spacing w:line="360" w:lineRule="auto"/>
+        <w:jc w:val="both"/>
+        <w:rPr>
+          <w:rFonts w:asciiTheme="minorHAnsi" w:hAnsiTheme="minorHAnsi" w:cstheme="minorHAnsi"/>
+          <w:sz w:val="24"/>
+          <w:szCs w:val="24"/>
+        </w:rPr>
+      </w:pPr>
+    </w:p>
+    <w:p>
+      <w:pPr>
+        <w:spacing w:line="360" w:lineRule="auto"/>
+        <w:jc w:val="both"/>
+        <w:rPr>
+          <w:rFonts w:asciiTheme="minorHAnsi" w:hAnsiTheme="minorHAnsi" w:cstheme="minorHAnsi"/>
+          <w:sz w:val="24"/>
+          <w:szCs w:val="24"/>
+        </w:rPr>
+      </w:pPr>
+    </w:p>
+    <w:p>
+      <w:pPr>
+        <w:spacing w:line="360" w:lineRule="auto"/>
+        <w:jc w:val="both"/>
+        <w:rPr>
+          <w:rFonts w:asciiTheme="minorHAnsi" w:hAnsiTheme="minorHAnsi" w:cstheme="minorHAnsi"/>
+          <w:sz w:val="24"/>
+          <w:szCs w:val="24"/>
+        </w:rPr>
+      </w:pPr>
+    </w:p>
+    <w:p>
+      <w:pPr>
+        <w:spacing w:line="360" w:lineRule="auto"/>
+        <w:jc w:val="both"/>
+        <w:rPr>
+          <w:rFonts w:asciiTheme="minorHAnsi" w:hAnsiTheme="minorHAnsi" w:cstheme="minorHAnsi"/>
+          <w:sz w:val="24"/>
+          <w:szCs w:val="24"/>
+        </w:rPr>
+      </w:pPr>
+    </w:p>
+    <w:p>
+      <w:pPr>
+        <w:spacing w:line="360" w:lineRule="auto"/>
+        <w:jc w:val="both"/>
+        <w:rPr>
+          <w:rFonts w:asciiTheme="minorHAnsi" w:hAnsiTheme="minorHAnsi" w:cstheme="minorHAnsi"/>
+          <w:sz w:val="24"/>
+          <w:szCs w:val="24"/>
+        </w:rPr>
+      </w:pPr>
       <w:r>
         <w:rPr>
           <w:rFonts w:asciiTheme="minorHAnsi" w:hAnsiTheme="minorHAnsi" w:cstheme="minorHAnsi"/>
@@ -805,8 +1527,9 @@
           <w:szCs w:val="24"/>
           <w:lang w:eastAsia="fr-FR"/>
         </w:rPr>
+        <w:lastRenderedPageBreak/>
         <w:drawing>
-          <wp:inline distT="0" distB="0" distL="0" distR="0">
+          <wp:inline distT="0" distB="0" distL="0" distR="0" wp14:anchorId="63016A2C" wp14:editId="48531325">
             <wp:extent cx="5760720" cy="3006090"/>
             <wp:effectExtent l="19050" t="0" r="0" b="0"/>
             <wp:docPr id="2" name="Image 1" descr="pages-structure.png"/>
@@ -865,19 +1588,6 @@
     </w:p>
     <w:p>
       <w:pPr>
-        <w:pStyle w:val="Paragraphedeliste"/>
-        <w:spacing w:line="360" w:lineRule="auto"/>
-        <w:ind w:left="1440"/>
-        <w:jc w:val="both"/>
-        <w:rPr>
-          <w:rFonts w:asciiTheme="minorHAnsi" w:hAnsiTheme="minorHAnsi" w:cstheme="minorHAnsi"/>
-          <w:sz w:val="24"/>
-          <w:szCs w:val="24"/>
-        </w:rPr>
-      </w:pPr>
-    </w:p>
-    <w:p>
-      <w:pPr>
         <w:spacing w:line="360" w:lineRule="auto"/>
         <w:jc w:val="both"/>
         <w:rPr>
@@ -886,6 +1596,7 @@
           <w:bCs/>
           <w:sz w:val="24"/>
           <w:szCs w:val="24"/>
+          <w:u w:val="single"/>
         </w:rPr>
       </w:pPr>
       <w:r>
@@ -895,151 +1606,288 @@
           <w:bCs/>
           <w:sz w:val="24"/>
           <w:szCs w:val="24"/>
-        </w:rPr>
-        <w:t>Présentation des éléments de réalisation</w:t>
-      </w:r>
-    </w:p>
-    <w:p>
-      <w:pPr>
-        <w:pStyle w:val="Paragraphedeliste"/>
-        <w:spacing w:line="360" w:lineRule="auto"/>
-        <w:jc w:val="both"/>
-        <w:rPr>
-          <w:rFonts w:asciiTheme="minorHAnsi" w:hAnsiTheme="minorHAnsi" w:cstheme="minorHAnsi"/>
-          <w:sz w:val="24"/>
-          <w:szCs w:val="24"/>
-        </w:rPr>
-      </w:pPr>
-    </w:p>
-    <w:p>
-      <w:pPr>
-        <w:spacing w:line="360" w:lineRule="auto"/>
-        <w:jc w:val="both"/>
-        <w:rPr>
-          <w:rFonts w:asciiTheme="minorHAnsi" w:hAnsiTheme="minorHAnsi" w:cstheme="minorHAnsi"/>
-          <w:color w:val="FF0000"/>
-          <w:sz w:val="24"/>
-          <w:szCs w:val="24"/>
-        </w:rPr>
-      </w:pPr>
-      <w:r>
-        <w:rPr>
-          <w:rFonts w:asciiTheme="minorHAnsi" w:hAnsiTheme="minorHAnsi" w:cstheme="minorHAnsi"/>
-          <w:color w:val="FF0000"/>
-          <w:sz w:val="24"/>
-          <w:szCs w:val="24"/>
-        </w:rPr>
-        <w:t>Réalisations du candidat comportant les extraits de code les plus significatifs : les extraits sont argumentés ; prise en compte de la sécurité et du web mobile</w:t>
-      </w:r>
-    </w:p>
-    <w:p>
-      <w:pPr>
-        <w:pStyle w:val="Paragraphedeliste"/>
-        <w:spacing w:line="360" w:lineRule="auto"/>
-        <w:ind w:left="1440"/>
-        <w:jc w:val="both"/>
-        <w:rPr>
-          <w:rFonts w:asciiTheme="minorHAnsi" w:hAnsiTheme="minorHAnsi" w:cstheme="minorHAnsi"/>
-          <w:sz w:val="24"/>
-          <w:szCs w:val="24"/>
-        </w:rPr>
-      </w:pPr>
-    </w:p>
-    <w:p>
-      <w:pPr>
-        <w:spacing w:line="360" w:lineRule="auto"/>
-        <w:jc w:val="both"/>
-        <w:rPr>
-          <w:rFonts w:asciiTheme="minorHAnsi" w:hAnsiTheme="minorHAnsi" w:cstheme="minorHAnsi"/>
-          <w:color w:val="FF0000"/>
-          <w:sz w:val="24"/>
-          <w:szCs w:val="24"/>
-        </w:rPr>
-      </w:pPr>
-      <w:r>
-        <w:rPr>
-          <w:rFonts w:asciiTheme="minorHAnsi" w:hAnsiTheme="minorHAnsi" w:cstheme="minorHAnsi"/>
-          <w:color w:val="FF0000"/>
-          <w:sz w:val="24"/>
-          <w:szCs w:val="24"/>
-        </w:rPr>
-        <w:lastRenderedPageBreak/>
-        <w:t>Présentation du jeu d’essai élaboré par le candidat de la fonctionnalité la plus représentative : données en entrée, données en sortie, données obtenues</w:t>
-      </w:r>
-    </w:p>
-    <w:p>
-      <w:pPr>
-        <w:pStyle w:val="Paragraphedeliste"/>
-        <w:spacing w:line="360" w:lineRule="auto"/>
-        <w:ind w:left="1440"/>
-        <w:jc w:val="both"/>
-        <w:rPr>
-          <w:rFonts w:asciiTheme="minorHAnsi" w:hAnsiTheme="minorHAnsi" w:cstheme="minorHAnsi"/>
-          <w:sz w:val="24"/>
-          <w:szCs w:val="24"/>
-        </w:rPr>
-      </w:pPr>
-    </w:p>
-    <w:p>
-      <w:pPr>
-        <w:spacing w:line="360" w:lineRule="auto"/>
-        <w:jc w:val="both"/>
+          <w:u w:val="single"/>
+        </w:rPr>
+        <w:t xml:space="preserve">Chapitre 2 - </w:t>
+      </w:r>
+      <w:r>
         <w:rPr>
           <w:rFonts w:asciiTheme="minorHAnsi" w:hAnsiTheme="minorHAnsi" w:cstheme="minorHAnsi"/>
           <w:b/>
           <w:bCs/>
           <w:sz w:val="24"/>
           <w:szCs w:val="24"/>
-        </w:rPr>
-      </w:pPr>
-      <w:r>
+          <w:u w:val="single"/>
+        </w:rPr>
+        <w:t>Présentation des éléments de réalisation</w:t>
+      </w:r>
+    </w:p>
+    <w:p>
+      <w:pPr>
+        <w:spacing w:line="360" w:lineRule="auto"/>
+        <w:jc w:val="both"/>
+        <w:rPr>
+          <w:rFonts w:asciiTheme="minorHAnsi" w:hAnsiTheme="minorHAnsi" w:cstheme="minorHAnsi"/>
+          <w:color w:val="FF0000"/>
+          <w:sz w:val="24"/>
+          <w:szCs w:val="24"/>
+        </w:rPr>
+      </w:pPr>
+      <w:r>
+        <w:rPr>
+          <w:rFonts w:asciiTheme="minorHAnsi" w:hAnsiTheme="minorHAnsi" w:cstheme="minorHAnsi"/>
+          <w:color w:val="FF0000"/>
+          <w:sz w:val="24"/>
+          <w:szCs w:val="24"/>
+        </w:rPr>
+        <w:t>Réalisations du candidat comportant les extraits de code les plus significatifs : les extraits sont argumentés ; prise en compte de la sécurité et du web mobile</w:t>
+      </w:r>
+    </w:p>
+    <w:p>
+      <w:pPr>
+        <w:spacing w:line="360" w:lineRule="auto"/>
+        <w:jc w:val="both"/>
+        <w:rPr>
+          <w:rFonts w:asciiTheme="minorHAnsi" w:hAnsiTheme="minorHAnsi" w:cstheme="minorHAnsi"/>
+          <w:color w:val="FF0000"/>
+          <w:sz w:val="24"/>
+          <w:szCs w:val="24"/>
+        </w:rPr>
+      </w:pPr>
+    </w:p>
+    <w:p>
+      <w:pPr>
+        <w:spacing w:line="360" w:lineRule="auto"/>
+        <w:jc w:val="both"/>
+        <w:rPr>
+          <w:rFonts w:asciiTheme="minorHAnsi" w:hAnsiTheme="minorHAnsi" w:cstheme="minorHAnsi"/>
+          <w:color w:val="FF0000"/>
+          <w:sz w:val="24"/>
+          <w:szCs w:val="24"/>
+        </w:rPr>
+      </w:pPr>
+      <w:r>
+        <w:rPr>
+          <w:rFonts w:asciiTheme="minorHAnsi" w:hAnsiTheme="minorHAnsi" w:cstheme="minorHAnsi"/>
+          <w:color w:val="FF0000"/>
+          <w:sz w:val="24"/>
+          <w:szCs w:val="24"/>
+        </w:rPr>
+        <w:t xml:space="preserve">Présentation du jeu d’essai élaboré par le candidat de la fonctionnalité la plus représentative : </w:t>
+      </w:r>
+    </w:p>
+    <w:p>
+      <w:pPr>
+        <w:pStyle w:val="Paragraphedeliste"/>
+        <w:numPr>
+          <w:ilvl w:val="0"/>
+          <w:numId w:val="2"/>
+        </w:numPr>
+        <w:spacing w:line="360" w:lineRule="auto"/>
+        <w:jc w:val="both"/>
+        <w:rPr>
+          <w:rFonts w:asciiTheme="minorHAnsi" w:hAnsiTheme="minorHAnsi" w:cstheme="minorHAnsi"/>
+          <w:color w:val="FF0000"/>
+          <w:sz w:val="24"/>
+          <w:szCs w:val="24"/>
+        </w:rPr>
+      </w:pPr>
+      <w:r>
+        <w:rPr>
+          <w:rFonts w:asciiTheme="minorHAnsi" w:hAnsiTheme="minorHAnsi" w:cstheme="minorHAnsi"/>
+          <w:color w:val="FF0000"/>
+          <w:sz w:val="24"/>
+          <w:szCs w:val="24"/>
+        </w:rPr>
+        <w:t xml:space="preserve">données en entrée, </w:t>
+      </w:r>
+    </w:p>
+    <w:p>
+      <w:pPr>
+        <w:pStyle w:val="Paragraphedeliste"/>
+        <w:numPr>
+          <w:ilvl w:val="0"/>
+          <w:numId w:val="2"/>
+        </w:numPr>
+        <w:spacing w:line="360" w:lineRule="auto"/>
+        <w:jc w:val="both"/>
+        <w:rPr>
+          <w:rFonts w:asciiTheme="minorHAnsi" w:hAnsiTheme="minorHAnsi" w:cstheme="minorHAnsi"/>
+          <w:color w:val="FF0000"/>
+          <w:sz w:val="24"/>
+          <w:szCs w:val="24"/>
+        </w:rPr>
+      </w:pPr>
+      <w:r>
+        <w:rPr>
+          <w:rFonts w:asciiTheme="minorHAnsi" w:hAnsiTheme="minorHAnsi" w:cstheme="minorHAnsi"/>
+          <w:color w:val="FF0000"/>
+          <w:sz w:val="24"/>
+          <w:szCs w:val="24"/>
+        </w:rPr>
+        <w:t xml:space="preserve">données en sortie, </w:t>
+      </w:r>
+    </w:p>
+    <w:p>
+      <w:pPr>
+        <w:pStyle w:val="Paragraphedeliste"/>
+        <w:numPr>
+          <w:ilvl w:val="0"/>
+          <w:numId w:val="2"/>
+        </w:numPr>
+        <w:spacing w:line="360" w:lineRule="auto"/>
+        <w:jc w:val="both"/>
+        <w:rPr>
+          <w:rFonts w:asciiTheme="minorHAnsi" w:hAnsiTheme="minorHAnsi" w:cstheme="minorHAnsi"/>
+          <w:color w:val="FF0000"/>
+          <w:sz w:val="24"/>
+          <w:szCs w:val="24"/>
+        </w:rPr>
+      </w:pPr>
+      <w:r>
+        <w:rPr>
+          <w:rFonts w:asciiTheme="minorHAnsi" w:hAnsiTheme="minorHAnsi" w:cstheme="minorHAnsi"/>
+          <w:color w:val="FF0000"/>
+          <w:sz w:val="24"/>
+          <w:szCs w:val="24"/>
+        </w:rPr>
+        <w:t>données obtenues</w:t>
+      </w:r>
+    </w:p>
+    <w:p>
+      <w:pPr>
+        <w:pStyle w:val="Paragraphedeliste"/>
+        <w:spacing w:line="360" w:lineRule="auto"/>
+        <w:ind w:left="1440"/>
+        <w:jc w:val="both"/>
+        <w:rPr>
+          <w:rFonts w:asciiTheme="minorHAnsi" w:hAnsiTheme="minorHAnsi" w:cstheme="minorHAnsi"/>
+          <w:sz w:val="24"/>
+          <w:szCs w:val="24"/>
+        </w:rPr>
+      </w:pPr>
+    </w:p>
+    <w:p>
+      <w:pPr>
+        <w:spacing w:line="360" w:lineRule="auto"/>
+        <w:jc w:val="both"/>
         <w:rPr>
           <w:rFonts w:asciiTheme="minorHAnsi" w:hAnsiTheme="minorHAnsi" w:cstheme="minorHAnsi"/>
           <w:b/>
           <w:bCs/>
           <w:sz w:val="24"/>
           <w:szCs w:val="24"/>
-        </w:rPr>
-        <w:t>Description et mise en œuvre des compétences transversales</w:t>
-      </w:r>
-    </w:p>
-    <w:p>
-      <w:pPr>
-        <w:pStyle w:val="Paragraphedeliste"/>
-        <w:spacing w:line="360" w:lineRule="auto"/>
-        <w:jc w:val="both"/>
-        <w:rPr>
-          <w:rFonts w:asciiTheme="minorHAnsi" w:hAnsiTheme="minorHAnsi" w:cstheme="minorHAnsi"/>
-          <w:sz w:val="24"/>
-          <w:szCs w:val="24"/>
-        </w:rPr>
-      </w:pPr>
-    </w:p>
-    <w:p>
-      <w:pPr>
-        <w:spacing w:line="360" w:lineRule="auto"/>
-        <w:jc w:val="both"/>
-        <w:rPr>
-          <w:rFonts w:asciiTheme="minorHAnsi" w:hAnsiTheme="minorHAnsi" w:cstheme="minorHAnsi"/>
-          <w:color w:val="FF0000"/>
-          <w:sz w:val="24"/>
-          <w:szCs w:val="24"/>
-        </w:rPr>
-      </w:pPr>
-      <w:r>
-        <w:rPr>
-          <w:rFonts w:asciiTheme="minorHAnsi" w:hAnsiTheme="minorHAnsi" w:cstheme="minorHAnsi"/>
-          <w:color w:val="FF0000"/>
-          <w:sz w:val="24"/>
-          <w:szCs w:val="24"/>
-        </w:rPr>
-        <w:t xml:space="preserve">Description de la veille sur les vulnérabilités de sécurité liée à l’une des compétences : développer une interface utilisateur web dynamique </w:t>
-      </w:r>
+          <w:u w:val="single"/>
+        </w:rPr>
+      </w:pPr>
       <w:r>
         <w:rPr>
           <w:rFonts w:asciiTheme="minorHAnsi" w:hAnsiTheme="minorHAnsi" w:cstheme="minorHAnsi"/>
           <w:b/>
           <w:bCs/>
+          <w:sz w:val="24"/>
+          <w:szCs w:val="24"/>
+          <w:u w:val="single"/>
+        </w:rPr>
+        <w:t xml:space="preserve">Chapitre 3 - </w:t>
+      </w:r>
+      <w:r>
+        <w:rPr>
+          <w:rFonts w:asciiTheme="minorHAnsi" w:hAnsiTheme="minorHAnsi" w:cstheme="minorHAnsi"/>
+          <w:b/>
+          <w:bCs/>
+          <w:sz w:val="24"/>
+          <w:szCs w:val="24"/>
+          <w:u w:val="single"/>
+        </w:rPr>
+        <w:t>Description et mise en œuvre des compétences transversales</w:t>
+      </w:r>
+    </w:p>
+    <w:p>
+      <w:pPr>
+        <w:spacing w:line="360" w:lineRule="auto"/>
+        <w:jc w:val="both"/>
+        <w:rPr>
+          <w:rFonts w:asciiTheme="minorHAnsi" w:hAnsiTheme="minorHAnsi" w:cstheme="minorHAnsi"/>
+          <w:color w:val="FF0000"/>
+          <w:sz w:val="24"/>
+          <w:szCs w:val="24"/>
+        </w:rPr>
+      </w:pPr>
+      <w:r>
+        <w:rPr>
+          <w:rFonts w:asciiTheme="minorHAnsi" w:hAnsiTheme="minorHAnsi" w:cstheme="minorHAnsi"/>
+          <w:color w:val="FF0000"/>
+          <w:sz w:val="24"/>
+          <w:szCs w:val="24"/>
+        </w:rPr>
+        <w:t xml:space="preserve">Description de la veille sur les vulnérabilités de sécurité </w:t>
+      </w:r>
+    </w:p>
+    <w:p>
+      <w:pPr>
+        <w:spacing w:line="360" w:lineRule="auto"/>
+        <w:jc w:val="both"/>
+        <w:rPr>
+          <w:rFonts w:asciiTheme="minorHAnsi" w:hAnsiTheme="minorHAnsi" w:cstheme="minorHAnsi"/>
+          <w:color w:val="FF0000"/>
+          <w:sz w:val="24"/>
+          <w:szCs w:val="24"/>
+        </w:rPr>
+      </w:pPr>
+      <w:r>
+        <w:rPr>
+          <w:rFonts w:asciiTheme="minorHAnsi" w:hAnsiTheme="minorHAnsi" w:cstheme="minorHAnsi"/>
+          <w:color w:val="FF0000"/>
+          <w:sz w:val="24"/>
+          <w:szCs w:val="24"/>
+        </w:rPr>
+        <w:t xml:space="preserve">liée à l’une des compétences : </w:t>
+      </w:r>
+    </w:p>
+    <w:p>
+      <w:pPr>
+        <w:pStyle w:val="Paragraphedeliste"/>
+        <w:numPr>
+          <w:ilvl w:val="0"/>
+          <w:numId w:val="2"/>
+        </w:numPr>
+        <w:spacing w:line="360" w:lineRule="auto"/>
+        <w:jc w:val="both"/>
+        <w:rPr>
+          <w:rFonts w:asciiTheme="minorHAnsi" w:hAnsiTheme="minorHAnsi" w:cstheme="minorHAnsi"/>
+          <w:color w:val="FF0000"/>
+          <w:sz w:val="24"/>
+          <w:szCs w:val="24"/>
+        </w:rPr>
+      </w:pPr>
+      <w:r>
+        <w:rPr>
+          <w:rFonts w:asciiTheme="minorHAnsi" w:hAnsiTheme="minorHAnsi" w:cstheme="minorHAnsi"/>
+          <w:color w:val="FF0000"/>
+          <w:sz w:val="24"/>
+          <w:szCs w:val="24"/>
+        </w:rPr>
+        <w:t xml:space="preserve">développer une interface utilisateur web dynamique </w:t>
+      </w:r>
+    </w:p>
+    <w:p>
+      <w:pPr>
+        <w:pStyle w:val="Paragraphedeliste"/>
+        <w:spacing w:line="360" w:lineRule="auto"/>
+        <w:jc w:val="both"/>
+        <w:rPr>
+          <w:rFonts w:asciiTheme="minorHAnsi" w:hAnsiTheme="minorHAnsi" w:cstheme="minorHAnsi"/>
+          <w:color w:val="FF0000"/>
+          <w:sz w:val="24"/>
+          <w:szCs w:val="24"/>
+        </w:rPr>
+      </w:pPr>
+      <w:r>
+        <w:rPr>
+          <w:rFonts w:asciiTheme="minorHAnsi" w:hAnsiTheme="minorHAnsi" w:cstheme="minorHAnsi"/>
+          <w:b/>
+          <w:bCs/>
           <w:color w:val="FF0000"/>
           <w:sz w:val="24"/>
           <w:szCs w:val="24"/>
@@ -1053,12 +1901,38 @@
           <w:sz w:val="24"/>
           <w:szCs w:val="24"/>
         </w:rPr>
-        <w:t xml:space="preserve"> réaliser une interface utilisateur avec une solution de gestion de contenu ou e-commerce</w:t>
+        <w:t xml:space="preserve"> </w:t>
       </w:r>
     </w:p>
     <w:p>
       <w:pPr>
         <w:pStyle w:val="Paragraphedeliste"/>
+        <w:numPr>
+          <w:ilvl w:val="0"/>
+          <w:numId w:val="2"/>
+        </w:numPr>
+        <w:spacing w:line="360" w:lineRule="auto"/>
+        <w:jc w:val="both"/>
+        <w:rPr>
+          <w:rFonts w:asciiTheme="minorHAnsi" w:hAnsiTheme="minorHAnsi" w:cstheme="minorHAnsi"/>
+          <w:color w:val="FF0000"/>
+          <w:sz w:val="24"/>
+          <w:szCs w:val="24"/>
+        </w:rPr>
+      </w:pPr>
+      <w:r>
+        <w:rPr>
+          <w:rFonts w:asciiTheme="minorHAnsi" w:hAnsiTheme="minorHAnsi" w:cstheme="minorHAnsi"/>
+          <w:color w:val="FF0000"/>
+          <w:sz w:val="24"/>
+          <w:szCs w:val="24"/>
+        </w:rPr>
+        <w:t>réaliser une interface utilisateur avec une solution de gestion de contenu ou e-commerce</w:t>
+      </w:r>
+    </w:p>
+    <w:p>
+      <w:pPr>
+        <w:pStyle w:val="Paragraphedeliste"/>
         <w:spacing w:line="360" w:lineRule="auto"/>
         <w:ind w:left="1440"/>
         <w:jc w:val="both"/>
@@ -1088,18 +1962,138 @@
           <w:sz w:val="24"/>
           <w:szCs w:val="24"/>
         </w:rPr>
-        <w:t>Description d’une situation ayant nécessité une recherche à partir d’un site anglophone : problème technique ou nouvelle fonctionnalité dans le c</w:t>
-      </w:r>
-      <w:bookmarkStart w:id="0" w:name="_GoBack"/>
-      <w:bookmarkEnd w:id="0"/>
-      <w:r>
-        <w:rPr>
-          <w:rFonts w:asciiTheme="minorHAnsi" w:hAnsiTheme="minorHAnsi" w:cstheme="minorHAnsi"/>
-          <w:color w:val="FF0000"/>
-          <w:sz w:val="24"/>
-          <w:szCs w:val="24"/>
-        </w:rPr>
-        <w:t xml:space="preserve">adre du projet, liée à l’une des compétences du titre professionnel, description du besoin d’information, procédure de recherche : mots-clefs/sites retournées, critères de sélection du (ou des) site(s), indique la solution trouvée et sa mise en </w:t>
+        <w:t xml:space="preserve">Description d’une situation ayant nécessité une recherche à partir d’un site anglophone : </w:t>
+      </w:r>
+    </w:p>
+    <w:p>
+      <w:pPr>
+        <w:pStyle w:val="Paragraphedeliste"/>
+        <w:numPr>
+          <w:ilvl w:val="0"/>
+          <w:numId w:val="2"/>
+        </w:numPr>
+        <w:spacing w:line="360" w:lineRule="auto"/>
+        <w:jc w:val="both"/>
+        <w:rPr>
+          <w:rFonts w:asciiTheme="minorHAnsi" w:hAnsiTheme="minorHAnsi" w:cstheme="minorHAnsi"/>
+          <w:color w:val="FF0000"/>
+          <w:sz w:val="24"/>
+          <w:szCs w:val="24"/>
+        </w:rPr>
+      </w:pPr>
+      <w:r>
+        <w:rPr>
+          <w:rFonts w:asciiTheme="minorHAnsi" w:hAnsiTheme="minorHAnsi" w:cstheme="minorHAnsi"/>
+          <w:color w:val="FF0000"/>
+          <w:sz w:val="24"/>
+          <w:szCs w:val="24"/>
+        </w:rPr>
+        <w:lastRenderedPageBreak/>
+        <w:t xml:space="preserve">problème technique ou nouvelle fonctionnalité dans le cadre du projet, </w:t>
+      </w:r>
+    </w:p>
+    <w:p>
+      <w:pPr>
+        <w:pStyle w:val="Paragraphedeliste"/>
+        <w:numPr>
+          <w:ilvl w:val="0"/>
+          <w:numId w:val="2"/>
+        </w:numPr>
+        <w:spacing w:line="360" w:lineRule="auto"/>
+        <w:jc w:val="both"/>
+        <w:rPr>
+          <w:rFonts w:asciiTheme="minorHAnsi" w:hAnsiTheme="minorHAnsi" w:cstheme="minorHAnsi"/>
+          <w:color w:val="FF0000"/>
+          <w:sz w:val="24"/>
+          <w:szCs w:val="24"/>
+        </w:rPr>
+      </w:pPr>
+      <w:r>
+        <w:rPr>
+          <w:rFonts w:asciiTheme="minorHAnsi" w:hAnsiTheme="minorHAnsi" w:cstheme="minorHAnsi"/>
+          <w:color w:val="FF0000"/>
+          <w:sz w:val="24"/>
+          <w:szCs w:val="24"/>
+        </w:rPr>
+        <w:t xml:space="preserve">liée à l’une des compétences du titre professionnel, </w:t>
+      </w:r>
+    </w:p>
+    <w:p>
+      <w:pPr>
+        <w:pStyle w:val="Paragraphedeliste"/>
+        <w:numPr>
+          <w:ilvl w:val="0"/>
+          <w:numId w:val="2"/>
+        </w:numPr>
+        <w:spacing w:line="360" w:lineRule="auto"/>
+        <w:jc w:val="both"/>
+        <w:rPr>
+          <w:rFonts w:asciiTheme="minorHAnsi" w:hAnsiTheme="minorHAnsi" w:cstheme="minorHAnsi"/>
+          <w:color w:val="FF0000"/>
+          <w:sz w:val="24"/>
+          <w:szCs w:val="24"/>
+        </w:rPr>
+      </w:pPr>
+      <w:r>
+        <w:rPr>
+          <w:rFonts w:asciiTheme="minorHAnsi" w:hAnsiTheme="minorHAnsi" w:cstheme="minorHAnsi"/>
+          <w:color w:val="FF0000"/>
+          <w:sz w:val="24"/>
+          <w:szCs w:val="24"/>
+        </w:rPr>
+        <w:t xml:space="preserve">description du besoin d’information, </w:t>
+      </w:r>
+    </w:p>
+    <w:p>
+      <w:pPr>
+        <w:pStyle w:val="Paragraphedeliste"/>
+        <w:numPr>
+          <w:ilvl w:val="0"/>
+          <w:numId w:val="2"/>
+        </w:numPr>
+        <w:spacing w:line="360" w:lineRule="auto"/>
+        <w:jc w:val="both"/>
+        <w:rPr>
+          <w:rFonts w:asciiTheme="minorHAnsi" w:hAnsiTheme="minorHAnsi" w:cstheme="minorHAnsi"/>
+          <w:color w:val="FF0000"/>
+          <w:sz w:val="24"/>
+          <w:szCs w:val="24"/>
+        </w:rPr>
+      </w:pPr>
+      <w:r>
+        <w:rPr>
+          <w:rFonts w:asciiTheme="minorHAnsi" w:hAnsiTheme="minorHAnsi" w:cstheme="minorHAnsi"/>
+          <w:color w:val="FF0000"/>
+          <w:sz w:val="24"/>
+          <w:szCs w:val="24"/>
+        </w:rPr>
+        <w:t xml:space="preserve">procédure de recherche : mots-clefs/sites retournées, critères de sélection du (ou des) site(s), </w:t>
+      </w:r>
+    </w:p>
+    <w:p>
+      <w:pPr>
+        <w:pStyle w:val="Paragraphedeliste"/>
+        <w:numPr>
+          <w:ilvl w:val="0"/>
+          <w:numId w:val="2"/>
+        </w:numPr>
+        <w:spacing w:line="360" w:lineRule="auto"/>
+        <w:jc w:val="both"/>
+        <w:rPr>
+          <w:rFonts w:asciiTheme="minorHAnsi" w:hAnsiTheme="minorHAnsi" w:cstheme="minorHAnsi"/>
+          <w:color w:val="FF0000"/>
+          <w:sz w:val="24"/>
+          <w:szCs w:val="24"/>
+        </w:rPr>
+      </w:pPr>
+      <w:r>
+        <w:rPr>
+          <w:rFonts w:asciiTheme="minorHAnsi" w:hAnsiTheme="minorHAnsi" w:cstheme="minorHAnsi"/>
+          <w:color w:val="FF0000"/>
+          <w:sz w:val="24"/>
+          <w:szCs w:val="24"/>
+        </w:rPr>
+        <w:t xml:space="preserve">indique la solution trouvée et sa mise en </w:t>
       </w:r>
       <w:r>
         <w:rPr>
@@ -1143,6 +2137,15 @@
         </w:rPr>
         <w:t>Extrait du site anglophone utilisé pour la recherche décrite précédemment (environ 750 caractères)</w:t>
       </w:r>
+      <w:r>
+        <w:rPr>
+          <w:rFonts w:asciiTheme="minorHAnsi" w:hAnsiTheme="minorHAnsi" w:cstheme="minorHAnsi"/>
+          <w:color w:val="FF0000"/>
+          <w:sz w:val="24"/>
+          <w:szCs w:val="24"/>
+        </w:rPr>
+        <w:t>.</w:t>
+      </w:r>
     </w:p>
     <w:p>
       <w:pPr>
@@ -1175,6 +2178,15 @@
           <w:szCs w:val="24"/>
         </w:rPr>
         <w:t>Accompagné de la traduction en Français effectuée par le candidat sans traducteur automatique</w:t>
+      </w:r>
+      <w:r>
+        <w:rPr>
+          <w:rFonts w:asciiTheme="minorHAnsi" w:hAnsiTheme="minorHAnsi" w:cstheme="minorHAnsi"/>
+          <w:color w:val="FF0000"/>
+          <w:sz w:val="24"/>
+          <w:szCs w:val="24"/>
+        </w:rPr>
+        <w:t>.</w:t>
       </w:r>
     </w:p>
     <w:sectPr>
@@ -1189,7 +2201,7 @@
 </file>
 
 <file path=word/endnotes.xml><?xml version="1.0" encoding="utf-8"?>
-<w:endnotes xmlns:ve="http://schemas.openxmlformats.org/markup-compatibility/2006" xmlns:o="urn:schemas-microsoft-com:office:office" xmlns:r="http://schemas.openxmlformats.org/officeDocument/2006/relationships" xmlns:m="http://schemas.openxmlformats.org/officeDocument/2006/math" xmlns:v="urn:schemas-microsoft-com:vml" xmlns:wp="http://schemas.openxmlformats.org/drawingml/2006/wordprocessingDrawing" xmlns:w10="urn:schemas-microsoft-com:office:word" xmlns:w="http://schemas.openxmlformats.org/wordprocessingml/2006/main" xmlns:wne="http://schemas.microsoft.com/office/word/2006/wordml">
+<w:endnotes xmlns:wpc="http://schemas.microsoft.com/office/word/2010/wordprocessingCanvas" xmlns:cx="http://schemas.microsoft.com/office/drawing/2014/chartex" xmlns:cx1="http://schemas.microsoft.com/office/drawing/2015/9/8/chartex" xmlns:cx2="http://schemas.microsoft.com/office/drawing/2015/10/21/chartex" xmlns:cx3="http://schemas.microsoft.com/office/drawing/2016/5/9/chartex" xmlns:cx4="http://schemas.microsoft.com/office/drawing/2016/5/10/chartex" xmlns:cx5="http://schemas.microsoft.com/office/drawing/2016/5/11/chartex" xmlns:cx6="http://schemas.microsoft.com/office/drawing/2016/5/12/chartex" xmlns:cx7="http://schemas.microsoft.com/office/drawing/2016/5/13/chartex" xmlns:cx8="http://schemas.microsoft.com/office/drawing/2016/5/14/chartex" xmlns:mc="http://schemas.openxmlformats.org/markup-compatibility/2006" xmlns:aink="http://schemas.microsoft.com/office/drawing/2016/ink" xmlns:am3d="http://schemas.microsoft.com/office/drawing/2017/model3d" xmlns:o="urn:schemas-microsoft-com:office:office" xmlns:r="http://schemas.openxmlformats.org/officeDocument/2006/relationships" xmlns:m="http://schemas.openxmlformats.org/officeDocument/2006/math" xmlns:v="urn:schemas-microsoft-com:vml" xmlns:wp14="http://schemas.microsoft.com/office/word/2010/wordprocessingDrawing" xmlns:wp="http://schemas.openxmlformats.org/drawingml/2006/wordprocessingDrawing" xmlns:w10="urn:schemas-microsoft-com:office:word" xmlns:w="http://schemas.openxmlformats.org/wordprocessingml/2006/main" xmlns:w14="http://schemas.microsoft.com/office/word/2010/wordml" xmlns:w15="http://schemas.microsoft.com/office/word/2012/wordml" xmlns:w16cid="http://schemas.microsoft.com/office/word/2016/wordml/cid" xmlns:w16se="http://schemas.microsoft.com/office/word/2015/wordml/symex" xmlns:wpg="http://schemas.microsoft.com/office/word/2010/wordprocessingGroup" xmlns:wpi="http://schemas.microsoft.com/office/word/2010/wordprocessingInk" xmlns:wne="http://schemas.microsoft.com/office/word/2006/wordml" xmlns:wps="http://schemas.microsoft.com/office/word/2010/wordprocessingShape" mc:Ignorable="w14 w15 w16se w16cid wp14">
   <w:endnote w:type="separator" w:id="-1">
     <w:p>
       <w:pPr>
@@ -1214,7 +2226,7 @@
 </file>
 
 <file path=word/footer1.xml><?xml version="1.0" encoding="utf-8"?>
-<w:ftr xmlns:ve="http://schemas.openxmlformats.org/markup-compatibility/2006" xmlns:o="urn:schemas-microsoft-com:office:office" xmlns:r="http://schemas.openxmlformats.org/officeDocument/2006/relationships" xmlns:m="http://schemas.openxmlformats.org/officeDocument/2006/math" xmlns:v="urn:schemas-microsoft-com:vml" xmlns:wp="http://schemas.openxmlformats.org/drawingml/2006/wordprocessingDrawing" xmlns:w10="urn:schemas-microsoft-com:office:word" xmlns:w="http://schemas.openxmlformats.org/wordprocessingml/2006/main" xmlns:wne="http://schemas.microsoft.com/office/word/2006/wordml">
+<w:ftr xmlns:wpc="http://schemas.microsoft.com/office/word/2010/wordprocessingCanvas" xmlns:cx="http://schemas.microsoft.com/office/drawing/2014/chartex" xmlns:cx1="http://schemas.microsoft.com/office/drawing/2015/9/8/chartex" xmlns:cx2="http://schemas.microsoft.com/office/drawing/2015/10/21/chartex" xmlns:cx3="http://schemas.microsoft.com/office/drawing/2016/5/9/chartex" xmlns:cx4="http://schemas.microsoft.com/office/drawing/2016/5/10/chartex" xmlns:cx5="http://schemas.microsoft.com/office/drawing/2016/5/11/chartex" xmlns:cx6="http://schemas.microsoft.com/office/drawing/2016/5/12/chartex" xmlns:cx7="http://schemas.microsoft.com/office/drawing/2016/5/13/chartex" xmlns:cx8="http://schemas.microsoft.com/office/drawing/2016/5/14/chartex" xmlns:mc="http://schemas.openxmlformats.org/markup-compatibility/2006" xmlns:aink="http://schemas.microsoft.com/office/drawing/2016/ink" xmlns:am3d="http://schemas.microsoft.com/office/drawing/2017/model3d" xmlns:o="urn:schemas-microsoft-com:office:office" xmlns:r="http://schemas.openxmlformats.org/officeDocument/2006/relationships" xmlns:m="http://schemas.openxmlformats.org/officeDocument/2006/math" xmlns:v="urn:schemas-microsoft-com:vml" xmlns:wp14="http://schemas.microsoft.com/office/word/2010/wordprocessingDrawing" xmlns:wp="http://schemas.openxmlformats.org/drawingml/2006/wordprocessingDrawing" xmlns:w10="urn:schemas-microsoft-com:office:word" xmlns:w="http://schemas.openxmlformats.org/wordprocessingml/2006/main" xmlns:w14="http://schemas.microsoft.com/office/word/2010/wordml" xmlns:w15="http://schemas.microsoft.com/office/word/2012/wordml" xmlns:w16cid="http://schemas.microsoft.com/office/word/2016/wordml/cid" xmlns:w16se="http://schemas.microsoft.com/office/word/2015/wordml/symex" xmlns:wpg="http://schemas.microsoft.com/office/word/2010/wordprocessingGroup" xmlns:wpi="http://schemas.microsoft.com/office/word/2010/wordprocessingInk" xmlns:wne="http://schemas.microsoft.com/office/word/2006/wordml" xmlns:wps="http://schemas.microsoft.com/office/word/2010/wordprocessingShape" mc:Ignorable="w14 w15 w16se w16cid wp14">
   <w:sdt>
     <w:sdtPr>
       <w:rPr>
@@ -1228,6 +2240,7 @@
         <w:docPartUnique/>
       </w:docPartObj>
     </w:sdtPr>
+    <w:sdtEndPr/>
     <w:sdtContent>
       <w:sdt>
         <w:sdtPr>
@@ -1242,6 +2255,7 @@
             <w:docPartUnique/>
           </w:docPartObj>
         </w:sdtPr>
+        <w:sdtEndPr/>
         <w:sdtContent>
           <w:p>
             <w:pPr>
@@ -1385,7 +2399,7 @@
 </file>
 
 <file path=word/footnotes.xml><?xml version="1.0" encoding="utf-8"?>
-<w:footnotes xmlns:ve="http://schemas.openxmlformats.org/markup-compatibility/2006" xmlns:o="urn:schemas-microsoft-com:office:office" xmlns:r="http://schemas.openxmlformats.org/officeDocument/2006/relationships" xmlns:m="http://schemas.openxmlformats.org/officeDocument/2006/math" xmlns:v="urn:schemas-microsoft-com:vml" xmlns:wp="http://schemas.openxmlformats.org/drawingml/2006/wordprocessingDrawing" xmlns:w10="urn:schemas-microsoft-com:office:word" xmlns:w="http://schemas.openxmlformats.org/wordprocessingml/2006/main" xmlns:wne="http://schemas.microsoft.com/office/word/2006/wordml">
+<w:footnotes xmlns:wpc="http://schemas.microsoft.com/office/word/2010/wordprocessingCanvas" xmlns:cx="http://schemas.microsoft.com/office/drawing/2014/chartex" xmlns:cx1="http://schemas.microsoft.com/office/drawing/2015/9/8/chartex" xmlns:cx2="http://schemas.microsoft.com/office/drawing/2015/10/21/chartex" xmlns:cx3="http://schemas.microsoft.com/office/drawing/2016/5/9/chartex" xmlns:cx4="http://schemas.microsoft.com/office/drawing/2016/5/10/chartex" xmlns:cx5="http://schemas.microsoft.com/office/drawing/2016/5/11/chartex" xmlns:cx6="http://schemas.microsoft.com/office/drawing/2016/5/12/chartex" xmlns:cx7="http://schemas.microsoft.com/office/drawing/2016/5/13/chartex" xmlns:cx8="http://schemas.microsoft.com/office/drawing/2016/5/14/chartex" xmlns:mc="http://schemas.openxmlformats.org/markup-compatibility/2006" xmlns:aink="http://schemas.microsoft.com/office/drawing/2016/ink" xmlns:am3d="http://schemas.microsoft.com/office/drawing/2017/model3d" xmlns:o="urn:schemas-microsoft-com:office:office" xmlns:r="http://schemas.openxmlformats.org/officeDocument/2006/relationships" xmlns:m="http://schemas.openxmlformats.org/officeDocument/2006/math" xmlns:v="urn:schemas-microsoft-com:vml" xmlns:wp14="http://schemas.microsoft.com/office/word/2010/wordprocessingDrawing" xmlns:wp="http://schemas.openxmlformats.org/drawingml/2006/wordprocessingDrawing" xmlns:w10="urn:schemas-microsoft-com:office:word" xmlns:w="http://schemas.openxmlformats.org/wordprocessingml/2006/main" xmlns:w14="http://schemas.microsoft.com/office/word/2010/wordml" xmlns:w15="http://schemas.microsoft.com/office/word/2012/wordml" xmlns:w16cid="http://schemas.microsoft.com/office/word/2016/wordml/cid" xmlns:w16se="http://schemas.microsoft.com/office/word/2015/wordml/symex" xmlns:wpg="http://schemas.microsoft.com/office/word/2010/wordprocessingGroup" xmlns:wpi="http://schemas.microsoft.com/office/word/2010/wordprocessingInk" xmlns:wne="http://schemas.microsoft.com/office/word/2006/wordml" xmlns:wps="http://schemas.microsoft.com/office/word/2010/wordprocessingShape" mc:Ignorable="w14 w15 w16se w16cid wp14">
   <w:footnote w:type="separator" w:id="-1">
     <w:p>
       <w:pPr>
@@ -1410,8 +2424,8 @@
 </file>
 
 <file path=word/numbering.xml><?xml version="1.0" encoding="utf-8"?>
-<w:numbering xmlns:ve="http://schemas.openxmlformats.org/markup-compatibility/2006" xmlns:o="urn:schemas-microsoft-com:office:office" xmlns:r="http://schemas.openxmlformats.org/officeDocument/2006/relationships" xmlns:m="http://schemas.openxmlformats.org/officeDocument/2006/math" xmlns:v="urn:schemas-microsoft-com:vml" xmlns:wp="http://schemas.openxmlformats.org/drawingml/2006/wordprocessingDrawing" xmlns:w10="urn:schemas-microsoft-com:office:word" xmlns:w="http://schemas.openxmlformats.org/wordprocessingml/2006/main" xmlns:wne="http://schemas.microsoft.com/office/word/2006/wordml">
-  <w:abstractNum w:abstractNumId="0">
+<w:numbering xmlns:wpc="http://schemas.microsoft.com/office/word/2010/wordprocessingCanvas" xmlns:cx="http://schemas.microsoft.com/office/drawing/2014/chartex" xmlns:cx1="http://schemas.microsoft.com/office/drawing/2015/9/8/chartex" xmlns:cx2="http://schemas.microsoft.com/office/drawing/2015/10/21/chartex" xmlns:cx3="http://schemas.microsoft.com/office/drawing/2016/5/9/chartex" xmlns:cx4="http://schemas.microsoft.com/office/drawing/2016/5/10/chartex" xmlns:cx5="http://schemas.microsoft.com/office/drawing/2016/5/11/chartex" xmlns:cx6="http://schemas.microsoft.com/office/drawing/2016/5/12/chartex" xmlns:cx7="http://schemas.microsoft.com/office/drawing/2016/5/13/chartex" xmlns:cx8="http://schemas.microsoft.com/office/drawing/2016/5/14/chartex" xmlns:mc="http://schemas.openxmlformats.org/markup-compatibility/2006" xmlns:aink="http://schemas.microsoft.com/office/drawing/2016/ink" xmlns:am3d="http://schemas.microsoft.com/office/drawing/2017/model3d" xmlns:o="urn:schemas-microsoft-com:office:office" xmlns:r="http://schemas.openxmlformats.org/officeDocument/2006/relationships" xmlns:m="http://schemas.openxmlformats.org/officeDocument/2006/math" xmlns:v="urn:schemas-microsoft-com:vml" xmlns:wp14="http://schemas.microsoft.com/office/word/2010/wordprocessingDrawing" xmlns:wp="http://schemas.openxmlformats.org/drawingml/2006/wordprocessingDrawing" xmlns:w10="urn:schemas-microsoft-com:office:word" xmlns:w="http://schemas.openxmlformats.org/wordprocessingml/2006/main" xmlns:w14="http://schemas.microsoft.com/office/word/2010/wordml" xmlns:w15="http://schemas.microsoft.com/office/word/2012/wordml" xmlns:w16cid="http://schemas.microsoft.com/office/word/2016/wordml/cid" xmlns:w16se="http://schemas.microsoft.com/office/word/2015/wordml/symex" xmlns:wpg="http://schemas.microsoft.com/office/word/2010/wordprocessingGroup" xmlns:wpi="http://schemas.microsoft.com/office/word/2010/wordprocessingInk" xmlns:wne="http://schemas.microsoft.com/office/word/2006/wordml" xmlns:wps="http://schemas.microsoft.com/office/word/2010/wordprocessingShape" mc:Ignorable="w14 w15 w16se w16cid wp14">
+  <w:abstractNum w:abstractNumId="0" w15:restartNumberingAfterBreak="0">
     <w:nsid w:val="2E7A4908"/>
     <w:multiLevelType w:val="hybridMultilevel"/>
     <w:tmpl w:val="FAD4600E"/>
@@ -1524,7 +2538,7 @@
       </w:rPr>
     </w:lvl>
   </w:abstractNum>
-  <w:abstractNum w:abstractNumId="1">
+  <w:abstractNum w:abstractNumId="1" w15:restartNumberingAfterBreak="0">
     <w:nsid w:val="47007C39"/>
     <w:multiLevelType w:val="multilevel"/>
     <w:tmpl w:val="80BC29A0"/>
@@ -1642,17 +2656,160 @@
       </w:rPr>
     </w:lvl>
   </w:abstractNum>
+  <w:abstractNum w:abstractNumId="2" w15:restartNumberingAfterBreak="0">
+    <w:nsid w:val="48F2313D"/>
+    <w:multiLevelType w:val="hybridMultilevel"/>
+    <w:tmpl w:val="6FBE52D8"/>
+    <w:lvl w:ilvl="0" w:tplc="8C647F76">
+      <w:start w:val="1"/>
+      <w:numFmt w:val="bullet"/>
+      <w:lvlText w:val=""/>
+      <w:lvlJc w:val="left"/>
+      <w:pPr>
+        <w:tabs>
+          <w:tab w:val="num" w:pos="720"/>
+        </w:tabs>
+        <w:ind w:left="720" w:hanging="360"/>
+      </w:pPr>
+      <w:rPr>
+        <w:rFonts w:ascii="Symbol" w:hAnsi="Symbol" w:hint="default"/>
+      </w:rPr>
+    </w:lvl>
+    <w:lvl w:ilvl="1" w:tplc="5CF0C952" w:tentative="1">
+      <w:start w:val="1"/>
+      <w:numFmt w:val="bullet"/>
+      <w:lvlText w:val=""/>
+      <w:lvlJc w:val="left"/>
+      <w:pPr>
+        <w:tabs>
+          <w:tab w:val="num" w:pos="1440"/>
+        </w:tabs>
+        <w:ind w:left="1440" w:hanging="360"/>
+      </w:pPr>
+      <w:rPr>
+        <w:rFonts w:ascii="Symbol" w:hAnsi="Symbol" w:hint="default"/>
+      </w:rPr>
+    </w:lvl>
+    <w:lvl w:ilvl="2" w:tplc="ED02F9E8" w:tentative="1">
+      <w:start w:val="1"/>
+      <w:numFmt w:val="bullet"/>
+      <w:lvlText w:val=""/>
+      <w:lvlJc w:val="left"/>
+      <w:pPr>
+        <w:tabs>
+          <w:tab w:val="num" w:pos="2160"/>
+        </w:tabs>
+        <w:ind w:left="2160" w:hanging="360"/>
+      </w:pPr>
+      <w:rPr>
+        <w:rFonts w:ascii="Symbol" w:hAnsi="Symbol" w:hint="default"/>
+      </w:rPr>
+    </w:lvl>
+    <w:lvl w:ilvl="3" w:tplc="EE7CAFE4" w:tentative="1">
+      <w:start w:val="1"/>
+      <w:numFmt w:val="bullet"/>
+      <w:lvlText w:val=""/>
+      <w:lvlJc w:val="left"/>
+      <w:pPr>
+        <w:tabs>
+          <w:tab w:val="num" w:pos="2880"/>
+        </w:tabs>
+        <w:ind w:left="2880" w:hanging="360"/>
+      </w:pPr>
+      <w:rPr>
+        <w:rFonts w:ascii="Symbol" w:hAnsi="Symbol" w:hint="default"/>
+      </w:rPr>
+    </w:lvl>
+    <w:lvl w:ilvl="4" w:tplc="394A2DA8" w:tentative="1">
+      <w:start w:val="1"/>
+      <w:numFmt w:val="bullet"/>
+      <w:lvlText w:val=""/>
+      <w:lvlJc w:val="left"/>
+      <w:pPr>
+        <w:tabs>
+          <w:tab w:val="num" w:pos="3600"/>
+        </w:tabs>
+        <w:ind w:left="3600" w:hanging="360"/>
+      </w:pPr>
+      <w:rPr>
+        <w:rFonts w:ascii="Symbol" w:hAnsi="Symbol" w:hint="default"/>
+      </w:rPr>
+    </w:lvl>
+    <w:lvl w:ilvl="5" w:tplc="CED8DDE0" w:tentative="1">
+      <w:start w:val="1"/>
+      <w:numFmt w:val="bullet"/>
+      <w:lvlText w:val=""/>
+      <w:lvlJc w:val="left"/>
+      <w:pPr>
+        <w:tabs>
+          <w:tab w:val="num" w:pos="4320"/>
+        </w:tabs>
+        <w:ind w:left="4320" w:hanging="360"/>
+      </w:pPr>
+      <w:rPr>
+        <w:rFonts w:ascii="Symbol" w:hAnsi="Symbol" w:hint="default"/>
+      </w:rPr>
+    </w:lvl>
+    <w:lvl w:ilvl="6" w:tplc="5DF88B5E" w:tentative="1">
+      <w:start w:val="1"/>
+      <w:numFmt w:val="bullet"/>
+      <w:lvlText w:val=""/>
+      <w:lvlJc w:val="left"/>
+      <w:pPr>
+        <w:tabs>
+          <w:tab w:val="num" w:pos="5040"/>
+        </w:tabs>
+        <w:ind w:left="5040" w:hanging="360"/>
+      </w:pPr>
+      <w:rPr>
+        <w:rFonts w:ascii="Symbol" w:hAnsi="Symbol" w:hint="default"/>
+      </w:rPr>
+    </w:lvl>
+    <w:lvl w:ilvl="7" w:tplc="05560CCA" w:tentative="1">
+      <w:start w:val="1"/>
+      <w:numFmt w:val="bullet"/>
+      <w:lvlText w:val=""/>
+      <w:lvlJc w:val="left"/>
+      <w:pPr>
+        <w:tabs>
+          <w:tab w:val="num" w:pos="5760"/>
+        </w:tabs>
+        <w:ind w:left="5760" w:hanging="360"/>
+      </w:pPr>
+      <w:rPr>
+        <w:rFonts w:ascii="Symbol" w:hAnsi="Symbol" w:hint="default"/>
+      </w:rPr>
+    </w:lvl>
+    <w:lvl w:ilvl="8" w:tplc="0C403D7E" w:tentative="1">
+      <w:start w:val="1"/>
+      <w:numFmt w:val="bullet"/>
+      <w:lvlText w:val=""/>
+      <w:lvlJc w:val="left"/>
+      <w:pPr>
+        <w:tabs>
+          <w:tab w:val="num" w:pos="6480"/>
+        </w:tabs>
+        <w:ind w:left="6480" w:hanging="360"/>
+      </w:pPr>
+      <w:rPr>
+        <w:rFonts w:ascii="Symbol" w:hAnsi="Symbol" w:hint="default"/>
+      </w:rPr>
+    </w:lvl>
+  </w:abstractNum>
   <w:num w:numId="1">
     <w:abstractNumId w:val="1"/>
   </w:num>
   <w:num w:numId="2">
     <w:abstractNumId w:val="0"/>
   </w:num>
+  <w:num w:numId="3">
+    <w:abstractNumId w:val="2"/>
+  </w:num>
 </w:numbering>
 </file>
 
 <file path=word/styles.xml><?xml version="1.0" encoding="utf-8"?>
-<w:styles xmlns:r="http://schemas.openxmlformats.org/officeDocument/2006/relationships" xmlns:w="http://schemas.openxmlformats.org/wordprocessingml/2006/main">
+<w:styles xmlns:mc="http://schemas.openxmlformats.org/markup-compatibility/2006" xmlns:r="http://schemas.openxmlformats.org/officeDocument/2006/relationships" xmlns:w="http://schemas.openxmlformats.org/wordprocessingml/2006/main" xmlns:w14="http://schemas.microsoft.com/office/word/2010/wordml" xmlns:w15="http://schemas.microsoft.com/office/word/2012/wordml" xmlns:w16cid="http://schemas.microsoft.com/office/word/2016/wordml/cid" xmlns:w16se="http://schemas.microsoft.com/office/word/2015/wordml/symex" mc:Ignorable="w14 w15 w16se w16cid">
   <w:docDefaults>
     <w:rPrDefault>
       <w:rPr>
@@ -1668,157 +2825,412 @@
       </w:pPr>
     </w:pPrDefault>
   </w:docDefaults>
-  <w:latentStyles w:defLockedState="0" w:defUIPriority="99" w:defSemiHidden="1" w:defUnhideWhenUsed="1" w:defQFormat="0" w:count="267">
-    <w:lsdException w:name="Normal" w:semiHidden="0" w:uiPriority="0" w:unhideWhenUsed="0" w:qFormat="1"/>
-    <w:lsdException w:name="heading 1" w:semiHidden="0" w:uiPriority="9" w:unhideWhenUsed="0" w:qFormat="1"/>
-    <w:lsdException w:name="heading 2" w:uiPriority="9" w:qFormat="1"/>
-    <w:lsdException w:name="heading 3" w:uiPriority="9" w:qFormat="1"/>
-    <w:lsdException w:name="heading 4" w:uiPriority="9" w:qFormat="1"/>
-    <w:lsdException w:name="heading 5" w:uiPriority="9" w:qFormat="1"/>
-    <w:lsdException w:name="heading 6" w:uiPriority="9" w:qFormat="1"/>
-    <w:lsdException w:name="heading 7" w:uiPriority="9" w:qFormat="1"/>
-    <w:lsdException w:name="heading 8" w:uiPriority="9" w:qFormat="1"/>
-    <w:lsdException w:name="heading 9" w:uiPriority="9" w:qFormat="1"/>
-    <w:lsdException w:name="toc 1" w:uiPriority="39"/>
-    <w:lsdException w:name="toc 2" w:uiPriority="39"/>
-    <w:lsdException w:name="toc 3" w:uiPriority="39"/>
-    <w:lsdException w:name="toc 4" w:uiPriority="39"/>
-    <w:lsdException w:name="toc 5" w:uiPriority="39"/>
-    <w:lsdException w:name="toc 6" w:uiPriority="39"/>
-    <w:lsdException w:name="toc 7" w:uiPriority="39"/>
-    <w:lsdException w:name="toc 8" w:uiPriority="39"/>
-    <w:lsdException w:name="toc 9" w:uiPriority="39"/>
-    <w:lsdException w:name="caption" w:uiPriority="35" w:qFormat="1"/>
-    <w:lsdException w:name="Title" w:semiHidden="0" w:uiPriority="10" w:unhideWhenUsed="0" w:qFormat="1"/>
-    <w:lsdException w:name="Default Paragraph Font" w:uiPriority="1"/>
-    <w:lsdException w:name="Subtitle" w:semiHidden="0" w:uiPriority="11" w:unhideWhenUsed="0" w:qFormat="1"/>
-    <w:lsdException w:name="Strong" w:semiHidden="0" w:uiPriority="22" w:unhideWhenUsed="0" w:qFormat="1"/>
-    <w:lsdException w:name="Emphasis" w:semiHidden="0" w:uiPriority="20" w:unhideWhenUsed="0" w:qFormat="1"/>
-    <w:lsdException w:name="Normal Table" w:semiHidden="0" w:unhideWhenUsed="0"/>
-    <w:lsdException w:name="Table Web 3" w:semiHidden="0" w:unhideWhenUsed="0"/>
-    <w:lsdException w:name="Table Grid" w:semiHidden="0" w:uiPriority="39" w:unhideWhenUsed="0"/>
-    <w:lsdException w:name="Table Theme" w:semiHidden="0" w:unhideWhenUsed="0"/>
-    <w:lsdException w:name="Placeholder Text" w:unhideWhenUsed="0"/>
-    <w:lsdException w:name="No Spacing" w:semiHidden="0" w:uiPriority="1" w:unhideWhenUsed="0" w:qFormat="1"/>
-    <w:lsdException w:name="Light Shading" w:semiHidden="0" w:uiPriority="60" w:unhideWhenUsed="0"/>
-    <w:lsdException w:name="Light List" w:semiHidden="0" w:uiPriority="61" w:unhideWhenUsed="0"/>
-    <w:lsdException w:name="Light Grid" w:semiHidden="0" w:uiPriority="62" w:unhideWhenUsed="0"/>
-    <w:lsdException w:name="Medium Shading 1" w:semiHidden="0" w:uiPriority="63" w:unhideWhenUsed="0"/>
-    <w:lsdException w:name="Medium Shading 2" w:semiHidden="0" w:uiPriority="64" w:unhideWhenUsed="0"/>
-    <w:lsdException w:name="Medium List 1" w:semiHidden="0" w:uiPriority="65" w:unhideWhenUsed="0"/>
-    <w:lsdException w:name="Medium List 2" w:semiHidden="0" w:uiPriority="66" w:unhideWhenUsed="0"/>
-    <w:lsdException w:name="Medium Grid 1" w:semiHidden="0" w:uiPriority="67" w:unhideWhenUsed="0"/>
-    <w:lsdException w:name="Medium Grid 2" w:semiHidden="0" w:uiPriority="68" w:unhideWhenUsed="0"/>
-    <w:lsdException w:name="Medium Grid 3" w:semiHidden="0" w:uiPriority="69" w:unhideWhenUsed="0"/>
-    <w:lsdException w:name="Dark List" w:semiHidden="0" w:uiPriority="70" w:unhideWhenUsed="0"/>
-    <w:lsdException w:name="Colorful Shading" w:semiHidden="0" w:uiPriority="71" w:unhideWhenUsed="0"/>
-    <w:lsdException w:name="Colorful List" w:semiHidden="0" w:uiPriority="72" w:unhideWhenUsed="0"/>
-    <w:lsdException w:name="Colorful Grid" w:semiHidden="0" w:uiPriority="73" w:unhideWhenUsed="0"/>
-    <w:lsdException w:name="Light Shading Accent 1" w:semiHidden="0" w:uiPriority="60" w:unhideWhenUsed="0"/>
-    <w:lsdException w:name="Light List Accent 1" w:semiHidden="0" w:uiPriority="61" w:unhideWhenUsed="0"/>
-    <w:lsdException w:name="Light Grid Accent 1" w:semiHidden="0" w:uiPriority="62" w:unhideWhenUsed="0"/>
-    <w:lsdException w:name="Medium Shading 1 Accent 1" w:semiHidden="0" w:uiPriority="63" w:unhideWhenUsed="0"/>
-    <w:lsdException w:name="Medium Shading 2 Accent 1" w:semiHidden="0" w:uiPriority="64" w:unhideWhenUsed="0"/>
-    <w:lsdException w:name="Medium List 1 Accent 1" w:semiHidden="0" w:uiPriority="65" w:unhideWhenUsed="0"/>
-    <w:lsdException w:name="Revision" w:unhideWhenUsed="0"/>
-    <w:lsdException w:name="List Paragraph" w:semiHidden="0" w:uiPriority="34" w:unhideWhenUsed="0" w:qFormat="1"/>
-    <w:lsdException w:name="Quote" w:semiHidden="0" w:uiPriority="29" w:unhideWhenUsed="0" w:qFormat="1"/>
-    <w:lsdException w:name="Intense Quote" w:semiHidden="0" w:uiPriority="30" w:unhideWhenUsed="0" w:qFormat="1"/>
-    <w:lsdException w:name="Medium List 2 Accent 1" w:semiHidden="0" w:uiPriority="66" w:unhideWhenUsed="0"/>
-    <w:lsdException w:name="Medium Grid 1 Accent 1" w:semiHidden="0" w:uiPriority="67" w:unhideWhenUsed="0"/>
-    <w:lsdException w:name="Medium Grid 2 Accent 1" w:semiHidden="0" w:uiPriority="68" w:unhideWhenUsed="0"/>
-    <w:lsdException w:name="Medium Grid 3 Accent 1" w:semiHidden="0" w:uiPriority="69" w:unhideWhenUsed="0"/>
-    <w:lsdException w:name="Dark List Accent 1" w:semiHidden="0" w:uiPriority="70" w:unhideWhenUsed="0"/>
-    <w:lsdException w:name="Colorful Shading Accent 1" w:semiHidden="0" w:uiPriority="71" w:unhideWhenUsed="0"/>
-    <w:lsdException w:name="Colorful List Accent 1" w:semiHidden="0" w:uiPriority="72" w:unhideWhenUsed="0"/>
-    <w:lsdException w:name="Colorful Grid Accent 1" w:semiHidden="0" w:uiPriority="73" w:unhideWhenUsed="0"/>
-    <w:lsdException w:name="Light Shading Accent 2" w:semiHidden="0" w:uiPriority="60" w:unhideWhenUsed="0"/>
-    <w:lsdException w:name="Light List Accent 2" w:semiHidden="0" w:uiPriority="61" w:unhideWhenUsed="0"/>
-    <w:lsdException w:name="Light Grid Accent 2" w:semiHidden="0" w:uiPriority="62" w:unhideWhenUsed="0"/>
-    <w:lsdException w:name="Medium Shading 1 Accent 2" w:semiHidden="0" w:uiPriority="63" w:unhideWhenUsed="0"/>
-    <w:lsdException w:name="Medium Shading 2 Accent 2" w:semiHidden="0" w:uiPriority="64" w:unhideWhenUsed="0"/>
-    <w:lsdException w:name="Medium List 1 Accent 2" w:semiHidden="0" w:uiPriority="65" w:unhideWhenUsed="0"/>
-    <w:lsdException w:name="Medium List 2 Accent 2" w:semiHidden="0" w:uiPriority="66" w:unhideWhenUsed="0"/>
-    <w:lsdException w:name="Medium Grid 1 Accent 2" w:semiHidden="0" w:uiPriority="67" w:unhideWhenUsed="0"/>
-    <w:lsdException w:name="Medium Grid 2 Accent 2" w:semiHidden="0" w:uiPriority="68" w:unhideWhenUsed="0"/>
-    <w:lsdException w:name="Medium Grid 3 Accent 2" w:semiHidden="0" w:uiPriority="69" w:unhideWhenUsed="0"/>
-    <w:lsdException w:name="Dark List Accent 2" w:semiHidden="0" w:uiPriority="70" w:unhideWhenUsed="0"/>
-    <w:lsdException w:name="Colorful Shading Accent 2" w:semiHidden="0" w:uiPriority="71" w:unhideWhenUsed="0"/>
-    <w:lsdException w:name="Colorful List Accent 2" w:semiHidden="0" w:uiPriority="72" w:unhideWhenUsed="0"/>
-    <w:lsdException w:name="Colorful Grid Accent 2" w:semiHidden="0" w:uiPriority="73" w:unhideWhenUsed="0"/>
-    <w:lsdException w:name="Light Shading Accent 3" w:semiHidden="0" w:uiPriority="60" w:unhideWhenUsed="0"/>
-    <w:lsdException w:name="Light List Accent 3" w:semiHidden="0" w:uiPriority="61" w:unhideWhenUsed="0"/>
-    <w:lsdException w:name="Light Grid Accent 3" w:semiHidden="0" w:uiPriority="62" w:unhideWhenUsed="0"/>
-    <w:lsdException w:name="Medium Shading 1 Accent 3" w:semiHidden="0" w:uiPriority="63" w:unhideWhenUsed="0"/>
-    <w:lsdException w:name="Medium Shading 2 Accent 3" w:semiHidden="0" w:uiPriority="64" w:unhideWhenUsed="0"/>
-    <w:lsdException w:name="Medium List 1 Accent 3" w:semiHidden="0" w:uiPriority="65" w:unhideWhenUsed="0"/>
-    <w:lsdException w:name="Medium List 2 Accent 3" w:semiHidden="0" w:uiPriority="66" w:unhideWhenUsed="0"/>
-    <w:lsdException w:name="Medium Grid 1 Accent 3" w:semiHidden="0" w:uiPriority="67" w:unhideWhenUsed="0"/>
-    <w:lsdException w:name="Medium Grid 2 Accent 3" w:semiHidden="0" w:uiPriority="68" w:unhideWhenUsed="0"/>
-    <w:lsdException w:name="Medium Grid 3 Accent 3" w:semiHidden="0" w:uiPriority="69" w:unhideWhenUsed="0"/>
-    <w:lsdException w:name="Dark List Accent 3" w:semiHidden="0" w:uiPriority="70" w:unhideWhenUsed="0"/>
-    <w:lsdException w:name="Colorful Shading Accent 3" w:semiHidden="0" w:uiPriority="71" w:unhideWhenUsed="0"/>
-    <w:lsdException w:name="Colorful List Accent 3" w:semiHidden="0" w:uiPriority="72" w:unhideWhenUsed="0"/>
-    <w:lsdException w:name="Colorful Grid Accent 3" w:semiHidden="0" w:uiPriority="73" w:unhideWhenUsed="0"/>
-    <w:lsdException w:name="Light Shading Accent 4" w:semiHidden="0" w:uiPriority="60" w:unhideWhenUsed="0"/>
-    <w:lsdException w:name="Light List Accent 4" w:semiHidden="0" w:uiPriority="61" w:unhideWhenUsed="0"/>
-    <w:lsdException w:name="Light Grid Accent 4" w:semiHidden="0" w:uiPriority="62" w:unhideWhenUsed="0"/>
-    <w:lsdException w:name="Medium Shading 1 Accent 4" w:semiHidden="0" w:uiPriority="63" w:unhideWhenUsed="0"/>
-    <w:lsdException w:name="Medium Shading 2 Accent 4" w:semiHidden="0" w:uiPriority="64" w:unhideWhenUsed="0"/>
-    <w:lsdException w:name="Medium List 1 Accent 4" w:semiHidden="0" w:uiPriority="65" w:unhideWhenUsed="0"/>
-    <w:lsdException w:name="Medium List 2 Accent 4" w:semiHidden="0" w:uiPriority="66" w:unhideWhenUsed="0"/>
-    <w:lsdException w:name="Medium Grid 1 Accent 4" w:semiHidden="0" w:uiPriority="67" w:unhideWhenUsed="0"/>
-    <w:lsdException w:name="Medium Grid 2 Accent 4" w:semiHidden="0" w:uiPriority="68" w:unhideWhenUsed="0"/>
-    <w:lsdException w:name="Medium Grid 3 Accent 4" w:semiHidden="0" w:uiPriority="69" w:unhideWhenUsed="0"/>
-    <w:lsdException w:name="Dark List Accent 4" w:semiHidden="0" w:uiPriority="70" w:unhideWhenUsed="0"/>
-    <w:lsdException w:name="Colorful Shading Accent 4" w:semiHidden="0" w:uiPriority="71" w:unhideWhenUsed="0"/>
-    <w:lsdException w:name="Colorful List Accent 4" w:semiHidden="0" w:uiPriority="72" w:unhideWhenUsed="0"/>
-    <w:lsdException w:name="Colorful Grid Accent 4" w:semiHidden="0" w:uiPriority="73" w:unhideWhenUsed="0"/>
-    <w:lsdException w:name="Light Shading Accent 5" w:semiHidden="0" w:uiPriority="60" w:unhideWhenUsed="0"/>
-    <w:lsdException w:name="Light List Accent 5" w:semiHidden="0" w:uiPriority="61" w:unhideWhenUsed="0"/>
-    <w:lsdException w:name="Light Grid Accent 5" w:semiHidden="0" w:uiPriority="62" w:unhideWhenUsed="0"/>
-    <w:lsdException w:name="Medium Shading 1 Accent 5" w:semiHidden="0" w:uiPriority="63" w:unhideWhenUsed="0"/>
-    <w:lsdException w:name="Medium Shading 2 Accent 5" w:semiHidden="0" w:uiPriority="64" w:unhideWhenUsed="0"/>
-    <w:lsdException w:name="Medium List 1 Accent 5" w:semiHidden="0" w:uiPriority="65" w:unhideWhenUsed="0"/>
-    <w:lsdException w:name="Medium List 2 Accent 5" w:semiHidden="0" w:uiPriority="66" w:unhideWhenUsed="0"/>
-    <w:lsdException w:name="Medium Grid 1 Accent 5" w:semiHidden="0" w:uiPriority="67" w:unhideWhenUsed="0"/>
-    <w:lsdException w:name="Medium Grid 2 Accent 5" w:semiHidden="0" w:uiPriority="68" w:unhideWhenUsed="0"/>
-    <w:lsdException w:name="Medium Grid 3 Accent 5" w:semiHidden="0" w:uiPriority="69" w:unhideWhenUsed="0"/>
-    <w:lsdException w:name="Dark List Accent 5" w:semiHidden="0" w:uiPriority="70" w:unhideWhenUsed="0"/>
-    <w:lsdException w:name="Colorful Shading Accent 5" w:semiHidden="0" w:uiPriority="71" w:unhideWhenUsed="0"/>
-    <w:lsdException w:name="Colorful List Accent 5" w:semiHidden="0" w:uiPriority="72" w:unhideWhenUsed="0"/>
-    <w:lsdException w:name="Colorful Grid Accent 5" w:semiHidden="0" w:uiPriority="73" w:unhideWhenUsed="0"/>
-    <w:lsdException w:name="Light Shading Accent 6" w:semiHidden="0" w:uiPriority="60" w:unhideWhenUsed="0"/>
-    <w:lsdException w:name="Light List Accent 6" w:semiHidden="0" w:uiPriority="61" w:unhideWhenUsed="0"/>
-    <w:lsdException w:name="Light Grid Accent 6" w:semiHidden="0" w:uiPriority="62" w:unhideWhenUsed="0"/>
-    <w:lsdException w:name="Medium Shading 1 Accent 6" w:semiHidden="0" w:uiPriority="63" w:unhideWhenUsed="0"/>
-    <w:lsdException w:name="Medium Shading 2 Accent 6" w:semiHidden="0" w:uiPriority="64" w:unhideWhenUsed="0"/>
-    <w:lsdException w:name="Medium List 1 Accent 6" w:semiHidden="0" w:uiPriority="65" w:unhideWhenUsed="0"/>
-    <w:lsdException w:name="Medium List 2 Accent 6" w:semiHidden="0" w:uiPriority="66" w:unhideWhenUsed="0"/>
-    <w:lsdException w:name="Medium Grid 1 Accent 6" w:semiHidden="0" w:uiPriority="67" w:unhideWhenUsed="0"/>
-    <w:lsdException w:name="Medium Grid 2 Accent 6" w:semiHidden="0" w:uiPriority="68" w:unhideWhenUsed="0"/>
-    <w:lsdException w:name="Medium Grid 3 Accent 6" w:semiHidden="0" w:uiPriority="69" w:unhideWhenUsed="0"/>
-    <w:lsdException w:name="Dark List Accent 6" w:semiHidden="0" w:uiPriority="70" w:unhideWhenUsed="0"/>
-    <w:lsdException w:name="Colorful Shading Accent 6" w:semiHidden="0" w:uiPriority="71" w:unhideWhenUsed="0"/>
-    <w:lsdException w:name="Colorful List Accent 6" w:semiHidden="0" w:uiPriority="72" w:unhideWhenUsed="0"/>
-    <w:lsdException w:name="Colorful Grid Accent 6" w:semiHidden="0" w:uiPriority="73" w:unhideWhenUsed="0"/>
-    <w:lsdException w:name="Subtle Emphasis" w:semiHidden="0" w:uiPriority="19" w:unhideWhenUsed="0" w:qFormat="1"/>
-    <w:lsdException w:name="Intense Emphasis" w:semiHidden="0" w:uiPriority="21" w:unhideWhenUsed="0" w:qFormat="1"/>
-    <w:lsdException w:name="Subtle Reference" w:semiHidden="0" w:uiPriority="31" w:unhideWhenUsed="0" w:qFormat="1"/>
-    <w:lsdException w:name="Intense Reference" w:semiHidden="0" w:uiPriority="32" w:unhideWhenUsed="0" w:qFormat="1"/>
-    <w:lsdException w:name="Book Title" w:semiHidden="0" w:uiPriority="33" w:unhideWhenUsed="0" w:qFormat="1"/>
-    <w:lsdException w:name="Bibliography" w:uiPriority="37"/>
-    <w:lsdException w:name="TOC Heading" w:uiPriority="39" w:qFormat="1"/>
+  <w:latentStyles w:defLockedState="0" w:defUIPriority="99" w:defSemiHidden="0" w:defUnhideWhenUsed="0" w:defQFormat="0" w:count="376">
+    <w:lsdException w:name="Normal" w:uiPriority="0" w:qFormat="1"/>
+    <w:lsdException w:name="heading 1" w:uiPriority="9" w:qFormat="1"/>
+    <w:lsdException w:name="heading 2" w:semiHidden="1" w:uiPriority="9" w:unhideWhenUsed="1" w:qFormat="1"/>
+    <w:lsdException w:name="heading 3" w:semiHidden="1" w:uiPriority="9" w:unhideWhenUsed="1" w:qFormat="1"/>
+    <w:lsdException w:name="heading 4" w:semiHidden="1" w:uiPriority="9" w:unhideWhenUsed="1" w:qFormat="1"/>
+    <w:lsdException w:name="heading 5" w:semiHidden="1" w:uiPriority="9" w:unhideWhenUsed="1" w:qFormat="1"/>
+    <w:lsdException w:name="heading 6" w:semiHidden="1" w:uiPriority="9" w:unhideWhenUsed="1" w:qFormat="1"/>
+    <w:lsdException w:name="heading 7" w:semiHidden="1" w:uiPriority="9" w:unhideWhenUsed="1" w:qFormat="1"/>
+    <w:lsdException w:name="heading 8" w:semiHidden="1" w:uiPriority="9" w:unhideWhenUsed="1" w:qFormat="1"/>
+    <w:lsdException w:name="heading 9" w:semiHidden="1" w:uiPriority="9" w:unhideWhenUsed="1" w:qFormat="1"/>
+    <w:lsdException w:name="index 1" w:semiHidden="1" w:unhideWhenUsed="1"/>
+    <w:lsdException w:name="index 2" w:semiHidden="1" w:unhideWhenUsed="1"/>
+    <w:lsdException w:name="index 3" w:semiHidden="1" w:unhideWhenUsed="1"/>
+    <w:lsdException w:name="index 4" w:semiHidden="1" w:unhideWhenUsed="1"/>
+    <w:lsdException w:name="index 5" w:semiHidden="1" w:unhideWhenUsed="1"/>
+    <w:lsdException w:name="index 6" w:semiHidden="1" w:unhideWhenUsed="1"/>
+    <w:lsdException w:name="index 7" w:semiHidden="1" w:unhideWhenUsed="1"/>
+    <w:lsdException w:name="index 8" w:semiHidden="1" w:unhideWhenUsed="1"/>
+    <w:lsdException w:name="index 9" w:semiHidden="1" w:unhideWhenUsed="1"/>
+    <w:lsdException w:name="toc 1" w:semiHidden="1" w:uiPriority="39" w:unhideWhenUsed="1"/>
+    <w:lsdException w:name="toc 2" w:semiHidden="1" w:uiPriority="39" w:unhideWhenUsed="1"/>
+    <w:lsdException w:name="toc 3" w:semiHidden="1" w:uiPriority="39" w:unhideWhenUsed="1"/>
+    <w:lsdException w:name="toc 4" w:semiHidden="1" w:uiPriority="39" w:unhideWhenUsed="1"/>
+    <w:lsdException w:name="toc 5" w:semiHidden="1" w:uiPriority="39" w:unhideWhenUsed="1"/>
+    <w:lsdException w:name="toc 6" w:semiHidden="1" w:uiPriority="39" w:unhideWhenUsed="1"/>
+    <w:lsdException w:name="toc 7" w:semiHidden="1" w:uiPriority="39" w:unhideWhenUsed="1"/>
+    <w:lsdException w:name="toc 8" w:semiHidden="1" w:uiPriority="39" w:unhideWhenUsed="1"/>
+    <w:lsdException w:name="toc 9" w:semiHidden="1" w:uiPriority="39" w:unhideWhenUsed="1"/>
+    <w:lsdException w:name="Normal Indent" w:semiHidden="1" w:unhideWhenUsed="1"/>
+    <w:lsdException w:name="footnote text" w:semiHidden="1" w:unhideWhenUsed="1"/>
+    <w:lsdException w:name="annotation text" w:semiHidden="1" w:unhideWhenUsed="1"/>
+    <w:lsdException w:name="header" w:semiHidden="1" w:unhideWhenUsed="1"/>
+    <w:lsdException w:name="footer" w:semiHidden="1" w:unhideWhenUsed="1"/>
+    <w:lsdException w:name="index heading" w:semiHidden="1" w:unhideWhenUsed="1"/>
+    <w:lsdException w:name="caption" w:semiHidden="1" w:uiPriority="35" w:unhideWhenUsed="1" w:qFormat="1"/>
+    <w:lsdException w:name="table of figures" w:semiHidden="1" w:unhideWhenUsed="1"/>
+    <w:lsdException w:name="envelope address" w:semiHidden="1" w:unhideWhenUsed="1"/>
+    <w:lsdException w:name="envelope return" w:semiHidden="1" w:unhideWhenUsed="1"/>
+    <w:lsdException w:name="footnote reference" w:semiHidden="1" w:unhideWhenUsed="1"/>
+    <w:lsdException w:name="annotation reference" w:semiHidden="1" w:unhideWhenUsed="1"/>
+    <w:lsdException w:name="line number" w:semiHidden="1" w:unhideWhenUsed="1"/>
+    <w:lsdException w:name="page number" w:semiHidden="1" w:unhideWhenUsed="1"/>
+    <w:lsdException w:name="endnote reference" w:semiHidden="1" w:unhideWhenUsed="1"/>
+    <w:lsdException w:name="endnote text" w:semiHidden="1" w:unhideWhenUsed="1"/>
+    <w:lsdException w:name="table of authorities" w:semiHidden="1" w:unhideWhenUsed="1"/>
+    <w:lsdException w:name="macro" w:semiHidden="1" w:unhideWhenUsed="1"/>
+    <w:lsdException w:name="toa heading" w:semiHidden="1" w:unhideWhenUsed="1"/>
+    <w:lsdException w:name="List" w:semiHidden="1" w:unhideWhenUsed="1"/>
+    <w:lsdException w:name="List Bullet" w:semiHidden="1" w:unhideWhenUsed="1"/>
+    <w:lsdException w:name="List Number" w:semiHidden="1" w:unhideWhenUsed="1"/>
+    <w:lsdException w:name="List 2" w:semiHidden="1" w:unhideWhenUsed="1"/>
+    <w:lsdException w:name="List 3" w:semiHidden="1" w:unhideWhenUsed="1"/>
+    <w:lsdException w:name="List 4" w:semiHidden="1" w:unhideWhenUsed="1"/>
+    <w:lsdException w:name="List 5" w:semiHidden="1" w:unhideWhenUsed="1"/>
+    <w:lsdException w:name="List Bullet 2" w:semiHidden="1" w:unhideWhenUsed="1"/>
+    <w:lsdException w:name="List Bullet 3" w:semiHidden="1" w:unhideWhenUsed="1"/>
+    <w:lsdException w:name="List Bullet 4" w:semiHidden="1" w:unhideWhenUsed="1"/>
+    <w:lsdException w:name="List Bullet 5" w:semiHidden="1" w:unhideWhenUsed="1"/>
+    <w:lsdException w:name="List Number 2" w:semiHidden="1" w:unhideWhenUsed="1"/>
+    <w:lsdException w:name="List Number 3" w:semiHidden="1" w:unhideWhenUsed="1"/>
+    <w:lsdException w:name="List Number 4" w:semiHidden="1" w:unhideWhenUsed="1"/>
+    <w:lsdException w:name="List Number 5" w:semiHidden="1" w:unhideWhenUsed="1"/>
+    <w:lsdException w:name="Title" w:uiPriority="10" w:qFormat="1"/>
+    <w:lsdException w:name="Closing" w:semiHidden="1" w:unhideWhenUsed="1"/>
+    <w:lsdException w:name="Signature" w:semiHidden="1" w:unhideWhenUsed="1"/>
+    <w:lsdException w:name="Default Paragraph Font" w:semiHidden="1" w:uiPriority="1" w:unhideWhenUsed="1"/>
+    <w:lsdException w:name="Body Text" w:semiHidden="1" w:unhideWhenUsed="1"/>
+    <w:lsdException w:name="Body Text Indent" w:semiHidden="1" w:unhideWhenUsed="1"/>
+    <w:lsdException w:name="List Continue" w:semiHidden="1" w:unhideWhenUsed="1"/>
+    <w:lsdException w:name="List Continue 2" w:semiHidden="1" w:unhideWhenUsed="1"/>
+    <w:lsdException w:name="List Continue 3" w:semiHidden="1" w:unhideWhenUsed="1"/>
+    <w:lsdException w:name="List Continue 4" w:semiHidden="1" w:unhideWhenUsed="1"/>
+    <w:lsdException w:name="List Continue 5" w:semiHidden="1" w:unhideWhenUsed="1"/>
+    <w:lsdException w:name="Message Header" w:semiHidden="1" w:unhideWhenUsed="1"/>
+    <w:lsdException w:name="Subtitle" w:uiPriority="11" w:qFormat="1"/>
+    <w:lsdException w:name="Salutation" w:semiHidden="1" w:unhideWhenUsed="1"/>
+    <w:lsdException w:name="Date" w:semiHidden="1" w:unhideWhenUsed="1"/>
+    <w:lsdException w:name="Body Text First Indent" w:semiHidden="1" w:unhideWhenUsed="1"/>
+    <w:lsdException w:name="Body Text First Indent 2" w:semiHidden="1" w:unhideWhenUsed="1"/>
+    <w:lsdException w:name="Note Heading" w:semiHidden="1" w:unhideWhenUsed="1"/>
+    <w:lsdException w:name="Body Text 2" w:semiHidden="1" w:unhideWhenUsed="1"/>
+    <w:lsdException w:name="Body Text 3" w:semiHidden="1" w:unhideWhenUsed="1"/>
+    <w:lsdException w:name="Body Text Indent 2" w:semiHidden="1" w:unhideWhenUsed="1"/>
+    <w:lsdException w:name="Body Text Indent 3" w:semiHidden="1" w:unhideWhenUsed="1"/>
+    <w:lsdException w:name="Block Text" w:semiHidden="1" w:unhideWhenUsed="1"/>
+    <w:lsdException w:name="Hyperlink" w:semiHidden="1" w:unhideWhenUsed="1"/>
+    <w:lsdException w:name="FollowedHyperlink" w:semiHidden="1" w:unhideWhenUsed="1"/>
+    <w:lsdException w:name="Strong" w:uiPriority="22" w:qFormat="1"/>
+    <w:lsdException w:name="Emphasis" w:uiPriority="20" w:qFormat="1"/>
+    <w:lsdException w:name="Document Map" w:semiHidden="1" w:unhideWhenUsed="1"/>
+    <w:lsdException w:name="Plain Text" w:semiHidden="1" w:unhideWhenUsed="1"/>
+    <w:lsdException w:name="E-mail Signature" w:semiHidden="1" w:unhideWhenUsed="1"/>
+    <w:lsdException w:name="HTML Top of Form" w:semiHidden="1" w:unhideWhenUsed="1"/>
+    <w:lsdException w:name="HTML Bottom of Form" w:semiHidden="1" w:unhideWhenUsed="1"/>
+    <w:lsdException w:name="Normal (Web)" w:semiHidden="1" w:unhideWhenUsed="1"/>
+    <w:lsdException w:name="HTML Acronym" w:semiHidden="1" w:unhideWhenUsed="1"/>
+    <w:lsdException w:name="HTML Address" w:semiHidden="1" w:unhideWhenUsed="1"/>
+    <w:lsdException w:name="HTML Cite" w:semiHidden="1" w:unhideWhenUsed="1"/>
+    <w:lsdException w:name="HTML Code" w:semiHidden="1" w:unhideWhenUsed="1"/>
+    <w:lsdException w:name="HTML Definition" w:semiHidden="1" w:unhideWhenUsed="1"/>
+    <w:lsdException w:name="HTML Keyboard" w:semiHidden="1" w:unhideWhenUsed="1"/>
+    <w:lsdException w:name="HTML Preformatted" w:semiHidden="1" w:unhideWhenUsed="1"/>
+    <w:lsdException w:name="HTML Sample" w:semiHidden="1" w:unhideWhenUsed="1"/>
+    <w:lsdException w:name="HTML Typewriter" w:semiHidden="1" w:unhideWhenUsed="1"/>
+    <w:lsdException w:name="HTML Variable" w:semiHidden="1" w:unhideWhenUsed="1"/>
+    <w:lsdException w:name="Normal Table" w:semiHidden="1" w:unhideWhenUsed="1"/>
+    <w:lsdException w:name="annotation subject" w:semiHidden="1" w:unhideWhenUsed="1"/>
+    <w:lsdException w:name="No List" w:semiHidden="1" w:unhideWhenUsed="1"/>
+    <w:lsdException w:name="Outline List 1" w:semiHidden="1" w:unhideWhenUsed="1"/>
+    <w:lsdException w:name="Outline List 2" w:semiHidden="1" w:unhideWhenUsed="1"/>
+    <w:lsdException w:name="Outline List 3" w:semiHidden="1" w:unhideWhenUsed="1"/>
+    <w:lsdException w:name="Table Simple 1" w:semiHidden="1" w:unhideWhenUsed="1"/>
+    <w:lsdException w:name="Table Simple 2" w:semiHidden="1" w:unhideWhenUsed="1"/>
+    <w:lsdException w:name="Table Simple 3" w:semiHidden="1" w:unhideWhenUsed="1"/>
+    <w:lsdException w:name="Table Classic 1" w:semiHidden="1" w:unhideWhenUsed="1"/>
+    <w:lsdException w:name="Table Classic 2" w:semiHidden="1" w:unhideWhenUsed="1"/>
+    <w:lsdException w:name="Table Classic 3" w:semiHidden="1" w:unhideWhenUsed="1"/>
+    <w:lsdException w:name="Table Classic 4" w:semiHidden="1" w:unhideWhenUsed="1"/>
+    <w:lsdException w:name="Table Colorful 1" w:semiHidden="1" w:unhideWhenUsed="1"/>
+    <w:lsdException w:name="Table Colorful 2" w:semiHidden="1" w:unhideWhenUsed="1"/>
+    <w:lsdException w:name="Table Colorful 3" w:semiHidden="1" w:unhideWhenUsed="1"/>
+    <w:lsdException w:name="Table Columns 1" w:semiHidden="1" w:unhideWhenUsed="1"/>
+    <w:lsdException w:name="Table Columns 2" w:semiHidden="1" w:unhideWhenUsed="1"/>
+    <w:lsdException w:name="Table Columns 3" w:semiHidden="1" w:unhideWhenUsed="1"/>
+    <w:lsdException w:name="Table Columns 4" w:semiHidden="1" w:unhideWhenUsed="1"/>
+    <w:lsdException w:name="Table Columns 5" w:semiHidden="1" w:unhideWhenUsed="1"/>
+    <w:lsdException w:name="Table Grid 1" w:semiHidden="1" w:unhideWhenUsed="1"/>
+    <w:lsdException w:name="Table Grid 2" w:semiHidden="1" w:unhideWhenUsed="1"/>
+    <w:lsdException w:name="Table Grid 3" w:semiHidden="1" w:unhideWhenUsed="1"/>
+    <w:lsdException w:name="Table Grid 4" w:semiHidden="1" w:unhideWhenUsed="1"/>
+    <w:lsdException w:name="Table Grid 5" w:semiHidden="1" w:unhideWhenUsed="1"/>
+    <w:lsdException w:name="Table Grid 6" w:semiHidden="1" w:unhideWhenUsed="1"/>
+    <w:lsdException w:name="Table Grid 7" w:semiHidden="1" w:unhideWhenUsed="1"/>
+    <w:lsdException w:name="Table Grid 8" w:semiHidden="1" w:unhideWhenUsed="1"/>
+    <w:lsdException w:name="Table List 1" w:semiHidden="1" w:unhideWhenUsed="1"/>
+    <w:lsdException w:name="Table List 2" w:semiHidden="1" w:unhideWhenUsed="1"/>
+    <w:lsdException w:name="Table List 3" w:semiHidden="1" w:unhideWhenUsed="1"/>
+    <w:lsdException w:name="Table List 4" w:semiHidden="1" w:unhideWhenUsed="1"/>
+    <w:lsdException w:name="Table List 5" w:semiHidden="1" w:unhideWhenUsed="1"/>
+    <w:lsdException w:name="Table List 6" w:semiHidden="1" w:unhideWhenUsed="1"/>
+    <w:lsdException w:name="Table List 7" w:semiHidden="1" w:unhideWhenUsed="1"/>
+    <w:lsdException w:name="Table List 8" w:semiHidden="1" w:unhideWhenUsed="1"/>
+    <w:lsdException w:name="Table 3D effects 1" w:semiHidden="1" w:unhideWhenUsed="1"/>
+    <w:lsdException w:name="Table 3D effects 2" w:semiHidden="1" w:unhideWhenUsed="1"/>
+    <w:lsdException w:name="Table 3D effects 3" w:semiHidden="1" w:unhideWhenUsed="1"/>
+    <w:lsdException w:name="Table Contemporary" w:semiHidden="1" w:unhideWhenUsed="1"/>
+    <w:lsdException w:name="Table Elegant" w:semiHidden="1" w:unhideWhenUsed="1"/>
+    <w:lsdException w:name="Table Professional" w:semiHidden="1" w:unhideWhenUsed="1"/>
+    <w:lsdException w:name="Table Subtle 1" w:semiHidden="1" w:unhideWhenUsed="1"/>
+    <w:lsdException w:name="Table Subtle 2" w:semiHidden="1" w:unhideWhenUsed="1"/>
+    <w:lsdException w:name="Table Web 1" w:semiHidden="1" w:unhideWhenUsed="1"/>
+    <w:lsdException w:name="Table Web 2" w:semiHidden="1" w:unhideWhenUsed="1"/>
+    <w:lsdException w:name="Table Web 3" w:semiHidden="1" w:unhideWhenUsed="1"/>
+    <w:lsdException w:name="Balloon Text" w:semiHidden="1" w:unhideWhenUsed="1"/>
+    <w:lsdException w:name="Table Grid" w:semiHidden="1" w:uiPriority="39" w:unhideWhenUsed="1"/>
+    <w:lsdException w:name="Table Theme" w:semiHidden="1" w:unhideWhenUsed="1"/>
+    <w:lsdException w:name="Placeholder Text" w:semiHidden="1"/>
+    <w:lsdException w:name="No Spacing" w:uiPriority="1" w:qFormat="1"/>
+    <w:lsdException w:name="Light Shading" w:uiPriority="60"/>
+    <w:lsdException w:name="Light List" w:uiPriority="61"/>
+    <w:lsdException w:name="Light Grid" w:uiPriority="62"/>
+    <w:lsdException w:name="Medium Shading 1" w:uiPriority="63"/>
+    <w:lsdException w:name="Medium Shading 2" w:uiPriority="64"/>
+    <w:lsdException w:name="Medium List 1" w:uiPriority="65"/>
+    <w:lsdException w:name="Medium List 2" w:uiPriority="66"/>
+    <w:lsdException w:name="Medium Grid 1" w:uiPriority="67"/>
+    <w:lsdException w:name="Medium Grid 2" w:uiPriority="68"/>
+    <w:lsdException w:name="Medium Grid 3" w:uiPriority="69"/>
+    <w:lsdException w:name="Dark List" w:uiPriority="70"/>
+    <w:lsdException w:name="Colorful Shading" w:uiPriority="71"/>
+    <w:lsdException w:name="Colorful List" w:uiPriority="72"/>
+    <w:lsdException w:name="Colorful Grid" w:uiPriority="73"/>
+    <w:lsdException w:name="Light Shading Accent 1" w:uiPriority="60"/>
+    <w:lsdException w:name="Light List Accent 1" w:uiPriority="61"/>
+    <w:lsdException w:name="Light Grid Accent 1" w:uiPriority="62"/>
+    <w:lsdException w:name="Medium Shading 1 Accent 1" w:uiPriority="63"/>
+    <w:lsdException w:name="Medium Shading 2 Accent 1" w:uiPriority="64"/>
+    <w:lsdException w:name="Medium List 1 Accent 1" w:uiPriority="65"/>
+    <w:lsdException w:name="Revision" w:semiHidden="1"/>
+    <w:lsdException w:name="List Paragraph" w:uiPriority="34" w:qFormat="1"/>
+    <w:lsdException w:name="Quote" w:uiPriority="29" w:qFormat="1"/>
+    <w:lsdException w:name="Intense Quote" w:uiPriority="30" w:qFormat="1"/>
+    <w:lsdException w:name="Medium List 2 Accent 1" w:uiPriority="66"/>
+    <w:lsdException w:name="Medium Grid 1 Accent 1" w:uiPriority="67"/>
+    <w:lsdException w:name="Medium Grid 2 Accent 1" w:uiPriority="68"/>
+    <w:lsdException w:name="Medium Grid 3 Accent 1" w:uiPriority="69"/>
+    <w:lsdException w:name="Dark List Accent 1" w:uiPriority="70"/>
+    <w:lsdException w:name="Colorful Shading Accent 1" w:uiPriority="71"/>
+    <w:lsdException w:name="Colorful List Accent 1" w:uiPriority="72"/>
+    <w:lsdException w:name="Colorful Grid Accent 1" w:uiPriority="73"/>
+    <w:lsdException w:name="Light Shading Accent 2" w:uiPriority="60"/>
+    <w:lsdException w:name="Light List Accent 2" w:uiPriority="61"/>
+    <w:lsdException w:name="Light Grid Accent 2" w:uiPriority="62"/>
+    <w:lsdException w:name="Medium Shading 1 Accent 2" w:uiPriority="63"/>
+    <w:lsdException w:name="Medium Shading 2 Accent 2" w:uiPriority="64"/>
+    <w:lsdException w:name="Medium List 1 Accent 2" w:uiPriority="65"/>
+    <w:lsdException w:name="Medium List 2 Accent 2" w:uiPriority="66"/>
+    <w:lsdException w:name="Medium Grid 1 Accent 2" w:uiPriority="67"/>
+    <w:lsdException w:name="Medium Grid 2 Accent 2" w:uiPriority="68"/>
+    <w:lsdException w:name="Medium Grid 3 Accent 2" w:uiPriority="69"/>
+    <w:lsdException w:name="Dark List Accent 2" w:uiPriority="70"/>
+    <w:lsdException w:name="Colorful Shading Accent 2" w:uiPriority="71"/>
+    <w:lsdException w:name="Colorful List Accent 2" w:uiPriority="72"/>
+    <w:lsdException w:name="Colorful Grid Accent 2" w:uiPriority="73"/>
+    <w:lsdException w:name="Light Shading Accent 3" w:uiPriority="60"/>
+    <w:lsdException w:name="Light List Accent 3" w:uiPriority="61"/>
+    <w:lsdException w:name="Light Grid Accent 3" w:uiPriority="62"/>
+    <w:lsdException w:name="Medium Shading 1 Accent 3" w:uiPriority="63"/>
+    <w:lsdException w:name="Medium Shading 2 Accent 3" w:uiPriority="64"/>
+    <w:lsdException w:name="Medium List 1 Accent 3" w:uiPriority="65"/>
+    <w:lsdException w:name="Medium List 2 Accent 3" w:uiPriority="66"/>
+    <w:lsdException w:name="Medium Grid 1 Accent 3" w:uiPriority="67"/>
+    <w:lsdException w:name="Medium Grid 2 Accent 3" w:uiPriority="68"/>
+    <w:lsdException w:name="Medium Grid 3 Accent 3" w:uiPriority="69"/>
+    <w:lsdException w:name="Dark List Accent 3" w:uiPriority="70"/>
+    <w:lsdException w:name="Colorful Shading Accent 3" w:uiPriority="71"/>
+    <w:lsdException w:name="Colorful List Accent 3" w:uiPriority="72"/>
+    <w:lsdException w:name="Colorful Grid Accent 3" w:uiPriority="73"/>
+    <w:lsdException w:name="Light Shading Accent 4" w:uiPriority="60"/>
+    <w:lsdException w:name="Light List Accent 4" w:uiPriority="61"/>
+    <w:lsdException w:name="Light Grid Accent 4" w:uiPriority="62"/>
+    <w:lsdException w:name="Medium Shading 1 Accent 4" w:uiPriority="63"/>
+    <w:lsdException w:name="Medium Shading 2 Accent 4" w:uiPriority="64"/>
+    <w:lsdException w:name="Medium List 1 Accent 4" w:uiPriority="65"/>
+    <w:lsdException w:name="Medium List 2 Accent 4" w:uiPriority="66"/>
+    <w:lsdException w:name="Medium Grid 1 Accent 4" w:uiPriority="67"/>
+    <w:lsdException w:name="Medium Grid 2 Accent 4" w:uiPriority="68"/>
+    <w:lsdException w:name="Medium Grid 3 Accent 4" w:uiPriority="69"/>
+    <w:lsdException w:name="Dark List Accent 4" w:uiPriority="70"/>
+    <w:lsdException w:name="Colorful Shading Accent 4" w:uiPriority="71"/>
+    <w:lsdException w:name="Colorful List Accent 4" w:uiPriority="72"/>
+    <w:lsdException w:name="Colorful Grid Accent 4" w:uiPriority="73"/>
+    <w:lsdException w:name="Light Shading Accent 5" w:uiPriority="60"/>
+    <w:lsdException w:name="Light List Accent 5" w:uiPriority="61"/>
+    <w:lsdException w:name="Light Grid Accent 5" w:uiPriority="62"/>
+    <w:lsdException w:name="Medium Shading 1 Accent 5" w:uiPriority="63"/>
+    <w:lsdException w:name="Medium Shading 2 Accent 5" w:uiPriority="64"/>
+    <w:lsdException w:name="Medium List 1 Accent 5" w:uiPriority="65"/>
+    <w:lsdException w:name="Medium List 2 Accent 5" w:uiPriority="66"/>
+    <w:lsdException w:name="Medium Grid 1 Accent 5" w:uiPriority="67"/>
+    <w:lsdException w:name="Medium Grid 2 Accent 5" w:uiPriority="68"/>
+    <w:lsdException w:name="Medium Grid 3 Accent 5" w:uiPriority="69"/>
+    <w:lsdException w:name="Dark List Accent 5" w:uiPriority="70"/>
+    <w:lsdException w:name="Colorful Shading Accent 5" w:uiPriority="71"/>
+    <w:lsdException w:name="Colorful List Accent 5" w:uiPriority="72"/>
+    <w:lsdException w:name="Colorful Grid Accent 5" w:uiPriority="73"/>
+    <w:lsdException w:name="Light Shading Accent 6" w:uiPriority="60"/>
+    <w:lsdException w:name="Light List Accent 6" w:uiPriority="61"/>
+    <w:lsdException w:name="Light Grid Accent 6" w:uiPriority="62"/>
+    <w:lsdException w:name="Medium Shading 1 Accent 6" w:uiPriority="63"/>
+    <w:lsdException w:name="Medium Shading 2 Accent 6" w:uiPriority="64"/>
+    <w:lsdException w:name="Medium List 1 Accent 6" w:uiPriority="65"/>
+    <w:lsdException w:name="Medium List 2 Accent 6" w:uiPriority="66"/>
+    <w:lsdException w:name="Medium Grid 1 Accent 6" w:uiPriority="67"/>
+    <w:lsdException w:name="Medium Grid 2 Accent 6" w:uiPriority="68"/>
+    <w:lsdException w:name="Medium Grid 3 Accent 6" w:uiPriority="69"/>
+    <w:lsdException w:name="Dark List Accent 6" w:uiPriority="70"/>
+    <w:lsdException w:name="Colorful Shading Accent 6" w:uiPriority="71"/>
+    <w:lsdException w:name="Colorful List Accent 6" w:uiPriority="72"/>
+    <w:lsdException w:name="Colorful Grid Accent 6" w:uiPriority="73"/>
+    <w:lsdException w:name="Subtle Emphasis" w:uiPriority="19" w:qFormat="1"/>
+    <w:lsdException w:name="Intense Emphasis" w:uiPriority="21" w:qFormat="1"/>
+    <w:lsdException w:name="Subtle Reference" w:uiPriority="31" w:qFormat="1"/>
+    <w:lsdException w:name="Intense Reference" w:uiPriority="32" w:qFormat="1"/>
+    <w:lsdException w:name="Book Title" w:uiPriority="33" w:qFormat="1"/>
+    <w:lsdException w:name="Bibliography" w:semiHidden="1" w:uiPriority="37" w:unhideWhenUsed="1"/>
+    <w:lsdException w:name="TOC Heading" w:semiHidden="1" w:uiPriority="39" w:unhideWhenUsed="1" w:qFormat="1"/>
+    <w:lsdException w:name="Plain Table 1" w:uiPriority="41"/>
+    <w:lsdException w:name="Plain Table 2" w:uiPriority="42"/>
+    <w:lsdException w:name="Plain Table 3" w:uiPriority="43"/>
+    <w:lsdException w:name="Plain Table 4" w:uiPriority="44"/>
+    <w:lsdException w:name="Plain Table 5" w:uiPriority="45"/>
+    <w:lsdException w:name="Grid Table Light" w:uiPriority="40"/>
+    <w:lsdException w:name="Grid Table 1 Light" w:uiPriority="46"/>
+    <w:lsdException w:name="Grid Table 2" w:uiPriority="47"/>
+    <w:lsdException w:name="Grid Table 3" w:uiPriority="48"/>
+    <w:lsdException w:name="Grid Table 4" w:uiPriority="49"/>
+    <w:lsdException w:name="Grid Table 5 Dark" w:uiPriority="50"/>
+    <w:lsdException w:name="Grid Table 6 Colorful" w:uiPriority="51"/>
+    <w:lsdException w:name="Grid Table 7 Colorful" w:uiPriority="52"/>
+    <w:lsdException w:name="Grid Table 1 Light Accent 1" w:uiPriority="46"/>
+    <w:lsdException w:name="Grid Table 2 Accent 1" w:uiPriority="47"/>
+    <w:lsdException w:name="Grid Table 3 Accent 1" w:uiPriority="48"/>
+    <w:lsdException w:name="Grid Table 4 Accent 1" w:uiPriority="49"/>
+    <w:lsdException w:name="Grid Table 5 Dark Accent 1" w:uiPriority="50"/>
+    <w:lsdException w:name="Grid Table 6 Colorful Accent 1" w:uiPriority="51"/>
+    <w:lsdException w:name="Grid Table 7 Colorful Accent 1" w:uiPriority="52"/>
+    <w:lsdException w:name="Grid Table 1 Light Accent 2" w:uiPriority="46"/>
+    <w:lsdException w:name="Grid Table 2 Accent 2" w:uiPriority="47"/>
+    <w:lsdException w:name="Grid Table 3 Accent 2" w:uiPriority="48"/>
+    <w:lsdException w:name="Grid Table 4 Accent 2" w:uiPriority="49"/>
+    <w:lsdException w:name="Grid Table 5 Dark Accent 2" w:uiPriority="50"/>
+    <w:lsdException w:name="Grid Table 6 Colorful Accent 2" w:uiPriority="51"/>
+    <w:lsdException w:name="Grid Table 7 Colorful Accent 2" w:uiPriority="52"/>
+    <w:lsdException w:name="Grid Table 1 Light Accent 3" w:uiPriority="46"/>
+    <w:lsdException w:name="Grid Table 2 Accent 3" w:uiPriority="47"/>
+    <w:lsdException w:name="Grid Table 3 Accent 3" w:uiPriority="48"/>
+    <w:lsdException w:name="Grid Table 4 Accent 3" w:uiPriority="49"/>
+    <w:lsdException w:name="Grid Table 5 Dark Accent 3" w:uiPriority="50"/>
+    <w:lsdException w:name="Grid Table 6 Colorful Accent 3" w:uiPriority="51"/>
+    <w:lsdException w:name="Grid Table 7 Colorful Accent 3" w:uiPriority="52"/>
+    <w:lsdException w:name="Grid Table 1 Light Accent 4" w:uiPriority="46"/>
+    <w:lsdException w:name="Grid Table 2 Accent 4" w:uiPriority="47"/>
+    <w:lsdException w:name="Grid Table 3 Accent 4" w:uiPriority="48"/>
+    <w:lsdException w:name="Grid Table 4 Accent 4" w:uiPriority="49"/>
+    <w:lsdException w:name="Grid Table 5 Dark Accent 4" w:uiPriority="50"/>
+    <w:lsdException w:name="Grid Table 6 Colorful Accent 4" w:uiPriority="51"/>
+    <w:lsdException w:name="Grid Table 7 Colorful Accent 4" w:uiPriority="52"/>
+    <w:lsdException w:name="Grid Table 1 Light Accent 5" w:uiPriority="46"/>
+    <w:lsdException w:name="Grid Table 2 Accent 5" w:uiPriority="47"/>
+    <w:lsdException w:name="Grid Table 3 Accent 5" w:uiPriority="48"/>
+    <w:lsdException w:name="Grid Table 4 Accent 5" w:uiPriority="49"/>
+    <w:lsdException w:name="Grid Table 5 Dark Accent 5" w:uiPriority="50"/>
+    <w:lsdException w:name="Grid Table 6 Colorful Accent 5" w:uiPriority="51"/>
+    <w:lsdException w:name="Grid Table 7 Colorful Accent 5" w:uiPriority="52"/>
+    <w:lsdException w:name="Grid Table 1 Light Accent 6" w:uiPriority="46"/>
+    <w:lsdException w:name="Grid Table 2 Accent 6" w:uiPriority="47"/>
+    <w:lsdException w:name="Grid Table 3 Accent 6" w:uiPriority="48"/>
+    <w:lsdException w:name="Grid Table 4 Accent 6" w:uiPriority="49"/>
+    <w:lsdException w:name="Grid Table 5 Dark Accent 6" w:uiPriority="50"/>
+    <w:lsdException w:name="Grid Table 6 Colorful Accent 6" w:uiPriority="51"/>
+    <w:lsdException w:name="Grid Table 7 Colorful Accent 6" w:uiPriority="52"/>
+    <w:lsdException w:name="List Table 1 Light" w:uiPriority="46"/>
+    <w:lsdException w:name="List Table 2" w:uiPriority="47"/>
+    <w:lsdException w:name="List Table 3" w:uiPriority="48"/>
+    <w:lsdException w:name="List Table 4" w:uiPriority="49"/>
+    <w:lsdException w:name="List Table 5 Dark" w:uiPriority="50"/>
+    <w:lsdException w:name="List Table 6 Colorful" w:uiPriority="51"/>
+    <w:lsdException w:name="List Table 7 Colorful" w:uiPriority="52"/>
+    <w:lsdException w:name="List Table 1 Light Accent 1" w:uiPriority="46"/>
+    <w:lsdException w:name="List Table 2 Accent 1" w:uiPriority="47"/>
+    <w:lsdException w:name="List Table 3 Accent 1" w:uiPriority="48"/>
+    <w:lsdException w:name="List Table 4 Accent 1" w:uiPriority="49"/>
+    <w:lsdException w:name="List Table 5 Dark Accent 1" w:uiPriority="50"/>
+    <w:lsdException w:name="List Table 6 Colorful Accent 1" w:uiPriority="51"/>
+    <w:lsdException w:name="List Table 7 Colorful Accent 1" w:uiPriority="52"/>
+    <w:lsdException w:name="List Table 1 Light Accent 2" w:uiPriority="46"/>
+    <w:lsdException w:name="List Table 2 Accent 2" w:uiPriority="47"/>
+    <w:lsdException w:name="List Table 3 Accent 2" w:uiPriority="48"/>
+    <w:lsdException w:name="List Table 4 Accent 2" w:uiPriority="49"/>
+    <w:lsdException w:name="List Table 5 Dark Accent 2" w:uiPriority="50"/>
+    <w:lsdException w:name="List Table 6 Colorful Accent 2" w:uiPriority="51"/>
+    <w:lsdException w:name="List Table 7 Colorful Accent 2" w:uiPriority="52"/>
+    <w:lsdException w:name="List Table 1 Light Accent 3" w:uiPriority="46"/>
+    <w:lsdException w:name="List Table 2 Accent 3" w:uiPriority="47"/>
+    <w:lsdException w:name="List Table 3 Accent 3" w:uiPriority="48"/>
+    <w:lsdException w:name="List Table 4 Accent 3" w:uiPriority="49"/>
+    <w:lsdException w:name="List Table 5 Dark Accent 3" w:uiPriority="50"/>
+    <w:lsdException w:name="List Table 6 Colorful Accent 3" w:uiPriority="51"/>
+    <w:lsdException w:name="List Table 7 Colorful Accent 3" w:uiPriority="52"/>
+    <w:lsdException w:name="List Table 1 Light Accent 4" w:uiPriority="46"/>
+    <w:lsdException w:name="List Table 2 Accent 4" w:uiPriority="47"/>
+    <w:lsdException w:name="List Table 3 Accent 4" w:uiPriority="48"/>
+    <w:lsdException w:name="List Table 4 Accent 4" w:uiPriority="49"/>
+    <w:lsdException w:name="List Table 5 Dark Accent 4" w:uiPriority="50"/>
+    <w:lsdException w:name="List Table 6 Colorful Accent 4" w:uiPriority="51"/>
+    <w:lsdException w:name="List Table 7 Colorful Accent 4" w:uiPriority="52"/>
+    <w:lsdException w:name="List Table 1 Light Accent 5" w:uiPriority="46"/>
+    <w:lsdException w:name="List Table 2 Accent 5" w:uiPriority="47"/>
+    <w:lsdException w:name="List Table 3 Accent 5" w:uiPriority="48"/>
+    <w:lsdException w:name="List Table 4 Accent 5" w:uiPriority="49"/>
+    <w:lsdException w:name="List Table 5 Dark Accent 5" w:uiPriority="50"/>
+    <w:lsdException w:name="List Table 6 Colorful Accent 5" w:uiPriority="51"/>
+    <w:lsdException w:name="List Table 7 Colorful Accent 5" w:uiPriority="52"/>
+    <w:lsdException w:name="List Table 1 Light Accent 6" w:uiPriority="46"/>
+    <w:lsdException w:name="List Table 2 Accent 6" w:uiPriority="47"/>
+    <w:lsdException w:name="List Table 3 Accent 6" w:uiPriority="48"/>
+    <w:lsdException w:name="List Table 4 Accent 6" w:uiPriority="49"/>
+    <w:lsdException w:name="List Table 5 Dark Accent 6" w:uiPriority="50"/>
+    <w:lsdException w:name="List Table 6 Colorful Accent 6" w:uiPriority="51"/>
+    <w:lsdException w:name="List Table 7 Colorful Accent 6" w:uiPriority="52"/>
+    <w:lsdException w:name="Mention" w:semiHidden="1" w:unhideWhenUsed="1"/>
+    <w:lsdException w:name="Smart Hyperlink" w:semiHidden="1" w:unhideWhenUsed="1"/>
+    <w:lsdException w:name="Hashtag" w:semiHidden="1" w:unhideWhenUsed="1"/>
+    <w:lsdException w:name="Unresolved Mention" w:semiHidden="1" w:unhideWhenUsed="1"/>
+    <w:lsdException w:name="Smart Link" w:semiHidden="1" w:unhideWhenUsed="1"/>
   </w:latentStyles>
   <w:style w:type="paragraph" w:default="1" w:styleId="Normal">
     <w:name w:val="Normal"/>
     <w:qFormat/>
     <w:rsid w:val="006E75A9"/>
   </w:style>
+  <w:style w:type="paragraph" w:styleId="Titre3">
+    <w:name w:val="heading 3"/>
+    <w:basedOn w:val="Normal"/>
+    <w:link w:val="Titre3Car"/>
+    <w:uiPriority w:val="9"/>
+    <w:qFormat/>
+    <w:rsid w:val="00743B88"/>
+    <w:pPr>
+      <w:spacing w:before="100" w:beforeAutospacing="1" w:after="100" w:afterAutospacing="1" w:line="240" w:lineRule="auto"/>
+      <w:outlineLvl w:val="2"/>
+    </w:pPr>
+    <w:rPr>
+      <w:rFonts w:ascii="Times New Roman" w:eastAsia="Times New Roman" w:hAnsi="Times New Roman" w:cs="Times New Roman"/>
+      <w:b/>
+      <w:bCs/>
+      <w:sz w:val="27"/>
+      <w:szCs w:val="27"/>
+      <w:lang w:eastAsia="fr-FR"/>
+    </w:rPr>
+  </w:style>
   <w:style w:type="character" w:default="1" w:styleId="Policepardfaut">
     <w:name w:val="Default Paragraph Font"/>
     <w:uiPriority w:val="1"/>
-    <w:semiHidden/>
     <w:unhideWhenUsed/>
   </w:style>
   <w:style w:type="table" w:default="1" w:styleId="TableauNormal">
@@ -1826,7 +3238,6 @@
     <w:uiPriority w:val="99"/>
     <w:semiHidden/>
     <w:unhideWhenUsed/>
-    <w:qFormat/>
     <w:tblPr>
       <w:tblInd w:w="0" w:type="dxa"/>
       <w:tblCellMar>
@@ -1942,6 +3353,21 @@
       <w:rFonts w:ascii="Tahoma" w:hAnsi="Tahoma" w:cs="Tahoma"/>
       <w:sz w:val="16"/>
       <w:szCs w:val="16"/>
+    </w:rPr>
+  </w:style>
+  <w:style w:type="character" w:customStyle="1" w:styleId="Titre3Car">
+    <w:name w:val="Titre 3 Car"/>
+    <w:basedOn w:val="Policepardfaut"/>
+    <w:link w:val="Titre3"/>
+    <w:uiPriority w:val="9"/>
+    <w:rsid w:val="00743B88"/>
+    <w:rPr>
+      <w:rFonts w:ascii="Times New Roman" w:eastAsia="Times New Roman" w:hAnsi="Times New Roman" w:cs="Times New Roman"/>
+      <w:b/>
+      <w:bCs/>
+      <w:sz w:val="27"/>
+      <w:szCs w:val="27"/>
+      <w:lang w:eastAsia="fr-FR"/>
     </w:rPr>
   </w:style>
 </w:styles>
@@ -2236,7 +3662,7 @@
   <a:extraClrSchemeLst/>
   <a:extLst>
     <a:ext uri="{05A4C25C-085E-4340-85A3-A5531E510DB2}">
-      <thm15:themeFamily xmlns:thm15="http://schemas.microsoft.com/office/thememl/2012/main" xmlns="" name="Office Theme" id="{62F939B6-93AF-4DB8-9C6B-D6C7DFDC589F}" vid="{4A3C46E8-61CC-4603-A589-7422A47A8E4A}"/>
+      <thm15:themeFamily xmlns:thm15="http://schemas.microsoft.com/office/thememl/2012/main" name="Office Theme" id="{62F939B6-93AF-4DB8-9C6B-D6C7DFDC589F}" vid="{4A3C46E8-61CC-4603-A589-7422A47A8E4A}"/>
     </a:ext>
   </a:extLst>
 </a:theme>

</xml_diff>

<commit_message>
Update dossier de projet and design (add sweet and minimalism)
</commit_message>
<xml_diff>
--- a/ressources/dossier-projet/Projet-certification-Lionel-Ensfelder.docx
+++ b/ressources/dossier-projet/Projet-certification-Lionel-Ensfelder.docx
@@ -681,7 +681,25 @@
           <w:sz w:val="24"/>
           <w:szCs w:val="24"/>
         </w:rPr>
-        <w:t xml:space="preserve">J’ai choisis de ne pas utiliser de Framework Back-end pour m’exercer au PHP et travailler la Programmation orientée objet (POO). En effet, la POO est utilisée par de nombreux </w:t>
+        <w:t xml:space="preserve">J’ai </w:t>
+      </w:r>
+      <w:proofErr w:type="gramStart"/>
+      <w:r>
+        <w:rPr>
+          <w:rFonts w:asciiTheme="minorHAnsi" w:hAnsiTheme="minorHAnsi" w:cstheme="minorHAnsi"/>
+          <w:sz w:val="24"/>
+          <w:szCs w:val="24"/>
+        </w:rPr>
+        <w:t>choisis</w:t>
+      </w:r>
+      <w:proofErr w:type="gramEnd"/>
+      <w:r>
+        <w:rPr>
+          <w:rFonts w:asciiTheme="minorHAnsi" w:hAnsiTheme="minorHAnsi" w:cstheme="minorHAnsi"/>
+          <w:sz w:val="24"/>
+          <w:szCs w:val="24"/>
+        </w:rPr>
+        <w:t xml:space="preserve"> de ne pas utiliser de Framework Back-end pour m’exercer au PHP et travailler la Programmation orientée objet (POO). En effet, la POO est utilisée par de nombreux </w:t>
       </w:r>
       <w:r>
         <w:rPr>
@@ -799,6 +817,15 @@
         </w:rPr>
         <w:t>Contexte</w:t>
       </w:r>
+      <w:r>
+        <w:rPr>
+          <w:rFonts w:asciiTheme="minorHAnsi" w:hAnsiTheme="minorHAnsi" w:cstheme="minorHAnsi"/>
+          <w:sz w:val="24"/>
+          <w:szCs w:val="24"/>
+          <w:highlight w:val="green"/>
+        </w:rPr>
+        <w:t xml:space="preserve"> et cible</w:t>
+      </w:r>
     </w:p>
     <w:p>
       <w:pPr>
@@ -842,15 +869,33 @@
           <w:sz w:val="24"/>
           <w:szCs w:val="24"/>
         </w:rPr>
-        <w:t xml:space="preserve"> Ce tableau de bord serait matérialisé par une tablette accrocher au mur me permettant d’avoir facilement accès à  </w:t>
-      </w:r>
-      <w:r>
-        <w:rPr>
-          <w:rFonts w:asciiTheme="minorHAnsi" w:hAnsiTheme="minorHAnsi" w:cstheme="minorHAnsi"/>
-          <w:sz w:val="24"/>
-          <w:szCs w:val="24"/>
-        </w:rPr>
-        <w:t>diverses informations</w:t>
+        <w:t xml:space="preserve"> Ce tableau de bord serait matérialisé par une tablette accrocher au mur me permettant d’avoir facilement accès </w:t>
+      </w:r>
+      <w:proofErr w:type="gramStart"/>
+      <w:r>
+        <w:rPr>
+          <w:rFonts w:asciiTheme="minorHAnsi" w:hAnsiTheme="minorHAnsi" w:cstheme="minorHAnsi"/>
+          <w:sz w:val="24"/>
+          <w:szCs w:val="24"/>
+        </w:rPr>
+        <w:t xml:space="preserve">à  </w:t>
+      </w:r>
+      <w:r>
+        <w:rPr>
+          <w:rFonts w:asciiTheme="minorHAnsi" w:hAnsiTheme="minorHAnsi" w:cstheme="minorHAnsi"/>
+          <w:sz w:val="24"/>
+          <w:szCs w:val="24"/>
+        </w:rPr>
+        <w:t>diverses</w:t>
+      </w:r>
+      <w:proofErr w:type="gramEnd"/>
+      <w:r>
+        <w:rPr>
+          <w:rFonts w:asciiTheme="minorHAnsi" w:hAnsiTheme="minorHAnsi" w:cstheme="minorHAnsi"/>
+          <w:sz w:val="24"/>
+          <w:szCs w:val="24"/>
+        </w:rPr>
+        <w:t xml:space="preserve"> informations</w:t>
       </w:r>
       <w:r>
         <w:rPr>
@@ -932,15 +977,7 @@
           <w:sz w:val="24"/>
           <w:szCs w:val="24"/>
         </w:rPr>
-        <w:t>La réalisation de cette application web à plusieurs objectifs</w:t>
-      </w:r>
-      <w:r>
-        <w:rPr>
-          <w:rFonts w:asciiTheme="minorHAnsi" w:hAnsiTheme="minorHAnsi" w:cstheme="minorHAnsi"/>
-          <w:sz w:val="24"/>
-          <w:szCs w:val="24"/>
-        </w:rPr>
-        <w:t> :</w:t>
+        <w:t>La réalisation de cette application web à plusieurs objectifs :</w:t>
       </w:r>
     </w:p>
     <w:p>
@@ -1020,7 +1057,23 @@
           <w:sz w:val="24"/>
           <w:szCs w:val="24"/>
         </w:rPr>
-        <w:t>2 – partir d’une implémentation en programmation fonctionnelle et refactoriser le code.</w:t>
+        <w:t>2 – partir d’une implémentation en programmation fonctionnelle et refactoriser le code</w:t>
+      </w:r>
+      <w:r>
+        <w:rPr>
+          <w:rFonts w:asciiTheme="minorHAnsi" w:hAnsiTheme="minorHAnsi" w:cstheme="minorHAnsi"/>
+          <w:sz w:val="24"/>
+          <w:szCs w:val="24"/>
+        </w:rPr>
+        <w:t xml:space="preserve"> en POO</w:t>
+      </w:r>
+      <w:r>
+        <w:rPr>
+          <w:rFonts w:asciiTheme="minorHAnsi" w:hAnsiTheme="minorHAnsi" w:cstheme="minorHAnsi"/>
+          <w:sz w:val="24"/>
+          <w:szCs w:val="24"/>
+        </w:rPr>
+        <w:t>.</w:t>
       </w:r>
     </w:p>
     <w:p>
@@ -1047,41 +1100,6 @@
           <w:sz w:val="24"/>
           <w:szCs w:val="24"/>
         </w:rPr>
-        <w:t xml:space="preserve"> – implémenter une application en utilisant les concepts de </w:t>
-      </w:r>
-      <w:r>
-        <w:rPr>
-          <w:rFonts w:asciiTheme="minorHAnsi" w:hAnsiTheme="minorHAnsi" w:cstheme="minorHAnsi"/>
-          <w:sz w:val="24"/>
-          <w:szCs w:val="24"/>
-        </w:rPr>
-        <w:t>programmation orientée objets.</w:t>
-      </w:r>
-    </w:p>
-    <w:p>
-      <w:pPr>
-        <w:spacing w:line="360" w:lineRule="auto"/>
-        <w:jc w:val="both"/>
-        <w:rPr>
-          <w:rFonts w:asciiTheme="minorHAnsi" w:hAnsiTheme="minorHAnsi" w:cstheme="minorHAnsi"/>
-          <w:sz w:val="24"/>
-          <w:szCs w:val="24"/>
-        </w:rPr>
-      </w:pPr>
-      <w:r>
-        <w:rPr>
-          <w:rFonts w:asciiTheme="minorHAnsi" w:hAnsiTheme="minorHAnsi" w:cstheme="minorHAnsi"/>
-          <w:sz w:val="24"/>
-          <w:szCs w:val="24"/>
-        </w:rPr>
-        <w:t>4</w:t>
-      </w:r>
-      <w:r>
-        <w:rPr>
-          <w:rFonts w:asciiTheme="minorHAnsi" w:hAnsiTheme="minorHAnsi" w:cstheme="minorHAnsi"/>
-          <w:sz w:val="24"/>
-          <w:szCs w:val="24"/>
-        </w:rPr>
         <w:t xml:space="preserve"> - mettre en œuvre la persistance des données </w:t>
       </w:r>
       <w:r>
@@ -1090,7 +1108,97 @@
           <w:sz w:val="24"/>
           <w:szCs w:val="24"/>
         </w:rPr>
-        <w:t>(CRUD)</w:t>
+        <w:t xml:space="preserve">(CRUD) </w:t>
+      </w:r>
+      <w:r>
+        <w:rPr>
+          <w:rFonts w:asciiTheme="minorHAnsi" w:hAnsiTheme="minorHAnsi" w:cstheme="minorHAnsi"/>
+          <w:sz w:val="24"/>
+          <w:szCs w:val="24"/>
+        </w:rPr>
+        <w:t>dans une application</w:t>
+      </w:r>
+      <w:r>
+        <w:rPr>
+          <w:rFonts w:asciiTheme="minorHAnsi" w:hAnsiTheme="minorHAnsi" w:cstheme="minorHAnsi"/>
+          <w:sz w:val="24"/>
+          <w:szCs w:val="24"/>
+        </w:rPr>
+        <w:t xml:space="preserve"> de gestion de films</w:t>
+      </w:r>
+      <w:r>
+        <w:rPr>
+          <w:rFonts w:asciiTheme="minorHAnsi" w:hAnsiTheme="minorHAnsi" w:cstheme="minorHAnsi"/>
+          <w:sz w:val="24"/>
+          <w:szCs w:val="24"/>
+        </w:rPr>
+        <w:t>.</w:t>
+      </w:r>
+    </w:p>
+    <w:p>
+      <w:pPr>
+        <w:spacing w:line="360" w:lineRule="auto"/>
+        <w:jc w:val="both"/>
+        <w:rPr>
+          <w:rFonts w:asciiTheme="minorHAnsi" w:hAnsiTheme="minorHAnsi" w:cstheme="minorHAnsi"/>
+          <w:sz w:val="24"/>
+          <w:szCs w:val="24"/>
+        </w:rPr>
+      </w:pPr>
+    </w:p>
+    <w:p>
+      <w:pPr>
+        <w:spacing w:line="360" w:lineRule="auto"/>
+        <w:jc w:val="both"/>
+        <w:rPr>
+          <w:rFonts w:asciiTheme="minorHAnsi" w:hAnsiTheme="minorHAnsi" w:cstheme="minorHAnsi"/>
+          <w:sz w:val="24"/>
+          <w:szCs w:val="24"/>
+        </w:rPr>
+      </w:pPr>
+      <w:r>
+        <w:rPr>
+          <w:rFonts w:asciiTheme="minorHAnsi" w:hAnsiTheme="minorHAnsi" w:cstheme="minorHAnsi"/>
+          <w:sz w:val="24"/>
+          <w:szCs w:val="24"/>
+          <w:highlight w:val="green"/>
+        </w:rPr>
+        <w:t>Périmètre</w:t>
+      </w:r>
+    </w:p>
+    <w:p>
+      <w:pPr>
+        <w:spacing w:line="360" w:lineRule="auto"/>
+        <w:jc w:val="both"/>
+        <w:rPr>
+          <w:rFonts w:asciiTheme="minorHAnsi" w:hAnsiTheme="minorHAnsi" w:cstheme="minorHAnsi"/>
+          <w:sz w:val="24"/>
+          <w:szCs w:val="24"/>
+        </w:rPr>
+      </w:pPr>
+      <w:r>
+        <w:rPr>
+          <w:rFonts w:asciiTheme="minorHAnsi" w:hAnsiTheme="minorHAnsi" w:cstheme="minorHAnsi"/>
+          <w:sz w:val="24"/>
+          <w:szCs w:val="24"/>
+        </w:rPr>
+        <w:t>Cette application n’a pas vocation à être accessible en ligne. Elle est la première étape d’un projet personnel ambitieux. Certains choix francs on</w:t>
+      </w:r>
+      <w:r>
+        <w:rPr>
+          <w:rFonts w:asciiTheme="minorHAnsi" w:hAnsiTheme="minorHAnsi" w:cstheme="minorHAnsi"/>
+          <w:sz w:val="24"/>
+          <w:szCs w:val="24"/>
+        </w:rPr>
+        <w:t>t</w:t>
+      </w:r>
+      <w:r>
+        <w:rPr>
+          <w:rFonts w:asciiTheme="minorHAnsi" w:hAnsiTheme="minorHAnsi" w:cstheme="minorHAnsi"/>
+          <w:sz w:val="24"/>
+          <w:szCs w:val="24"/>
+        </w:rPr>
+        <w:t xml:space="preserve"> été fait dans le but de simplifier l’implémentations des premiers livrables.</w:t>
       </w:r>
       <w:r>
         <w:rPr>
@@ -1106,81 +1214,310 @@
           <w:sz w:val="24"/>
           <w:szCs w:val="24"/>
         </w:rPr>
-        <w:t>dans une application</w:t>
-      </w:r>
-      <w:r>
-        <w:rPr>
-          <w:rFonts w:asciiTheme="minorHAnsi" w:hAnsiTheme="minorHAnsi" w:cstheme="minorHAnsi"/>
-          <w:sz w:val="24"/>
-          <w:szCs w:val="24"/>
-        </w:rPr>
-        <w:t>.</w:t>
-      </w:r>
-    </w:p>
-    <w:p>
-      <w:pPr>
-        <w:spacing w:line="360" w:lineRule="auto"/>
-        <w:jc w:val="both"/>
-        <w:rPr>
-          <w:rFonts w:asciiTheme="minorHAnsi" w:hAnsiTheme="minorHAnsi" w:cstheme="minorHAnsi"/>
-          <w:sz w:val="24"/>
-          <w:szCs w:val="24"/>
-        </w:rPr>
-      </w:pPr>
-    </w:p>
-    <w:p>
-      <w:pPr>
-        <w:spacing w:line="360" w:lineRule="auto"/>
-        <w:jc w:val="both"/>
-        <w:rPr>
-          <w:rFonts w:asciiTheme="minorHAnsi" w:hAnsiTheme="minorHAnsi" w:cstheme="minorHAnsi"/>
-          <w:sz w:val="24"/>
-          <w:szCs w:val="24"/>
-        </w:rPr>
-      </w:pPr>
-      <w:r>
+        <w:t>Par exemple</w:t>
+      </w:r>
+      <w:r>
+        <w:rPr>
+          <w:rFonts w:asciiTheme="minorHAnsi" w:hAnsiTheme="minorHAnsi" w:cstheme="minorHAnsi"/>
+          <w:sz w:val="24"/>
+          <w:szCs w:val="24"/>
+        </w:rPr>
+        <w:t xml:space="preserve"> l’absence de demande d’adresse mail. Je ne compte pas communiquer par ce biais avec les éventuels utilisateurs puisqu’ils seront </w:t>
+      </w:r>
+      <w:r>
+        <w:rPr>
+          <w:rFonts w:asciiTheme="minorHAnsi" w:hAnsiTheme="minorHAnsi" w:cstheme="minorHAnsi"/>
+          <w:sz w:val="24"/>
+          <w:szCs w:val="24"/>
+        </w:rPr>
+        <w:lastRenderedPageBreak/>
+        <w:t>physiquement avec moi. J’ai aussi volontairement réduit les fonctionnalités au strict nécessaire pour</w:t>
+      </w:r>
+      <w:r>
+        <w:rPr>
+          <w:rFonts w:asciiTheme="minorHAnsi" w:hAnsiTheme="minorHAnsi" w:cstheme="minorHAnsi"/>
+          <w:sz w:val="24"/>
+          <w:szCs w:val="24"/>
+        </w:rPr>
+        <w:t xml:space="preserve"> travailler </w:t>
+      </w:r>
+      <w:r>
+        <w:rPr>
+          <w:rFonts w:asciiTheme="minorHAnsi" w:hAnsiTheme="minorHAnsi" w:cstheme="minorHAnsi"/>
+          <w:sz w:val="24"/>
+          <w:szCs w:val="24"/>
+        </w:rPr>
+        <w:t xml:space="preserve">sur d’autres aspects du métier de développeur web. En effet structurer sa pensée, </w:t>
+      </w:r>
+      <w:r>
+        <w:rPr>
+          <w:rFonts w:asciiTheme="minorHAnsi" w:hAnsiTheme="minorHAnsi" w:cstheme="minorHAnsi"/>
+          <w:sz w:val="24"/>
+          <w:szCs w:val="24"/>
+        </w:rPr>
+        <w:t xml:space="preserve">structurer </w:t>
+      </w:r>
+      <w:r>
+        <w:rPr>
+          <w:rFonts w:asciiTheme="minorHAnsi" w:hAnsiTheme="minorHAnsi" w:cstheme="minorHAnsi"/>
+          <w:sz w:val="24"/>
+          <w:szCs w:val="24"/>
+        </w:rPr>
+        <w:t xml:space="preserve">son code, </w:t>
+      </w:r>
+      <w:r>
+        <w:rPr>
+          <w:rFonts w:asciiTheme="minorHAnsi" w:hAnsiTheme="minorHAnsi" w:cstheme="minorHAnsi"/>
+          <w:sz w:val="24"/>
+          <w:szCs w:val="24"/>
+        </w:rPr>
+        <w:t xml:space="preserve">prendre du recul sur </w:t>
+      </w:r>
+      <w:r>
+        <w:rPr>
+          <w:rFonts w:asciiTheme="minorHAnsi" w:hAnsiTheme="minorHAnsi" w:cstheme="minorHAnsi"/>
+          <w:sz w:val="24"/>
+          <w:szCs w:val="24"/>
+        </w:rPr>
+        <w:t xml:space="preserve">ses actions, organiser son temps, documenter son code, </w:t>
+      </w:r>
+      <w:r>
+        <w:rPr>
+          <w:rFonts w:asciiTheme="minorHAnsi" w:hAnsiTheme="minorHAnsi" w:cstheme="minorHAnsi"/>
+          <w:sz w:val="24"/>
+          <w:szCs w:val="24"/>
+        </w:rPr>
+        <w:t>effectuer des recherches et de la veille technologique</w:t>
+      </w:r>
+      <w:r>
+        <w:rPr>
+          <w:rFonts w:asciiTheme="minorHAnsi" w:hAnsiTheme="minorHAnsi" w:cstheme="minorHAnsi"/>
+          <w:sz w:val="24"/>
+          <w:szCs w:val="24"/>
+        </w:rPr>
+        <w:t xml:space="preserve"> font aussi parti du métier.</w:t>
+      </w:r>
+      <w:r>
+        <w:rPr>
+          <w:rFonts w:asciiTheme="minorHAnsi" w:hAnsiTheme="minorHAnsi" w:cstheme="minorHAnsi"/>
+          <w:sz w:val="24"/>
+          <w:szCs w:val="24"/>
+        </w:rPr>
+        <w:t xml:space="preserve"> Ce projet est propulsé par un serveur </w:t>
+      </w:r>
+      <w:r>
+        <w:rPr>
+          <w:rFonts w:asciiTheme="minorHAnsi" w:hAnsiTheme="minorHAnsi" w:cstheme="minorHAnsi"/>
+          <w:sz w:val="24"/>
+          <w:szCs w:val="24"/>
+        </w:rPr>
+        <w:t xml:space="preserve">web </w:t>
+      </w:r>
+      <w:r>
+        <w:rPr>
+          <w:rFonts w:asciiTheme="minorHAnsi" w:hAnsiTheme="minorHAnsi" w:cstheme="minorHAnsi"/>
+          <w:sz w:val="24"/>
+          <w:szCs w:val="24"/>
+        </w:rPr>
+        <w:t>local (</w:t>
+      </w:r>
+      <w:proofErr w:type="spellStart"/>
+      <w:r>
+        <w:rPr>
+          <w:rFonts w:asciiTheme="minorHAnsi" w:hAnsiTheme="minorHAnsi" w:cstheme="minorHAnsi"/>
+          <w:sz w:val="24"/>
+          <w:szCs w:val="24"/>
+        </w:rPr>
+        <w:t>uWamp</w:t>
+      </w:r>
+      <w:proofErr w:type="spellEnd"/>
+      <w:r>
+        <w:rPr>
+          <w:rFonts w:asciiTheme="minorHAnsi" w:hAnsiTheme="minorHAnsi" w:cstheme="minorHAnsi"/>
+          <w:sz w:val="24"/>
+          <w:szCs w:val="24"/>
+        </w:rPr>
+        <w:t xml:space="preserve"> </w:t>
+      </w:r>
+      <w:proofErr w:type="gramStart"/>
+      <w:r>
+        <w:rPr>
+          <w:rFonts w:asciiTheme="minorHAnsi" w:hAnsiTheme="minorHAnsi" w:cstheme="minorHAnsi"/>
+          <w:sz w:val="24"/>
+          <w:szCs w:val="24"/>
+        </w:rPr>
+        <w:t>sur  clé</w:t>
+      </w:r>
+      <w:proofErr w:type="gramEnd"/>
+      <w:r>
+        <w:rPr>
+          <w:rFonts w:asciiTheme="minorHAnsi" w:hAnsiTheme="minorHAnsi" w:cstheme="minorHAnsi"/>
+          <w:sz w:val="24"/>
+          <w:szCs w:val="24"/>
+        </w:rPr>
+        <w:t xml:space="preserve"> USB) utilisant  le stack Apach, PHP, MySQL.</w:t>
+      </w:r>
+    </w:p>
+    <w:p>
+      <w:pPr>
+        <w:spacing w:line="360" w:lineRule="auto"/>
+        <w:jc w:val="both"/>
+        <w:rPr>
+          <w:rFonts w:asciiTheme="minorHAnsi" w:hAnsiTheme="minorHAnsi" w:cstheme="minorHAnsi"/>
+          <w:sz w:val="24"/>
+          <w:szCs w:val="24"/>
+        </w:rPr>
+      </w:pPr>
+    </w:p>
+    <w:p>
+      <w:pPr>
+        <w:spacing w:line="360" w:lineRule="auto"/>
+        <w:jc w:val="both"/>
         <w:rPr>
           <w:rFonts w:asciiTheme="minorHAnsi" w:hAnsiTheme="minorHAnsi" w:cstheme="minorHAnsi"/>
           <w:sz w:val="24"/>
           <w:szCs w:val="24"/>
           <w:highlight w:val="green"/>
         </w:rPr>
-        <w:t>Périmètre</w:t>
-      </w:r>
-    </w:p>
-    <w:p>
-      <w:pPr>
-        <w:spacing w:line="360" w:lineRule="auto"/>
-        <w:jc w:val="both"/>
-        <w:rPr>
-          <w:rFonts w:asciiTheme="minorHAnsi" w:hAnsiTheme="minorHAnsi" w:cstheme="minorHAnsi"/>
-          <w:sz w:val="24"/>
-          <w:szCs w:val="24"/>
-        </w:rPr>
-      </w:pPr>
-      <w:r>
-        <w:rPr>
-          <w:rFonts w:asciiTheme="minorHAnsi" w:hAnsiTheme="minorHAnsi" w:cstheme="minorHAnsi"/>
-          <w:sz w:val="24"/>
-          <w:szCs w:val="24"/>
-        </w:rPr>
-        <w:t>Cette application n’a pas vocation à être accessible en ligne. Elle est la première étape d’un projet personnel ambitieux. Certains choix francs on</w:t>
-      </w:r>
-      <w:r>
-        <w:rPr>
-          <w:rFonts w:asciiTheme="minorHAnsi" w:hAnsiTheme="minorHAnsi" w:cstheme="minorHAnsi"/>
-          <w:sz w:val="24"/>
-          <w:szCs w:val="24"/>
-        </w:rPr>
-        <w:t>t</w:t>
-      </w:r>
-      <w:r>
-        <w:rPr>
-          <w:rFonts w:asciiTheme="minorHAnsi" w:hAnsiTheme="minorHAnsi" w:cstheme="minorHAnsi"/>
-          <w:sz w:val="24"/>
-          <w:szCs w:val="24"/>
-        </w:rPr>
-        <w:t xml:space="preserve"> été fait dans le but de simplifier l’implémentations des premiers livrables.</w:t>
+      </w:pPr>
+      <w:r>
+        <w:rPr>
+          <w:rFonts w:asciiTheme="minorHAnsi" w:hAnsiTheme="minorHAnsi" w:cstheme="minorHAnsi"/>
+          <w:sz w:val="24"/>
+          <w:szCs w:val="24"/>
+          <w:highlight w:val="green"/>
+        </w:rPr>
+        <w:t>Description fonctionnelle des besoins</w:t>
+      </w:r>
+      <w:r>
+        <w:rPr>
+          <w:rFonts w:asciiTheme="minorHAnsi" w:hAnsiTheme="minorHAnsi" w:cstheme="minorHAnsi"/>
+          <w:sz w:val="24"/>
+          <w:szCs w:val="24"/>
+          <w:highlight w:val="green"/>
+        </w:rPr>
+        <w:t xml:space="preserve"> – périmètre fonctionnel</w:t>
+      </w:r>
+    </w:p>
+    <w:p>
+      <w:pPr>
+        <w:spacing w:line="360" w:lineRule="auto"/>
+        <w:jc w:val="both"/>
+        <w:rPr>
+          <w:rFonts w:asciiTheme="minorHAnsi" w:hAnsiTheme="minorHAnsi" w:cstheme="minorHAnsi"/>
+          <w:sz w:val="24"/>
+          <w:szCs w:val="24"/>
+        </w:rPr>
+      </w:pPr>
+      <w:r>
+        <w:rPr>
+          <w:rFonts w:asciiTheme="minorHAnsi" w:hAnsiTheme="minorHAnsi" w:cstheme="minorHAnsi"/>
+          <w:sz w:val="24"/>
+          <w:szCs w:val="24"/>
+          <w:highlight w:val="green"/>
+        </w:rPr>
+        <w:t>Impact mapping du projet.</w:t>
+      </w:r>
+    </w:p>
+    <w:p>
+      <w:pPr>
+        <w:spacing w:line="360" w:lineRule="auto"/>
+        <w:jc w:val="both"/>
+        <w:rPr>
+          <w:rFonts w:asciiTheme="minorHAnsi" w:hAnsiTheme="minorHAnsi" w:cstheme="minorHAnsi"/>
+          <w:sz w:val="24"/>
+          <w:szCs w:val="24"/>
+        </w:rPr>
+      </w:pPr>
+      <w:r>
+        <w:rPr>
+          <w:rFonts w:asciiTheme="minorHAnsi" w:hAnsiTheme="minorHAnsi" w:cstheme="minorHAnsi"/>
+          <w:sz w:val="24"/>
+          <w:szCs w:val="24"/>
+        </w:rPr>
+        <w:t xml:space="preserve">L’impact mapping est une technique permettant de représenter sous forme d’un graphique les fondamentaux d’un projet. Il </w:t>
+      </w:r>
+      <w:r>
+        <w:rPr>
+          <w:rFonts w:asciiTheme="minorHAnsi" w:hAnsiTheme="minorHAnsi" w:cstheme="minorHAnsi"/>
+          <w:sz w:val="24"/>
+          <w:szCs w:val="24"/>
+        </w:rPr>
+        <w:t>a</w:t>
+      </w:r>
+      <w:r>
+        <w:rPr>
+          <w:rFonts w:asciiTheme="minorHAnsi" w:hAnsiTheme="minorHAnsi" w:cstheme="minorHAnsi"/>
+          <w:sz w:val="24"/>
+          <w:szCs w:val="24"/>
+        </w:rPr>
+        <w:t xml:space="preserve"> pour but de se concentrer sur l’essentiel pour ne pa</w:t>
+      </w:r>
+      <w:r>
+        <w:rPr>
+          <w:rFonts w:asciiTheme="minorHAnsi" w:hAnsiTheme="minorHAnsi" w:cstheme="minorHAnsi"/>
+          <w:sz w:val="24"/>
+          <w:szCs w:val="24"/>
+        </w:rPr>
+        <w:t>s</w:t>
+      </w:r>
+      <w:r>
+        <w:rPr>
+          <w:rFonts w:asciiTheme="minorHAnsi" w:hAnsiTheme="minorHAnsi" w:cstheme="minorHAnsi"/>
+          <w:sz w:val="24"/>
+          <w:szCs w:val="24"/>
+        </w:rPr>
+        <w:t xml:space="preserve"> se disperser et répond à 4 grand</w:t>
+      </w:r>
+      <w:r>
+        <w:rPr>
+          <w:rFonts w:asciiTheme="minorHAnsi" w:hAnsiTheme="minorHAnsi" w:cstheme="minorHAnsi"/>
+          <w:sz w:val="24"/>
+          <w:szCs w:val="24"/>
+        </w:rPr>
+        <w:t>es</w:t>
+      </w:r>
+      <w:r>
+        <w:rPr>
+          <w:rFonts w:asciiTheme="minorHAnsi" w:hAnsiTheme="minorHAnsi" w:cstheme="minorHAnsi"/>
+          <w:sz w:val="24"/>
+          <w:szCs w:val="24"/>
+        </w:rPr>
+        <w:t xml:space="preserve"> questions : </w:t>
+      </w:r>
+    </w:p>
+    <w:p>
+      <w:pPr>
+        <w:pStyle w:val="Paragraphedeliste"/>
+        <w:numPr>
+          <w:ilvl w:val="0"/>
+          <w:numId w:val="2"/>
+        </w:numPr>
+        <w:spacing w:line="360" w:lineRule="auto"/>
+        <w:jc w:val="both"/>
+        <w:rPr>
+          <w:rFonts w:asciiTheme="minorHAnsi" w:hAnsiTheme="minorHAnsi" w:cstheme="minorHAnsi"/>
+          <w:sz w:val="24"/>
+          <w:szCs w:val="24"/>
+        </w:rPr>
+      </w:pPr>
+      <w:r>
+        <w:rPr>
+          <w:rFonts w:asciiTheme="minorHAnsi" w:hAnsiTheme="minorHAnsi" w:cstheme="minorHAnsi"/>
+          <w:sz w:val="24"/>
+          <w:szCs w:val="24"/>
+        </w:rPr>
+        <w:t xml:space="preserve">Pourquoi ? </w:t>
+      </w:r>
+      <w:r>
+        <w:rPr>
+          <w:rFonts w:asciiTheme="minorHAnsi" w:hAnsiTheme="minorHAnsi" w:cstheme="minorHAnsi"/>
+          <w:i/>
+          <w:iCs/>
+          <w:sz w:val="24"/>
+          <w:szCs w:val="24"/>
+        </w:rPr>
+        <w:t>*Impact.</w:t>
       </w:r>
       <w:r>
         <w:rPr>
@@ -1196,125 +1533,276 @@
           <w:sz w:val="24"/>
           <w:szCs w:val="24"/>
         </w:rPr>
-        <w:t>Par exemple</w:t>
-      </w:r>
-      <w:r>
-        <w:rPr>
-          <w:rFonts w:asciiTheme="minorHAnsi" w:hAnsiTheme="minorHAnsi" w:cstheme="minorHAnsi"/>
-          <w:sz w:val="24"/>
-          <w:szCs w:val="24"/>
-        </w:rPr>
-        <w:t xml:space="preserve"> l’absence de demande d’adresse mail. Je ne compte pas communiquer par ce biais avec les éventuels utilisateurs puisqu’ils seront physiquement avec moi. J’ai aussi volontairement réduit les fonctionnalités au strict </w:t>
-      </w:r>
-      <w:r>
-        <w:rPr>
-          <w:rFonts w:asciiTheme="minorHAnsi" w:hAnsiTheme="minorHAnsi" w:cstheme="minorHAnsi"/>
-          <w:sz w:val="24"/>
-          <w:szCs w:val="24"/>
-        </w:rPr>
-        <w:lastRenderedPageBreak/>
-        <w:t>nécessaire pour</w:t>
-      </w:r>
-      <w:r>
-        <w:rPr>
-          <w:rFonts w:asciiTheme="minorHAnsi" w:hAnsiTheme="minorHAnsi" w:cstheme="minorHAnsi"/>
-          <w:sz w:val="24"/>
-          <w:szCs w:val="24"/>
-        </w:rPr>
-        <w:t xml:space="preserve"> travailler </w:t>
-      </w:r>
-      <w:r>
-        <w:rPr>
-          <w:rFonts w:asciiTheme="minorHAnsi" w:hAnsiTheme="minorHAnsi" w:cstheme="minorHAnsi"/>
-          <w:sz w:val="24"/>
-          <w:szCs w:val="24"/>
-        </w:rPr>
-        <w:t xml:space="preserve">sur d’autres aspects du métier de développeur web. En effet structurer sa pensée, </w:t>
-      </w:r>
-      <w:r>
-        <w:rPr>
-          <w:rFonts w:asciiTheme="minorHAnsi" w:hAnsiTheme="minorHAnsi" w:cstheme="minorHAnsi"/>
-          <w:sz w:val="24"/>
-          <w:szCs w:val="24"/>
-        </w:rPr>
-        <w:t xml:space="preserve">structurer </w:t>
-      </w:r>
-      <w:r>
-        <w:rPr>
-          <w:rFonts w:asciiTheme="minorHAnsi" w:hAnsiTheme="minorHAnsi" w:cstheme="minorHAnsi"/>
-          <w:sz w:val="24"/>
-          <w:szCs w:val="24"/>
-        </w:rPr>
-        <w:t xml:space="preserve">son code, </w:t>
-      </w:r>
-      <w:r>
-        <w:rPr>
-          <w:rFonts w:asciiTheme="minorHAnsi" w:hAnsiTheme="minorHAnsi" w:cstheme="minorHAnsi"/>
-          <w:sz w:val="24"/>
-          <w:szCs w:val="24"/>
-        </w:rPr>
-        <w:t xml:space="preserve">prendre du recul sur </w:t>
-      </w:r>
-      <w:r>
-        <w:rPr>
-          <w:rFonts w:asciiTheme="minorHAnsi" w:hAnsiTheme="minorHAnsi" w:cstheme="minorHAnsi"/>
-          <w:sz w:val="24"/>
-          <w:szCs w:val="24"/>
-        </w:rPr>
-        <w:t>ses actions, organiser son temps, documenter son code, communiquer font aussi parti du métier.</w:t>
-      </w:r>
-    </w:p>
-    <w:p>
-      <w:pPr>
-        <w:spacing w:line="360" w:lineRule="auto"/>
-        <w:jc w:val="both"/>
-        <w:rPr>
-          <w:rFonts w:asciiTheme="minorHAnsi" w:hAnsiTheme="minorHAnsi" w:cstheme="minorHAnsi"/>
-          <w:sz w:val="24"/>
-          <w:szCs w:val="24"/>
-          <w:highlight w:val="green"/>
-        </w:rPr>
-      </w:pPr>
-      <w:r>
-        <w:rPr>
-          <w:rFonts w:asciiTheme="minorHAnsi" w:hAnsiTheme="minorHAnsi" w:cstheme="minorHAnsi"/>
-          <w:sz w:val="24"/>
-          <w:szCs w:val="24"/>
-          <w:highlight w:val="green"/>
-        </w:rPr>
-        <w:t>Description fonctionnelle des besoins</w:t>
-      </w:r>
-    </w:p>
-    <w:p>
-      <w:pPr>
-        <w:spacing w:line="360" w:lineRule="auto"/>
-        <w:jc w:val="both"/>
-        <w:rPr>
-          <w:rFonts w:asciiTheme="minorHAnsi" w:hAnsiTheme="minorHAnsi" w:cstheme="minorHAnsi"/>
-          <w:sz w:val="24"/>
-          <w:szCs w:val="24"/>
-        </w:rPr>
-      </w:pPr>
-      <w:bookmarkStart w:id="0" w:name="_GoBack"/>
-      <w:bookmarkEnd w:id="0"/>
-    </w:p>
-    <w:p>
-      <w:pPr>
-        <w:spacing w:line="360" w:lineRule="auto"/>
-        <w:jc w:val="both"/>
-        <w:rPr>
-          <w:rFonts w:asciiTheme="minorHAnsi" w:hAnsiTheme="minorHAnsi" w:cstheme="minorHAnsi"/>
-          <w:sz w:val="24"/>
-          <w:szCs w:val="24"/>
-        </w:rPr>
-      </w:pPr>
-      <w:r>
-        <w:rPr>
-          <w:rFonts w:asciiTheme="minorHAnsi" w:hAnsiTheme="minorHAnsi" w:cstheme="minorHAnsi"/>
-          <w:sz w:val="24"/>
-          <w:szCs w:val="24"/>
-        </w:rPr>
-        <w:t>Impact mapping du projet.</w:t>
+        <w:t xml:space="preserve">Le fondement même du projet. </w:t>
+      </w:r>
+      <w:r>
+        <w:rPr>
+          <w:rFonts w:asciiTheme="minorHAnsi" w:hAnsiTheme="minorHAnsi" w:cstheme="minorHAnsi"/>
+          <w:sz w:val="24"/>
+          <w:szCs w:val="24"/>
+        </w:rPr>
+        <w:t>Le(s) besoin(s) auquel(s) il</w:t>
+      </w:r>
+      <w:r>
+        <w:rPr>
+          <w:rFonts w:asciiTheme="minorHAnsi" w:hAnsiTheme="minorHAnsi" w:cstheme="minorHAnsi"/>
+          <w:sz w:val="24"/>
+          <w:szCs w:val="24"/>
+        </w:rPr>
+        <w:t xml:space="preserve"> répond.</w:t>
+      </w:r>
+    </w:p>
+    <w:p>
+      <w:pPr>
+        <w:pStyle w:val="Paragraphedeliste"/>
+        <w:numPr>
+          <w:ilvl w:val="0"/>
+          <w:numId w:val="2"/>
+        </w:numPr>
+        <w:spacing w:line="360" w:lineRule="auto"/>
+        <w:jc w:val="both"/>
+        <w:rPr>
+          <w:rFonts w:asciiTheme="minorHAnsi" w:hAnsiTheme="minorHAnsi" w:cstheme="minorHAnsi"/>
+          <w:sz w:val="24"/>
+          <w:szCs w:val="24"/>
+        </w:rPr>
+      </w:pPr>
+      <w:r>
+        <w:rPr>
+          <w:rFonts w:asciiTheme="minorHAnsi" w:hAnsiTheme="minorHAnsi" w:cstheme="minorHAnsi"/>
+          <w:sz w:val="24"/>
+          <w:szCs w:val="24"/>
+        </w:rPr>
+        <w:t xml:space="preserve">Qui ? </w:t>
+      </w:r>
+      <w:r>
+        <w:rPr>
+          <w:rFonts w:asciiTheme="minorHAnsi" w:hAnsiTheme="minorHAnsi" w:cstheme="minorHAnsi"/>
+          <w:i/>
+          <w:iCs/>
+          <w:sz w:val="24"/>
+          <w:szCs w:val="24"/>
+        </w:rPr>
+        <w:t>*Acteur.</w:t>
+      </w:r>
+      <w:r>
+        <w:rPr>
+          <w:rFonts w:asciiTheme="minorHAnsi" w:hAnsiTheme="minorHAnsi" w:cstheme="minorHAnsi"/>
+          <w:sz w:val="24"/>
+          <w:szCs w:val="24"/>
+        </w:rPr>
+        <w:t xml:space="preserve"> </w:t>
+      </w:r>
+      <w:r>
+        <w:rPr>
+          <w:rFonts w:asciiTheme="minorHAnsi" w:hAnsiTheme="minorHAnsi" w:cstheme="minorHAnsi"/>
+          <w:sz w:val="24"/>
+          <w:szCs w:val="24"/>
+        </w:rPr>
+        <w:t xml:space="preserve">Les acteurs, utilisateurs, </w:t>
+      </w:r>
+      <w:proofErr w:type="gramStart"/>
+      <w:r>
+        <w:rPr>
+          <w:rFonts w:asciiTheme="minorHAnsi" w:hAnsiTheme="minorHAnsi" w:cstheme="minorHAnsi"/>
+          <w:sz w:val="24"/>
+          <w:szCs w:val="24"/>
+        </w:rPr>
+        <w:t>personnes impactés</w:t>
+      </w:r>
+      <w:proofErr w:type="gramEnd"/>
+      <w:r>
+        <w:rPr>
+          <w:rFonts w:asciiTheme="minorHAnsi" w:hAnsiTheme="minorHAnsi" w:cstheme="minorHAnsi"/>
+          <w:sz w:val="24"/>
+          <w:szCs w:val="24"/>
+        </w:rPr>
+        <w:t xml:space="preserve"> par le projet.</w:t>
+      </w:r>
+    </w:p>
+    <w:p>
+      <w:pPr>
+        <w:pStyle w:val="Paragraphedeliste"/>
+        <w:numPr>
+          <w:ilvl w:val="0"/>
+          <w:numId w:val="2"/>
+        </w:numPr>
+        <w:spacing w:line="360" w:lineRule="auto"/>
+        <w:jc w:val="both"/>
+        <w:rPr>
+          <w:rFonts w:asciiTheme="minorHAnsi" w:hAnsiTheme="minorHAnsi" w:cstheme="minorHAnsi"/>
+          <w:sz w:val="24"/>
+          <w:szCs w:val="24"/>
+        </w:rPr>
+      </w:pPr>
+      <w:r>
+        <w:rPr>
+          <w:rFonts w:asciiTheme="minorHAnsi" w:hAnsiTheme="minorHAnsi" w:cstheme="minorHAnsi"/>
+          <w:sz w:val="24"/>
+          <w:szCs w:val="24"/>
+        </w:rPr>
+        <w:t>Comment ?</w:t>
+      </w:r>
+      <w:r>
+        <w:rPr>
+          <w:rFonts w:asciiTheme="minorHAnsi" w:hAnsiTheme="minorHAnsi" w:cstheme="minorHAnsi"/>
+          <w:sz w:val="24"/>
+          <w:szCs w:val="24"/>
+        </w:rPr>
+        <w:t xml:space="preserve"> </w:t>
+      </w:r>
+      <w:r>
+        <w:rPr>
+          <w:rFonts w:asciiTheme="minorHAnsi" w:hAnsiTheme="minorHAnsi" w:cstheme="minorHAnsi"/>
+          <w:i/>
+          <w:iCs/>
+          <w:sz w:val="24"/>
+          <w:szCs w:val="24"/>
+        </w:rPr>
+        <w:t>*impact.</w:t>
+      </w:r>
+      <w:r>
+        <w:t xml:space="preserve"> </w:t>
+      </w:r>
+      <w:r>
+        <w:rPr>
+          <w:rFonts w:asciiTheme="minorHAnsi" w:hAnsiTheme="minorHAnsi" w:cstheme="minorHAnsi"/>
+          <w:sz w:val="24"/>
+          <w:szCs w:val="24"/>
+        </w:rPr>
+        <w:t>Les comportements qui vont</w:t>
+      </w:r>
+      <w:r>
+        <w:rPr>
+          <w:rFonts w:asciiTheme="minorHAnsi" w:hAnsiTheme="minorHAnsi" w:cstheme="minorHAnsi"/>
+          <w:sz w:val="24"/>
+          <w:szCs w:val="24"/>
+        </w:rPr>
+        <w:t xml:space="preserve"> </w:t>
+      </w:r>
+      <w:r>
+        <w:rPr>
+          <w:rFonts w:asciiTheme="minorHAnsi" w:hAnsiTheme="minorHAnsi" w:cstheme="minorHAnsi"/>
+          <w:sz w:val="24"/>
+          <w:szCs w:val="24"/>
+        </w:rPr>
+        <w:t xml:space="preserve">permettre d’atteindre </w:t>
+      </w:r>
+      <w:r>
+        <w:rPr>
+          <w:rFonts w:asciiTheme="minorHAnsi" w:hAnsiTheme="minorHAnsi" w:cstheme="minorHAnsi"/>
+          <w:sz w:val="24"/>
+          <w:szCs w:val="24"/>
+        </w:rPr>
+        <w:t>l’</w:t>
+      </w:r>
+      <w:r>
+        <w:rPr>
+          <w:rFonts w:asciiTheme="minorHAnsi" w:hAnsiTheme="minorHAnsi" w:cstheme="minorHAnsi"/>
+          <w:sz w:val="24"/>
+          <w:szCs w:val="24"/>
+        </w:rPr>
+        <w:t>objectif.</w:t>
+      </w:r>
+    </w:p>
+    <w:p>
+      <w:pPr>
+        <w:pStyle w:val="Paragraphedeliste"/>
+        <w:numPr>
+          <w:ilvl w:val="0"/>
+          <w:numId w:val="2"/>
+        </w:numPr>
+        <w:spacing w:line="360" w:lineRule="auto"/>
+        <w:jc w:val="both"/>
+        <w:rPr>
+          <w:rFonts w:asciiTheme="minorHAnsi" w:hAnsiTheme="minorHAnsi" w:cstheme="minorHAnsi"/>
+          <w:sz w:val="24"/>
+          <w:szCs w:val="24"/>
+        </w:rPr>
+      </w:pPr>
+      <w:r>
+        <w:rPr>
+          <w:rFonts w:asciiTheme="minorHAnsi" w:hAnsiTheme="minorHAnsi" w:cstheme="minorHAnsi"/>
+          <w:sz w:val="24"/>
+          <w:szCs w:val="24"/>
+        </w:rPr>
+        <w:t>Avec quelle</w:t>
+      </w:r>
+      <w:r>
+        <w:rPr>
+          <w:rFonts w:asciiTheme="minorHAnsi" w:hAnsiTheme="minorHAnsi" w:cstheme="minorHAnsi"/>
+          <w:sz w:val="24"/>
+          <w:szCs w:val="24"/>
+        </w:rPr>
+        <w:t>(s)</w:t>
+      </w:r>
+      <w:r>
+        <w:rPr>
+          <w:rFonts w:asciiTheme="minorHAnsi" w:hAnsiTheme="minorHAnsi" w:cstheme="minorHAnsi"/>
+          <w:sz w:val="24"/>
+          <w:szCs w:val="24"/>
+        </w:rPr>
+        <w:t xml:space="preserve"> fonctionnalité</w:t>
+      </w:r>
+      <w:r>
+        <w:rPr>
+          <w:rFonts w:asciiTheme="minorHAnsi" w:hAnsiTheme="minorHAnsi" w:cstheme="minorHAnsi"/>
+          <w:sz w:val="24"/>
+          <w:szCs w:val="24"/>
+        </w:rPr>
+        <w:t>(s)</w:t>
+      </w:r>
+      <w:r>
+        <w:rPr>
+          <w:rFonts w:asciiTheme="minorHAnsi" w:hAnsiTheme="minorHAnsi" w:cstheme="minorHAnsi"/>
+          <w:sz w:val="24"/>
+          <w:szCs w:val="24"/>
+        </w:rPr>
+        <w:t> ?</w:t>
+      </w:r>
+      <w:r>
+        <w:rPr>
+          <w:rFonts w:asciiTheme="minorHAnsi" w:hAnsiTheme="minorHAnsi" w:cstheme="minorHAnsi"/>
+          <w:sz w:val="24"/>
+          <w:szCs w:val="24"/>
+        </w:rPr>
+        <w:t xml:space="preserve"> </w:t>
+      </w:r>
+      <w:r>
+        <w:rPr>
+          <w:rFonts w:asciiTheme="minorHAnsi" w:hAnsiTheme="minorHAnsi" w:cstheme="minorHAnsi"/>
+          <w:i/>
+          <w:iCs/>
+          <w:sz w:val="24"/>
+          <w:szCs w:val="24"/>
+        </w:rPr>
+        <w:t>*Fonctionnalité.</w:t>
+      </w:r>
+      <w:r>
+        <w:rPr>
+          <w:rFonts w:asciiTheme="minorHAnsi" w:hAnsiTheme="minorHAnsi" w:cstheme="minorHAnsi"/>
+          <w:i/>
+          <w:iCs/>
+          <w:sz w:val="24"/>
+          <w:szCs w:val="24"/>
+        </w:rPr>
+        <w:t xml:space="preserve"> </w:t>
+      </w:r>
+      <w:r>
+        <w:rPr>
+          <w:rFonts w:asciiTheme="minorHAnsi" w:hAnsiTheme="minorHAnsi" w:cstheme="minorHAnsi"/>
+          <w:sz w:val="24"/>
+          <w:szCs w:val="24"/>
+        </w:rPr>
+        <w:t>Le(s) fonctionnalité(s) permettant de créer le comportement</w:t>
+      </w:r>
+      <w:r>
+        <w:rPr>
+          <w:rFonts w:asciiTheme="minorHAnsi" w:hAnsiTheme="minorHAnsi" w:cstheme="minorHAnsi"/>
+          <w:sz w:val="24"/>
+          <w:szCs w:val="24"/>
+        </w:rPr>
+        <w:t xml:space="preserve"> pour l’impact souhaité.</w:t>
       </w:r>
     </w:p>
     <w:p>
@@ -1333,10 +1821,10 @@
           <w:lang w:eastAsia="fr-FR"/>
         </w:rPr>
         <w:drawing>
-          <wp:inline distT="0" distB="0" distL="0" distR="0" wp14:anchorId="3AC24A91" wp14:editId="4AB37E4F">
-            <wp:extent cx="5760720" cy="2790825"/>
-            <wp:effectExtent l="19050" t="0" r="0" b="0"/>
-            <wp:docPr id="1" name="Image 0" descr="impact-mapping.png"/>
+          <wp:inline distT="0" distB="0" distL="0" distR="0" wp14:anchorId="123E6568" wp14:editId="62451CD8">
+            <wp:extent cx="5756910" cy="3657600"/>
+            <wp:effectExtent l="0" t="0" r="0" b="0"/>
+            <wp:docPr id="1" name="Image 1"/>
             <wp:cNvGraphicFramePr>
               <a:graphicFrameLocks xmlns:a="http://schemas.openxmlformats.org/drawingml/2006/main" noChangeAspect="1"/>
             </wp:cNvGraphicFramePr>
@@ -1344,23 +1832,36 @@
               <a:graphicData uri="http://schemas.openxmlformats.org/drawingml/2006/picture">
                 <pic:pic xmlns:pic="http://schemas.openxmlformats.org/drawingml/2006/picture">
                   <pic:nvPicPr>
-                    <pic:cNvPr id="0" name="impact-mapping.png"/>
-                    <pic:cNvPicPr/>
+                    <pic:cNvPr id="0" name="Picture 1"/>
+                    <pic:cNvPicPr>
+                      <a:picLocks noChangeAspect="1" noChangeArrowheads="1"/>
+                    </pic:cNvPicPr>
                   </pic:nvPicPr>
                   <pic:blipFill>
-                    <a:blip r:embed="rId7" cstate="print"/>
+                    <a:blip r:embed="rId7" cstate="print">
+                      <a:extLst>
+                        <a:ext uri="{28A0092B-C50C-407E-A947-70E740481C1C}">
+                          <a14:useLocalDpi xmlns:a14="http://schemas.microsoft.com/office/drawing/2010/main" val="0"/>
+                        </a:ext>
+                      </a:extLst>
+                    </a:blip>
+                    <a:srcRect/>
                     <a:stretch>
                       <a:fillRect/>
                     </a:stretch>
                   </pic:blipFill>
-                  <pic:spPr>
+                  <pic:spPr bwMode="auto">
                     <a:xfrm>
                       <a:off x="0" y="0"/>
-                      <a:ext cx="5760720" cy="2790825"/>
+                      <a:ext cx="5756910" cy="3657600"/>
                     </a:xfrm>
                     <a:prstGeom prst="rect">
                       <a:avLst/>
                     </a:prstGeom>
+                    <a:noFill/>
+                    <a:ln>
+                      <a:noFill/>
+                    </a:ln>
                   </pic:spPr>
                 </pic:pic>
               </a:graphicData>
@@ -1369,142 +1870,915 @@
         </w:drawing>
       </w:r>
     </w:p>
-    <w:p>
-      <w:pPr>
-        <w:spacing w:line="360" w:lineRule="auto"/>
-        <w:jc w:val="both"/>
-        <w:rPr>
-          <w:rFonts w:asciiTheme="minorHAnsi" w:hAnsiTheme="minorHAnsi" w:cstheme="minorHAnsi"/>
-          <w:sz w:val="24"/>
-          <w:szCs w:val="24"/>
-        </w:rPr>
-      </w:pPr>
-    </w:p>
-    <w:p>
-      <w:pPr>
-        <w:spacing w:line="360" w:lineRule="auto"/>
-        <w:jc w:val="both"/>
-        <w:rPr>
-          <w:rFonts w:asciiTheme="minorHAnsi" w:hAnsiTheme="minorHAnsi" w:cstheme="minorHAnsi"/>
-          <w:sz w:val="24"/>
-          <w:szCs w:val="24"/>
-        </w:rPr>
-      </w:pPr>
-    </w:p>
-    <w:p>
-      <w:pPr>
-        <w:spacing w:line="360" w:lineRule="auto"/>
-        <w:jc w:val="both"/>
-        <w:rPr>
-          <w:rFonts w:asciiTheme="minorHAnsi" w:hAnsiTheme="minorHAnsi" w:cstheme="minorHAnsi"/>
-          <w:sz w:val="24"/>
-          <w:szCs w:val="24"/>
-        </w:rPr>
-      </w:pPr>
-    </w:p>
-    <w:p>
-      <w:pPr>
-        <w:spacing w:line="360" w:lineRule="auto"/>
-        <w:jc w:val="both"/>
-        <w:rPr>
-          <w:rFonts w:asciiTheme="minorHAnsi" w:hAnsiTheme="minorHAnsi" w:cstheme="minorHAnsi"/>
-          <w:sz w:val="24"/>
-          <w:szCs w:val="24"/>
-        </w:rPr>
-      </w:pPr>
-    </w:p>
-    <w:p>
-      <w:pPr>
-        <w:spacing w:line="360" w:lineRule="auto"/>
-        <w:jc w:val="both"/>
-        <w:rPr>
-          <w:rFonts w:asciiTheme="minorHAnsi" w:hAnsiTheme="minorHAnsi" w:cstheme="minorHAnsi"/>
-          <w:sz w:val="24"/>
-          <w:szCs w:val="24"/>
-        </w:rPr>
-      </w:pPr>
-    </w:p>
-    <w:p>
-      <w:pPr>
-        <w:spacing w:line="360" w:lineRule="auto"/>
-        <w:jc w:val="both"/>
-        <w:rPr>
-          <w:rFonts w:asciiTheme="minorHAnsi" w:hAnsiTheme="minorHAnsi" w:cstheme="minorHAnsi"/>
-          <w:sz w:val="24"/>
-          <w:szCs w:val="24"/>
-        </w:rPr>
-      </w:pPr>
-    </w:p>
-    <w:p>
-      <w:pPr>
-        <w:spacing w:line="360" w:lineRule="auto"/>
-        <w:jc w:val="both"/>
-        <w:rPr>
-          <w:rFonts w:asciiTheme="minorHAnsi" w:hAnsiTheme="minorHAnsi" w:cstheme="minorHAnsi"/>
-          <w:sz w:val="24"/>
-          <w:szCs w:val="24"/>
-        </w:rPr>
-      </w:pPr>
-    </w:p>
-    <w:p>
-      <w:pPr>
-        <w:spacing w:line="360" w:lineRule="auto"/>
-        <w:jc w:val="both"/>
-        <w:rPr>
-          <w:rFonts w:asciiTheme="minorHAnsi" w:hAnsiTheme="minorHAnsi" w:cstheme="minorHAnsi"/>
-          <w:sz w:val="24"/>
-          <w:szCs w:val="24"/>
-        </w:rPr>
-      </w:pPr>
-    </w:p>
-    <w:p>
-      <w:pPr>
-        <w:spacing w:line="360" w:lineRule="auto"/>
-        <w:jc w:val="both"/>
-        <w:rPr>
-          <w:rFonts w:asciiTheme="minorHAnsi" w:hAnsiTheme="minorHAnsi" w:cstheme="minorHAnsi"/>
-          <w:sz w:val="24"/>
-          <w:szCs w:val="24"/>
-        </w:rPr>
-      </w:pPr>
-    </w:p>
-    <w:p>
-      <w:pPr>
-        <w:spacing w:line="360" w:lineRule="auto"/>
-        <w:jc w:val="both"/>
-        <w:rPr>
-          <w:rFonts w:asciiTheme="minorHAnsi" w:hAnsiTheme="minorHAnsi" w:cstheme="minorHAnsi"/>
-          <w:sz w:val="24"/>
-          <w:szCs w:val="24"/>
-        </w:rPr>
-      </w:pPr>
-    </w:p>
-    <w:p>
-      <w:pPr>
-        <w:spacing w:line="360" w:lineRule="auto"/>
-        <w:jc w:val="both"/>
-        <w:rPr>
-          <w:rFonts w:asciiTheme="minorHAnsi" w:hAnsiTheme="minorHAnsi" w:cstheme="minorHAnsi"/>
-          <w:sz w:val="24"/>
-          <w:szCs w:val="24"/>
-        </w:rPr>
-      </w:pPr>
-    </w:p>
-    <w:p>
-      <w:pPr>
-        <w:spacing w:line="360" w:lineRule="auto"/>
-        <w:jc w:val="both"/>
-        <w:rPr>
-          <w:rFonts w:asciiTheme="minorHAnsi" w:hAnsiTheme="minorHAnsi" w:cstheme="minorHAnsi"/>
-          <w:sz w:val="24"/>
-          <w:szCs w:val="24"/>
-        </w:rPr>
-      </w:pPr>
-      <w:r>
-        <w:rPr>
-          <w:rFonts w:asciiTheme="minorHAnsi" w:hAnsiTheme="minorHAnsi" w:cstheme="minorHAnsi"/>
-          <w:sz w:val="24"/>
-          <w:szCs w:val="24"/>
+    <w:tbl>
+      <w:tblPr>
+        <w:tblStyle w:val="Grilledutableau"/>
+        <w:tblW w:w="0" w:type="auto"/>
+        <w:tblLook w:val="04A0" w:firstRow="1" w:lastRow="0" w:firstColumn="1" w:lastColumn="0" w:noHBand="0" w:noVBand="1"/>
+      </w:tblPr>
+      <w:tblGrid>
+        <w:gridCol w:w="4606"/>
+        <w:gridCol w:w="4606"/>
+      </w:tblGrid>
+      <w:tr>
+        <w:tc>
+          <w:tcPr>
+            <w:tcW w:w="4606" w:type="dxa"/>
+            <w:shd w:val="clear" w:color="auto" w:fill="F2F2F2" w:themeFill="background1" w:themeFillShade="F2"/>
+          </w:tcPr>
+          <w:p>
+            <w:pPr>
+              <w:spacing w:line="360" w:lineRule="auto"/>
+              <w:jc w:val="both"/>
+              <w:rPr>
+                <w:rFonts w:asciiTheme="minorHAnsi" w:hAnsiTheme="minorHAnsi" w:cstheme="minorHAnsi"/>
+                <w:sz w:val="24"/>
+                <w:szCs w:val="24"/>
+              </w:rPr>
+            </w:pPr>
+            <w:r>
+              <w:rPr>
+                <w:rFonts w:asciiTheme="minorHAnsi" w:hAnsiTheme="minorHAnsi" w:cstheme="minorHAnsi"/>
+                <w:sz w:val="24"/>
+                <w:szCs w:val="24"/>
+              </w:rPr>
+              <w:lastRenderedPageBreak/>
+              <w:t>Fonctionnalité</w:t>
+            </w:r>
+          </w:p>
+        </w:tc>
+        <w:tc>
+          <w:tcPr>
+            <w:tcW w:w="4606" w:type="dxa"/>
+            <w:shd w:val="clear" w:color="auto" w:fill="D9D9D9" w:themeFill="background1" w:themeFillShade="D9"/>
+          </w:tcPr>
+          <w:p>
+            <w:pPr>
+              <w:spacing w:line="360" w:lineRule="auto"/>
+              <w:jc w:val="both"/>
+              <w:rPr>
+                <w:rFonts w:asciiTheme="minorHAnsi" w:hAnsiTheme="minorHAnsi" w:cstheme="minorHAnsi"/>
+                <w:sz w:val="24"/>
+                <w:szCs w:val="24"/>
+              </w:rPr>
+            </w:pPr>
+            <w:r>
+              <w:rPr>
+                <w:rFonts w:asciiTheme="minorHAnsi" w:hAnsiTheme="minorHAnsi" w:cstheme="minorHAnsi"/>
+                <w:sz w:val="24"/>
+                <w:szCs w:val="24"/>
+              </w:rPr>
+              <w:t>Contrainte</w:t>
+            </w:r>
+            <w:r>
+              <w:rPr>
+                <w:rFonts w:asciiTheme="minorHAnsi" w:hAnsiTheme="minorHAnsi" w:cstheme="minorHAnsi"/>
+                <w:sz w:val="24"/>
+                <w:szCs w:val="24"/>
+              </w:rPr>
+              <w:t>(s)</w:t>
+            </w:r>
+            <w:r>
+              <w:rPr>
+                <w:rFonts w:asciiTheme="minorHAnsi" w:hAnsiTheme="minorHAnsi" w:cstheme="minorHAnsi"/>
+                <w:sz w:val="24"/>
+                <w:szCs w:val="24"/>
+              </w:rPr>
+              <w:t xml:space="preserve"> associée</w:t>
+            </w:r>
+            <w:r>
+              <w:rPr>
+                <w:rFonts w:asciiTheme="minorHAnsi" w:hAnsiTheme="minorHAnsi" w:cstheme="minorHAnsi"/>
+                <w:sz w:val="24"/>
+                <w:szCs w:val="24"/>
+              </w:rPr>
+              <w:t>(s)</w:t>
+            </w:r>
+          </w:p>
+        </w:tc>
+      </w:tr>
+      <w:tr>
+        <w:tc>
+          <w:tcPr>
+            <w:tcW w:w="4606" w:type="dxa"/>
+          </w:tcPr>
+          <w:p>
+            <w:pPr>
+              <w:spacing w:line="360" w:lineRule="auto"/>
+              <w:jc w:val="both"/>
+              <w:rPr>
+                <w:rFonts w:asciiTheme="minorHAnsi" w:hAnsiTheme="minorHAnsi" w:cstheme="minorHAnsi"/>
+                <w:sz w:val="24"/>
+                <w:szCs w:val="24"/>
+              </w:rPr>
+            </w:pPr>
+            <w:r>
+              <w:rPr>
+                <w:rFonts w:asciiTheme="minorHAnsi" w:hAnsiTheme="minorHAnsi" w:cstheme="minorHAnsi"/>
+                <w:sz w:val="24"/>
+                <w:szCs w:val="24"/>
+              </w:rPr>
+              <w:t>Créer un compte utilisateur</w:t>
+            </w:r>
+          </w:p>
+        </w:tc>
+        <w:tc>
+          <w:tcPr>
+            <w:tcW w:w="4606" w:type="dxa"/>
+          </w:tcPr>
+          <w:p>
+            <w:pPr>
+              <w:spacing w:line="360" w:lineRule="auto"/>
+              <w:jc w:val="both"/>
+              <w:rPr>
+                <w:rFonts w:asciiTheme="minorHAnsi" w:hAnsiTheme="minorHAnsi" w:cstheme="minorHAnsi"/>
+                <w:sz w:val="24"/>
+                <w:szCs w:val="24"/>
+              </w:rPr>
+            </w:pPr>
+            <w:r>
+              <w:rPr>
+                <w:rFonts w:asciiTheme="minorHAnsi" w:hAnsiTheme="minorHAnsi" w:cstheme="minorHAnsi"/>
+                <w:sz w:val="24"/>
+                <w:szCs w:val="24"/>
+              </w:rPr>
+              <w:t>Pas de d</w:t>
+            </w:r>
+            <w:r>
+              <w:rPr>
+                <w:rFonts w:asciiTheme="minorHAnsi" w:hAnsiTheme="minorHAnsi" w:cstheme="minorHAnsi"/>
+                <w:sz w:val="24"/>
+                <w:szCs w:val="24"/>
+              </w:rPr>
+              <w:t>oublons</w:t>
+            </w:r>
+            <w:r>
+              <w:rPr>
+                <w:rFonts w:asciiTheme="minorHAnsi" w:hAnsiTheme="minorHAnsi" w:cstheme="minorHAnsi"/>
+                <w:sz w:val="24"/>
+                <w:szCs w:val="24"/>
+              </w:rPr>
+              <w:t xml:space="preserve"> de noms</w:t>
+            </w:r>
+            <w:r>
+              <w:rPr>
+                <w:rFonts w:asciiTheme="minorHAnsi" w:hAnsiTheme="minorHAnsi" w:cstheme="minorHAnsi"/>
+                <w:sz w:val="24"/>
+                <w:szCs w:val="24"/>
+              </w:rPr>
+              <w:t xml:space="preserve"> </w:t>
+            </w:r>
+            <w:r>
+              <w:rPr>
+                <w:rFonts w:asciiTheme="minorHAnsi" w:hAnsiTheme="minorHAnsi" w:cstheme="minorHAnsi"/>
+                <w:sz w:val="24"/>
+                <w:szCs w:val="24"/>
+              </w:rPr>
+              <w:t>d’utilisateurs</w:t>
+            </w:r>
+            <w:r>
+              <w:rPr>
+                <w:rFonts w:asciiTheme="minorHAnsi" w:hAnsiTheme="minorHAnsi" w:cstheme="minorHAnsi"/>
+                <w:sz w:val="24"/>
+                <w:szCs w:val="24"/>
+              </w:rPr>
+              <w:t xml:space="preserve"> + vérifi</w:t>
+            </w:r>
+            <w:r>
+              <w:rPr>
+                <w:rFonts w:asciiTheme="minorHAnsi" w:hAnsiTheme="minorHAnsi" w:cstheme="minorHAnsi"/>
+                <w:sz w:val="24"/>
+                <w:szCs w:val="24"/>
+              </w:rPr>
+              <w:t>er l</w:t>
+            </w:r>
+            <w:r>
+              <w:rPr>
+                <w:rFonts w:asciiTheme="minorHAnsi" w:hAnsiTheme="minorHAnsi" w:cstheme="minorHAnsi"/>
+                <w:sz w:val="24"/>
+                <w:szCs w:val="24"/>
+              </w:rPr>
+              <w:t>es données en entrée.</w:t>
+            </w:r>
+          </w:p>
+        </w:tc>
+      </w:tr>
+      <w:tr>
+        <w:tc>
+          <w:tcPr>
+            <w:tcW w:w="4606" w:type="dxa"/>
+          </w:tcPr>
+          <w:p>
+            <w:pPr>
+              <w:spacing w:line="360" w:lineRule="auto"/>
+              <w:jc w:val="both"/>
+              <w:rPr>
+                <w:rFonts w:asciiTheme="minorHAnsi" w:hAnsiTheme="minorHAnsi" w:cstheme="minorHAnsi"/>
+                <w:sz w:val="24"/>
+                <w:szCs w:val="24"/>
+              </w:rPr>
+            </w:pPr>
+            <w:r>
+              <w:rPr>
+                <w:rFonts w:asciiTheme="minorHAnsi" w:hAnsiTheme="minorHAnsi" w:cstheme="minorHAnsi"/>
+                <w:sz w:val="24"/>
+                <w:szCs w:val="24"/>
+              </w:rPr>
+              <w:t>Se connecter à un compte utilisateur</w:t>
+            </w:r>
+          </w:p>
+        </w:tc>
+        <w:tc>
+          <w:tcPr>
+            <w:tcW w:w="4606" w:type="dxa"/>
+          </w:tcPr>
+          <w:p>
+            <w:pPr>
+              <w:spacing w:line="360" w:lineRule="auto"/>
+              <w:jc w:val="both"/>
+              <w:rPr>
+                <w:rFonts w:asciiTheme="minorHAnsi" w:hAnsiTheme="minorHAnsi" w:cstheme="minorHAnsi"/>
+                <w:sz w:val="24"/>
+                <w:szCs w:val="24"/>
+              </w:rPr>
+            </w:pPr>
+            <w:r>
+              <w:rPr>
+                <w:rFonts w:asciiTheme="minorHAnsi" w:hAnsiTheme="minorHAnsi" w:cstheme="minorHAnsi"/>
+                <w:sz w:val="24"/>
+                <w:szCs w:val="24"/>
+              </w:rPr>
+              <w:t>Impossible si utilisateur connecté.</w:t>
+            </w:r>
+          </w:p>
+        </w:tc>
+      </w:tr>
+      <w:tr>
+        <w:tc>
+          <w:tcPr>
+            <w:tcW w:w="4606" w:type="dxa"/>
+          </w:tcPr>
+          <w:p>
+            <w:pPr>
+              <w:spacing w:line="360" w:lineRule="auto"/>
+              <w:jc w:val="both"/>
+              <w:rPr>
+                <w:rFonts w:asciiTheme="minorHAnsi" w:hAnsiTheme="minorHAnsi" w:cstheme="minorHAnsi"/>
+                <w:sz w:val="24"/>
+                <w:szCs w:val="24"/>
+              </w:rPr>
+            </w:pPr>
+            <w:r>
+              <w:rPr>
+                <w:rFonts w:asciiTheme="minorHAnsi" w:hAnsiTheme="minorHAnsi" w:cstheme="minorHAnsi"/>
+                <w:sz w:val="24"/>
+                <w:szCs w:val="24"/>
+              </w:rPr>
+              <w:t>Voir la liste de tous les films</w:t>
+            </w:r>
+          </w:p>
+        </w:tc>
+        <w:tc>
+          <w:tcPr>
+            <w:tcW w:w="4606" w:type="dxa"/>
+          </w:tcPr>
+          <w:p>
+            <w:pPr>
+              <w:spacing w:line="360" w:lineRule="auto"/>
+              <w:jc w:val="both"/>
+              <w:rPr>
+                <w:rFonts w:asciiTheme="minorHAnsi" w:hAnsiTheme="minorHAnsi" w:cstheme="minorHAnsi"/>
+                <w:sz w:val="24"/>
+                <w:szCs w:val="24"/>
+              </w:rPr>
+            </w:pPr>
+            <w:r>
+              <w:rPr>
+                <w:rFonts w:asciiTheme="minorHAnsi" w:hAnsiTheme="minorHAnsi" w:cstheme="minorHAnsi"/>
+                <w:sz w:val="24"/>
+                <w:szCs w:val="24"/>
+              </w:rPr>
+              <w:t>Pas de contrainte.</w:t>
+            </w:r>
+          </w:p>
+        </w:tc>
+      </w:tr>
+      <w:tr>
+        <w:tc>
+          <w:tcPr>
+            <w:tcW w:w="4606" w:type="dxa"/>
+          </w:tcPr>
+          <w:p>
+            <w:pPr>
+              <w:spacing w:line="360" w:lineRule="auto"/>
+              <w:jc w:val="both"/>
+              <w:rPr>
+                <w:rFonts w:asciiTheme="minorHAnsi" w:hAnsiTheme="minorHAnsi" w:cstheme="minorHAnsi"/>
+                <w:sz w:val="24"/>
+                <w:szCs w:val="24"/>
+              </w:rPr>
+            </w:pPr>
+            <w:r>
+              <w:rPr>
+                <w:rFonts w:asciiTheme="minorHAnsi" w:hAnsiTheme="minorHAnsi" w:cstheme="minorHAnsi"/>
+                <w:sz w:val="24"/>
+                <w:szCs w:val="24"/>
+              </w:rPr>
+              <w:t>Ajouter un film</w:t>
+            </w:r>
+          </w:p>
+        </w:tc>
+        <w:tc>
+          <w:tcPr>
+            <w:tcW w:w="4606" w:type="dxa"/>
+          </w:tcPr>
+          <w:p>
+            <w:pPr>
+              <w:spacing w:line="360" w:lineRule="auto"/>
+              <w:jc w:val="both"/>
+              <w:rPr>
+                <w:rFonts w:asciiTheme="minorHAnsi" w:hAnsiTheme="minorHAnsi" w:cstheme="minorHAnsi"/>
+                <w:sz w:val="24"/>
+                <w:szCs w:val="24"/>
+              </w:rPr>
+            </w:pPr>
+            <w:r>
+              <w:rPr>
+                <w:rFonts w:asciiTheme="minorHAnsi" w:hAnsiTheme="minorHAnsi" w:cstheme="minorHAnsi"/>
+                <w:sz w:val="24"/>
+                <w:szCs w:val="24"/>
+              </w:rPr>
+              <w:t>V</w:t>
+            </w:r>
+            <w:r>
+              <w:rPr>
+                <w:rFonts w:asciiTheme="minorHAnsi" w:hAnsiTheme="minorHAnsi" w:cstheme="minorHAnsi"/>
+                <w:sz w:val="24"/>
+                <w:szCs w:val="24"/>
+              </w:rPr>
+              <w:t>érifi</w:t>
+            </w:r>
+            <w:r>
+              <w:rPr>
+                <w:rFonts w:asciiTheme="minorHAnsi" w:hAnsiTheme="minorHAnsi" w:cstheme="minorHAnsi"/>
+                <w:sz w:val="24"/>
+                <w:szCs w:val="24"/>
+              </w:rPr>
+              <w:t>er l</w:t>
+            </w:r>
+            <w:r>
+              <w:rPr>
+                <w:rFonts w:asciiTheme="minorHAnsi" w:hAnsiTheme="minorHAnsi" w:cstheme="minorHAnsi"/>
+                <w:sz w:val="24"/>
+                <w:szCs w:val="24"/>
+              </w:rPr>
+              <w:t>es données en entrée.</w:t>
+            </w:r>
+          </w:p>
+        </w:tc>
+      </w:tr>
+      <w:tr>
+        <w:tc>
+          <w:tcPr>
+            <w:tcW w:w="4606" w:type="dxa"/>
+          </w:tcPr>
+          <w:p>
+            <w:pPr>
+              <w:spacing w:line="360" w:lineRule="auto"/>
+              <w:jc w:val="both"/>
+              <w:rPr>
+                <w:rFonts w:asciiTheme="minorHAnsi" w:hAnsiTheme="minorHAnsi" w:cstheme="minorHAnsi"/>
+                <w:sz w:val="24"/>
+                <w:szCs w:val="24"/>
+              </w:rPr>
+            </w:pPr>
+            <w:r>
+              <w:rPr>
+                <w:rFonts w:asciiTheme="minorHAnsi" w:hAnsiTheme="minorHAnsi" w:cstheme="minorHAnsi"/>
+                <w:sz w:val="24"/>
+                <w:szCs w:val="24"/>
+              </w:rPr>
+              <w:t>Modifier les informations d’un film</w:t>
+            </w:r>
+          </w:p>
+        </w:tc>
+        <w:tc>
+          <w:tcPr>
+            <w:tcW w:w="4606" w:type="dxa"/>
+          </w:tcPr>
+          <w:p>
+            <w:pPr>
+              <w:spacing w:line="360" w:lineRule="auto"/>
+              <w:jc w:val="both"/>
+              <w:rPr>
+                <w:rFonts w:asciiTheme="minorHAnsi" w:hAnsiTheme="minorHAnsi" w:cstheme="minorHAnsi"/>
+                <w:sz w:val="24"/>
+                <w:szCs w:val="24"/>
+              </w:rPr>
+            </w:pPr>
+            <w:r>
+              <w:rPr>
+                <w:rFonts w:asciiTheme="minorHAnsi" w:hAnsiTheme="minorHAnsi" w:cstheme="minorHAnsi"/>
+                <w:sz w:val="24"/>
+                <w:szCs w:val="24"/>
+              </w:rPr>
+              <w:t>V</w:t>
+            </w:r>
+            <w:r>
+              <w:rPr>
+                <w:rFonts w:asciiTheme="minorHAnsi" w:hAnsiTheme="minorHAnsi" w:cstheme="minorHAnsi"/>
+                <w:sz w:val="24"/>
+                <w:szCs w:val="24"/>
+              </w:rPr>
+              <w:t>érifi</w:t>
+            </w:r>
+            <w:r>
+              <w:rPr>
+                <w:rFonts w:asciiTheme="minorHAnsi" w:hAnsiTheme="minorHAnsi" w:cstheme="minorHAnsi"/>
+                <w:sz w:val="24"/>
+                <w:szCs w:val="24"/>
+              </w:rPr>
+              <w:t>er l</w:t>
+            </w:r>
+            <w:r>
+              <w:rPr>
+                <w:rFonts w:asciiTheme="minorHAnsi" w:hAnsiTheme="minorHAnsi" w:cstheme="minorHAnsi"/>
+                <w:sz w:val="24"/>
+                <w:szCs w:val="24"/>
+              </w:rPr>
+              <w:t>es données en entrée</w:t>
+            </w:r>
+            <w:r>
+              <w:rPr>
+                <w:rFonts w:asciiTheme="minorHAnsi" w:hAnsiTheme="minorHAnsi" w:cstheme="minorHAnsi"/>
+                <w:sz w:val="24"/>
+                <w:szCs w:val="24"/>
+              </w:rPr>
+              <w:t xml:space="preserve"> +</w:t>
+            </w:r>
+            <w:r>
+              <w:rPr>
+                <w:rFonts w:asciiTheme="minorHAnsi" w:hAnsiTheme="minorHAnsi" w:cstheme="minorHAnsi"/>
+                <w:sz w:val="24"/>
+                <w:szCs w:val="24"/>
+              </w:rPr>
+              <w:t xml:space="preserve"> renommer la jaquette</w:t>
+            </w:r>
+            <w:r>
+              <w:rPr>
+                <w:rFonts w:asciiTheme="minorHAnsi" w:hAnsiTheme="minorHAnsi" w:cstheme="minorHAnsi"/>
+                <w:sz w:val="24"/>
+                <w:szCs w:val="24"/>
+              </w:rPr>
+              <w:t>.</w:t>
+            </w:r>
+          </w:p>
+        </w:tc>
+      </w:tr>
+      <w:tr>
+        <w:tc>
+          <w:tcPr>
+            <w:tcW w:w="4606" w:type="dxa"/>
+          </w:tcPr>
+          <w:p>
+            <w:pPr>
+              <w:spacing w:line="360" w:lineRule="auto"/>
+              <w:jc w:val="both"/>
+              <w:rPr>
+                <w:rFonts w:asciiTheme="minorHAnsi" w:hAnsiTheme="minorHAnsi" w:cstheme="minorHAnsi"/>
+                <w:sz w:val="24"/>
+                <w:szCs w:val="24"/>
+              </w:rPr>
+            </w:pPr>
+            <w:r>
+              <w:rPr>
+                <w:rFonts w:asciiTheme="minorHAnsi" w:hAnsiTheme="minorHAnsi" w:cstheme="minorHAnsi"/>
+                <w:sz w:val="24"/>
+                <w:szCs w:val="24"/>
+              </w:rPr>
+              <w:t>Modifier la jaquette d’un film</w:t>
+            </w:r>
+          </w:p>
+        </w:tc>
+        <w:tc>
+          <w:tcPr>
+            <w:tcW w:w="4606" w:type="dxa"/>
+          </w:tcPr>
+          <w:p>
+            <w:pPr>
+              <w:spacing w:line="360" w:lineRule="auto"/>
+              <w:jc w:val="both"/>
+              <w:rPr>
+                <w:rFonts w:asciiTheme="minorHAnsi" w:hAnsiTheme="minorHAnsi" w:cstheme="minorHAnsi"/>
+                <w:sz w:val="24"/>
+                <w:szCs w:val="24"/>
+              </w:rPr>
+            </w:pPr>
+          </w:p>
+        </w:tc>
+      </w:tr>
+      <w:tr>
+        <w:tc>
+          <w:tcPr>
+            <w:tcW w:w="4606" w:type="dxa"/>
+          </w:tcPr>
+          <w:p>
+            <w:pPr>
+              <w:spacing w:line="360" w:lineRule="auto"/>
+              <w:jc w:val="both"/>
+              <w:rPr>
+                <w:rFonts w:asciiTheme="minorHAnsi" w:hAnsiTheme="minorHAnsi" w:cstheme="minorHAnsi"/>
+                <w:sz w:val="24"/>
+                <w:szCs w:val="24"/>
+              </w:rPr>
+            </w:pPr>
+            <w:r>
+              <w:rPr>
+                <w:rFonts w:asciiTheme="minorHAnsi" w:hAnsiTheme="minorHAnsi" w:cstheme="minorHAnsi"/>
+                <w:sz w:val="24"/>
+                <w:szCs w:val="24"/>
+              </w:rPr>
+              <w:t>Supprimer un film</w:t>
+            </w:r>
+          </w:p>
+        </w:tc>
+        <w:tc>
+          <w:tcPr>
+            <w:tcW w:w="4606" w:type="dxa"/>
+          </w:tcPr>
+          <w:p>
+            <w:pPr>
+              <w:spacing w:line="360" w:lineRule="auto"/>
+              <w:jc w:val="both"/>
+              <w:rPr>
+                <w:rFonts w:asciiTheme="minorHAnsi" w:hAnsiTheme="minorHAnsi" w:cstheme="minorHAnsi"/>
+                <w:sz w:val="24"/>
+                <w:szCs w:val="24"/>
+              </w:rPr>
+            </w:pPr>
+            <w:r>
+              <w:rPr>
+                <w:rFonts w:asciiTheme="minorHAnsi" w:hAnsiTheme="minorHAnsi" w:cstheme="minorHAnsi"/>
+                <w:sz w:val="24"/>
+                <w:szCs w:val="24"/>
+              </w:rPr>
+              <w:t>Supprimer la jaquette associée.</w:t>
+            </w:r>
+          </w:p>
+        </w:tc>
+      </w:tr>
+      <w:tr>
+        <w:tc>
+          <w:tcPr>
+            <w:tcW w:w="4606" w:type="dxa"/>
+          </w:tcPr>
+          <w:p>
+            <w:pPr>
+              <w:spacing w:line="360" w:lineRule="auto"/>
+              <w:jc w:val="both"/>
+              <w:rPr>
+                <w:rFonts w:asciiTheme="minorHAnsi" w:hAnsiTheme="minorHAnsi" w:cstheme="minorHAnsi"/>
+                <w:sz w:val="24"/>
+                <w:szCs w:val="24"/>
+              </w:rPr>
+            </w:pPr>
+            <w:r>
+              <w:rPr>
+                <w:rFonts w:asciiTheme="minorHAnsi" w:hAnsiTheme="minorHAnsi" w:cstheme="minorHAnsi"/>
+                <w:sz w:val="24"/>
+                <w:szCs w:val="24"/>
+              </w:rPr>
+              <w:t>Voir les informations de son compte</w:t>
+            </w:r>
+          </w:p>
+        </w:tc>
+        <w:tc>
+          <w:tcPr>
+            <w:tcW w:w="4606" w:type="dxa"/>
+          </w:tcPr>
+          <w:p>
+            <w:pPr>
+              <w:spacing w:line="360" w:lineRule="auto"/>
+              <w:jc w:val="both"/>
+              <w:rPr>
+                <w:rFonts w:asciiTheme="minorHAnsi" w:hAnsiTheme="minorHAnsi" w:cstheme="minorHAnsi"/>
+                <w:sz w:val="24"/>
+                <w:szCs w:val="24"/>
+              </w:rPr>
+            </w:pPr>
+            <w:r>
+              <w:rPr>
+                <w:rFonts w:asciiTheme="minorHAnsi" w:hAnsiTheme="minorHAnsi" w:cstheme="minorHAnsi"/>
+                <w:sz w:val="24"/>
+                <w:szCs w:val="24"/>
+              </w:rPr>
+              <w:t>Session active.</w:t>
+            </w:r>
+          </w:p>
+        </w:tc>
+      </w:tr>
+      <w:tr>
+        <w:tc>
+          <w:tcPr>
+            <w:tcW w:w="4606" w:type="dxa"/>
+          </w:tcPr>
+          <w:p>
+            <w:pPr>
+              <w:spacing w:line="360" w:lineRule="auto"/>
+              <w:jc w:val="both"/>
+              <w:rPr>
+                <w:rFonts w:asciiTheme="minorHAnsi" w:hAnsiTheme="minorHAnsi" w:cstheme="minorHAnsi"/>
+                <w:sz w:val="24"/>
+                <w:szCs w:val="24"/>
+              </w:rPr>
+            </w:pPr>
+            <w:r>
+              <w:rPr>
+                <w:rFonts w:asciiTheme="minorHAnsi" w:hAnsiTheme="minorHAnsi" w:cstheme="minorHAnsi"/>
+                <w:sz w:val="24"/>
+                <w:szCs w:val="24"/>
+              </w:rPr>
+              <w:t>Modifier le nom d’utilisateur</w:t>
+            </w:r>
+          </w:p>
+        </w:tc>
+        <w:tc>
+          <w:tcPr>
+            <w:tcW w:w="4606" w:type="dxa"/>
+          </w:tcPr>
+          <w:p>
+            <w:pPr>
+              <w:spacing w:line="360" w:lineRule="auto"/>
+              <w:jc w:val="both"/>
+              <w:rPr>
+                <w:rFonts w:asciiTheme="minorHAnsi" w:hAnsiTheme="minorHAnsi" w:cstheme="minorHAnsi"/>
+                <w:sz w:val="24"/>
+                <w:szCs w:val="24"/>
+              </w:rPr>
+            </w:pPr>
+            <w:r>
+              <w:rPr>
+                <w:rFonts w:asciiTheme="minorHAnsi" w:hAnsiTheme="minorHAnsi" w:cstheme="minorHAnsi"/>
+                <w:sz w:val="24"/>
+                <w:szCs w:val="24"/>
+              </w:rPr>
+              <w:t>Session</w:t>
+            </w:r>
+            <w:r>
+              <w:rPr>
+                <w:rFonts w:asciiTheme="minorHAnsi" w:hAnsiTheme="minorHAnsi" w:cstheme="minorHAnsi"/>
+                <w:sz w:val="24"/>
+                <w:szCs w:val="24"/>
+              </w:rPr>
+              <w:t xml:space="preserve"> active</w:t>
+            </w:r>
+            <w:r>
+              <w:rPr>
+                <w:rFonts w:asciiTheme="minorHAnsi" w:hAnsiTheme="minorHAnsi" w:cstheme="minorHAnsi"/>
+                <w:sz w:val="24"/>
+                <w:szCs w:val="24"/>
+              </w:rPr>
+              <w:t xml:space="preserve"> + vérifier le mot de passe</w:t>
+            </w:r>
+            <w:r>
+              <w:rPr>
+                <w:rFonts w:asciiTheme="minorHAnsi" w:hAnsiTheme="minorHAnsi" w:cstheme="minorHAnsi"/>
+                <w:sz w:val="24"/>
+                <w:szCs w:val="24"/>
+              </w:rPr>
+              <w:t>.</w:t>
+            </w:r>
+          </w:p>
+        </w:tc>
+      </w:tr>
+      <w:tr>
+        <w:tc>
+          <w:tcPr>
+            <w:tcW w:w="4606" w:type="dxa"/>
+          </w:tcPr>
+          <w:p>
+            <w:pPr>
+              <w:spacing w:line="360" w:lineRule="auto"/>
+              <w:jc w:val="both"/>
+              <w:rPr>
+                <w:rFonts w:asciiTheme="minorHAnsi" w:hAnsiTheme="minorHAnsi" w:cstheme="minorHAnsi"/>
+                <w:sz w:val="24"/>
+                <w:szCs w:val="24"/>
+              </w:rPr>
+            </w:pPr>
+            <w:r>
+              <w:rPr>
+                <w:rFonts w:asciiTheme="minorHAnsi" w:hAnsiTheme="minorHAnsi" w:cstheme="minorHAnsi"/>
+                <w:sz w:val="24"/>
+                <w:szCs w:val="24"/>
+              </w:rPr>
+              <w:t>Modifier le mot de passe</w:t>
+            </w:r>
+          </w:p>
+        </w:tc>
+        <w:tc>
+          <w:tcPr>
+            <w:tcW w:w="4606" w:type="dxa"/>
+          </w:tcPr>
+          <w:p>
+            <w:pPr>
+              <w:spacing w:line="360" w:lineRule="auto"/>
+              <w:jc w:val="both"/>
+              <w:rPr>
+                <w:rFonts w:asciiTheme="minorHAnsi" w:hAnsiTheme="minorHAnsi" w:cstheme="minorHAnsi"/>
+                <w:sz w:val="24"/>
+                <w:szCs w:val="24"/>
+              </w:rPr>
+            </w:pPr>
+            <w:r>
+              <w:rPr>
+                <w:rFonts w:asciiTheme="minorHAnsi" w:hAnsiTheme="minorHAnsi" w:cstheme="minorHAnsi"/>
+                <w:sz w:val="24"/>
+                <w:szCs w:val="24"/>
+              </w:rPr>
+              <w:t>S</w:t>
+            </w:r>
+            <w:r>
+              <w:rPr>
+                <w:rFonts w:asciiTheme="minorHAnsi" w:hAnsiTheme="minorHAnsi" w:cstheme="minorHAnsi"/>
+                <w:sz w:val="24"/>
+                <w:szCs w:val="24"/>
+              </w:rPr>
+              <w:t xml:space="preserve">ession active </w:t>
+            </w:r>
+            <w:r>
+              <w:rPr>
+                <w:rFonts w:asciiTheme="minorHAnsi" w:hAnsiTheme="minorHAnsi" w:cstheme="minorHAnsi"/>
+                <w:sz w:val="24"/>
+                <w:szCs w:val="24"/>
+              </w:rPr>
+              <w:t>+ v</w:t>
+            </w:r>
+            <w:r>
+              <w:rPr>
+                <w:rFonts w:asciiTheme="minorHAnsi" w:hAnsiTheme="minorHAnsi" w:cstheme="minorHAnsi"/>
+                <w:sz w:val="24"/>
+                <w:szCs w:val="24"/>
+              </w:rPr>
+              <w:t xml:space="preserve">érifier les données en entrée </w:t>
+            </w:r>
+            <w:r>
+              <w:rPr>
+                <w:rFonts w:asciiTheme="minorHAnsi" w:hAnsiTheme="minorHAnsi" w:cstheme="minorHAnsi"/>
+                <w:sz w:val="24"/>
+                <w:szCs w:val="24"/>
+              </w:rPr>
+              <w:t xml:space="preserve">+ vérifier le mot de </w:t>
+            </w:r>
+            <w:proofErr w:type="gramStart"/>
+            <w:r>
+              <w:rPr>
+                <w:rFonts w:asciiTheme="minorHAnsi" w:hAnsiTheme="minorHAnsi" w:cstheme="minorHAnsi"/>
+                <w:sz w:val="24"/>
+                <w:szCs w:val="24"/>
+              </w:rPr>
+              <w:t>passe  actuel</w:t>
+            </w:r>
+            <w:proofErr w:type="gramEnd"/>
+            <w:r>
+              <w:rPr>
+                <w:rFonts w:asciiTheme="minorHAnsi" w:hAnsiTheme="minorHAnsi" w:cstheme="minorHAnsi"/>
+                <w:sz w:val="24"/>
+                <w:szCs w:val="24"/>
+              </w:rPr>
+              <w:t>.</w:t>
+            </w:r>
+          </w:p>
+        </w:tc>
+      </w:tr>
+      <w:tr>
+        <w:tc>
+          <w:tcPr>
+            <w:tcW w:w="4606" w:type="dxa"/>
+          </w:tcPr>
+          <w:p>
+            <w:pPr>
+              <w:spacing w:line="360" w:lineRule="auto"/>
+              <w:jc w:val="both"/>
+              <w:rPr>
+                <w:rFonts w:asciiTheme="minorHAnsi" w:hAnsiTheme="minorHAnsi" w:cstheme="minorHAnsi"/>
+                <w:sz w:val="24"/>
+                <w:szCs w:val="24"/>
+              </w:rPr>
+            </w:pPr>
+            <w:r>
+              <w:rPr>
+                <w:rFonts w:asciiTheme="minorHAnsi" w:hAnsiTheme="minorHAnsi" w:cstheme="minorHAnsi"/>
+                <w:sz w:val="24"/>
+                <w:szCs w:val="24"/>
+              </w:rPr>
+              <w:t>Modifier la photo de profile</w:t>
+            </w:r>
+          </w:p>
+        </w:tc>
+        <w:tc>
+          <w:tcPr>
+            <w:tcW w:w="4606" w:type="dxa"/>
+          </w:tcPr>
+          <w:p>
+            <w:pPr>
+              <w:spacing w:line="360" w:lineRule="auto"/>
+              <w:jc w:val="both"/>
+              <w:rPr>
+                <w:rFonts w:asciiTheme="minorHAnsi" w:hAnsiTheme="minorHAnsi" w:cstheme="minorHAnsi"/>
+                <w:sz w:val="24"/>
+                <w:szCs w:val="24"/>
+              </w:rPr>
+            </w:pPr>
+            <w:r>
+              <w:rPr>
+                <w:rFonts w:asciiTheme="minorHAnsi" w:hAnsiTheme="minorHAnsi" w:cstheme="minorHAnsi"/>
+                <w:sz w:val="24"/>
+                <w:szCs w:val="24"/>
+              </w:rPr>
+              <w:t xml:space="preserve">Images .jpeg uniquement. </w:t>
+            </w:r>
+          </w:p>
+        </w:tc>
+      </w:tr>
+      <w:tr>
+        <w:tc>
+          <w:tcPr>
+            <w:tcW w:w="4606" w:type="dxa"/>
+          </w:tcPr>
+          <w:p>
+            <w:pPr>
+              <w:spacing w:line="360" w:lineRule="auto"/>
+              <w:jc w:val="both"/>
+              <w:rPr>
+                <w:rFonts w:asciiTheme="minorHAnsi" w:hAnsiTheme="minorHAnsi" w:cstheme="minorHAnsi"/>
+                <w:sz w:val="24"/>
+                <w:szCs w:val="24"/>
+              </w:rPr>
+            </w:pPr>
+            <w:r>
+              <w:rPr>
+                <w:rFonts w:asciiTheme="minorHAnsi" w:hAnsiTheme="minorHAnsi" w:cstheme="minorHAnsi"/>
+                <w:sz w:val="24"/>
+                <w:szCs w:val="24"/>
+              </w:rPr>
+              <w:t>Se déconnecter</w:t>
+            </w:r>
+          </w:p>
+        </w:tc>
+        <w:tc>
+          <w:tcPr>
+            <w:tcW w:w="4606" w:type="dxa"/>
+          </w:tcPr>
+          <w:p>
+            <w:pPr>
+              <w:spacing w:line="360" w:lineRule="auto"/>
+              <w:jc w:val="both"/>
+              <w:rPr>
+                <w:rFonts w:asciiTheme="minorHAnsi" w:hAnsiTheme="minorHAnsi" w:cstheme="minorHAnsi"/>
+                <w:sz w:val="24"/>
+                <w:szCs w:val="24"/>
+              </w:rPr>
+            </w:pPr>
+            <w:r>
+              <w:rPr>
+                <w:rFonts w:asciiTheme="minorHAnsi" w:hAnsiTheme="minorHAnsi" w:cstheme="minorHAnsi"/>
+                <w:sz w:val="24"/>
+                <w:szCs w:val="24"/>
+              </w:rPr>
+              <w:t>Suppression de toutes les sessions.</w:t>
+            </w:r>
+          </w:p>
+        </w:tc>
+      </w:tr>
+    </w:tbl>
+    <w:p>
+      <w:pPr>
+        <w:spacing w:line="360" w:lineRule="auto"/>
+        <w:jc w:val="both"/>
+        <w:rPr>
+          <w:rFonts w:asciiTheme="minorHAnsi" w:hAnsiTheme="minorHAnsi" w:cstheme="minorHAnsi"/>
+          <w:sz w:val="24"/>
+          <w:szCs w:val="24"/>
+        </w:rPr>
+      </w:pPr>
+    </w:p>
+    <w:p>
+      <w:pPr>
+        <w:spacing w:line="360" w:lineRule="auto"/>
+        <w:jc w:val="both"/>
+        <w:rPr>
+          <w:rFonts w:asciiTheme="minorHAnsi" w:hAnsiTheme="minorHAnsi" w:cstheme="minorHAnsi"/>
+          <w:sz w:val="24"/>
+          <w:szCs w:val="24"/>
+        </w:rPr>
+      </w:pPr>
+      <w:r>
+        <w:rPr>
+          <w:rFonts w:asciiTheme="minorHAnsi" w:hAnsiTheme="minorHAnsi" w:cstheme="minorHAnsi"/>
+          <w:sz w:val="24"/>
+          <w:szCs w:val="24"/>
+          <w:highlight w:val="green"/>
         </w:rPr>
         <w:t>Structure des pages</w:t>
       </w:r>
@@ -1527,7 +2801,6 @@
           <w:szCs w:val="24"/>
           <w:lang w:eastAsia="fr-FR"/>
         </w:rPr>
-        <w:lastRenderedPageBreak/>
         <w:drawing>
           <wp:inline distT="0" distB="0" distL="0" distR="0" wp14:anchorId="63016A2C" wp14:editId="48531325">
             <wp:extent cx="5760720" cy="3006090"/>
@@ -1571,6 +2844,557 @@
         <w:jc w:val="both"/>
         <w:rPr>
           <w:rFonts w:asciiTheme="minorHAnsi" w:hAnsiTheme="minorHAnsi" w:cstheme="minorHAnsi"/>
+          <w:sz w:val="24"/>
+          <w:szCs w:val="24"/>
+          <w:highlight w:val="green"/>
+        </w:rPr>
+      </w:pPr>
+    </w:p>
+    <w:p>
+      <w:pPr>
+        <w:spacing w:line="360" w:lineRule="auto"/>
+        <w:jc w:val="both"/>
+        <w:rPr>
+          <w:rFonts w:asciiTheme="minorHAnsi" w:hAnsiTheme="minorHAnsi" w:cstheme="minorHAnsi"/>
+          <w:sz w:val="24"/>
+          <w:szCs w:val="24"/>
+          <w:highlight w:val="green"/>
+        </w:rPr>
+      </w:pPr>
+    </w:p>
+    <w:p>
+      <w:pPr>
+        <w:spacing w:line="360" w:lineRule="auto"/>
+        <w:jc w:val="both"/>
+        <w:rPr>
+          <w:rFonts w:asciiTheme="minorHAnsi" w:hAnsiTheme="minorHAnsi" w:cstheme="minorHAnsi"/>
+          <w:sz w:val="24"/>
+          <w:szCs w:val="24"/>
+        </w:rPr>
+      </w:pPr>
+      <w:r>
+        <w:rPr>
+          <w:rFonts w:asciiTheme="minorHAnsi" w:hAnsiTheme="minorHAnsi" w:cstheme="minorHAnsi"/>
+          <w:sz w:val="24"/>
+          <w:szCs w:val="24"/>
+          <w:highlight w:val="green"/>
+        </w:rPr>
+        <w:lastRenderedPageBreak/>
+        <w:t>Charte graphique</w:t>
+      </w:r>
+    </w:p>
+    <w:p>
+      <w:pPr>
+        <w:spacing w:line="360" w:lineRule="auto"/>
+        <w:jc w:val="both"/>
+        <w:rPr>
+          <w:rFonts w:asciiTheme="minorHAnsi" w:hAnsiTheme="minorHAnsi" w:cstheme="minorHAnsi"/>
+          <w:sz w:val="24"/>
+          <w:szCs w:val="24"/>
+        </w:rPr>
+      </w:pPr>
+      <w:r>
+        <w:rPr>
+          <w:rFonts w:asciiTheme="minorHAnsi" w:hAnsiTheme="minorHAnsi" w:cstheme="minorHAnsi"/>
+          <w:sz w:val="24"/>
+          <w:szCs w:val="24"/>
+        </w:rPr>
+        <w:t>Logo :</w:t>
+      </w:r>
+    </w:p>
+    <w:p>
+      <w:pPr>
+        <w:spacing w:line="360" w:lineRule="auto"/>
+        <w:jc w:val="both"/>
+        <w:rPr>
+          <w:rFonts w:asciiTheme="minorHAnsi" w:hAnsiTheme="minorHAnsi" w:cstheme="minorHAnsi"/>
+          <w:sz w:val="24"/>
+          <w:szCs w:val="24"/>
+        </w:rPr>
+      </w:pPr>
+    </w:p>
+    <w:p>
+      <w:pPr>
+        <w:spacing w:line="360" w:lineRule="auto"/>
+        <w:jc w:val="both"/>
+        <w:rPr>
+          <w:rFonts w:asciiTheme="minorHAnsi" w:hAnsiTheme="minorHAnsi" w:cstheme="minorHAnsi"/>
+          <w:sz w:val="24"/>
+          <w:szCs w:val="24"/>
+        </w:rPr>
+      </w:pPr>
+      <w:bookmarkStart w:id="0" w:name="_GoBack"/>
+      <w:bookmarkEnd w:id="0"/>
+    </w:p>
+    <w:p>
+      <w:pPr>
+        <w:spacing w:line="360" w:lineRule="auto"/>
+        <w:jc w:val="both"/>
+        <w:rPr>
+          <w:rFonts w:asciiTheme="minorHAnsi" w:hAnsiTheme="minorHAnsi" w:cstheme="minorHAnsi"/>
+          <w:sz w:val="24"/>
+          <w:szCs w:val="24"/>
+        </w:rPr>
+      </w:pPr>
+      <w:r>
+        <w:rPr>
+          <w:rFonts w:asciiTheme="minorHAnsi" w:hAnsiTheme="minorHAnsi" w:cstheme="minorHAnsi"/>
+          <w:sz w:val="24"/>
+          <w:szCs w:val="24"/>
+        </w:rPr>
+        <w:t>Palette de couleurs :</w:t>
+      </w:r>
+    </w:p>
+    <w:p>
+      <w:pPr>
+        <w:spacing w:line="360" w:lineRule="auto"/>
+        <w:jc w:val="both"/>
+        <w:rPr>
+          <w:rFonts w:asciiTheme="minorHAnsi" w:hAnsiTheme="minorHAnsi" w:cstheme="minorHAnsi"/>
+          <w:sz w:val="24"/>
+          <w:szCs w:val="24"/>
+        </w:rPr>
+      </w:pPr>
+      <w:r>
+        <w:rPr>
+          <w:rFonts w:asciiTheme="minorHAnsi" w:hAnsiTheme="minorHAnsi" w:cstheme="minorHAnsi"/>
+          <w:noProof/>
+          <w:sz w:val="24"/>
+          <w:szCs w:val="24"/>
+        </w:rPr>
+        <w:drawing>
+          <wp:inline distT="0" distB="0" distL="0" distR="0" wp14:anchorId="63987F50" wp14:editId="1327D44E">
+            <wp:extent cx="2735249" cy="1534960"/>
+            <wp:effectExtent l="0" t="0" r="0" b="0"/>
+            <wp:docPr id="12" name="Image 12"/>
+            <wp:cNvGraphicFramePr>
+              <a:graphicFrameLocks xmlns:a="http://schemas.openxmlformats.org/drawingml/2006/main" noChangeAspect="1"/>
+            </wp:cNvGraphicFramePr>
+            <a:graphic xmlns:a="http://schemas.openxmlformats.org/drawingml/2006/main">
+              <a:graphicData uri="http://schemas.openxmlformats.org/drawingml/2006/picture">
+                <pic:pic xmlns:pic="http://schemas.openxmlformats.org/drawingml/2006/picture">
+                  <pic:nvPicPr>
+                    <pic:cNvPr id="12" name="ffffff-999999-444444-303030-222222-colors.png"/>
+                    <pic:cNvPicPr/>
+                  </pic:nvPicPr>
+                  <pic:blipFill>
+                    <a:blip r:embed="rId9" cstate="print">
+                      <a:extLst>
+                        <a:ext uri="{28A0092B-C50C-407E-A947-70E740481C1C}">
+                          <a14:useLocalDpi xmlns:a14="http://schemas.microsoft.com/office/drawing/2010/main" val="0"/>
+                        </a:ext>
+                      </a:extLst>
+                    </a:blip>
+                    <a:stretch>
+                      <a:fillRect/>
+                    </a:stretch>
+                  </pic:blipFill>
+                  <pic:spPr>
+                    <a:xfrm>
+                      <a:off x="0" y="0"/>
+                      <a:ext cx="2781492" cy="1560911"/>
+                    </a:xfrm>
+                    <a:prstGeom prst="rect">
+                      <a:avLst/>
+                    </a:prstGeom>
+                  </pic:spPr>
+                </pic:pic>
+              </a:graphicData>
+            </a:graphic>
+          </wp:inline>
+        </w:drawing>
+      </w:r>
+    </w:p>
+    <w:p>
+      <w:pPr>
+        <w:spacing w:line="360" w:lineRule="auto"/>
+        <w:jc w:val="both"/>
+        <w:rPr>
+          <w:rFonts w:asciiTheme="minorHAnsi" w:hAnsiTheme="minorHAnsi" w:cstheme="minorHAnsi"/>
+          <w:sz w:val="24"/>
+          <w:szCs w:val="24"/>
+        </w:rPr>
+      </w:pPr>
+      <w:r>
+        <w:rPr>
+          <w:rFonts w:asciiTheme="minorHAnsi" w:hAnsiTheme="minorHAnsi" w:cstheme="minorHAnsi"/>
+          <w:noProof/>
+          <w:sz w:val="24"/>
+          <w:szCs w:val="24"/>
+        </w:rPr>
+        <w:drawing>
+          <wp:inline distT="0" distB="0" distL="0" distR="0" wp14:anchorId="176AE50D" wp14:editId="71FB6243">
+            <wp:extent cx="2178658" cy="1343489"/>
+            <wp:effectExtent l="0" t="0" r="0" b="0"/>
+            <wp:docPr id="13" name="Image 13"/>
+            <wp:cNvGraphicFramePr>
+              <a:graphicFrameLocks xmlns:a="http://schemas.openxmlformats.org/drawingml/2006/main" noChangeAspect="1"/>
+            </wp:cNvGraphicFramePr>
+            <a:graphic xmlns:a="http://schemas.openxmlformats.org/drawingml/2006/main">
+              <a:graphicData uri="http://schemas.openxmlformats.org/drawingml/2006/picture">
+                <pic:pic xmlns:pic="http://schemas.openxmlformats.org/drawingml/2006/picture">
+                  <pic:nvPicPr>
+                    <pic:cNvPr id="13" name="00bc8c-3498db-f39c12-e74c3c-222222-colors.png"/>
+                    <pic:cNvPicPr/>
+                  </pic:nvPicPr>
+                  <pic:blipFill>
+                    <a:blip r:embed="rId10" cstate="print">
+                      <a:extLst>
+                        <a:ext uri="{28A0092B-C50C-407E-A947-70E740481C1C}">
+                          <a14:useLocalDpi xmlns:a14="http://schemas.microsoft.com/office/drawing/2010/main" val="0"/>
+                        </a:ext>
+                      </a:extLst>
+                    </a:blip>
+                    <a:stretch>
+                      <a:fillRect/>
+                    </a:stretch>
+                  </pic:blipFill>
+                  <pic:spPr>
+                    <a:xfrm>
+                      <a:off x="0" y="0"/>
+                      <a:ext cx="2268507" cy="1398895"/>
+                    </a:xfrm>
+                    <a:prstGeom prst="rect">
+                      <a:avLst/>
+                    </a:prstGeom>
+                  </pic:spPr>
+                </pic:pic>
+              </a:graphicData>
+            </a:graphic>
+          </wp:inline>
+        </w:drawing>
+      </w:r>
+    </w:p>
+    <w:p>
+      <w:pPr>
+        <w:spacing w:line="360" w:lineRule="auto"/>
+        <w:jc w:val="both"/>
+        <w:rPr>
+          <w:rFonts w:asciiTheme="minorHAnsi" w:hAnsiTheme="minorHAnsi" w:cstheme="minorHAnsi"/>
+          <w:sz w:val="24"/>
+          <w:szCs w:val="24"/>
+        </w:rPr>
+      </w:pPr>
+      <w:r>
+        <w:rPr>
+          <w:rFonts w:asciiTheme="minorHAnsi" w:hAnsiTheme="minorHAnsi" w:cstheme="minorHAnsi"/>
+          <w:sz w:val="24"/>
+          <w:szCs w:val="24"/>
+        </w:rPr>
+        <w:t>Typographie :</w:t>
+      </w:r>
+    </w:p>
+    <w:p>
+      <w:pPr>
+        <w:spacing w:line="360" w:lineRule="auto"/>
+        <w:jc w:val="both"/>
+        <w:rPr>
+          <w:rFonts w:asciiTheme="minorHAnsi" w:hAnsiTheme="minorHAnsi" w:cstheme="minorHAnsi"/>
+          <w:sz w:val="24"/>
+          <w:szCs w:val="24"/>
+          <w:lang w:val="en-US"/>
+        </w:rPr>
+      </w:pPr>
+      <w:r>
+        <w:rPr>
+          <w:rFonts w:asciiTheme="minorHAnsi" w:hAnsiTheme="minorHAnsi" w:cstheme="minorHAnsi"/>
+          <w:sz w:val="24"/>
+          <w:szCs w:val="24"/>
+          <w:lang w:val="en-US"/>
+        </w:rPr>
+        <w:t xml:space="preserve">Type de </w:t>
+      </w:r>
+      <w:proofErr w:type="gramStart"/>
+      <w:r>
+        <w:rPr>
+          <w:rFonts w:asciiTheme="minorHAnsi" w:hAnsiTheme="minorHAnsi" w:cstheme="minorHAnsi"/>
+          <w:sz w:val="24"/>
+          <w:szCs w:val="24"/>
+          <w:lang w:val="en-US"/>
+        </w:rPr>
+        <w:t>design :</w:t>
+      </w:r>
+      <w:proofErr w:type="gramEnd"/>
+      <w:r>
+        <w:rPr>
+          <w:rFonts w:asciiTheme="minorHAnsi" w:hAnsiTheme="minorHAnsi" w:cstheme="minorHAnsi"/>
+          <w:sz w:val="24"/>
+          <w:szCs w:val="24"/>
+          <w:lang w:val="en-US"/>
+        </w:rPr>
+        <w:t xml:space="preserve"> Flat design </w:t>
+      </w:r>
+    </w:p>
+    <w:p>
+      <w:pPr>
+        <w:spacing w:line="360" w:lineRule="auto"/>
+        <w:jc w:val="both"/>
+        <w:rPr>
+          <w:rFonts w:asciiTheme="minorHAnsi" w:hAnsiTheme="minorHAnsi" w:cstheme="minorHAnsi"/>
+          <w:sz w:val="24"/>
+          <w:szCs w:val="24"/>
+          <w:lang w:val="en-US"/>
+        </w:rPr>
+      </w:pPr>
+      <w:r>
+        <w:rPr>
+          <w:rFonts w:asciiTheme="minorHAnsi" w:hAnsiTheme="minorHAnsi" w:cstheme="minorHAnsi"/>
+          <w:sz w:val="24"/>
+          <w:szCs w:val="24"/>
+          <w:lang w:val="en-US"/>
+        </w:rPr>
+        <w:t>Them</w:t>
+      </w:r>
+      <w:r>
+        <w:rPr>
+          <w:rFonts w:asciiTheme="minorHAnsi" w:hAnsiTheme="minorHAnsi" w:cstheme="minorHAnsi"/>
+          <w:sz w:val="24"/>
+          <w:szCs w:val="24"/>
+          <w:lang w:val="en-US"/>
+        </w:rPr>
+        <w:t xml:space="preserve">e: </w:t>
+      </w:r>
+    </w:p>
+    <w:p>
+      <w:pPr>
+        <w:spacing w:line="360" w:lineRule="auto"/>
+        <w:jc w:val="both"/>
+        <w:rPr>
+          <w:rFonts w:asciiTheme="minorHAnsi" w:hAnsiTheme="minorHAnsi" w:cstheme="minorHAnsi"/>
+          <w:sz w:val="24"/>
+          <w:szCs w:val="24"/>
+        </w:rPr>
+      </w:pPr>
+      <w:r>
+        <w:rPr>
+          <w:rFonts w:asciiTheme="minorHAnsi" w:hAnsiTheme="minorHAnsi" w:cstheme="minorHAnsi"/>
+          <w:sz w:val="24"/>
+          <w:szCs w:val="24"/>
+        </w:rPr>
+        <w:t>Afin de coller au d</w:t>
+      </w:r>
+      <w:r>
+        <w:rPr>
+          <w:rFonts w:asciiTheme="minorHAnsi" w:hAnsiTheme="minorHAnsi" w:cstheme="minorHAnsi"/>
+          <w:sz w:val="24"/>
+          <w:szCs w:val="24"/>
+        </w:rPr>
+        <w:t>esign sur fond noir souhaité sans augmenter le temps de développe</w:t>
+      </w:r>
+      <w:r>
+        <w:rPr>
+          <w:rFonts w:asciiTheme="minorHAnsi" w:hAnsiTheme="minorHAnsi" w:cstheme="minorHAnsi"/>
+          <w:sz w:val="24"/>
+          <w:szCs w:val="24"/>
+        </w:rPr>
+        <w:t>ment</w:t>
+      </w:r>
+      <w:r>
+        <w:rPr>
+          <w:rFonts w:asciiTheme="minorHAnsi" w:hAnsiTheme="minorHAnsi" w:cstheme="minorHAnsi"/>
+          <w:sz w:val="24"/>
+          <w:szCs w:val="24"/>
+        </w:rPr>
+        <w:t xml:space="preserve"> de cette partie j’ai </w:t>
+      </w:r>
+      <w:r>
+        <w:rPr>
+          <w:rFonts w:asciiTheme="minorHAnsi" w:hAnsiTheme="minorHAnsi" w:cstheme="minorHAnsi"/>
+          <w:sz w:val="24"/>
+          <w:szCs w:val="24"/>
+        </w:rPr>
+        <w:t>utilisé</w:t>
+      </w:r>
+      <w:r>
+        <w:rPr>
+          <w:rFonts w:asciiTheme="minorHAnsi" w:hAnsiTheme="minorHAnsi" w:cstheme="minorHAnsi"/>
+          <w:sz w:val="24"/>
+          <w:szCs w:val="24"/>
+        </w:rPr>
+        <w:t xml:space="preserve"> </w:t>
+      </w:r>
+      <w:r>
+        <w:rPr>
+          <w:rFonts w:asciiTheme="minorHAnsi" w:hAnsiTheme="minorHAnsi" w:cstheme="minorHAnsi"/>
+          <w:sz w:val="24"/>
+          <w:szCs w:val="24"/>
+        </w:rPr>
+        <w:t>Darkly</w:t>
+      </w:r>
+      <w:r>
+        <w:rPr>
+          <w:rFonts w:asciiTheme="minorHAnsi" w:hAnsiTheme="minorHAnsi" w:cstheme="minorHAnsi"/>
+          <w:sz w:val="24"/>
+          <w:szCs w:val="24"/>
+        </w:rPr>
+        <w:t>. Ce</w:t>
+      </w:r>
+      <w:r>
+        <w:rPr>
+          <w:rFonts w:asciiTheme="minorHAnsi" w:hAnsiTheme="minorHAnsi" w:cstheme="minorHAnsi"/>
+          <w:sz w:val="24"/>
+          <w:szCs w:val="24"/>
+        </w:rPr>
+        <w:t xml:space="preserve"> thème </w:t>
+      </w:r>
+      <w:r>
+        <w:rPr>
+          <w:rFonts w:asciiTheme="minorHAnsi" w:hAnsiTheme="minorHAnsi" w:cstheme="minorHAnsi"/>
+          <w:sz w:val="24"/>
+          <w:szCs w:val="24"/>
+        </w:rPr>
+        <w:t xml:space="preserve">est proposé par </w:t>
+      </w:r>
+      <w:r>
+        <w:rPr>
+          <w:rFonts w:asciiTheme="minorHAnsi" w:hAnsiTheme="minorHAnsi" w:cstheme="minorHAnsi"/>
+          <w:sz w:val="24"/>
+          <w:szCs w:val="24"/>
+        </w:rPr>
+        <w:t>Bootswatch</w:t>
+      </w:r>
+      <w:r>
+        <w:rPr>
+          <w:rFonts w:asciiTheme="minorHAnsi" w:hAnsiTheme="minorHAnsi" w:cstheme="minorHAnsi"/>
+          <w:sz w:val="24"/>
+          <w:szCs w:val="24"/>
+        </w:rPr>
+        <w:t xml:space="preserve"> et est </w:t>
+      </w:r>
+      <w:r>
+        <w:rPr>
+          <w:rFonts w:asciiTheme="minorHAnsi" w:hAnsiTheme="minorHAnsi" w:cstheme="minorHAnsi"/>
+          <w:sz w:val="24"/>
+          <w:szCs w:val="24"/>
+        </w:rPr>
+        <w:t xml:space="preserve">spécialement créer pour surcharger le CSS </w:t>
+      </w:r>
+      <w:r>
+        <w:rPr>
+          <w:rFonts w:asciiTheme="minorHAnsi" w:hAnsiTheme="minorHAnsi" w:cstheme="minorHAnsi"/>
+          <w:sz w:val="24"/>
+          <w:szCs w:val="24"/>
+        </w:rPr>
+        <w:t xml:space="preserve">de base </w:t>
+      </w:r>
+      <w:r>
+        <w:rPr>
+          <w:rFonts w:asciiTheme="minorHAnsi" w:hAnsiTheme="minorHAnsi" w:cstheme="minorHAnsi"/>
+          <w:sz w:val="24"/>
+          <w:szCs w:val="24"/>
+        </w:rPr>
+        <w:t>d</w:t>
+      </w:r>
+      <w:r>
+        <w:rPr>
+          <w:rFonts w:asciiTheme="minorHAnsi" w:hAnsiTheme="minorHAnsi" w:cstheme="minorHAnsi"/>
+          <w:sz w:val="24"/>
+          <w:szCs w:val="24"/>
+        </w:rPr>
+        <w:t>u Framework</w:t>
+      </w:r>
+      <w:r>
+        <w:rPr>
+          <w:rFonts w:asciiTheme="minorHAnsi" w:hAnsiTheme="minorHAnsi" w:cstheme="minorHAnsi"/>
+          <w:sz w:val="24"/>
+          <w:szCs w:val="24"/>
+        </w:rPr>
+        <w:t xml:space="preserve"> Bootstrap.</w:t>
+      </w:r>
+    </w:p>
+    <w:p>
+      <w:pPr>
+        <w:spacing w:line="360" w:lineRule="auto"/>
+        <w:jc w:val="both"/>
+        <w:rPr>
+          <w:rFonts w:asciiTheme="minorHAnsi" w:hAnsiTheme="minorHAnsi" w:cstheme="minorHAnsi"/>
+          <w:sz w:val="24"/>
+          <w:szCs w:val="24"/>
+          <w:lang w:val="en-US"/>
+        </w:rPr>
+      </w:pPr>
+      <w:r>
+        <w:rPr>
+          <w:rFonts w:asciiTheme="minorHAnsi" w:hAnsiTheme="minorHAnsi" w:cstheme="minorHAnsi"/>
+          <w:sz w:val="24"/>
+          <w:szCs w:val="24"/>
+          <w:lang w:val="en-US"/>
+        </w:rPr>
+        <w:t>B</w:t>
+      </w:r>
+      <w:r>
+        <w:rPr>
+          <w:rFonts w:asciiTheme="minorHAnsi" w:hAnsiTheme="minorHAnsi" w:cstheme="minorHAnsi"/>
+          <w:sz w:val="24"/>
+          <w:szCs w:val="24"/>
+          <w:lang w:val="en-US"/>
+        </w:rPr>
+        <w:t>ootswatch</w:t>
+      </w:r>
+      <w:r>
+        <w:rPr>
+          <w:rFonts w:asciiTheme="minorHAnsi" w:hAnsiTheme="minorHAnsi" w:cstheme="minorHAnsi"/>
+          <w:sz w:val="24"/>
+          <w:szCs w:val="24"/>
+          <w:lang w:val="en-US"/>
+        </w:rPr>
+        <w:t xml:space="preserve"> – Darkly (</w:t>
+      </w:r>
+      <w:hyperlink r:id="rId11" w:history="1">
+        <w:r>
+          <w:rPr>
+            <w:rStyle w:val="Lienhypertexte"/>
+            <w:rFonts w:asciiTheme="minorHAnsi" w:hAnsiTheme="minorHAnsi" w:cstheme="minorHAnsi"/>
+            <w:sz w:val="24"/>
+            <w:szCs w:val="24"/>
+            <w:lang w:val="en-US"/>
+          </w:rPr>
+          <w:t>https://bootswatch.com/darkly/</w:t>
+        </w:r>
+      </w:hyperlink>
+      <w:r>
+        <w:rPr>
+          <w:rFonts w:asciiTheme="minorHAnsi" w:hAnsiTheme="minorHAnsi" w:cstheme="minorHAnsi"/>
+          <w:sz w:val="24"/>
+          <w:szCs w:val="24"/>
+          <w:lang w:val="en-US"/>
+        </w:rPr>
+        <w:t>).</w:t>
+      </w:r>
+    </w:p>
+    <w:p>
+      <w:pPr>
+        <w:spacing w:line="360" w:lineRule="auto"/>
+        <w:jc w:val="both"/>
+        <w:rPr>
+          <w:rFonts w:asciiTheme="minorHAnsi" w:hAnsiTheme="minorHAnsi" w:cstheme="minorHAnsi"/>
+          <w:sz w:val="24"/>
+          <w:szCs w:val="24"/>
+        </w:rPr>
+      </w:pPr>
+      <w:r>
+        <w:rPr>
+          <w:rFonts w:asciiTheme="minorHAnsi" w:hAnsiTheme="minorHAnsi" w:cstheme="minorHAnsi"/>
+          <w:sz w:val="24"/>
+          <w:szCs w:val="24"/>
+        </w:rPr>
+        <w:t>Images et</w:t>
+      </w:r>
+      <w:r>
+        <w:rPr>
+          <w:rFonts w:asciiTheme="minorHAnsi" w:hAnsiTheme="minorHAnsi" w:cstheme="minorHAnsi"/>
+          <w:sz w:val="24"/>
+          <w:szCs w:val="24"/>
+        </w:rPr>
+        <w:t xml:space="preserve"> posters des films :</w:t>
+      </w:r>
+    </w:p>
+    <w:p>
+      <w:pPr>
+        <w:spacing w:line="360" w:lineRule="auto"/>
+        <w:jc w:val="both"/>
+        <w:rPr>
+          <w:rFonts w:asciiTheme="minorHAnsi" w:hAnsiTheme="minorHAnsi" w:cstheme="minorHAnsi"/>
           <w:color w:val="FF0000"/>
           <w:sz w:val="24"/>
           <w:szCs w:val="24"/>
@@ -1585,6 +3409,18 @@
         </w:rPr>
         <w:t>Spécifications techniques du projet élaborées par le candidat, y compris pour la sécurité web et web mobile</w:t>
       </w:r>
+    </w:p>
+    <w:p>
+      <w:pPr>
+        <w:spacing w:line="360" w:lineRule="auto"/>
+        <w:jc w:val="both"/>
+        <w:rPr>
+          <w:rFonts w:asciiTheme="minorHAnsi" w:hAnsiTheme="minorHAnsi" w:cstheme="minorHAnsi"/>
+          <w:color w:val="FF0000"/>
+          <w:sz w:val="24"/>
+          <w:szCs w:val="24"/>
+        </w:rPr>
+      </w:pPr>
     </w:p>
     <w:p>
       <w:pPr>
@@ -1673,6 +3509,7 @@
           <w:sz w:val="24"/>
           <w:szCs w:val="24"/>
         </w:rPr>
+        <w:lastRenderedPageBreak/>
         <w:t xml:space="preserve">Présentation du jeu d’essai élaboré par le candidat de la fonctionnalité la plus représentative : </w:t>
       </w:r>
     </w:p>
@@ -1692,14 +3529,25 @@
           <w:szCs w:val="24"/>
         </w:rPr>
       </w:pPr>
-      <w:r>
-        <w:rPr>
-          <w:rFonts w:asciiTheme="minorHAnsi" w:hAnsiTheme="minorHAnsi" w:cstheme="minorHAnsi"/>
-          <w:color w:val="FF0000"/>
-          <w:sz w:val="24"/>
-          <w:szCs w:val="24"/>
-        </w:rPr>
-        <w:t xml:space="preserve">données en entrée, </w:t>
+      <w:proofErr w:type="gramStart"/>
+      <w:r>
+        <w:rPr>
+          <w:rFonts w:asciiTheme="minorHAnsi" w:hAnsiTheme="minorHAnsi" w:cstheme="minorHAnsi"/>
+          <w:color w:val="FF0000"/>
+          <w:sz w:val="24"/>
+          <w:szCs w:val="24"/>
+        </w:rPr>
+        <w:t>données</w:t>
+      </w:r>
+      <w:proofErr w:type="gramEnd"/>
+      <w:r>
+        <w:rPr>
+          <w:rFonts w:asciiTheme="minorHAnsi" w:hAnsiTheme="minorHAnsi" w:cstheme="minorHAnsi"/>
+          <w:color w:val="FF0000"/>
+          <w:sz w:val="24"/>
+          <w:szCs w:val="24"/>
+        </w:rPr>
+        <w:t xml:space="preserve"> en entrée, </w:t>
       </w:r>
     </w:p>
     <w:p>
@@ -1718,14 +3566,25 @@
           <w:szCs w:val="24"/>
         </w:rPr>
       </w:pPr>
-      <w:r>
-        <w:rPr>
-          <w:rFonts w:asciiTheme="minorHAnsi" w:hAnsiTheme="minorHAnsi" w:cstheme="minorHAnsi"/>
-          <w:color w:val="FF0000"/>
-          <w:sz w:val="24"/>
-          <w:szCs w:val="24"/>
-        </w:rPr>
-        <w:t xml:space="preserve">données en sortie, </w:t>
+      <w:proofErr w:type="gramStart"/>
+      <w:r>
+        <w:rPr>
+          <w:rFonts w:asciiTheme="minorHAnsi" w:hAnsiTheme="minorHAnsi" w:cstheme="minorHAnsi"/>
+          <w:color w:val="FF0000"/>
+          <w:sz w:val="24"/>
+          <w:szCs w:val="24"/>
+        </w:rPr>
+        <w:t>données</w:t>
+      </w:r>
+      <w:proofErr w:type="gramEnd"/>
+      <w:r>
+        <w:rPr>
+          <w:rFonts w:asciiTheme="minorHAnsi" w:hAnsiTheme="minorHAnsi" w:cstheme="minorHAnsi"/>
+          <w:color w:val="FF0000"/>
+          <w:sz w:val="24"/>
+          <w:szCs w:val="24"/>
+        </w:rPr>
+        <w:t xml:space="preserve"> en sortie, </w:t>
       </w:r>
     </w:p>
     <w:p>
@@ -1744,14 +3603,25 @@
           <w:szCs w:val="24"/>
         </w:rPr>
       </w:pPr>
-      <w:r>
-        <w:rPr>
-          <w:rFonts w:asciiTheme="minorHAnsi" w:hAnsiTheme="minorHAnsi" w:cstheme="minorHAnsi"/>
-          <w:color w:val="FF0000"/>
-          <w:sz w:val="24"/>
-          <w:szCs w:val="24"/>
-        </w:rPr>
-        <w:t>données obtenues</w:t>
+      <w:proofErr w:type="gramStart"/>
+      <w:r>
+        <w:rPr>
+          <w:rFonts w:asciiTheme="minorHAnsi" w:hAnsiTheme="minorHAnsi" w:cstheme="minorHAnsi"/>
+          <w:color w:val="FF0000"/>
+          <w:sz w:val="24"/>
+          <w:szCs w:val="24"/>
+        </w:rPr>
+        <w:t>données</w:t>
+      </w:r>
+      <w:proofErr w:type="gramEnd"/>
+      <w:r>
+        <w:rPr>
+          <w:rFonts w:asciiTheme="minorHAnsi" w:hAnsiTheme="minorHAnsi" w:cstheme="minorHAnsi"/>
+          <w:color w:val="FF0000"/>
+          <w:sz w:val="24"/>
+          <w:szCs w:val="24"/>
+        </w:rPr>
+        <w:t xml:space="preserve"> obtenues</w:t>
       </w:r>
     </w:p>
     <w:p>
@@ -1835,14 +3705,25 @@
           <w:szCs w:val="24"/>
         </w:rPr>
       </w:pPr>
-      <w:r>
-        <w:rPr>
-          <w:rFonts w:asciiTheme="minorHAnsi" w:hAnsiTheme="minorHAnsi" w:cstheme="minorHAnsi"/>
-          <w:color w:val="FF0000"/>
-          <w:sz w:val="24"/>
-          <w:szCs w:val="24"/>
-        </w:rPr>
-        <w:t xml:space="preserve">liée à l’une des compétences : </w:t>
+      <w:proofErr w:type="gramStart"/>
+      <w:r>
+        <w:rPr>
+          <w:rFonts w:asciiTheme="minorHAnsi" w:hAnsiTheme="minorHAnsi" w:cstheme="minorHAnsi"/>
+          <w:color w:val="FF0000"/>
+          <w:sz w:val="24"/>
+          <w:szCs w:val="24"/>
+        </w:rPr>
+        <w:t>liée</w:t>
+      </w:r>
+      <w:proofErr w:type="gramEnd"/>
+      <w:r>
+        <w:rPr>
+          <w:rFonts w:asciiTheme="minorHAnsi" w:hAnsiTheme="minorHAnsi" w:cstheme="minorHAnsi"/>
+          <w:color w:val="FF0000"/>
+          <w:sz w:val="24"/>
+          <w:szCs w:val="24"/>
+        </w:rPr>
+        <w:t xml:space="preserve"> à l’une des compétences : </w:t>
       </w:r>
     </w:p>
     <w:p>
@@ -1861,14 +3742,25 @@
           <w:szCs w:val="24"/>
         </w:rPr>
       </w:pPr>
-      <w:r>
-        <w:rPr>
-          <w:rFonts w:asciiTheme="minorHAnsi" w:hAnsiTheme="minorHAnsi" w:cstheme="minorHAnsi"/>
-          <w:color w:val="FF0000"/>
-          <w:sz w:val="24"/>
-          <w:szCs w:val="24"/>
-        </w:rPr>
-        <w:t xml:space="preserve">développer une interface utilisateur web dynamique </w:t>
+      <w:proofErr w:type="gramStart"/>
+      <w:r>
+        <w:rPr>
+          <w:rFonts w:asciiTheme="minorHAnsi" w:hAnsiTheme="minorHAnsi" w:cstheme="minorHAnsi"/>
+          <w:color w:val="FF0000"/>
+          <w:sz w:val="24"/>
+          <w:szCs w:val="24"/>
+        </w:rPr>
+        <w:t>développer</w:t>
+      </w:r>
+      <w:proofErr w:type="gramEnd"/>
+      <w:r>
+        <w:rPr>
+          <w:rFonts w:asciiTheme="minorHAnsi" w:hAnsiTheme="minorHAnsi" w:cstheme="minorHAnsi"/>
+          <w:color w:val="FF0000"/>
+          <w:sz w:val="24"/>
+          <w:szCs w:val="24"/>
+        </w:rPr>
+        <w:t xml:space="preserve"> une interface utilisateur web dynamique </w:t>
       </w:r>
     </w:p>
     <w:p>
@@ -1883,6 +3775,7 @@
           <w:szCs w:val="24"/>
         </w:rPr>
       </w:pPr>
+      <w:proofErr w:type="gramStart"/>
       <w:r>
         <w:rPr>
           <w:rFonts w:asciiTheme="minorHAnsi" w:hAnsiTheme="minorHAnsi" w:cstheme="minorHAnsi"/>
@@ -1894,6 +3787,7 @@
         </w:rPr>
         <w:t>OU</w:t>
       </w:r>
+      <w:proofErr w:type="gramEnd"/>
       <w:r>
         <w:rPr>
           <w:rFonts w:asciiTheme="minorHAnsi" w:hAnsiTheme="minorHAnsi" w:cstheme="minorHAnsi"/>
@@ -1920,14 +3814,25 @@
           <w:szCs w:val="24"/>
         </w:rPr>
       </w:pPr>
-      <w:r>
-        <w:rPr>
-          <w:rFonts w:asciiTheme="minorHAnsi" w:hAnsiTheme="minorHAnsi" w:cstheme="minorHAnsi"/>
-          <w:color w:val="FF0000"/>
-          <w:sz w:val="24"/>
-          <w:szCs w:val="24"/>
-        </w:rPr>
-        <w:t>réaliser une interface utilisateur avec une solution de gestion de contenu ou e-commerce</w:t>
+      <w:proofErr w:type="gramStart"/>
+      <w:r>
+        <w:rPr>
+          <w:rFonts w:asciiTheme="minorHAnsi" w:hAnsiTheme="minorHAnsi" w:cstheme="minorHAnsi"/>
+          <w:color w:val="FF0000"/>
+          <w:sz w:val="24"/>
+          <w:szCs w:val="24"/>
+        </w:rPr>
+        <w:t>réaliser</w:t>
+      </w:r>
+      <w:proofErr w:type="gramEnd"/>
+      <w:r>
+        <w:rPr>
+          <w:rFonts w:asciiTheme="minorHAnsi" w:hAnsiTheme="minorHAnsi" w:cstheme="minorHAnsi"/>
+          <w:color w:val="FF0000"/>
+          <w:sz w:val="24"/>
+          <w:szCs w:val="24"/>
+        </w:rPr>
+        <w:t xml:space="preserve"> une interface utilisateur avec une solution de gestion de contenu ou e-commerce</w:t>
       </w:r>
     </w:p>
     <w:p>
@@ -1981,15 +3886,25 @@
           <w:szCs w:val="24"/>
         </w:rPr>
       </w:pPr>
-      <w:r>
-        <w:rPr>
-          <w:rFonts w:asciiTheme="minorHAnsi" w:hAnsiTheme="minorHAnsi" w:cstheme="minorHAnsi"/>
-          <w:color w:val="FF0000"/>
-          <w:sz w:val="24"/>
-          <w:szCs w:val="24"/>
-        </w:rPr>
-        <w:lastRenderedPageBreak/>
-        <w:t xml:space="preserve">problème technique ou nouvelle fonctionnalité dans le cadre du projet, </w:t>
+      <w:proofErr w:type="gramStart"/>
+      <w:r>
+        <w:rPr>
+          <w:rFonts w:asciiTheme="minorHAnsi" w:hAnsiTheme="minorHAnsi" w:cstheme="minorHAnsi"/>
+          <w:color w:val="FF0000"/>
+          <w:sz w:val="24"/>
+          <w:szCs w:val="24"/>
+        </w:rPr>
+        <w:t>problème</w:t>
+      </w:r>
+      <w:proofErr w:type="gramEnd"/>
+      <w:r>
+        <w:rPr>
+          <w:rFonts w:asciiTheme="minorHAnsi" w:hAnsiTheme="minorHAnsi" w:cstheme="minorHAnsi"/>
+          <w:color w:val="FF0000"/>
+          <w:sz w:val="24"/>
+          <w:szCs w:val="24"/>
+        </w:rPr>
+        <w:t xml:space="preserve"> technique ou nouvelle fonctionnalité dans le cadre du projet, </w:t>
       </w:r>
     </w:p>
     <w:p>
@@ -2008,14 +3923,25 @@
           <w:szCs w:val="24"/>
         </w:rPr>
       </w:pPr>
-      <w:r>
-        <w:rPr>
-          <w:rFonts w:asciiTheme="minorHAnsi" w:hAnsiTheme="minorHAnsi" w:cstheme="minorHAnsi"/>
-          <w:color w:val="FF0000"/>
-          <w:sz w:val="24"/>
-          <w:szCs w:val="24"/>
-        </w:rPr>
-        <w:t xml:space="preserve">liée à l’une des compétences du titre professionnel, </w:t>
+      <w:proofErr w:type="gramStart"/>
+      <w:r>
+        <w:rPr>
+          <w:rFonts w:asciiTheme="minorHAnsi" w:hAnsiTheme="minorHAnsi" w:cstheme="minorHAnsi"/>
+          <w:color w:val="FF0000"/>
+          <w:sz w:val="24"/>
+          <w:szCs w:val="24"/>
+        </w:rPr>
+        <w:t>liée</w:t>
+      </w:r>
+      <w:proofErr w:type="gramEnd"/>
+      <w:r>
+        <w:rPr>
+          <w:rFonts w:asciiTheme="minorHAnsi" w:hAnsiTheme="minorHAnsi" w:cstheme="minorHAnsi"/>
+          <w:color w:val="FF0000"/>
+          <w:sz w:val="24"/>
+          <w:szCs w:val="24"/>
+        </w:rPr>
+        <w:t xml:space="preserve"> à l’une des compétences du titre professionnel, </w:t>
       </w:r>
     </w:p>
     <w:p>
@@ -2034,14 +3960,25 @@
           <w:szCs w:val="24"/>
         </w:rPr>
       </w:pPr>
-      <w:r>
-        <w:rPr>
-          <w:rFonts w:asciiTheme="minorHAnsi" w:hAnsiTheme="minorHAnsi" w:cstheme="minorHAnsi"/>
-          <w:color w:val="FF0000"/>
-          <w:sz w:val="24"/>
-          <w:szCs w:val="24"/>
-        </w:rPr>
-        <w:t xml:space="preserve">description du besoin d’information, </w:t>
+      <w:proofErr w:type="gramStart"/>
+      <w:r>
+        <w:rPr>
+          <w:rFonts w:asciiTheme="minorHAnsi" w:hAnsiTheme="minorHAnsi" w:cstheme="minorHAnsi"/>
+          <w:color w:val="FF0000"/>
+          <w:sz w:val="24"/>
+          <w:szCs w:val="24"/>
+        </w:rPr>
+        <w:t>description</w:t>
+      </w:r>
+      <w:proofErr w:type="gramEnd"/>
+      <w:r>
+        <w:rPr>
+          <w:rFonts w:asciiTheme="minorHAnsi" w:hAnsiTheme="minorHAnsi" w:cstheme="minorHAnsi"/>
+          <w:color w:val="FF0000"/>
+          <w:sz w:val="24"/>
+          <w:szCs w:val="24"/>
+        </w:rPr>
+        <w:t xml:space="preserve"> du besoin d’information, </w:t>
       </w:r>
     </w:p>
     <w:p>
@@ -2060,14 +3997,25 @@
           <w:szCs w:val="24"/>
         </w:rPr>
       </w:pPr>
-      <w:r>
-        <w:rPr>
-          <w:rFonts w:asciiTheme="minorHAnsi" w:hAnsiTheme="minorHAnsi" w:cstheme="minorHAnsi"/>
-          <w:color w:val="FF0000"/>
-          <w:sz w:val="24"/>
-          <w:szCs w:val="24"/>
-        </w:rPr>
-        <w:t xml:space="preserve">procédure de recherche : mots-clefs/sites retournées, critères de sélection du (ou des) site(s), </w:t>
+      <w:proofErr w:type="gramStart"/>
+      <w:r>
+        <w:rPr>
+          <w:rFonts w:asciiTheme="minorHAnsi" w:hAnsiTheme="minorHAnsi" w:cstheme="minorHAnsi"/>
+          <w:color w:val="FF0000"/>
+          <w:sz w:val="24"/>
+          <w:szCs w:val="24"/>
+        </w:rPr>
+        <w:t>procédure</w:t>
+      </w:r>
+      <w:proofErr w:type="gramEnd"/>
+      <w:r>
+        <w:rPr>
+          <w:rFonts w:asciiTheme="minorHAnsi" w:hAnsiTheme="minorHAnsi" w:cstheme="minorHAnsi"/>
+          <w:color w:val="FF0000"/>
+          <w:sz w:val="24"/>
+          <w:szCs w:val="24"/>
+        </w:rPr>
+        <w:t xml:space="preserve"> de recherche : mots-clefs/sites retournées, critères de sélection du (ou des) site(s), </w:t>
       </w:r>
     </w:p>
     <w:p>
@@ -2086,14 +4034,25 @@
           <w:szCs w:val="24"/>
         </w:rPr>
       </w:pPr>
-      <w:r>
-        <w:rPr>
-          <w:rFonts w:asciiTheme="minorHAnsi" w:hAnsiTheme="minorHAnsi" w:cstheme="minorHAnsi"/>
-          <w:color w:val="FF0000"/>
-          <w:sz w:val="24"/>
-          <w:szCs w:val="24"/>
-        </w:rPr>
-        <w:t xml:space="preserve">indique la solution trouvée et sa mise en </w:t>
+      <w:proofErr w:type="gramStart"/>
+      <w:r>
+        <w:rPr>
+          <w:rFonts w:asciiTheme="minorHAnsi" w:hAnsiTheme="minorHAnsi" w:cstheme="minorHAnsi"/>
+          <w:color w:val="FF0000"/>
+          <w:sz w:val="24"/>
+          <w:szCs w:val="24"/>
+        </w:rPr>
+        <w:t>indique</w:t>
+      </w:r>
+      <w:proofErr w:type="gramEnd"/>
+      <w:r>
+        <w:rPr>
+          <w:rFonts w:asciiTheme="minorHAnsi" w:hAnsiTheme="minorHAnsi" w:cstheme="minorHAnsi"/>
+          <w:color w:val="FF0000"/>
+          <w:sz w:val="24"/>
+          <w:szCs w:val="24"/>
+        </w:rPr>
+        <w:t xml:space="preserve"> la solution trouvée et sa mise en </w:t>
       </w:r>
       <w:r>
         <w:rPr>
@@ -2190,7 +4149,7 @@
       </w:r>
     </w:p>
     <w:sectPr>
-      <w:footerReference w:type="default" r:id="rId9"/>
+      <w:footerReference w:type="default" r:id="rId12"/>
       <w:pgSz w:w="11906" w:h="16838"/>
       <w:pgMar w:top="1417" w:right="1417" w:bottom="1417" w:left="1417" w:header="708" w:footer="708" w:gutter="0"/>
       <w:cols w:space="708"/>
@@ -2980,7 +4939,7 @@
     <w:lsdException w:name="Table Web 2" w:semiHidden="1" w:unhideWhenUsed="1"/>
     <w:lsdException w:name="Table Web 3" w:semiHidden="1" w:unhideWhenUsed="1"/>
     <w:lsdException w:name="Balloon Text" w:semiHidden="1" w:unhideWhenUsed="1"/>
-    <w:lsdException w:name="Table Grid" w:semiHidden="1" w:uiPriority="39" w:unhideWhenUsed="1"/>
+    <w:lsdException w:name="Table Grid" w:uiPriority="39"/>
     <w:lsdException w:name="Table Theme" w:semiHidden="1" w:unhideWhenUsed="1"/>
     <w:lsdException w:name="Placeholder Text" w:semiHidden="1"/>
     <w:lsdException w:name="No Spacing" w:uiPriority="1" w:qFormat="1"/>
@@ -3208,6 +5167,28 @@
     <w:qFormat/>
     <w:rsid w:val="006E75A9"/>
   </w:style>
+  <w:style w:type="paragraph" w:styleId="Titre2">
+    <w:name w:val="heading 2"/>
+    <w:basedOn w:val="Normal"/>
+    <w:next w:val="Normal"/>
+    <w:link w:val="Titre2Car"/>
+    <w:uiPriority w:val="9"/>
+    <w:unhideWhenUsed/>
+    <w:qFormat/>
+    <w:rsid w:val="008241AA"/>
+    <w:pPr>
+      <w:keepNext/>
+      <w:keepLines/>
+      <w:spacing w:before="40"/>
+      <w:outlineLvl w:val="1"/>
+    </w:pPr>
+    <w:rPr>
+      <w:rFonts w:asciiTheme="majorHAnsi" w:eastAsiaTheme="majorEastAsia" w:hAnsiTheme="majorHAnsi" w:cstheme="majorBidi"/>
+      <w:color w:val="2F5496" w:themeColor="accent1" w:themeShade="BF"/>
+      <w:sz w:val="26"/>
+      <w:szCs w:val="26"/>
+    </w:rPr>
+  </w:style>
   <w:style w:type="paragraph" w:styleId="Titre3">
     <w:name w:val="heading 3"/>
     <w:basedOn w:val="Normal"/>
@@ -3231,6 +5212,7 @@
   <w:style w:type="character" w:default="1" w:styleId="Policepardfaut">
     <w:name w:val="Default Paragraph Font"/>
     <w:uiPriority w:val="1"/>
+    <w:semiHidden/>
     <w:unhideWhenUsed/>
   </w:style>
   <w:style w:type="table" w:default="1" w:styleId="TableauNormal">
@@ -3368,6 +5350,61 @@
       <w:sz w:val="27"/>
       <w:szCs w:val="27"/>
       <w:lang w:eastAsia="fr-FR"/>
+    </w:rPr>
+  </w:style>
+  <w:style w:type="table" w:styleId="Grilledutableau">
+    <w:name w:val="Table Grid"/>
+    <w:basedOn w:val="TableauNormal"/>
+    <w:uiPriority w:val="39"/>
+    <w:rsid w:val="002A7C96"/>
+    <w:pPr>
+      <w:spacing w:line="240" w:lineRule="auto"/>
+    </w:pPr>
+    <w:tblPr>
+      <w:tblBorders>
+        <w:top w:val="single" w:sz="4" w:space="0" w:color="auto"/>
+        <w:left w:val="single" w:sz="4" w:space="0" w:color="auto"/>
+        <w:bottom w:val="single" w:sz="4" w:space="0" w:color="auto"/>
+        <w:right w:val="single" w:sz="4" w:space="0" w:color="auto"/>
+        <w:insideH w:val="single" w:sz="4" w:space="0" w:color="auto"/>
+        <w:insideV w:val="single" w:sz="4" w:space="0" w:color="auto"/>
+      </w:tblBorders>
+    </w:tblPr>
+  </w:style>
+  <w:style w:type="character" w:customStyle="1" w:styleId="Titre2Car">
+    <w:name w:val="Titre 2 Car"/>
+    <w:basedOn w:val="Policepardfaut"/>
+    <w:link w:val="Titre2"/>
+    <w:uiPriority w:val="9"/>
+    <w:rsid w:val="008241AA"/>
+    <w:rPr>
+      <w:rFonts w:asciiTheme="majorHAnsi" w:eastAsiaTheme="majorEastAsia" w:hAnsiTheme="majorHAnsi" w:cstheme="majorBidi"/>
+      <w:color w:val="2F5496" w:themeColor="accent1" w:themeShade="BF"/>
+      <w:sz w:val="26"/>
+      <w:szCs w:val="26"/>
+    </w:rPr>
+  </w:style>
+  <w:style w:type="character" w:styleId="Lienhypertexte">
+    <w:name w:val="Hyperlink"/>
+    <w:basedOn w:val="Policepardfaut"/>
+    <w:uiPriority w:val="99"/>
+    <w:unhideWhenUsed/>
+    <w:rsid w:val="00EA2E6F"/>
+    <w:rPr>
+      <w:color w:val="0563C1" w:themeColor="hyperlink"/>
+      <w:u w:val="single"/>
+    </w:rPr>
+  </w:style>
+  <w:style w:type="character" w:styleId="Mentionnonrsolue">
+    <w:name w:val="Unresolved Mention"/>
+    <w:basedOn w:val="Policepardfaut"/>
+    <w:uiPriority w:val="99"/>
+    <w:semiHidden/>
+    <w:unhideWhenUsed/>
+    <w:rsid w:val="00EA2E6F"/>
+    <w:rPr>
+      <w:color w:val="605E5C"/>
+      <w:shd w:val="clear" w:color="auto" w:fill="E1DFDD"/>
     </w:rPr>
   </w:style>
 </w:styles>

</xml_diff>

<commit_message>
Add parts of specificités technique
</commit_message>
<xml_diff>
--- a/ressources/dossier-projet/Projet-certification-Lionel-Ensfelder.docx
+++ b/ressources/dossier-projet/Projet-certification-Lionel-Ensfelder.docx
@@ -399,7 +399,6 @@
           <w:szCs w:val="24"/>
         </w:rPr>
       </w:pPr>
-      <w:proofErr w:type="spellStart"/>
       <w:r>
         <w:rPr>
           <w:rFonts w:asciiTheme="minorHAnsi" w:hAnsiTheme="minorHAnsi" w:cstheme="minorHAnsi"/>
@@ -407,9 +406,351 @@
           <w:szCs w:val="24"/>
           <w:highlight w:val="green"/>
         </w:rPr>
-        <w:t>Movies</w:t>
-      </w:r>
-      <w:proofErr w:type="spellEnd"/>
+        <w:t>Movies Manager</w:t>
+      </w:r>
+      <w:r>
+        <w:rPr>
+          <w:rFonts w:asciiTheme="minorHAnsi" w:hAnsiTheme="minorHAnsi" w:cstheme="minorHAnsi"/>
+          <w:sz w:val="24"/>
+          <w:szCs w:val="24"/>
+        </w:rPr>
+        <w:t xml:space="preserve"> est une interface web de gestion de films qui se base sur les données rentrées par l’utilisateur. </w:t>
+      </w:r>
+      <w:r>
+        <w:rPr>
+          <w:rFonts w:asciiTheme="minorHAnsi" w:hAnsiTheme="minorHAnsi" w:cstheme="minorHAnsi"/>
+          <w:sz w:val="24"/>
+          <w:szCs w:val="24"/>
+        </w:rPr>
+        <w:t xml:space="preserve">Cette application </w:t>
+      </w:r>
+      <w:r>
+        <w:rPr>
+          <w:rFonts w:asciiTheme="minorHAnsi" w:hAnsiTheme="minorHAnsi" w:cstheme="minorHAnsi"/>
+          <w:sz w:val="24"/>
+          <w:szCs w:val="24"/>
+        </w:rPr>
+        <w:t>est destiné</w:t>
+      </w:r>
+      <w:r>
+        <w:rPr>
+          <w:rFonts w:asciiTheme="minorHAnsi" w:hAnsiTheme="minorHAnsi" w:cstheme="minorHAnsi"/>
+          <w:sz w:val="24"/>
+          <w:szCs w:val="24"/>
+        </w:rPr>
+        <w:t>e</w:t>
+      </w:r>
+      <w:r>
+        <w:rPr>
+          <w:rFonts w:asciiTheme="minorHAnsi" w:hAnsiTheme="minorHAnsi" w:cstheme="minorHAnsi"/>
+          <w:sz w:val="24"/>
+          <w:szCs w:val="24"/>
+        </w:rPr>
+        <w:t xml:space="preserve"> dans un premier temps à rentrer les données d'un film manuellement via un formulaire puis les stocker en base de données. La restitution de tous les films </w:t>
+      </w:r>
+      <w:r>
+        <w:rPr>
+          <w:rFonts w:asciiTheme="minorHAnsi" w:hAnsiTheme="minorHAnsi" w:cstheme="minorHAnsi"/>
+          <w:sz w:val="24"/>
+          <w:szCs w:val="24"/>
+        </w:rPr>
+        <w:t xml:space="preserve">présents en base de données et des informations associées </w:t>
+      </w:r>
+      <w:r>
+        <w:rPr>
+          <w:rFonts w:asciiTheme="minorHAnsi" w:hAnsiTheme="minorHAnsi" w:cstheme="minorHAnsi"/>
+          <w:sz w:val="24"/>
+          <w:szCs w:val="24"/>
+        </w:rPr>
+        <w:t>se fait via la page d'accueil.</w:t>
+      </w:r>
+      <w:r>
+        <w:rPr>
+          <w:rFonts w:asciiTheme="minorHAnsi" w:hAnsiTheme="minorHAnsi" w:cstheme="minorHAnsi"/>
+          <w:sz w:val="24"/>
+          <w:szCs w:val="24"/>
+        </w:rPr>
+        <w:t xml:space="preserve"> Tous les utilisateurs ont la possibilité de modifier les informations de tous les films présents en base de données. Ils pourront ainsi entrer et mettre à jour pour chaque film : le titre, l’année, le tag associé, le(s) acteur(s)</w:t>
+      </w:r>
+      <w:r>
+        <w:rPr>
+          <w:rFonts w:asciiTheme="minorHAnsi" w:hAnsiTheme="minorHAnsi" w:cstheme="minorHAnsi"/>
+          <w:sz w:val="24"/>
+          <w:szCs w:val="24"/>
+        </w:rPr>
+        <w:t xml:space="preserve">, </w:t>
+      </w:r>
+      <w:r>
+        <w:rPr>
+          <w:rFonts w:asciiTheme="minorHAnsi" w:hAnsiTheme="minorHAnsi" w:cstheme="minorHAnsi"/>
+          <w:sz w:val="24"/>
+          <w:szCs w:val="24"/>
+        </w:rPr>
+        <w:t>le réalisateur et enfin la jaquette.</w:t>
+      </w:r>
+    </w:p>
+    <w:p>
+      <w:pPr>
+        <w:spacing w:line="360" w:lineRule="auto"/>
+        <w:jc w:val="both"/>
+        <w:rPr>
+          <w:rFonts w:asciiTheme="minorHAnsi" w:hAnsiTheme="minorHAnsi" w:cstheme="minorHAnsi"/>
+          <w:sz w:val="24"/>
+          <w:szCs w:val="24"/>
+        </w:rPr>
+      </w:pPr>
+    </w:p>
+    <w:p>
+      <w:pPr>
+        <w:spacing w:line="360" w:lineRule="auto"/>
+        <w:jc w:val="both"/>
+        <w:rPr>
+          <w:rFonts w:asciiTheme="minorHAnsi" w:hAnsiTheme="minorHAnsi" w:cstheme="minorHAnsi"/>
+          <w:sz w:val="24"/>
+          <w:szCs w:val="24"/>
+        </w:rPr>
+      </w:pPr>
+      <w:r>
+        <w:rPr>
+          <w:rFonts w:asciiTheme="minorHAnsi" w:hAnsiTheme="minorHAnsi" w:cstheme="minorHAnsi"/>
+          <w:sz w:val="24"/>
+          <w:szCs w:val="24"/>
+        </w:rPr>
+        <w:t xml:space="preserve">Pour ce projet j’ai choisi d’utiliser </w:t>
+      </w:r>
+      <w:r>
+        <w:rPr>
+          <w:rFonts w:asciiTheme="minorHAnsi" w:hAnsiTheme="minorHAnsi" w:cstheme="minorHAnsi"/>
+          <w:sz w:val="24"/>
+          <w:szCs w:val="24"/>
+        </w:rPr>
+        <w:t>HTML, CSS, Bootstrap, Twig</w:t>
+      </w:r>
+      <w:r>
+        <w:rPr>
+          <w:rFonts w:asciiTheme="minorHAnsi" w:hAnsiTheme="minorHAnsi" w:cstheme="minorHAnsi"/>
+          <w:sz w:val="24"/>
+          <w:szCs w:val="24"/>
+        </w:rPr>
+        <w:t xml:space="preserve"> et</w:t>
+      </w:r>
+      <w:r>
+        <w:rPr>
+          <w:rFonts w:asciiTheme="minorHAnsi" w:hAnsiTheme="minorHAnsi" w:cstheme="minorHAnsi"/>
+          <w:sz w:val="24"/>
+          <w:szCs w:val="24"/>
+        </w:rPr>
+        <w:t xml:space="preserve"> </w:t>
+      </w:r>
+      <w:r>
+        <w:rPr>
+          <w:rFonts w:asciiTheme="minorHAnsi" w:hAnsiTheme="minorHAnsi" w:cstheme="minorHAnsi"/>
+          <w:sz w:val="24"/>
+          <w:szCs w:val="24"/>
+        </w:rPr>
+        <w:t>JavaScript</w:t>
+      </w:r>
+      <w:r>
+        <w:rPr>
+          <w:rFonts w:asciiTheme="minorHAnsi" w:hAnsiTheme="minorHAnsi" w:cstheme="minorHAnsi"/>
+          <w:sz w:val="24"/>
+          <w:szCs w:val="24"/>
+        </w:rPr>
+        <w:t xml:space="preserve"> pour la partie front-end. </w:t>
+      </w:r>
+      <w:r>
+        <w:rPr>
+          <w:rFonts w:asciiTheme="minorHAnsi" w:hAnsiTheme="minorHAnsi" w:cstheme="minorHAnsi"/>
+          <w:sz w:val="24"/>
+          <w:szCs w:val="24"/>
+        </w:rPr>
+        <w:t xml:space="preserve">La partie back-end </w:t>
+      </w:r>
+      <w:r>
+        <w:rPr>
+          <w:rFonts w:asciiTheme="minorHAnsi" w:hAnsiTheme="minorHAnsi" w:cstheme="minorHAnsi"/>
+          <w:sz w:val="24"/>
+          <w:szCs w:val="24"/>
+        </w:rPr>
+        <w:t xml:space="preserve">elle, </w:t>
+      </w:r>
+      <w:r>
+        <w:rPr>
+          <w:rFonts w:asciiTheme="minorHAnsi" w:hAnsiTheme="minorHAnsi" w:cstheme="minorHAnsi"/>
+          <w:sz w:val="24"/>
+          <w:szCs w:val="24"/>
+        </w:rPr>
+        <w:t xml:space="preserve">est construite autour du stack Apache, PHP, MySQL (uWamp sur clé </w:t>
+      </w:r>
+      <w:r>
+        <w:rPr>
+          <w:rFonts w:asciiTheme="minorHAnsi" w:hAnsiTheme="minorHAnsi" w:cstheme="minorHAnsi"/>
+          <w:sz w:val="24"/>
+          <w:szCs w:val="24"/>
+        </w:rPr>
+        <w:t>USB</w:t>
+      </w:r>
+      <w:r>
+        <w:rPr>
+          <w:rFonts w:asciiTheme="minorHAnsi" w:hAnsiTheme="minorHAnsi" w:cstheme="minorHAnsi"/>
+          <w:sz w:val="24"/>
+          <w:szCs w:val="24"/>
+        </w:rPr>
+        <w:t>)</w:t>
+      </w:r>
+      <w:r>
+        <w:rPr>
+          <w:rFonts w:asciiTheme="minorHAnsi" w:hAnsiTheme="minorHAnsi" w:cstheme="minorHAnsi"/>
+          <w:sz w:val="24"/>
+          <w:szCs w:val="24"/>
+        </w:rPr>
+        <w:t xml:space="preserve"> et comporte aussi du JavaScript</w:t>
+      </w:r>
+      <w:r>
+        <w:rPr>
+          <w:rFonts w:asciiTheme="minorHAnsi" w:hAnsiTheme="minorHAnsi" w:cstheme="minorHAnsi"/>
+          <w:sz w:val="24"/>
+          <w:szCs w:val="24"/>
+        </w:rPr>
+        <w:t>.</w:t>
+      </w:r>
+    </w:p>
+    <w:p>
+      <w:pPr>
+        <w:spacing w:line="360" w:lineRule="auto"/>
+        <w:jc w:val="both"/>
+        <w:rPr>
+          <w:rFonts w:asciiTheme="minorHAnsi" w:hAnsiTheme="minorHAnsi" w:cstheme="minorHAnsi"/>
+          <w:sz w:val="24"/>
+          <w:szCs w:val="24"/>
+        </w:rPr>
+      </w:pPr>
+    </w:p>
+    <w:p>
+      <w:pPr>
+        <w:spacing w:line="360" w:lineRule="auto"/>
+        <w:jc w:val="both"/>
+        <w:rPr>
+          <w:rFonts w:asciiTheme="minorHAnsi" w:hAnsiTheme="minorHAnsi" w:cstheme="minorHAnsi"/>
+          <w:sz w:val="24"/>
+          <w:szCs w:val="24"/>
+        </w:rPr>
+      </w:pPr>
+      <w:r>
+        <w:rPr>
+          <w:rFonts w:asciiTheme="minorHAnsi" w:hAnsiTheme="minorHAnsi" w:cstheme="minorHAnsi"/>
+          <w:sz w:val="24"/>
+          <w:szCs w:val="24"/>
+        </w:rPr>
+        <w:t xml:space="preserve">J’ai choisis de ne pas utiliser de Framework Back-end pour m’exercer au PHP et travailler la Programmation orientée objet (POO). En effet, la POO est utilisée par de nombreux </w:t>
+      </w:r>
+      <w:r>
+        <w:rPr>
+          <w:rFonts w:asciiTheme="minorHAnsi" w:hAnsiTheme="minorHAnsi" w:cstheme="minorHAnsi"/>
+          <w:sz w:val="24"/>
+          <w:szCs w:val="24"/>
+        </w:rPr>
+        <w:t>Framework</w:t>
+      </w:r>
+      <w:r>
+        <w:rPr>
+          <w:rFonts w:asciiTheme="minorHAnsi" w:hAnsiTheme="minorHAnsi" w:cstheme="minorHAnsi"/>
+          <w:sz w:val="24"/>
+          <w:szCs w:val="24"/>
+        </w:rPr>
+        <w:t xml:space="preserve"> et est une façon de programmer abstraite bien que très populaire. </w:t>
+      </w:r>
+      <w:r>
+        <w:rPr>
+          <w:rFonts w:asciiTheme="minorHAnsi" w:hAnsiTheme="minorHAnsi" w:cstheme="minorHAnsi"/>
+          <w:sz w:val="24"/>
+          <w:szCs w:val="24"/>
+        </w:rPr>
+        <w:t>Ce projet me permettra à terme</w:t>
+      </w:r>
+      <w:r>
+        <w:rPr>
+          <w:rFonts w:asciiTheme="minorHAnsi" w:hAnsiTheme="minorHAnsi" w:cstheme="minorHAnsi"/>
+          <w:sz w:val="24"/>
+          <w:szCs w:val="24"/>
+        </w:rPr>
+        <w:t xml:space="preserve"> de comprendre plus facilement les choix d'imp</w:t>
+      </w:r>
+      <w:r>
+        <w:rPr>
+          <w:rFonts w:asciiTheme="minorHAnsi" w:hAnsiTheme="minorHAnsi" w:cstheme="minorHAnsi"/>
+          <w:sz w:val="24"/>
+          <w:szCs w:val="24"/>
+        </w:rPr>
+        <w:t>lémentation lors de l'abord d’un nouveau</w:t>
+      </w:r>
+      <w:r>
+        <w:rPr>
+          <w:rFonts w:asciiTheme="minorHAnsi" w:hAnsiTheme="minorHAnsi" w:cstheme="minorHAnsi"/>
+          <w:sz w:val="24"/>
+          <w:szCs w:val="24"/>
+        </w:rPr>
+        <w:t xml:space="preserve"> Framework</w:t>
+      </w:r>
+      <w:r>
+        <w:rPr>
+          <w:rFonts w:asciiTheme="minorHAnsi" w:hAnsiTheme="minorHAnsi" w:cstheme="minorHAnsi"/>
+          <w:sz w:val="24"/>
+          <w:szCs w:val="24"/>
+        </w:rPr>
+        <w:t xml:space="preserve"> et d’ajouter un niveau d’abstraction à mon style de programmation</w:t>
+      </w:r>
+      <w:r>
+        <w:rPr>
+          <w:rFonts w:asciiTheme="minorHAnsi" w:hAnsiTheme="minorHAnsi" w:cstheme="minorHAnsi"/>
+          <w:sz w:val="24"/>
+          <w:szCs w:val="24"/>
+        </w:rPr>
+        <w:t>.</w:t>
+      </w:r>
+    </w:p>
+    <w:p>
+      <w:pPr>
+        <w:spacing w:line="360" w:lineRule="auto"/>
+        <w:jc w:val="both"/>
+        <w:rPr>
+          <w:rFonts w:asciiTheme="minorHAnsi" w:hAnsiTheme="minorHAnsi" w:cstheme="minorHAnsi"/>
+          <w:sz w:val="24"/>
+          <w:szCs w:val="24"/>
+        </w:rPr>
+      </w:pPr>
+    </w:p>
+    <w:p>
+      <w:pPr>
+        <w:spacing w:line="360" w:lineRule="auto"/>
+        <w:jc w:val="both"/>
+        <w:rPr>
+          <w:rFonts w:asciiTheme="minorHAnsi" w:hAnsiTheme="minorHAnsi" w:cstheme="minorHAnsi"/>
+          <w:color w:val="FF0000"/>
+          <w:sz w:val="24"/>
+          <w:szCs w:val="24"/>
+        </w:rPr>
+      </w:pPr>
+      <w:r>
+        <w:rPr>
+          <w:rFonts w:asciiTheme="minorHAnsi" w:hAnsiTheme="minorHAnsi" w:cstheme="minorHAnsi"/>
+          <w:color w:val="FF0000"/>
+          <w:sz w:val="24"/>
+          <w:szCs w:val="24"/>
+        </w:rPr>
+        <w:t>Cahier des charges, expression des besoins ou spécifications fonctionnelles du projet</w:t>
+      </w:r>
+    </w:p>
+    <w:p>
+      <w:pPr>
+        <w:spacing w:line="360" w:lineRule="auto"/>
+        <w:jc w:val="both"/>
+        <w:rPr>
+          <w:rFonts w:asciiTheme="minorHAnsi" w:hAnsiTheme="minorHAnsi" w:cstheme="minorHAnsi"/>
+          <w:sz w:val="24"/>
+          <w:szCs w:val="24"/>
+        </w:rPr>
+      </w:pPr>
       <w:r>
         <w:rPr>
           <w:rFonts w:asciiTheme="minorHAnsi" w:hAnsiTheme="minorHAnsi" w:cstheme="minorHAnsi"/>
@@ -417,31 +758,59 @@
           <w:szCs w:val="24"/>
           <w:highlight w:val="green"/>
         </w:rPr>
-        <w:t xml:space="preserve"> Manager</w:t>
-      </w:r>
-      <w:r>
-        <w:rPr>
-          <w:rFonts w:asciiTheme="minorHAnsi" w:hAnsiTheme="minorHAnsi" w:cstheme="minorHAnsi"/>
-          <w:sz w:val="24"/>
-          <w:szCs w:val="24"/>
-        </w:rPr>
-        <w:t xml:space="preserve"> est une interface web de gestion de films qui se base sur les données rentrées par l’utilisateur. </w:t>
-      </w:r>
-      <w:r>
-        <w:rPr>
-          <w:rFonts w:asciiTheme="minorHAnsi" w:hAnsiTheme="minorHAnsi" w:cstheme="minorHAnsi"/>
-          <w:sz w:val="24"/>
-          <w:szCs w:val="24"/>
-        </w:rPr>
-        <w:t xml:space="preserve">Cette application </w:t>
-      </w:r>
-      <w:r>
-        <w:rPr>
-          <w:rFonts w:asciiTheme="minorHAnsi" w:hAnsiTheme="minorHAnsi" w:cstheme="minorHAnsi"/>
-          <w:sz w:val="24"/>
-          <w:szCs w:val="24"/>
-        </w:rPr>
-        <w:t>est destiné</w:t>
+        <w:t>Contexte</w:t>
+      </w:r>
+      <w:r>
+        <w:rPr>
+          <w:rFonts w:asciiTheme="minorHAnsi" w:hAnsiTheme="minorHAnsi" w:cstheme="minorHAnsi"/>
+          <w:sz w:val="24"/>
+          <w:szCs w:val="24"/>
+          <w:highlight w:val="green"/>
+        </w:rPr>
+        <w:t xml:space="preserve"> et cible</w:t>
+      </w:r>
+    </w:p>
+    <w:p>
+      <w:pPr>
+        <w:spacing w:line="360" w:lineRule="auto"/>
+        <w:jc w:val="both"/>
+        <w:rPr>
+          <w:rFonts w:asciiTheme="minorHAnsi" w:hAnsiTheme="minorHAnsi" w:cstheme="minorHAnsi"/>
+          <w:sz w:val="24"/>
+          <w:szCs w:val="24"/>
+        </w:rPr>
+      </w:pPr>
+      <w:r>
+        <w:rPr>
+          <w:rFonts w:asciiTheme="minorHAnsi" w:hAnsiTheme="minorHAnsi" w:cstheme="minorHAnsi"/>
+          <w:sz w:val="24"/>
+          <w:szCs w:val="24"/>
+        </w:rPr>
+        <w:t>En tant que geek passionné de technologies et gros consommateur de films et de séries j’ai depuis longtemps envie d’avoir un serveur domestique sur lequel je ferai tourner des applications web accessibles par l’intermédiaire d’un dashboard.</w:t>
+      </w:r>
+      <w:r>
+        <w:rPr>
+          <w:rFonts w:asciiTheme="minorHAnsi" w:hAnsiTheme="minorHAnsi" w:cstheme="minorHAnsi"/>
+          <w:sz w:val="24"/>
+          <w:szCs w:val="24"/>
+        </w:rPr>
+        <w:t xml:space="preserve"> Ce tableau de bord serait matérialisé par une tablette accrocher au mur me permettant d’avoir facilement accès à  </w:t>
+      </w:r>
+      <w:r>
+        <w:rPr>
+          <w:rFonts w:asciiTheme="minorHAnsi" w:hAnsiTheme="minorHAnsi" w:cstheme="minorHAnsi"/>
+          <w:sz w:val="24"/>
+          <w:szCs w:val="24"/>
+        </w:rPr>
+        <w:t>diverses informations</w:t>
+      </w:r>
+      <w:r>
+        <w:rPr>
+          <w:rFonts w:asciiTheme="minorHAnsi" w:hAnsiTheme="minorHAnsi" w:cstheme="minorHAnsi"/>
+          <w:sz w:val="24"/>
+          <w:szCs w:val="24"/>
+        </w:rPr>
+        <w:t xml:space="preserve"> comme la météo, mon calendrier, mes mails, l’état du trafic routier, mes playlists Spotify, ou encore un</w:t>
       </w:r>
       <w:r>
         <w:rPr>
@@ -457,103 +826,46 @@
           <w:sz w:val="24"/>
           <w:szCs w:val="24"/>
         </w:rPr>
-        <w:t xml:space="preserve"> dans un premier temps à rentrer les données d'un film manuellement via un formulaire puis les stocker en base de données. La restitution de tous les films </w:t>
-      </w:r>
-      <w:r>
-        <w:rPr>
-          <w:rFonts w:asciiTheme="minorHAnsi" w:hAnsiTheme="minorHAnsi" w:cstheme="minorHAnsi"/>
-          <w:sz w:val="24"/>
-          <w:szCs w:val="24"/>
-        </w:rPr>
-        <w:t xml:space="preserve">présents en base de données et des informations associées </w:t>
-      </w:r>
-      <w:r>
-        <w:rPr>
-          <w:rFonts w:asciiTheme="minorHAnsi" w:hAnsiTheme="minorHAnsi" w:cstheme="minorHAnsi"/>
-          <w:sz w:val="24"/>
-          <w:szCs w:val="24"/>
-        </w:rPr>
-        <w:t>se fait via la page d'accueil.</w:t>
-      </w:r>
-      <w:r>
-        <w:rPr>
-          <w:rFonts w:asciiTheme="minorHAnsi" w:hAnsiTheme="minorHAnsi" w:cstheme="minorHAnsi"/>
-          <w:sz w:val="24"/>
-          <w:szCs w:val="24"/>
-        </w:rPr>
-        <w:t xml:space="preserve"> Tous les utilisateurs ont la possibilité de modifier les informations de tous les films présents en base de données. Ils pourront ainsi entrer et mettre à jour pour chaque film : le titre, l’année, le tag associé, le(s) acteur(s)</w:t>
-      </w:r>
-      <w:r>
-        <w:rPr>
-          <w:rFonts w:asciiTheme="minorHAnsi" w:hAnsiTheme="minorHAnsi" w:cstheme="minorHAnsi"/>
-          <w:sz w:val="24"/>
-          <w:szCs w:val="24"/>
-        </w:rPr>
-        <w:t xml:space="preserve">, </w:t>
-      </w:r>
-      <w:r>
-        <w:rPr>
-          <w:rFonts w:asciiTheme="minorHAnsi" w:hAnsiTheme="minorHAnsi" w:cstheme="minorHAnsi"/>
-          <w:sz w:val="24"/>
-          <w:szCs w:val="24"/>
-        </w:rPr>
-        <w:t>le réalisateur et enfin la jaquette.</w:t>
-      </w:r>
-    </w:p>
-    <w:p>
-      <w:pPr>
-        <w:spacing w:line="360" w:lineRule="auto"/>
-        <w:jc w:val="both"/>
-        <w:rPr>
-          <w:rFonts w:asciiTheme="minorHAnsi" w:hAnsiTheme="minorHAnsi" w:cstheme="minorHAnsi"/>
-          <w:sz w:val="24"/>
-          <w:szCs w:val="24"/>
-        </w:rPr>
-      </w:pPr>
-    </w:p>
-    <w:p>
-      <w:pPr>
-        <w:spacing w:line="360" w:lineRule="auto"/>
-        <w:jc w:val="both"/>
-        <w:rPr>
-          <w:rFonts w:asciiTheme="minorHAnsi" w:hAnsiTheme="minorHAnsi" w:cstheme="minorHAnsi"/>
-          <w:sz w:val="24"/>
-          <w:szCs w:val="24"/>
-        </w:rPr>
-      </w:pPr>
-      <w:r>
-        <w:rPr>
-          <w:rFonts w:asciiTheme="minorHAnsi" w:hAnsiTheme="minorHAnsi" w:cstheme="minorHAnsi"/>
-          <w:sz w:val="24"/>
-          <w:szCs w:val="24"/>
-        </w:rPr>
-        <w:t xml:space="preserve">Pour ce projet j’ai choisi d’utiliser </w:t>
-      </w:r>
-      <w:r>
-        <w:rPr>
-          <w:rFonts w:asciiTheme="minorHAnsi" w:hAnsiTheme="minorHAnsi" w:cstheme="minorHAnsi"/>
-          <w:sz w:val="24"/>
-          <w:szCs w:val="24"/>
-        </w:rPr>
-        <w:t xml:space="preserve">HTML, CSS, Bootstrap, </w:t>
-      </w:r>
-      <w:proofErr w:type="spellStart"/>
-      <w:r>
-        <w:rPr>
-          <w:rFonts w:asciiTheme="minorHAnsi" w:hAnsiTheme="minorHAnsi" w:cstheme="minorHAnsi"/>
-          <w:sz w:val="24"/>
-          <w:szCs w:val="24"/>
-        </w:rPr>
-        <w:t>Twig</w:t>
-      </w:r>
-      <w:proofErr w:type="spellEnd"/>
-      <w:r>
-        <w:rPr>
-          <w:rFonts w:asciiTheme="minorHAnsi" w:hAnsiTheme="minorHAnsi" w:cstheme="minorHAnsi"/>
-          <w:sz w:val="24"/>
-          <w:szCs w:val="24"/>
-        </w:rPr>
-        <w:t xml:space="preserve"> et</w:t>
+        <w:t xml:space="preserve"> liste de films à voir. Cette application est donc un exercice préparatoire à la réalisation de se projet personnel</w:t>
+      </w:r>
+      <w:r>
+        <w:rPr>
+          <w:rFonts w:asciiTheme="minorHAnsi" w:hAnsiTheme="minorHAnsi" w:cstheme="minorHAnsi"/>
+          <w:sz w:val="24"/>
+          <w:szCs w:val="24"/>
+        </w:rPr>
+        <w:t xml:space="preserve"> tout en s’intégrant aux besoins de la certification.</w:t>
+      </w:r>
+    </w:p>
+    <w:p>
+      <w:pPr>
+        <w:spacing w:line="360" w:lineRule="auto"/>
+        <w:jc w:val="both"/>
+        <w:rPr>
+          <w:rFonts w:asciiTheme="minorHAnsi" w:hAnsiTheme="minorHAnsi" w:cstheme="minorHAnsi"/>
+          <w:sz w:val="24"/>
+          <w:szCs w:val="24"/>
+        </w:rPr>
+      </w:pPr>
+    </w:p>
+    <w:p>
+      <w:pPr>
+        <w:spacing w:line="360" w:lineRule="auto"/>
+        <w:jc w:val="both"/>
+        <w:rPr>
+          <w:rFonts w:asciiTheme="minorHAnsi" w:hAnsiTheme="minorHAnsi" w:cstheme="minorHAnsi"/>
+          <w:sz w:val="24"/>
+          <w:szCs w:val="24"/>
+        </w:rPr>
+      </w:pPr>
+      <w:r>
+        <w:rPr>
+          <w:rFonts w:asciiTheme="minorHAnsi" w:hAnsiTheme="minorHAnsi" w:cstheme="minorHAnsi"/>
+          <w:sz w:val="24"/>
+          <w:szCs w:val="24"/>
+          <w:highlight w:val="green"/>
+        </w:rPr>
+        <w:t>Objectifs</w:t>
       </w:r>
       <w:r>
         <w:rPr>
@@ -568,82 +880,97 @@
           <w:rFonts w:asciiTheme="minorHAnsi" w:hAnsiTheme="minorHAnsi" w:cstheme="minorHAnsi"/>
           <w:sz w:val="24"/>
           <w:szCs w:val="24"/>
-        </w:rPr>
-        <w:t>JavaScript</w:t>
-      </w:r>
-      <w:r>
-        <w:rPr>
-          <w:rFonts w:asciiTheme="minorHAnsi" w:hAnsiTheme="minorHAnsi" w:cstheme="minorHAnsi"/>
-          <w:sz w:val="24"/>
-          <w:szCs w:val="24"/>
-        </w:rPr>
-        <w:t xml:space="preserve"> pour la partie front-end. </w:t>
-      </w:r>
-      <w:r>
-        <w:rPr>
-          <w:rFonts w:asciiTheme="minorHAnsi" w:hAnsiTheme="minorHAnsi" w:cstheme="minorHAnsi"/>
-          <w:sz w:val="24"/>
-          <w:szCs w:val="24"/>
-        </w:rPr>
-        <w:t xml:space="preserve">La partie back-end </w:t>
-      </w:r>
-      <w:r>
-        <w:rPr>
-          <w:rFonts w:asciiTheme="minorHAnsi" w:hAnsiTheme="minorHAnsi" w:cstheme="minorHAnsi"/>
-          <w:sz w:val="24"/>
-          <w:szCs w:val="24"/>
-        </w:rPr>
-        <w:t xml:space="preserve">elle, </w:t>
-      </w:r>
-      <w:r>
-        <w:rPr>
-          <w:rFonts w:asciiTheme="minorHAnsi" w:hAnsiTheme="minorHAnsi" w:cstheme="minorHAnsi"/>
-          <w:sz w:val="24"/>
-          <w:szCs w:val="24"/>
-        </w:rPr>
-        <w:t>est construite autour du stack Apache, PHP, MySQL (</w:t>
-      </w:r>
-      <w:proofErr w:type="spellStart"/>
-      <w:r>
-        <w:rPr>
-          <w:rFonts w:asciiTheme="minorHAnsi" w:hAnsiTheme="minorHAnsi" w:cstheme="minorHAnsi"/>
-          <w:sz w:val="24"/>
-          <w:szCs w:val="24"/>
-        </w:rPr>
-        <w:t>uWamp</w:t>
-      </w:r>
-      <w:proofErr w:type="spellEnd"/>
-      <w:r>
-        <w:rPr>
-          <w:rFonts w:asciiTheme="minorHAnsi" w:hAnsiTheme="minorHAnsi" w:cstheme="minorHAnsi"/>
-          <w:sz w:val="24"/>
-          <w:szCs w:val="24"/>
-        </w:rPr>
-        <w:t xml:space="preserve"> sur clé </w:t>
-      </w:r>
-      <w:r>
-        <w:rPr>
-          <w:rFonts w:asciiTheme="minorHAnsi" w:hAnsiTheme="minorHAnsi" w:cstheme="minorHAnsi"/>
-          <w:sz w:val="24"/>
-          <w:szCs w:val="24"/>
-        </w:rPr>
-        <w:t>USB</w:t>
-      </w:r>
-      <w:r>
-        <w:rPr>
-          <w:rFonts w:asciiTheme="minorHAnsi" w:hAnsiTheme="minorHAnsi" w:cstheme="minorHAnsi"/>
-          <w:sz w:val="24"/>
-          <w:szCs w:val="24"/>
+          <w:highlight w:val="red"/>
+        </w:rPr>
+        <w:t>(à revoir</w:t>
+      </w:r>
+      <w:r>
+        <w:rPr>
+          <w:rFonts w:asciiTheme="minorHAnsi" w:hAnsiTheme="minorHAnsi" w:cstheme="minorHAnsi"/>
+          <w:sz w:val="24"/>
+          <w:szCs w:val="24"/>
+          <w:highlight w:val="red"/>
+        </w:rPr>
+        <w:t> !!!!!!!!!!!</w:t>
+      </w:r>
+      <w:r>
+        <w:rPr>
+          <w:rFonts w:asciiTheme="minorHAnsi" w:hAnsiTheme="minorHAnsi" w:cstheme="minorHAnsi"/>
+          <w:sz w:val="24"/>
+          <w:szCs w:val="24"/>
+          <w:highlight w:val="red"/>
         </w:rPr>
         <w:t>)</w:t>
       </w:r>
-      <w:r>
-        <w:rPr>
-          <w:rFonts w:asciiTheme="minorHAnsi" w:hAnsiTheme="minorHAnsi" w:cstheme="minorHAnsi"/>
-          <w:sz w:val="24"/>
-          <w:szCs w:val="24"/>
-        </w:rPr>
-        <w:t xml:space="preserve"> et comporte aussi du JavaScript</w:t>
+    </w:p>
+    <w:p>
+      <w:pPr>
+        <w:spacing w:line="360" w:lineRule="auto"/>
+        <w:jc w:val="both"/>
+        <w:rPr>
+          <w:rFonts w:asciiTheme="minorHAnsi" w:hAnsiTheme="minorHAnsi" w:cstheme="minorHAnsi"/>
+          <w:sz w:val="24"/>
+          <w:szCs w:val="24"/>
+        </w:rPr>
+      </w:pPr>
+      <w:r>
+        <w:rPr>
+          <w:rFonts w:asciiTheme="minorHAnsi" w:hAnsiTheme="minorHAnsi" w:cstheme="minorHAnsi"/>
+          <w:sz w:val="24"/>
+          <w:szCs w:val="24"/>
+        </w:rPr>
+        <w:t>La réalisation de cette application web à plusieurs objectifs :</w:t>
+      </w:r>
+    </w:p>
+    <w:p>
+      <w:pPr>
+        <w:spacing w:line="360" w:lineRule="auto"/>
+        <w:jc w:val="both"/>
+        <w:rPr>
+          <w:rFonts w:asciiTheme="minorHAnsi" w:hAnsiTheme="minorHAnsi" w:cstheme="minorHAnsi"/>
+          <w:sz w:val="24"/>
+          <w:szCs w:val="24"/>
+        </w:rPr>
+      </w:pPr>
+      <w:r>
+        <w:rPr>
+          <w:rFonts w:asciiTheme="minorHAnsi" w:hAnsiTheme="minorHAnsi" w:cstheme="minorHAnsi"/>
+          <w:sz w:val="24"/>
+          <w:szCs w:val="24"/>
+        </w:rPr>
+        <w:t xml:space="preserve">1 - </w:t>
+      </w:r>
+      <w:r>
+        <w:rPr>
+          <w:rFonts w:asciiTheme="minorHAnsi" w:hAnsiTheme="minorHAnsi" w:cstheme="minorHAnsi"/>
+          <w:sz w:val="24"/>
+          <w:szCs w:val="24"/>
+        </w:rPr>
+        <w:t xml:space="preserve">réaliser une application en </w:t>
+      </w:r>
+      <w:r>
+        <w:rPr>
+          <w:rFonts w:asciiTheme="minorHAnsi" w:hAnsiTheme="minorHAnsi" w:cstheme="minorHAnsi"/>
+          <w:sz w:val="24"/>
+          <w:szCs w:val="24"/>
+        </w:rPr>
+        <w:t>« </w:t>
+      </w:r>
+      <w:r>
+        <w:rPr>
+          <w:rFonts w:asciiTheme="minorHAnsi" w:hAnsiTheme="minorHAnsi" w:cstheme="minorHAnsi"/>
+          <w:sz w:val="24"/>
+          <w:szCs w:val="24"/>
+        </w:rPr>
+        <w:t>vanilla</w:t>
+      </w:r>
+      <w:r>
+        <w:rPr>
+          <w:rFonts w:asciiTheme="minorHAnsi" w:hAnsiTheme="minorHAnsi" w:cstheme="minorHAnsi"/>
+          <w:sz w:val="24"/>
+          <w:szCs w:val="24"/>
+        </w:rPr>
+        <w:t> »</w:t>
       </w:r>
       <w:r>
         <w:rPr>
@@ -664,98 +991,21 @@
           <w:szCs w:val="24"/>
         </w:rPr>
       </w:pPr>
-    </w:p>
-    <w:p>
-      <w:pPr>
-        <w:spacing w:line="360" w:lineRule="auto"/>
-        <w:jc w:val="both"/>
-        <w:rPr>
-          <w:rFonts w:asciiTheme="minorHAnsi" w:hAnsiTheme="minorHAnsi" w:cstheme="minorHAnsi"/>
-          <w:sz w:val="24"/>
-          <w:szCs w:val="24"/>
-        </w:rPr>
-      </w:pPr>
-      <w:r>
-        <w:rPr>
-          <w:rFonts w:asciiTheme="minorHAnsi" w:hAnsiTheme="minorHAnsi" w:cstheme="minorHAnsi"/>
-          <w:sz w:val="24"/>
-          <w:szCs w:val="24"/>
-        </w:rPr>
-        <w:t xml:space="preserve">J’ai </w:t>
-      </w:r>
-      <w:proofErr w:type="gramStart"/>
-      <w:r>
-        <w:rPr>
-          <w:rFonts w:asciiTheme="minorHAnsi" w:hAnsiTheme="minorHAnsi" w:cstheme="minorHAnsi"/>
-          <w:sz w:val="24"/>
-          <w:szCs w:val="24"/>
-        </w:rPr>
-        <w:t>choisis</w:t>
-      </w:r>
-      <w:proofErr w:type="gramEnd"/>
-      <w:r>
-        <w:rPr>
-          <w:rFonts w:asciiTheme="minorHAnsi" w:hAnsiTheme="minorHAnsi" w:cstheme="minorHAnsi"/>
-          <w:sz w:val="24"/>
-          <w:szCs w:val="24"/>
-        </w:rPr>
-        <w:t xml:space="preserve"> de ne pas utiliser de Framework Back-end pour m’exercer au PHP et travailler la Programmation orientée objet (POO). En effet, la POO est utilisée par de nombreux </w:t>
-      </w:r>
-      <w:r>
-        <w:rPr>
-          <w:rFonts w:asciiTheme="minorHAnsi" w:hAnsiTheme="minorHAnsi" w:cstheme="minorHAnsi"/>
-          <w:sz w:val="24"/>
-          <w:szCs w:val="24"/>
-        </w:rPr>
-        <w:t>Framework</w:t>
-      </w:r>
-      <w:r>
-        <w:rPr>
-          <w:rFonts w:asciiTheme="minorHAnsi" w:hAnsiTheme="minorHAnsi" w:cstheme="minorHAnsi"/>
-          <w:sz w:val="24"/>
-          <w:szCs w:val="24"/>
-        </w:rPr>
-        <w:t xml:space="preserve"> et est une façon de programmer abstraite bien que très populaire. </w:t>
-      </w:r>
-      <w:r>
-        <w:rPr>
-          <w:rFonts w:asciiTheme="minorHAnsi" w:hAnsiTheme="minorHAnsi" w:cstheme="minorHAnsi"/>
-          <w:sz w:val="24"/>
-          <w:szCs w:val="24"/>
-        </w:rPr>
-        <w:t>Ce projet me permettra à terme</w:t>
-      </w:r>
-      <w:r>
-        <w:rPr>
-          <w:rFonts w:asciiTheme="minorHAnsi" w:hAnsiTheme="minorHAnsi" w:cstheme="minorHAnsi"/>
-          <w:sz w:val="24"/>
-          <w:szCs w:val="24"/>
-        </w:rPr>
-        <w:t xml:space="preserve"> de comprendre plus facilement les choix d'imp</w:t>
-      </w:r>
-      <w:r>
-        <w:rPr>
-          <w:rFonts w:asciiTheme="minorHAnsi" w:hAnsiTheme="minorHAnsi" w:cstheme="minorHAnsi"/>
-          <w:sz w:val="24"/>
-          <w:szCs w:val="24"/>
-        </w:rPr>
-        <w:t>lémentation lors de l'abord d’un nouveau</w:t>
-      </w:r>
-      <w:r>
-        <w:rPr>
-          <w:rFonts w:asciiTheme="minorHAnsi" w:hAnsiTheme="minorHAnsi" w:cstheme="minorHAnsi"/>
-          <w:sz w:val="24"/>
-          <w:szCs w:val="24"/>
-        </w:rPr>
-        <w:t xml:space="preserve"> Framework</w:t>
-      </w:r>
-      <w:r>
-        <w:rPr>
-          <w:rFonts w:asciiTheme="minorHAnsi" w:hAnsiTheme="minorHAnsi" w:cstheme="minorHAnsi"/>
-          <w:sz w:val="24"/>
-          <w:szCs w:val="24"/>
-        </w:rPr>
-        <w:t xml:space="preserve"> et d’ajouter un niveau d’abstraction à mon style de programmation</w:t>
+      <w:r>
+        <w:rPr>
+          <w:rFonts w:asciiTheme="minorHAnsi" w:hAnsiTheme="minorHAnsi" w:cstheme="minorHAnsi"/>
+          <w:sz w:val="24"/>
+          <w:szCs w:val="24"/>
+        </w:rPr>
+        <w:t>2 – partir d’une implémentation en programmation fonctionnelle et refactoriser le code</w:t>
+      </w:r>
+      <w:r>
+        <w:rPr>
+          <w:rFonts w:asciiTheme="minorHAnsi" w:hAnsiTheme="minorHAnsi" w:cstheme="minorHAnsi"/>
+          <w:sz w:val="24"/>
+          <w:szCs w:val="24"/>
+        </w:rPr>
+        <w:t xml:space="preserve"> en POO</w:t>
       </w:r>
       <w:r>
         <w:rPr>
@@ -776,27 +1026,65 @@
           <w:szCs w:val="24"/>
         </w:rPr>
       </w:pPr>
-    </w:p>
-    <w:p>
-      <w:pPr>
-        <w:spacing w:line="360" w:lineRule="auto"/>
-        <w:jc w:val="both"/>
-        <w:rPr>
-          <w:rFonts w:asciiTheme="minorHAnsi" w:hAnsiTheme="minorHAnsi" w:cstheme="minorHAnsi"/>
-          <w:color w:val="FF0000"/>
-          <w:sz w:val="24"/>
-          <w:szCs w:val="24"/>
-        </w:rPr>
-      </w:pPr>
-      <w:r>
-        <w:rPr>
-          <w:rFonts w:asciiTheme="minorHAnsi" w:hAnsiTheme="minorHAnsi" w:cstheme="minorHAnsi"/>
-          <w:color w:val="FF0000"/>
-          <w:sz w:val="24"/>
-          <w:szCs w:val="24"/>
-        </w:rPr>
-        <w:t>Cahier des charges, expression des besoins ou spécifications fonctionnelles du projet</w:t>
-      </w:r>
+      <w:r>
+        <w:rPr>
+          <w:rFonts w:asciiTheme="minorHAnsi" w:hAnsiTheme="minorHAnsi" w:cstheme="minorHAnsi"/>
+          <w:sz w:val="24"/>
+          <w:szCs w:val="24"/>
+        </w:rPr>
+        <w:t>3</w:t>
+      </w:r>
+      <w:r>
+        <w:rPr>
+          <w:rFonts w:asciiTheme="minorHAnsi" w:hAnsiTheme="minorHAnsi" w:cstheme="minorHAnsi"/>
+          <w:sz w:val="24"/>
+          <w:szCs w:val="24"/>
+        </w:rPr>
+        <w:t xml:space="preserve"> - mettre en œuvre la persistance des données </w:t>
+      </w:r>
+      <w:r>
+        <w:rPr>
+          <w:rFonts w:asciiTheme="minorHAnsi" w:hAnsiTheme="minorHAnsi" w:cstheme="minorHAnsi"/>
+          <w:sz w:val="24"/>
+          <w:szCs w:val="24"/>
+        </w:rPr>
+        <w:t xml:space="preserve">(CRUD) </w:t>
+      </w:r>
+      <w:r>
+        <w:rPr>
+          <w:rFonts w:asciiTheme="minorHAnsi" w:hAnsiTheme="minorHAnsi" w:cstheme="minorHAnsi"/>
+          <w:sz w:val="24"/>
+          <w:szCs w:val="24"/>
+        </w:rPr>
+        <w:t>dans une application</w:t>
+      </w:r>
+      <w:r>
+        <w:rPr>
+          <w:rFonts w:asciiTheme="minorHAnsi" w:hAnsiTheme="minorHAnsi" w:cstheme="minorHAnsi"/>
+          <w:sz w:val="24"/>
+          <w:szCs w:val="24"/>
+        </w:rPr>
+        <w:t xml:space="preserve"> de gestion de films</w:t>
+      </w:r>
+      <w:r>
+        <w:rPr>
+          <w:rFonts w:asciiTheme="minorHAnsi" w:hAnsiTheme="minorHAnsi" w:cstheme="minorHAnsi"/>
+          <w:sz w:val="24"/>
+          <w:szCs w:val="24"/>
+        </w:rPr>
+        <w:t>.</w:t>
+      </w:r>
+    </w:p>
+    <w:p>
+      <w:pPr>
+        <w:spacing w:line="360" w:lineRule="auto"/>
+        <w:jc w:val="both"/>
+        <w:rPr>
+          <w:rFonts w:asciiTheme="minorHAnsi" w:hAnsiTheme="minorHAnsi" w:cstheme="minorHAnsi"/>
+          <w:sz w:val="24"/>
+          <w:szCs w:val="24"/>
+        </w:rPr>
+      </w:pPr>
     </w:p>
     <w:p>
       <w:pPr>
@@ -815,355 +1103,42 @@
           <w:szCs w:val="24"/>
           <w:highlight w:val="green"/>
         </w:rPr>
-        <w:t>Contexte</w:t>
-      </w:r>
-      <w:r>
-        <w:rPr>
-          <w:rFonts w:asciiTheme="minorHAnsi" w:hAnsiTheme="minorHAnsi" w:cstheme="minorHAnsi"/>
-          <w:sz w:val="24"/>
-          <w:szCs w:val="24"/>
-          <w:highlight w:val="green"/>
-        </w:rPr>
-        <w:t xml:space="preserve"> et cible</w:t>
-      </w:r>
-    </w:p>
-    <w:p>
-      <w:pPr>
-        <w:spacing w:line="360" w:lineRule="auto"/>
-        <w:jc w:val="both"/>
-        <w:rPr>
-          <w:rFonts w:asciiTheme="minorHAnsi" w:hAnsiTheme="minorHAnsi" w:cstheme="minorHAnsi"/>
-          <w:sz w:val="24"/>
-          <w:szCs w:val="24"/>
-        </w:rPr>
-      </w:pPr>
-      <w:r>
-        <w:rPr>
-          <w:rFonts w:asciiTheme="minorHAnsi" w:hAnsiTheme="minorHAnsi" w:cstheme="minorHAnsi"/>
-          <w:sz w:val="24"/>
-          <w:szCs w:val="24"/>
-        </w:rPr>
-        <w:t xml:space="preserve">En tant que geek passionné de technologies et gros consommateur de films et de séries j’ai depuis longtemps envie d’avoir un serveur domestique sur lequel je ferai tourner des applications web accessibles par l’intermédiaire d’un </w:t>
-      </w:r>
-      <w:proofErr w:type="spellStart"/>
-      <w:r>
-        <w:rPr>
-          <w:rFonts w:asciiTheme="minorHAnsi" w:hAnsiTheme="minorHAnsi" w:cstheme="minorHAnsi"/>
-          <w:sz w:val="24"/>
-          <w:szCs w:val="24"/>
-        </w:rPr>
-        <w:t>dashboard</w:t>
-      </w:r>
-      <w:proofErr w:type="spellEnd"/>
-      <w:r>
-        <w:rPr>
-          <w:rFonts w:asciiTheme="minorHAnsi" w:hAnsiTheme="minorHAnsi" w:cstheme="minorHAnsi"/>
-          <w:sz w:val="24"/>
-          <w:szCs w:val="24"/>
-        </w:rPr>
-        <w:t>.</w:t>
-      </w:r>
-      <w:r>
-        <w:rPr>
-          <w:rFonts w:asciiTheme="minorHAnsi" w:hAnsiTheme="minorHAnsi" w:cstheme="minorHAnsi"/>
-          <w:sz w:val="24"/>
-          <w:szCs w:val="24"/>
-        </w:rPr>
-        <w:t xml:space="preserve"> Ce tableau de bord serait matérialisé par une tablette accrocher au mur me permettant d’avoir facilement accès </w:t>
-      </w:r>
-      <w:proofErr w:type="gramStart"/>
-      <w:r>
-        <w:rPr>
-          <w:rFonts w:asciiTheme="minorHAnsi" w:hAnsiTheme="minorHAnsi" w:cstheme="minorHAnsi"/>
-          <w:sz w:val="24"/>
-          <w:szCs w:val="24"/>
-        </w:rPr>
-        <w:t xml:space="preserve">à  </w:t>
-      </w:r>
-      <w:r>
-        <w:rPr>
-          <w:rFonts w:asciiTheme="minorHAnsi" w:hAnsiTheme="minorHAnsi" w:cstheme="minorHAnsi"/>
-          <w:sz w:val="24"/>
-          <w:szCs w:val="24"/>
-        </w:rPr>
-        <w:t>diverses</w:t>
-      </w:r>
-      <w:proofErr w:type="gramEnd"/>
-      <w:r>
-        <w:rPr>
-          <w:rFonts w:asciiTheme="minorHAnsi" w:hAnsiTheme="minorHAnsi" w:cstheme="minorHAnsi"/>
-          <w:sz w:val="24"/>
-          <w:szCs w:val="24"/>
-        </w:rPr>
-        <w:t xml:space="preserve"> informations</w:t>
-      </w:r>
-      <w:r>
-        <w:rPr>
-          <w:rFonts w:asciiTheme="minorHAnsi" w:hAnsiTheme="minorHAnsi" w:cstheme="minorHAnsi"/>
-          <w:sz w:val="24"/>
-          <w:szCs w:val="24"/>
-        </w:rPr>
-        <w:t xml:space="preserve"> comme la météo, mon calendrier, mes mails, l’état du trafic routier, mes playlists Spotify, ou encore un</w:t>
-      </w:r>
-      <w:r>
-        <w:rPr>
-          <w:rFonts w:asciiTheme="minorHAnsi" w:hAnsiTheme="minorHAnsi" w:cstheme="minorHAnsi"/>
-          <w:sz w:val="24"/>
-          <w:szCs w:val="24"/>
-        </w:rPr>
-        <w:t>e</w:t>
-      </w:r>
-      <w:r>
-        <w:rPr>
-          <w:rFonts w:asciiTheme="minorHAnsi" w:hAnsiTheme="minorHAnsi" w:cstheme="minorHAnsi"/>
-          <w:sz w:val="24"/>
-          <w:szCs w:val="24"/>
-        </w:rPr>
-        <w:t xml:space="preserve"> liste de films à voir. Cette application est donc un exercice préparatoire à la réalisation de se projet personnel</w:t>
-      </w:r>
-      <w:r>
-        <w:rPr>
-          <w:rFonts w:asciiTheme="minorHAnsi" w:hAnsiTheme="minorHAnsi" w:cstheme="minorHAnsi"/>
-          <w:sz w:val="24"/>
-          <w:szCs w:val="24"/>
-        </w:rPr>
-        <w:t xml:space="preserve"> tout en s’intégrant aux besoins de la certification.</w:t>
-      </w:r>
-    </w:p>
-    <w:p>
-      <w:pPr>
-        <w:spacing w:line="360" w:lineRule="auto"/>
-        <w:jc w:val="both"/>
-        <w:rPr>
-          <w:rFonts w:asciiTheme="minorHAnsi" w:hAnsiTheme="minorHAnsi" w:cstheme="minorHAnsi"/>
-          <w:sz w:val="24"/>
-          <w:szCs w:val="24"/>
-        </w:rPr>
-      </w:pPr>
-    </w:p>
-    <w:p>
-      <w:pPr>
-        <w:spacing w:line="360" w:lineRule="auto"/>
-        <w:jc w:val="both"/>
-        <w:rPr>
-          <w:rFonts w:asciiTheme="minorHAnsi" w:hAnsiTheme="minorHAnsi" w:cstheme="minorHAnsi"/>
-          <w:sz w:val="24"/>
-          <w:szCs w:val="24"/>
-        </w:rPr>
-      </w:pPr>
-      <w:r>
-        <w:rPr>
-          <w:rFonts w:asciiTheme="minorHAnsi" w:hAnsiTheme="minorHAnsi" w:cstheme="minorHAnsi"/>
-          <w:sz w:val="24"/>
-          <w:szCs w:val="24"/>
-          <w:highlight w:val="green"/>
-        </w:rPr>
-        <w:t>Objectifs</w:t>
-      </w:r>
-    </w:p>
-    <w:p>
-      <w:pPr>
-        <w:spacing w:line="360" w:lineRule="auto"/>
-        <w:jc w:val="both"/>
-        <w:rPr>
-          <w:rFonts w:asciiTheme="minorHAnsi" w:hAnsiTheme="minorHAnsi" w:cstheme="minorHAnsi"/>
-          <w:sz w:val="24"/>
-          <w:szCs w:val="24"/>
-        </w:rPr>
-      </w:pPr>
-      <w:r>
-        <w:rPr>
-          <w:rFonts w:asciiTheme="minorHAnsi" w:hAnsiTheme="minorHAnsi" w:cstheme="minorHAnsi"/>
-          <w:sz w:val="24"/>
-          <w:szCs w:val="24"/>
-        </w:rPr>
-        <w:t>La réalisation de cette application web à plusieurs objectifs :</w:t>
-      </w:r>
-    </w:p>
-    <w:p>
-      <w:pPr>
-        <w:spacing w:line="360" w:lineRule="auto"/>
-        <w:jc w:val="both"/>
-        <w:rPr>
-          <w:rFonts w:asciiTheme="minorHAnsi" w:hAnsiTheme="minorHAnsi" w:cstheme="minorHAnsi"/>
-          <w:sz w:val="24"/>
-          <w:szCs w:val="24"/>
-        </w:rPr>
-      </w:pPr>
-      <w:r>
-        <w:rPr>
-          <w:rFonts w:asciiTheme="minorHAnsi" w:hAnsiTheme="minorHAnsi" w:cstheme="minorHAnsi"/>
-          <w:sz w:val="24"/>
-          <w:szCs w:val="24"/>
-        </w:rPr>
-        <w:t xml:space="preserve">1 - </w:t>
-      </w:r>
-      <w:r>
-        <w:rPr>
-          <w:rFonts w:asciiTheme="minorHAnsi" w:hAnsiTheme="minorHAnsi" w:cstheme="minorHAnsi"/>
-          <w:sz w:val="24"/>
-          <w:szCs w:val="24"/>
-        </w:rPr>
-        <w:t xml:space="preserve">réaliser une application en </w:t>
-      </w:r>
-      <w:r>
-        <w:rPr>
-          <w:rFonts w:asciiTheme="minorHAnsi" w:hAnsiTheme="minorHAnsi" w:cstheme="minorHAnsi"/>
-          <w:sz w:val="24"/>
-          <w:szCs w:val="24"/>
-        </w:rPr>
-        <w:t>« </w:t>
-      </w:r>
-      <w:proofErr w:type="spellStart"/>
-      <w:r>
-        <w:rPr>
-          <w:rFonts w:asciiTheme="minorHAnsi" w:hAnsiTheme="minorHAnsi" w:cstheme="minorHAnsi"/>
-          <w:sz w:val="24"/>
-          <w:szCs w:val="24"/>
-        </w:rPr>
-        <w:t>vanilla</w:t>
-      </w:r>
-      <w:proofErr w:type="spellEnd"/>
-      <w:r>
-        <w:rPr>
-          <w:rFonts w:asciiTheme="minorHAnsi" w:hAnsiTheme="minorHAnsi" w:cstheme="minorHAnsi"/>
-          <w:sz w:val="24"/>
-          <w:szCs w:val="24"/>
-        </w:rPr>
-        <w:t> »</w:t>
-      </w:r>
-      <w:r>
-        <w:rPr>
-          <w:rFonts w:asciiTheme="minorHAnsi" w:hAnsiTheme="minorHAnsi" w:cstheme="minorHAnsi"/>
-          <w:sz w:val="24"/>
-          <w:szCs w:val="24"/>
-        </w:rPr>
-        <w:t>.</w:t>
-      </w:r>
-    </w:p>
-    <w:p>
-      <w:pPr>
-        <w:spacing w:line="360" w:lineRule="auto"/>
-        <w:jc w:val="both"/>
-        <w:rPr>
-          <w:rFonts w:asciiTheme="minorHAnsi" w:hAnsiTheme="minorHAnsi" w:cstheme="minorHAnsi"/>
-          <w:sz w:val="24"/>
-          <w:szCs w:val="24"/>
-        </w:rPr>
-      </w:pPr>
-      <w:r>
-        <w:rPr>
-          <w:rFonts w:asciiTheme="minorHAnsi" w:hAnsiTheme="minorHAnsi" w:cstheme="minorHAnsi"/>
-          <w:sz w:val="24"/>
-          <w:szCs w:val="24"/>
-        </w:rPr>
-        <w:t>2 – partir d’une implémentation en programmation fonctionnelle et refactoriser le code</w:t>
-      </w:r>
-      <w:r>
-        <w:rPr>
-          <w:rFonts w:asciiTheme="minorHAnsi" w:hAnsiTheme="minorHAnsi" w:cstheme="minorHAnsi"/>
-          <w:sz w:val="24"/>
-          <w:szCs w:val="24"/>
-        </w:rPr>
-        <w:t xml:space="preserve"> en POO</w:t>
-      </w:r>
-      <w:r>
-        <w:rPr>
-          <w:rFonts w:asciiTheme="minorHAnsi" w:hAnsiTheme="minorHAnsi" w:cstheme="minorHAnsi"/>
-          <w:sz w:val="24"/>
-          <w:szCs w:val="24"/>
-        </w:rPr>
-        <w:t>.</w:t>
-      </w:r>
-    </w:p>
-    <w:p>
-      <w:pPr>
-        <w:spacing w:line="360" w:lineRule="auto"/>
-        <w:jc w:val="both"/>
-        <w:rPr>
-          <w:rFonts w:asciiTheme="minorHAnsi" w:hAnsiTheme="minorHAnsi" w:cstheme="minorHAnsi"/>
-          <w:sz w:val="24"/>
-          <w:szCs w:val="24"/>
-        </w:rPr>
-      </w:pPr>
-      <w:r>
-        <w:rPr>
-          <w:rFonts w:asciiTheme="minorHAnsi" w:hAnsiTheme="minorHAnsi" w:cstheme="minorHAnsi"/>
-          <w:sz w:val="24"/>
-          <w:szCs w:val="24"/>
-        </w:rPr>
-        <w:t>3</w:t>
-      </w:r>
-      <w:r>
-        <w:rPr>
-          <w:rFonts w:asciiTheme="minorHAnsi" w:hAnsiTheme="minorHAnsi" w:cstheme="minorHAnsi"/>
-          <w:sz w:val="24"/>
-          <w:szCs w:val="24"/>
-        </w:rPr>
-        <w:t xml:space="preserve"> - mettre en œuvre la persistance des données </w:t>
-      </w:r>
-      <w:r>
-        <w:rPr>
-          <w:rFonts w:asciiTheme="minorHAnsi" w:hAnsiTheme="minorHAnsi" w:cstheme="minorHAnsi"/>
-          <w:sz w:val="24"/>
-          <w:szCs w:val="24"/>
-        </w:rPr>
-        <w:t xml:space="preserve">(CRUD) </w:t>
-      </w:r>
-      <w:r>
-        <w:rPr>
-          <w:rFonts w:asciiTheme="minorHAnsi" w:hAnsiTheme="minorHAnsi" w:cstheme="minorHAnsi"/>
-          <w:sz w:val="24"/>
-          <w:szCs w:val="24"/>
-        </w:rPr>
-        <w:t>dans une application</w:t>
-      </w:r>
-      <w:r>
-        <w:rPr>
-          <w:rFonts w:asciiTheme="minorHAnsi" w:hAnsiTheme="minorHAnsi" w:cstheme="minorHAnsi"/>
-          <w:sz w:val="24"/>
-          <w:szCs w:val="24"/>
-        </w:rPr>
-        <w:t xml:space="preserve"> de gestion de films</w:t>
-      </w:r>
-      <w:r>
-        <w:rPr>
-          <w:rFonts w:asciiTheme="minorHAnsi" w:hAnsiTheme="minorHAnsi" w:cstheme="minorHAnsi"/>
-          <w:sz w:val="24"/>
-          <w:szCs w:val="24"/>
-        </w:rPr>
-        <w:t>.</w:t>
-      </w:r>
-    </w:p>
-    <w:p>
-      <w:pPr>
-        <w:spacing w:line="360" w:lineRule="auto"/>
-        <w:jc w:val="both"/>
-        <w:rPr>
-          <w:rFonts w:asciiTheme="minorHAnsi" w:hAnsiTheme="minorHAnsi" w:cstheme="minorHAnsi"/>
-          <w:sz w:val="24"/>
-          <w:szCs w:val="24"/>
-        </w:rPr>
-      </w:pPr>
-    </w:p>
-    <w:p>
-      <w:pPr>
-        <w:spacing w:line="360" w:lineRule="auto"/>
-        <w:jc w:val="both"/>
-        <w:rPr>
-          <w:rFonts w:asciiTheme="minorHAnsi" w:hAnsiTheme="minorHAnsi" w:cstheme="minorHAnsi"/>
-          <w:sz w:val="24"/>
-          <w:szCs w:val="24"/>
-        </w:rPr>
-      </w:pPr>
-      <w:r>
-        <w:rPr>
-          <w:rFonts w:asciiTheme="minorHAnsi" w:hAnsiTheme="minorHAnsi" w:cstheme="minorHAnsi"/>
-          <w:sz w:val="24"/>
-          <w:szCs w:val="24"/>
-          <w:highlight w:val="green"/>
-        </w:rPr>
         <w:t>Périmètre</w:t>
+      </w:r>
+      <w:r>
+        <w:rPr>
+          <w:rFonts w:asciiTheme="minorHAnsi" w:hAnsiTheme="minorHAnsi" w:cstheme="minorHAnsi"/>
+          <w:sz w:val="24"/>
+          <w:szCs w:val="24"/>
+        </w:rPr>
+        <w:t xml:space="preserve"> </w:t>
+      </w:r>
+      <w:r>
+        <w:rPr>
+          <w:rFonts w:asciiTheme="minorHAnsi" w:hAnsiTheme="minorHAnsi" w:cstheme="minorHAnsi"/>
+          <w:sz w:val="24"/>
+          <w:szCs w:val="24"/>
+          <w:highlight w:val="red"/>
+        </w:rPr>
+        <w:t>(à revoir</w:t>
+      </w:r>
+      <w:r>
+        <w:rPr>
+          <w:rFonts w:asciiTheme="minorHAnsi" w:hAnsiTheme="minorHAnsi" w:cstheme="minorHAnsi"/>
+          <w:sz w:val="24"/>
+          <w:szCs w:val="24"/>
+          <w:highlight w:val="red"/>
+        </w:rPr>
+        <w:t> !!!!!!!!!!!</w:t>
+      </w:r>
+      <w:r>
+        <w:rPr>
+          <w:rFonts w:asciiTheme="minorHAnsi" w:hAnsiTheme="minorHAnsi" w:cstheme="minorHAnsi"/>
+          <w:sz w:val="24"/>
+          <w:szCs w:val="24"/>
+          <w:highlight w:val="red"/>
+        </w:rPr>
+        <w:t>)</w:t>
       </w:r>
     </w:p>
     <w:p>
@@ -1303,7 +1278,23 @@
           <w:sz w:val="24"/>
           <w:szCs w:val="24"/>
         </w:rPr>
-        <w:t xml:space="preserve"> Ce projet est propulsé par un serveur </w:t>
+        <w:t xml:space="preserve"> Ce projet </w:t>
+      </w:r>
+      <w:r>
+        <w:rPr>
+          <w:rFonts w:asciiTheme="minorHAnsi" w:hAnsiTheme="minorHAnsi" w:cstheme="minorHAnsi"/>
+          <w:sz w:val="24"/>
+          <w:szCs w:val="24"/>
+        </w:rPr>
+        <w:t>ne nécessite qu’</w:t>
+      </w:r>
+      <w:r>
+        <w:rPr>
+          <w:rFonts w:asciiTheme="minorHAnsi" w:hAnsiTheme="minorHAnsi" w:cstheme="minorHAnsi"/>
+          <w:sz w:val="24"/>
+          <w:szCs w:val="24"/>
+        </w:rPr>
+        <w:t xml:space="preserve">un serveur </w:t>
       </w:r>
       <w:r>
         <w:rPr>
@@ -1319,43 +1310,15 @@
           <w:sz w:val="24"/>
           <w:szCs w:val="24"/>
         </w:rPr>
-        <w:t>local (</w:t>
-      </w:r>
-      <w:proofErr w:type="spellStart"/>
-      <w:r>
-        <w:rPr>
-          <w:rFonts w:asciiTheme="minorHAnsi" w:hAnsiTheme="minorHAnsi" w:cstheme="minorHAnsi"/>
-          <w:sz w:val="24"/>
-          <w:szCs w:val="24"/>
-        </w:rPr>
-        <w:t>uWamp</w:t>
-      </w:r>
-      <w:proofErr w:type="spellEnd"/>
-      <w:r>
-        <w:rPr>
-          <w:rFonts w:asciiTheme="minorHAnsi" w:hAnsiTheme="minorHAnsi" w:cstheme="minorHAnsi"/>
-          <w:sz w:val="24"/>
-          <w:szCs w:val="24"/>
-        </w:rPr>
-        <w:t xml:space="preserve"> </w:t>
-      </w:r>
-      <w:proofErr w:type="gramStart"/>
-      <w:r>
-        <w:rPr>
-          <w:rFonts w:asciiTheme="minorHAnsi" w:hAnsiTheme="minorHAnsi" w:cstheme="minorHAnsi"/>
-          <w:sz w:val="24"/>
-          <w:szCs w:val="24"/>
-        </w:rPr>
-        <w:t>sur  clé</w:t>
-      </w:r>
-      <w:proofErr w:type="gramEnd"/>
-      <w:r>
-        <w:rPr>
-          <w:rFonts w:asciiTheme="minorHAnsi" w:hAnsiTheme="minorHAnsi" w:cstheme="minorHAnsi"/>
-          <w:sz w:val="24"/>
-          <w:szCs w:val="24"/>
-        </w:rPr>
-        <w:t xml:space="preserve"> USB) utilisant  le stack Apach, PHP, MySQL.</w:t>
+        <w:t>local</w:t>
+      </w:r>
+      <w:r>
+        <w:rPr>
+          <w:rFonts w:asciiTheme="minorHAnsi" w:hAnsiTheme="minorHAnsi" w:cstheme="minorHAnsi"/>
+          <w:sz w:val="24"/>
+          <w:szCs w:val="24"/>
+        </w:rPr>
+        <w:t>.</w:t>
       </w:r>
     </w:p>
     <w:p>
@@ -1599,25 +1562,7 @@
           <w:sz w:val="24"/>
           <w:szCs w:val="24"/>
         </w:rPr>
-        <w:t xml:space="preserve">Les acteurs, utilisateurs, </w:t>
-      </w:r>
-      <w:proofErr w:type="gramStart"/>
-      <w:r>
-        <w:rPr>
-          <w:rFonts w:asciiTheme="minorHAnsi" w:hAnsiTheme="minorHAnsi" w:cstheme="minorHAnsi"/>
-          <w:sz w:val="24"/>
-          <w:szCs w:val="24"/>
-        </w:rPr>
-        <w:t>personnes impactés</w:t>
-      </w:r>
-      <w:proofErr w:type="gramEnd"/>
-      <w:r>
-        <w:rPr>
-          <w:rFonts w:asciiTheme="minorHAnsi" w:hAnsiTheme="minorHAnsi" w:cstheme="minorHAnsi"/>
-          <w:sz w:val="24"/>
-          <w:szCs w:val="24"/>
-        </w:rPr>
-        <w:t xml:space="preserve"> par le projet.</w:t>
+        <w:t>Les acteurs, utilisateurs, personnes impactés par le projet.</w:t>
       </w:r>
     </w:p>
     <w:p>
@@ -1870,6 +1815,17 @@
         </w:drawing>
       </w:r>
     </w:p>
+    <w:p>
+      <w:pPr>
+        <w:spacing w:line="360" w:lineRule="auto"/>
+        <w:jc w:val="both"/>
+        <w:rPr>
+          <w:rFonts w:asciiTheme="minorHAnsi" w:hAnsiTheme="minorHAnsi" w:cstheme="minorHAnsi"/>
+          <w:sz w:val="24"/>
+          <w:szCs w:val="24"/>
+        </w:rPr>
+      </w:pPr>
+    </w:p>
     <w:tbl>
       <w:tblPr>
         <w:tblStyle w:val="Grilledutableau"/>
@@ -2208,15 +2164,7 @@
                 <w:sz w:val="24"/>
                 <w:szCs w:val="24"/>
               </w:rPr>
-              <w:t>V</w:t>
-            </w:r>
-            <w:r>
-              <w:rPr>
-                <w:rFonts w:asciiTheme="minorHAnsi" w:hAnsiTheme="minorHAnsi" w:cstheme="minorHAnsi"/>
-                <w:sz w:val="24"/>
-                <w:szCs w:val="24"/>
-              </w:rPr>
-              <w:t>érifi</w:t>
+              <w:t>Vérifi</w:t>
             </w:r>
             <w:r>
               <w:rPr>
@@ -2282,15 +2230,7 @@
                 <w:sz w:val="24"/>
                 <w:szCs w:val="24"/>
               </w:rPr>
-              <w:t>V</w:t>
-            </w:r>
-            <w:r>
-              <w:rPr>
-                <w:rFonts w:asciiTheme="minorHAnsi" w:hAnsiTheme="minorHAnsi" w:cstheme="minorHAnsi"/>
-                <w:sz w:val="24"/>
-                <w:szCs w:val="24"/>
-              </w:rPr>
-              <w:t>érifi</w:t>
+              <w:t>Vérifi</w:t>
             </w:r>
             <w:r>
               <w:rPr>
@@ -2306,7 +2246,7 @@
                 <w:sz w:val="24"/>
                 <w:szCs w:val="24"/>
               </w:rPr>
-              <w:t>es données en entrée</w:t>
+              <w:t>es données en entrée +</w:t>
             </w:r>
             <w:r>
               <w:rPr>
@@ -2314,7 +2254,7 @@
                 <w:sz w:val="24"/>
                 <w:szCs w:val="24"/>
               </w:rPr>
-              <w:t xml:space="preserve"> +</w:t>
+              <w:t xml:space="preserve"> renommer la jaquette</w:t>
             </w:r>
             <w:r>
               <w:rPr>
@@ -2322,7 +2262,7 @@
                 <w:sz w:val="24"/>
                 <w:szCs w:val="24"/>
               </w:rPr>
-              <w:t xml:space="preserve"> renommer la jaquette</w:t>
+              <w:t xml:space="preserve"> associée</w:t>
             </w:r>
             <w:r>
               <w:rPr>
@@ -2374,6 +2314,22 @@
                 <w:szCs w:val="24"/>
               </w:rPr>
             </w:pPr>
+            <w:r>
+              <w:rPr>
+                <w:rFonts w:asciiTheme="minorHAnsi" w:hAnsiTheme="minorHAnsi" w:cstheme="minorHAnsi"/>
+                <w:sz w:val="24"/>
+                <w:szCs w:val="24"/>
+              </w:rPr>
+              <w:t>Images .jpeg uniquement</w:t>
+            </w:r>
+            <w:r>
+              <w:rPr>
+                <w:rFonts w:asciiTheme="minorHAnsi" w:hAnsiTheme="minorHAnsi" w:cstheme="minorHAnsi"/>
+                <w:sz w:val="24"/>
+                <w:szCs w:val="24"/>
+              </w:rPr>
+              <w:t>.</w:t>
+            </w:r>
           </w:p>
         </w:tc>
       </w:tr>
@@ -2612,7 +2568,7 @@
                 <w:sz w:val="24"/>
                 <w:szCs w:val="24"/>
               </w:rPr>
-              <w:t>+ v</w:t>
+              <w:t xml:space="preserve">+ vérifier les données en entrée + vérifier le mot de </w:t>
             </w:r>
             <w:r>
               <w:rPr>
@@ -2620,26 +2576,8 @@
                 <w:sz w:val="24"/>
                 <w:szCs w:val="24"/>
               </w:rPr>
-              <w:t xml:space="preserve">érifier les données en entrée </w:t>
+              <w:t>passe actuel</w:t>
             </w:r>
-            <w:r>
-              <w:rPr>
-                <w:rFonts w:asciiTheme="minorHAnsi" w:hAnsiTheme="minorHAnsi" w:cstheme="minorHAnsi"/>
-                <w:sz w:val="24"/>
-                <w:szCs w:val="24"/>
-              </w:rPr>
-              <w:t xml:space="preserve">+ vérifier le mot de </w:t>
-            </w:r>
-            <w:proofErr w:type="gramStart"/>
-            <w:r>
-              <w:rPr>
-                <w:rFonts w:asciiTheme="minorHAnsi" w:hAnsiTheme="minorHAnsi" w:cstheme="minorHAnsi"/>
-                <w:sz w:val="24"/>
-                <w:szCs w:val="24"/>
-              </w:rPr>
-              <w:t>passe  actuel</w:t>
-            </w:r>
-            <w:proofErr w:type="gramEnd"/>
             <w:r>
               <w:rPr>
                 <w:rFonts w:asciiTheme="minorHAnsi" w:hAnsiTheme="minorHAnsi" w:cstheme="minorHAnsi"/>
@@ -2696,7 +2634,15 @@
                 <w:sz w:val="24"/>
                 <w:szCs w:val="24"/>
               </w:rPr>
-              <w:t xml:space="preserve">Images .jpeg uniquement. </w:t>
+              <w:t>Images .jpeg uniquement</w:t>
+            </w:r>
+            <w:r>
+              <w:rPr>
+                <w:rFonts w:asciiTheme="minorHAnsi" w:hAnsiTheme="minorHAnsi" w:cstheme="minorHAnsi"/>
+                <w:sz w:val="24"/>
+                <w:szCs w:val="24"/>
+              </w:rPr>
+              <w:t xml:space="preserve"> + renommer image.</w:t>
             </w:r>
           </w:p>
         </w:tc>
@@ -2846,6 +2792,227 @@
           <w:rFonts w:asciiTheme="minorHAnsi" w:hAnsiTheme="minorHAnsi" w:cstheme="minorHAnsi"/>
           <w:sz w:val="24"/>
           <w:szCs w:val="24"/>
+        </w:rPr>
+      </w:pPr>
+    </w:p>
+    <w:p>
+      <w:pPr>
+        <w:spacing w:line="360" w:lineRule="auto"/>
+        <w:jc w:val="both"/>
+        <w:rPr>
+          <w:rFonts w:asciiTheme="minorHAnsi" w:hAnsiTheme="minorHAnsi" w:cstheme="minorHAnsi"/>
+          <w:sz w:val="24"/>
+          <w:szCs w:val="24"/>
+        </w:rPr>
+      </w:pPr>
+      <w:r>
+        <w:rPr>
+          <w:rFonts w:asciiTheme="minorHAnsi" w:hAnsiTheme="minorHAnsi" w:cstheme="minorHAnsi"/>
+          <w:sz w:val="24"/>
+          <w:szCs w:val="24"/>
+        </w:rPr>
+        <w:lastRenderedPageBreak/>
+        <w:t>Responsive :</w:t>
+      </w:r>
+    </w:p>
+    <w:p>
+      <w:pPr>
+        <w:spacing w:line="360" w:lineRule="auto"/>
+        <w:jc w:val="both"/>
+        <w:rPr>
+          <w:rFonts w:asciiTheme="minorHAnsi" w:hAnsiTheme="minorHAnsi" w:cstheme="minorHAnsi"/>
+          <w:sz w:val="24"/>
+          <w:szCs w:val="24"/>
+        </w:rPr>
+      </w:pPr>
+      <w:r>
+        <w:rPr>
+          <w:rFonts w:asciiTheme="minorHAnsi" w:hAnsiTheme="minorHAnsi" w:cstheme="minorHAnsi"/>
+          <w:sz w:val="24"/>
+          <w:szCs w:val="24"/>
+        </w:rPr>
+        <w:t>Le développement</w:t>
+      </w:r>
+      <w:r>
+        <w:rPr>
+          <w:rFonts w:asciiTheme="minorHAnsi" w:hAnsiTheme="minorHAnsi" w:cstheme="minorHAnsi"/>
+          <w:sz w:val="24"/>
+          <w:szCs w:val="24"/>
+        </w:rPr>
+        <w:t xml:space="preserve"> du site doit </w:t>
+      </w:r>
+      <w:r>
+        <w:rPr>
+          <w:rFonts w:asciiTheme="minorHAnsi" w:hAnsiTheme="minorHAnsi" w:cstheme="minorHAnsi"/>
+          <w:sz w:val="24"/>
+          <w:szCs w:val="24"/>
+        </w:rPr>
+        <w:t>répondre aux bons pratiques</w:t>
+      </w:r>
+      <w:r>
+        <w:rPr>
+          <w:rFonts w:asciiTheme="minorHAnsi" w:hAnsiTheme="minorHAnsi" w:cstheme="minorHAnsi"/>
+          <w:sz w:val="24"/>
+          <w:szCs w:val="24"/>
+        </w:rPr>
+        <w:t xml:space="preserve"> et avoir une implémentation en « mobile first ».</w:t>
+      </w:r>
+    </w:p>
+    <w:p>
+      <w:pPr>
+        <w:spacing w:line="360" w:lineRule="auto"/>
+        <w:jc w:val="both"/>
+        <w:rPr>
+          <w:rFonts w:asciiTheme="minorHAnsi" w:hAnsiTheme="minorHAnsi" w:cstheme="minorHAnsi"/>
+          <w:noProof/>
+          <w:sz w:val="24"/>
+          <w:szCs w:val="24"/>
+        </w:rPr>
+      </w:pPr>
+      <w:r>
+        <w:rPr>
+          <w:rFonts w:asciiTheme="minorHAnsi" w:hAnsiTheme="minorHAnsi" w:cstheme="minorHAnsi"/>
+          <w:noProof/>
+          <w:sz w:val="24"/>
+          <w:szCs w:val="24"/>
+        </w:rPr>
+        <w:t xml:space="preserve">Le design du site doit être adapté aux appareils suivants : </w:t>
+      </w:r>
+    </w:p>
+    <w:p>
+      <w:pPr>
+        <w:pStyle w:val="Paragraphedeliste"/>
+        <w:numPr>
+          <w:ilvl w:val="0"/>
+          <w:numId w:val="2"/>
+        </w:numPr>
+        <w:spacing w:line="360" w:lineRule="auto"/>
+        <w:jc w:val="both"/>
+        <w:rPr>
+          <w:rFonts w:asciiTheme="minorHAnsi" w:hAnsiTheme="minorHAnsi" w:cstheme="minorHAnsi"/>
+          <w:sz w:val="24"/>
+          <w:szCs w:val="24"/>
+        </w:rPr>
+      </w:pPr>
+      <w:r>
+        <w:rPr>
+          <w:rFonts w:asciiTheme="minorHAnsi" w:hAnsiTheme="minorHAnsi" w:cstheme="minorHAnsi"/>
+          <w:sz w:val="24"/>
+          <w:szCs w:val="24"/>
+        </w:rPr>
+        <w:t xml:space="preserve">Mobile </w:t>
+      </w:r>
+    </w:p>
+    <w:p>
+      <w:pPr>
+        <w:pStyle w:val="Paragraphedeliste"/>
+        <w:numPr>
+          <w:ilvl w:val="0"/>
+          <w:numId w:val="2"/>
+        </w:numPr>
+        <w:spacing w:line="360" w:lineRule="auto"/>
+        <w:jc w:val="both"/>
+        <w:rPr>
+          <w:rFonts w:asciiTheme="minorHAnsi" w:hAnsiTheme="minorHAnsi" w:cstheme="minorHAnsi"/>
+          <w:sz w:val="24"/>
+          <w:szCs w:val="24"/>
+        </w:rPr>
+      </w:pPr>
+      <w:r>
+        <w:rPr>
+          <w:rFonts w:asciiTheme="minorHAnsi" w:hAnsiTheme="minorHAnsi" w:cstheme="minorHAnsi"/>
+          <w:sz w:val="24"/>
+          <w:szCs w:val="24"/>
+        </w:rPr>
+        <w:t>Tablette</w:t>
+      </w:r>
+    </w:p>
+    <w:p>
+      <w:pPr>
+        <w:pStyle w:val="Paragraphedeliste"/>
+        <w:numPr>
+          <w:ilvl w:val="0"/>
+          <w:numId w:val="2"/>
+        </w:numPr>
+        <w:spacing w:line="360" w:lineRule="auto"/>
+        <w:jc w:val="both"/>
+        <w:rPr>
+          <w:rFonts w:asciiTheme="minorHAnsi" w:hAnsiTheme="minorHAnsi" w:cstheme="minorHAnsi"/>
+          <w:sz w:val="24"/>
+          <w:szCs w:val="24"/>
+        </w:rPr>
+      </w:pPr>
+      <w:r>
+        <w:rPr>
+          <w:rFonts w:asciiTheme="minorHAnsi" w:hAnsiTheme="minorHAnsi" w:cstheme="minorHAnsi"/>
+          <w:sz w:val="24"/>
+          <w:szCs w:val="24"/>
+        </w:rPr>
+        <w:t>Ordinateur (MDPI)</w:t>
+      </w:r>
+    </w:p>
+    <w:p>
+      <w:pPr>
+        <w:pStyle w:val="Paragraphedeliste"/>
+        <w:numPr>
+          <w:ilvl w:val="0"/>
+          <w:numId w:val="2"/>
+        </w:numPr>
+        <w:spacing w:line="360" w:lineRule="auto"/>
+        <w:jc w:val="both"/>
+        <w:rPr>
+          <w:rFonts w:asciiTheme="minorHAnsi" w:hAnsiTheme="minorHAnsi" w:cstheme="minorHAnsi"/>
+          <w:sz w:val="24"/>
+          <w:szCs w:val="24"/>
+        </w:rPr>
+      </w:pPr>
+      <w:r>
+        <w:rPr>
+          <w:rFonts w:asciiTheme="minorHAnsi" w:hAnsiTheme="minorHAnsi" w:cstheme="minorHAnsi"/>
+          <w:sz w:val="24"/>
+          <w:szCs w:val="24"/>
+        </w:rPr>
+        <w:t>Ordinateur (HIDPI)</w:t>
+      </w:r>
+    </w:p>
+    <w:p>
+      <w:pPr>
+        <w:spacing w:line="360" w:lineRule="auto"/>
+        <w:jc w:val="both"/>
+        <w:rPr>
+          <w:rFonts w:asciiTheme="minorHAnsi" w:hAnsiTheme="minorHAnsi" w:cstheme="minorHAnsi"/>
+          <w:sz w:val="24"/>
+          <w:szCs w:val="24"/>
+        </w:rPr>
+      </w:pPr>
+    </w:p>
+    <w:p>
+      <w:pPr>
+        <w:spacing w:line="360" w:lineRule="auto"/>
+        <w:jc w:val="both"/>
+        <w:rPr>
+          <w:rFonts w:asciiTheme="minorHAnsi" w:hAnsiTheme="minorHAnsi" w:cstheme="minorHAnsi"/>
+          <w:sz w:val="24"/>
+          <w:szCs w:val="24"/>
+        </w:rPr>
+      </w:pPr>
+      <w:r>
+        <w:rPr>
+          <w:rFonts w:asciiTheme="minorHAnsi" w:hAnsiTheme="minorHAnsi" w:cstheme="minorHAnsi"/>
+          <w:sz w:val="24"/>
+          <w:szCs w:val="24"/>
+        </w:rPr>
+        <w:t>Accessibilité :</w:t>
+      </w:r>
+    </w:p>
+    <w:p>
+      <w:pPr>
+        <w:spacing w:line="360" w:lineRule="auto"/>
+        <w:jc w:val="both"/>
+        <w:rPr>
+          <w:rFonts w:asciiTheme="minorHAnsi" w:hAnsiTheme="minorHAnsi" w:cstheme="minorHAnsi"/>
+          <w:sz w:val="24"/>
+          <w:szCs w:val="24"/>
           <w:highlight w:val="green"/>
         </w:rPr>
       </w:pPr>
@@ -2856,30 +3023,71 @@
         <w:jc w:val="both"/>
         <w:rPr>
           <w:rFonts w:asciiTheme="minorHAnsi" w:hAnsiTheme="minorHAnsi" w:cstheme="minorHAnsi"/>
+          <w:color w:val="000000" w:themeColor="text1"/>
+          <w:sz w:val="24"/>
+          <w:szCs w:val="24"/>
+        </w:rPr>
+      </w:pPr>
+      <w:r>
+        <w:rPr>
+          <w:rFonts w:asciiTheme="minorHAnsi" w:hAnsiTheme="minorHAnsi" w:cstheme="minorHAnsi"/>
+          <w:color w:val="000000" w:themeColor="text1"/>
+          <w:sz w:val="24"/>
+          <w:szCs w:val="24"/>
+        </w:rPr>
+        <w:t>Sécurité</w:t>
+      </w:r>
+      <w:r>
+        <w:rPr>
+          <w:rFonts w:asciiTheme="minorHAnsi" w:hAnsiTheme="minorHAnsi" w:cstheme="minorHAnsi"/>
+          <w:color w:val="000000" w:themeColor="text1"/>
+          <w:sz w:val="24"/>
+          <w:szCs w:val="24"/>
+        </w:rPr>
+        <w:t> :</w:t>
+      </w:r>
+    </w:p>
+    <w:p>
+      <w:pPr>
+        <w:spacing w:line="360" w:lineRule="auto"/>
+        <w:jc w:val="both"/>
+        <w:rPr>
+          <w:rFonts w:asciiTheme="minorHAnsi" w:hAnsiTheme="minorHAnsi" w:cstheme="minorHAnsi"/>
+          <w:color w:val="000000" w:themeColor="text1"/>
+          <w:sz w:val="24"/>
+          <w:szCs w:val="24"/>
+        </w:rPr>
+      </w:pPr>
+    </w:p>
+    <w:p>
+      <w:pPr>
+        <w:spacing w:line="360" w:lineRule="auto"/>
+        <w:jc w:val="both"/>
+        <w:rPr>
+          <w:rFonts w:asciiTheme="minorHAnsi" w:hAnsiTheme="minorHAnsi" w:cstheme="minorHAnsi"/>
+          <w:color w:val="000000" w:themeColor="text1"/>
+          <w:sz w:val="24"/>
+          <w:szCs w:val="24"/>
+        </w:rPr>
+      </w:pPr>
+    </w:p>
+    <w:p>
+      <w:pPr>
+        <w:spacing w:line="360" w:lineRule="auto"/>
+        <w:jc w:val="both"/>
+        <w:rPr>
+          <w:rFonts w:asciiTheme="minorHAnsi" w:hAnsiTheme="minorHAnsi" w:cstheme="minorHAnsi"/>
+          <w:sz w:val="24"/>
+          <w:szCs w:val="24"/>
+        </w:rPr>
+      </w:pPr>
+      <w:r>
+        <w:rPr>
+          <w:rFonts w:asciiTheme="minorHAnsi" w:hAnsiTheme="minorHAnsi" w:cstheme="minorHAnsi"/>
           <w:sz w:val="24"/>
           <w:szCs w:val="24"/>
           <w:highlight w:val="green"/>
         </w:rPr>
-      </w:pPr>
-    </w:p>
-    <w:p>
-      <w:pPr>
-        <w:spacing w:line="360" w:lineRule="auto"/>
-        <w:jc w:val="both"/>
-        <w:rPr>
-          <w:rFonts w:asciiTheme="minorHAnsi" w:hAnsiTheme="minorHAnsi" w:cstheme="minorHAnsi"/>
-          <w:sz w:val="24"/>
-          <w:szCs w:val="24"/>
-        </w:rPr>
-      </w:pPr>
-      <w:r>
-        <w:rPr>
-          <w:rFonts w:asciiTheme="minorHAnsi" w:hAnsiTheme="minorHAnsi" w:cstheme="minorHAnsi"/>
-          <w:sz w:val="24"/>
-          <w:szCs w:val="24"/>
-          <w:highlight w:val="green"/>
-        </w:rPr>
-        <w:lastRenderedPageBreak/>
         <w:t>Charte graphique</w:t>
       </w:r>
     </w:p>
@@ -2899,6 +3107,25 @@
           <w:sz w:val="24"/>
           <w:szCs w:val="24"/>
         </w:rPr>
+        <w:t>Nom : Movies Space</w:t>
+      </w:r>
+    </w:p>
+    <w:p>
+      <w:pPr>
+        <w:spacing w:line="360" w:lineRule="auto"/>
+        <w:jc w:val="both"/>
+        <w:rPr>
+          <w:rFonts w:asciiTheme="minorHAnsi" w:hAnsiTheme="minorHAnsi" w:cstheme="minorHAnsi"/>
+          <w:sz w:val="24"/>
+          <w:szCs w:val="24"/>
+        </w:rPr>
+      </w:pPr>
+      <w:r>
+        <w:rPr>
+          <w:rFonts w:asciiTheme="minorHAnsi" w:hAnsiTheme="minorHAnsi" w:cstheme="minorHAnsi"/>
+          <w:sz w:val="24"/>
+          <w:szCs w:val="24"/>
+        </w:rPr>
         <w:t>Logo :</w:t>
       </w:r>
     </w:p>
@@ -2912,19 +3139,62 @@
           <w:szCs w:val="24"/>
         </w:rPr>
       </w:pPr>
-    </w:p>
-    <w:p>
-      <w:pPr>
-        <w:spacing w:line="360" w:lineRule="auto"/>
-        <w:jc w:val="both"/>
-        <w:rPr>
-          <w:rFonts w:asciiTheme="minorHAnsi" w:hAnsiTheme="minorHAnsi" w:cstheme="minorHAnsi"/>
-          <w:sz w:val="24"/>
-          <w:szCs w:val="24"/>
-        </w:rPr>
-      </w:pPr>
-      <w:bookmarkStart w:id="0" w:name="_GoBack"/>
-      <w:bookmarkEnd w:id="0"/>
+      <w:r>
+        <w:rPr>
+          <w:rFonts w:asciiTheme="minorHAnsi" w:hAnsiTheme="minorHAnsi" w:cstheme="minorHAnsi"/>
+          <w:noProof/>
+          <w:sz w:val="24"/>
+          <w:szCs w:val="24"/>
+        </w:rPr>
+        <w:drawing>
+          <wp:inline distT="0" distB="0" distL="0" distR="0" wp14:anchorId="0DF7F315" wp14:editId="38E9A60B">
+            <wp:extent cx="3119546" cy="1184744"/>
+            <wp:effectExtent l="0" t="0" r="0" b="0"/>
+            <wp:docPr id="4" name="Image 4"/>
+            <wp:cNvGraphicFramePr>
+              <a:graphicFrameLocks xmlns:a="http://schemas.openxmlformats.org/drawingml/2006/main" noChangeAspect="1"/>
+            </wp:cNvGraphicFramePr>
+            <a:graphic xmlns:a="http://schemas.openxmlformats.org/drawingml/2006/main">
+              <a:graphicData uri="http://schemas.openxmlformats.org/drawingml/2006/picture">
+                <pic:pic xmlns:pic="http://schemas.openxmlformats.org/drawingml/2006/picture">
+                  <pic:nvPicPr>
+                    <pic:cNvPr id="0" name="Picture 2"/>
+                    <pic:cNvPicPr>
+                      <a:picLocks noChangeAspect="1" noChangeArrowheads="1"/>
+                    </pic:cNvPicPr>
+                  </pic:nvPicPr>
+                  <pic:blipFill>
+                    <a:blip r:embed="rId9">
+                      <a:extLst>
+                        <a:ext uri="{28A0092B-C50C-407E-A947-70E740481C1C}">
+                          <a14:useLocalDpi xmlns:a14="http://schemas.microsoft.com/office/drawing/2010/main" val="0"/>
+                        </a:ext>
+                      </a:extLst>
+                    </a:blip>
+                    <a:srcRect/>
+                    <a:stretch>
+                      <a:fillRect/>
+                    </a:stretch>
+                  </pic:blipFill>
+                  <pic:spPr bwMode="auto">
+                    <a:xfrm>
+                      <a:off x="0" y="0"/>
+                      <a:ext cx="3447101" cy="1309143"/>
+                    </a:xfrm>
+                    <a:prstGeom prst="rect">
+                      <a:avLst/>
+                    </a:prstGeom>
+                    <a:noFill/>
+                    <a:ln>
+                      <a:noFill/>
+                    </a:ln>
+                  </pic:spPr>
+                </pic:pic>
+              </a:graphicData>
+            </a:graphic>
+          </wp:inline>
+        </w:drawing>
+      </w:r>
     </w:p>
     <w:p>
       <w:pPr>
@@ -2963,8 +3233,8 @@
           <w:szCs w:val="24"/>
         </w:rPr>
         <w:drawing>
-          <wp:inline distT="0" distB="0" distL="0" distR="0" wp14:anchorId="63987F50" wp14:editId="1327D44E">
-            <wp:extent cx="2735249" cy="1534960"/>
+          <wp:inline distT="0" distB="0" distL="0" distR="0" wp14:anchorId="63987F50" wp14:editId="5F2CE442">
+            <wp:extent cx="3085106" cy="1731293"/>
             <wp:effectExtent l="0" t="0" r="0" b="0"/>
             <wp:docPr id="12" name="Image 12"/>
             <wp:cNvGraphicFramePr>
@@ -2975,66 +3245,6 @@
                 <pic:pic xmlns:pic="http://schemas.openxmlformats.org/drawingml/2006/picture">
                   <pic:nvPicPr>
                     <pic:cNvPr id="12" name="ffffff-999999-444444-303030-222222-colors.png"/>
-                    <pic:cNvPicPr/>
-                  </pic:nvPicPr>
-                  <pic:blipFill>
-                    <a:blip r:embed="rId9" cstate="print">
-                      <a:extLst>
-                        <a:ext uri="{28A0092B-C50C-407E-A947-70E740481C1C}">
-                          <a14:useLocalDpi xmlns:a14="http://schemas.microsoft.com/office/drawing/2010/main" val="0"/>
-                        </a:ext>
-                      </a:extLst>
-                    </a:blip>
-                    <a:stretch>
-                      <a:fillRect/>
-                    </a:stretch>
-                  </pic:blipFill>
-                  <pic:spPr>
-                    <a:xfrm>
-                      <a:off x="0" y="0"/>
-                      <a:ext cx="2781492" cy="1560911"/>
-                    </a:xfrm>
-                    <a:prstGeom prst="rect">
-                      <a:avLst/>
-                    </a:prstGeom>
-                  </pic:spPr>
-                </pic:pic>
-              </a:graphicData>
-            </a:graphic>
-          </wp:inline>
-        </w:drawing>
-      </w:r>
-    </w:p>
-    <w:p>
-      <w:pPr>
-        <w:spacing w:line="360" w:lineRule="auto"/>
-        <w:jc w:val="both"/>
-        <w:rPr>
-          <w:rFonts w:asciiTheme="minorHAnsi" w:hAnsiTheme="minorHAnsi" w:cstheme="minorHAnsi"/>
-          <w:sz w:val="24"/>
-          <w:szCs w:val="24"/>
-        </w:rPr>
-      </w:pPr>
-      <w:r>
-        <w:rPr>
-          <w:rFonts w:asciiTheme="minorHAnsi" w:hAnsiTheme="minorHAnsi" w:cstheme="minorHAnsi"/>
-          <w:noProof/>
-          <w:sz w:val="24"/>
-          <w:szCs w:val="24"/>
-        </w:rPr>
-        <w:drawing>
-          <wp:inline distT="0" distB="0" distL="0" distR="0" wp14:anchorId="176AE50D" wp14:editId="71FB6243">
-            <wp:extent cx="2178658" cy="1343489"/>
-            <wp:effectExtent l="0" t="0" r="0" b="0"/>
-            <wp:docPr id="13" name="Image 13"/>
-            <wp:cNvGraphicFramePr>
-              <a:graphicFrameLocks xmlns:a="http://schemas.openxmlformats.org/drawingml/2006/main" noChangeAspect="1"/>
-            </wp:cNvGraphicFramePr>
-            <a:graphic xmlns:a="http://schemas.openxmlformats.org/drawingml/2006/main">
-              <a:graphicData uri="http://schemas.openxmlformats.org/drawingml/2006/picture">
-                <pic:pic xmlns:pic="http://schemas.openxmlformats.org/drawingml/2006/picture">
-                  <pic:nvPicPr>
-                    <pic:cNvPr id="13" name="00bc8c-3498db-f39c12-e74c3c-222222-colors.png"/>
                     <pic:cNvPicPr/>
                   </pic:nvPicPr>
                   <pic:blipFill>
@@ -3052,7 +3262,7 @@
                   <pic:spPr>
                     <a:xfrm>
                       <a:off x="0" y="0"/>
-                      <a:ext cx="2268507" cy="1398895"/>
+                      <a:ext cx="3146601" cy="1765803"/>
                     </a:xfrm>
                     <a:prstGeom prst="rect">
                       <a:avLst/>
@@ -3078,6 +3288,78 @@
       <w:r>
         <w:rPr>
           <w:rFonts w:asciiTheme="minorHAnsi" w:hAnsiTheme="minorHAnsi" w:cstheme="minorHAnsi"/>
+          <w:noProof/>
+          <w:sz w:val="24"/>
+          <w:szCs w:val="24"/>
+        </w:rPr>
+        <w:lastRenderedPageBreak/>
+        <w:drawing>
+          <wp:inline distT="0" distB="0" distL="0" distR="0" wp14:anchorId="176AE50D" wp14:editId="2139BC08">
+            <wp:extent cx="3084830" cy="1902288"/>
+            <wp:effectExtent l="0" t="0" r="0" b="0"/>
+            <wp:docPr id="13" name="Image 13"/>
+            <wp:cNvGraphicFramePr>
+              <a:graphicFrameLocks xmlns:a="http://schemas.openxmlformats.org/drawingml/2006/main" noChangeAspect="1"/>
+            </wp:cNvGraphicFramePr>
+            <a:graphic xmlns:a="http://schemas.openxmlformats.org/drawingml/2006/main">
+              <a:graphicData uri="http://schemas.openxmlformats.org/drawingml/2006/picture">
+                <pic:pic xmlns:pic="http://schemas.openxmlformats.org/drawingml/2006/picture">
+                  <pic:nvPicPr>
+                    <pic:cNvPr id="13" name="00bc8c-3498db-f39c12-e74c3c-222222-colors.png"/>
+                    <pic:cNvPicPr/>
+                  </pic:nvPicPr>
+                  <pic:blipFill>
+                    <a:blip r:embed="rId11" cstate="print">
+                      <a:extLst>
+                        <a:ext uri="{28A0092B-C50C-407E-A947-70E740481C1C}">
+                          <a14:useLocalDpi xmlns:a14="http://schemas.microsoft.com/office/drawing/2010/main" val="0"/>
+                        </a:ext>
+                      </a:extLst>
+                    </a:blip>
+                    <a:stretch>
+                      <a:fillRect/>
+                    </a:stretch>
+                  </pic:blipFill>
+                  <pic:spPr>
+                    <a:xfrm>
+                      <a:off x="0" y="0"/>
+                      <a:ext cx="3237822" cy="1996632"/>
+                    </a:xfrm>
+                    <a:prstGeom prst="rect">
+                      <a:avLst/>
+                    </a:prstGeom>
+                  </pic:spPr>
+                </pic:pic>
+              </a:graphicData>
+            </a:graphic>
+          </wp:inline>
+        </w:drawing>
+      </w:r>
+    </w:p>
+    <w:p>
+      <w:pPr>
+        <w:spacing w:line="360" w:lineRule="auto"/>
+        <w:jc w:val="both"/>
+        <w:rPr>
+          <w:rFonts w:asciiTheme="minorHAnsi" w:hAnsiTheme="minorHAnsi" w:cstheme="minorHAnsi"/>
+          <w:sz w:val="24"/>
+          <w:szCs w:val="24"/>
+        </w:rPr>
+      </w:pPr>
+    </w:p>
+    <w:p>
+      <w:pPr>
+        <w:spacing w:line="360" w:lineRule="auto"/>
+        <w:jc w:val="both"/>
+        <w:rPr>
+          <w:rFonts w:asciiTheme="minorHAnsi" w:hAnsiTheme="minorHAnsi" w:cstheme="minorHAnsi"/>
+          <w:sz w:val="24"/>
+          <w:szCs w:val="24"/>
+        </w:rPr>
+      </w:pPr>
+      <w:r>
+        <w:rPr>
+          <w:rFonts w:asciiTheme="minorHAnsi" w:hAnsiTheme="minorHAnsi" w:cstheme="minorHAnsi"/>
           <w:sz w:val="24"/>
           <w:szCs w:val="24"/>
         </w:rPr>
@@ -3092,67 +3374,1031 @@
           <w:rFonts w:asciiTheme="minorHAnsi" w:hAnsiTheme="minorHAnsi" w:cstheme="minorHAnsi"/>
           <w:sz w:val="24"/>
           <w:szCs w:val="24"/>
+        </w:rPr>
+      </w:pPr>
+      <w:r>
+        <w:rPr>
+          <w:rFonts w:asciiTheme="minorHAnsi" w:hAnsiTheme="minorHAnsi" w:cstheme="minorHAnsi"/>
+          <w:sz w:val="24"/>
+          <w:szCs w:val="24"/>
+        </w:rPr>
+        <w:t>Titre h1, h2, h3, h4 , h5, h6 :</w:t>
+      </w:r>
+      <w:r>
+        <w:rPr>
+          <w:rFonts w:asciiTheme="minorHAnsi" w:hAnsiTheme="minorHAnsi" w:cstheme="minorHAnsi"/>
+          <w:sz w:val="24"/>
+          <w:szCs w:val="24"/>
+        </w:rPr>
+        <w:t xml:space="preserve"> Montserra</w:t>
+      </w:r>
+      <w:r>
+        <w:rPr>
+          <w:rFonts w:asciiTheme="minorHAnsi" w:hAnsiTheme="minorHAnsi" w:cstheme="minorHAnsi"/>
+          <w:sz w:val="24"/>
+          <w:szCs w:val="24"/>
+        </w:rPr>
+        <w:t>t</w:t>
+      </w:r>
+      <w:r>
+        <w:rPr>
+          <w:rFonts w:asciiTheme="minorHAnsi" w:hAnsiTheme="minorHAnsi" w:cstheme="minorHAnsi"/>
+          <w:sz w:val="24"/>
+          <w:szCs w:val="24"/>
+        </w:rPr>
+        <w:t xml:space="preserve"> bold 700</w:t>
+      </w:r>
+    </w:p>
+    <w:p>
+      <w:pPr>
+        <w:spacing w:line="360" w:lineRule="auto"/>
+        <w:jc w:val="both"/>
+        <w:rPr>
+          <w:rFonts w:asciiTheme="minorHAnsi" w:hAnsiTheme="minorHAnsi" w:cstheme="minorHAnsi"/>
+          <w:sz w:val="24"/>
+          <w:szCs w:val="24"/>
+        </w:rPr>
+      </w:pPr>
+      <w:r>
+        <w:rPr>
+          <w:rFonts w:asciiTheme="minorHAnsi" w:hAnsiTheme="minorHAnsi" w:cstheme="minorHAnsi"/>
+          <w:sz w:val="24"/>
+          <w:szCs w:val="24"/>
+        </w:rPr>
+        <w:t>Texte :</w:t>
+      </w:r>
+      <w:r>
+        <w:rPr>
+          <w:rFonts w:asciiTheme="minorHAnsi" w:hAnsiTheme="minorHAnsi" w:cstheme="minorHAnsi"/>
+          <w:sz w:val="24"/>
+          <w:szCs w:val="24"/>
+        </w:rPr>
+        <w:t xml:space="preserve"> </w:t>
+      </w:r>
+      <w:r>
+        <w:rPr>
+          <w:rFonts w:asciiTheme="minorHAnsi" w:hAnsiTheme="minorHAnsi" w:cstheme="minorHAnsi"/>
+          <w:sz w:val="24"/>
+          <w:szCs w:val="24"/>
+        </w:rPr>
+        <w:t>Montserra</w:t>
+      </w:r>
+      <w:r>
+        <w:rPr>
+          <w:rFonts w:asciiTheme="minorHAnsi" w:hAnsiTheme="minorHAnsi" w:cstheme="minorHAnsi"/>
+          <w:sz w:val="24"/>
+          <w:szCs w:val="24"/>
+        </w:rPr>
+        <w:t>t</w:t>
+      </w:r>
+    </w:p>
+    <w:p>
+      <w:pPr>
+        <w:spacing w:line="360" w:lineRule="auto"/>
+        <w:jc w:val="both"/>
+        <w:rPr>
+          <w:rFonts w:asciiTheme="minorHAnsi" w:hAnsiTheme="minorHAnsi" w:cstheme="minorHAnsi"/>
+          <w:sz w:val="24"/>
+          <w:szCs w:val="24"/>
+        </w:rPr>
+      </w:pPr>
+      <w:r>
+        <w:rPr>
+          <w:rFonts w:asciiTheme="minorHAnsi" w:hAnsiTheme="minorHAnsi" w:cstheme="minorHAnsi"/>
+          <w:sz w:val="24"/>
+          <w:szCs w:val="24"/>
+        </w:rPr>
+        <w:t xml:space="preserve">Buttons : </w:t>
+      </w:r>
+      <w:r>
+        <w:rPr>
+          <w:rFonts w:asciiTheme="minorHAnsi" w:hAnsiTheme="minorHAnsi" w:cstheme="minorHAnsi"/>
+          <w:sz w:val="24"/>
+          <w:szCs w:val="24"/>
+        </w:rPr>
+        <w:t>Montserra</w:t>
+      </w:r>
+      <w:r>
+        <w:rPr>
+          <w:rFonts w:asciiTheme="minorHAnsi" w:hAnsiTheme="minorHAnsi" w:cstheme="minorHAnsi"/>
+          <w:sz w:val="24"/>
+          <w:szCs w:val="24"/>
+        </w:rPr>
+        <w:t>t</w:t>
+      </w:r>
+    </w:p>
+    <w:p>
+      <w:pPr>
+        <w:spacing w:line="360" w:lineRule="auto"/>
+        <w:jc w:val="both"/>
+        <w:rPr>
+          <w:rFonts w:asciiTheme="minorHAnsi" w:hAnsiTheme="minorHAnsi" w:cstheme="minorHAnsi"/>
+          <w:sz w:val="24"/>
+          <w:szCs w:val="24"/>
+        </w:rPr>
+      </w:pPr>
+      <w:r>
+        <w:rPr>
+          <w:rFonts w:asciiTheme="minorHAnsi" w:hAnsiTheme="minorHAnsi" w:cstheme="minorHAnsi"/>
+          <w:sz w:val="24"/>
+          <w:szCs w:val="24"/>
+        </w:rPr>
+        <w:t>Barre de navigation et pieds de page :</w:t>
+      </w:r>
+      <w:r>
+        <w:rPr>
+          <w:rFonts w:asciiTheme="minorHAnsi" w:hAnsiTheme="minorHAnsi" w:cstheme="minorHAnsi"/>
+          <w:sz w:val="24"/>
+          <w:szCs w:val="24"/>
+        </w:rPr>
+        <w:t xml:space="preserve"> </w:t>
+      </w:r>
+      <w:r>
+        <w:rPr>
+          <w:rFonts w:asciiTheme="minorHAnsi" w:hAnsiTheme="minorHAnsi" w:cstheme="minorHAnsi"/>
+          <w:sz w:val="24"/>
+          <w:szCs w:val="24"/>
+        </w:rPr>
+        <w:t>Montserra</w:t>
+      </w:r>
+      <w:r>
+        <w:rPr>
+          <w:rFonts w:asciiTheme="minorHAnsi" w:hAnsiTheme="minorHAnsi" w:cstheme="minorHAnsi"/>
+          <w:sz w:val="24"/>
+          <w:szCs w:val="24"/>
+        </w:rPr>
+        <w:t>t</w:t>
+      </w:r>
+    </w:p>
+    <w:p>
+      <w:pPr>
+        <w:spacing w:line="360" w:lineRule="auto"/>
+        <w:jc w:val="both"/>
+        <w:rPr>
+          <w:rFonts w:asciiTheme="minorHAnsi" w:hAnsiTheme="minorHAnsi" w:cstheme="minorHAnsi"/>
+          <w:sz w:val="24"/>
+          <w:szCs w:val="24"/>
+        </w:rPr>
+      </w:pPr>
+      <w:r>
+        <w:rPr>
+          <w:rFonts w:asciiTheme="minorHAnsi" w:hAnsiTheme="minorHAnsi" w:cstheme="minorHAnsi"/>
+          <w:sz w:val="24"/>
+          <w:szCs w:val="24"/>
+        </w:rPr>
+        <w:t>Formulaire :</w:t>
+      </w:r>
+      <w:r>
+        <w:rPr>
+          <w:rFonts w:asciiTheme="minorHAnsi" w:hAnsiTheme="minorHAnsi" w:cstheme="minorHAnsi"/>
+          <w:sz w:val="24"/>
+          <w:szCs w:val="24"/>
+        </w:rPr>
+        <w:t xml:space="preserve"> </w:t>
+      </w:r>
+      <w:r>
+        <w:rPr>
+          <w:rFonts w:asciiTheme="minorHAnsi" w:hAnsiTheme="minorHAnsi" w:cstheme="minorHAnsi"/>
+          <w:sz w:val="24"/>
+          <w:szCs w:val="24"/>
+        </w:rPr>
+        <w:t>Montserra</w:t>
+      </w:r>
+      <w:r>
+        <w:rPr>
+          <w:rFonts w:asciiTheme="minorHAnsi" w:hAnsiTheme="minorHAnsi" w:cstheme="minorHAnsi"/>
+          <w:sz w:val="24"/>
+          <w:szCs w:val="24"/>
+        </w:rPr>
+        <w:t>t</w:t>
+      </w:r>
+    </w:p>
+    <w:p>
+      <w:pPr>
+        <w:spacing w:line="360" w:lineRule="auto"/>
+        <w:jc w:val="both"/>
+        <w:rPr>
+          <w:rFonts w:asciiTheme="minorHAnsi" w:hAnsiTheme="minorHAnsi" w:cstheme="minorHAnsi"/>
+          <w:sz w:val="24"/>
+          <w:szCs w:val="24"/>
+        </w:rPr>
+      </w:pPr>
+      <w:r>
+        <w:rPr>
+          <w:rFonts w:asciiTheme="minorHAnsi" w:hAnsiTheme="minorHAnsi" w:cstheme="minorHAnsi"/>
+          <w:sz w:val="24"/>
+          <w:szCs w:val="24"/>
+        </w:rPr>
+        <w:t>Icones :</w:t>
+      </w:r>
+      <w:r>
+        <w:rPr>
+          <w:rFonts w:asciiTheme="minorHAnsi" w:hAnsiTheme="minorHAnsi" w:cstheme="minorHAnsi"/>
+          <w:sz w:val="24"/>
+          <w:szCs w:val="24"/>
+        </w:rPr>
+        <w:t xml:space="preserve"> </w:t>
+      </w:r>
+      <w:r>
+        <w:rPr>
+          <w:rFonts w:asciiTheme="minorHAnsi" w:hAnsiTheme="minorHAnsi" w:cstheme="minorHAnsi"/>
+          <w:sz w:val="24"/>
+          <w:szCs w:val="24"/>
+        </w:rPr>
+        <w:t xml:space="preserve">Police d’icones </w:t>
+      </w:r>
+      <w:r>
+        <w:rPr>
+          <w:rFonts w:asciiTheme="minorHAnsi" w:hAnsiTheme="minorHAnsi" w:cstheme="minorHAnsi"/>
+          <w:sz w:val="24"/>
+          <w:szCs w:val="24"/>
+        </w:rPr>
+        <w:t>Font Awesome (</w:t>
+      </w:r>
+      <w:hyperlink r:id="rId12" w:history="1">
+        <w:r>
+          <w:rPr>
+            <w:rStyle w:val="Lienhypertexte"/>
+            <w:rFonts w:asciiTheme="minorHAnsi" w:hAnsiTheme="minorHAnsi" w:cstheme="minorHAnsi"/>
+            <w:sz w:val="24"/>
+            <w:szCs w:val="24"/>
+          </w:rPr>
+          <w:t>https://fontawesome.com/</w:t>
+        </w:r>
+      </w:hyperlink>
+      <w:r>
+        <w:rPr>
+          <w:rFonts w:asciiTheme="minorHAnsi" w:hAnsiTheme="minorHAnsi" w:cstheme="minorHAnsi"/>
+          <w:sz w:val="24"/>
+          <w:szCs w:val="24"/>
+        </w:rPr>
+        <w:t>).</w:t>
+      </w:r>
+    </w:p>
+    <w:p>
+      <w:pPr>
+        <w:spacing w:line="360" w:lineRule="auto"/>
+        <w:jc w:val="both"/>
+        <w:rPr>
+          <w:rFonts w:asciiTheme="minorHAnsi" w:hAnsiTheme="minorHAnsi" w:cstheme="minorHAnsi"/>
+          <w:sz w:val="24"/>
+          <w:szCs w:val="24"/>
+        </w:rPr>
+      </w:pPr>
+    </w:p>
+    <w:p>
+      <w:pPr>
+        <w:spacing w:line="360" w:lineRule="auto"/>
+        <w:jc w:val="both"/>
+        <w:rPr>
+          <w:rFonts w:asciiTheme="minorHAnsi" w:hAnsiTheme="minorHAnsi" w:cstheme="minorHAnsi"/>
+          <w:sz w:val="24"/>
+          <w:szCs w:val="24"/>
+        </w:rPr>
+      </w:pPr>
+      <w:r>
+        <w:rPr>
+          <w:rFonts w:asciiTheme="minorHAnsi" w:hAnsiTheme="minorHAnsi" w:cstheme="minorHAnsi"/>
+          <w:sz w:val="24"/>
+          <w:szCs w:val="24"/>
+        </w:rPr>
+        <w:t>Type de design :</w:t>
+      </w:r>
+      <w:r>
+        <w:rPr>
+          <w:rFonts w:asciiTheme="minorHAnsi" w:hAnsiTheme="minorHAnsi" w:cstheme="minorHAnsi"/>
+          <w:sz w:val="24"/>
+          <w:szCs w:val="24"/>
+        </w:rPr>
+        <w:t xml:space="preserve"> </w:t>
+      </w:r>
+    </w:p>
+    <w:p>
+      <w:pPr>
+        <w:spacing w:line="360" w:lineRule="auto"/>
+        <w:jc w:val="both"/>
+        <w:rPr>
+          <w:rFonts w:asciiTheme="minorHAnsi" w:hAnsiTheme="minorHAnsi" w:cstheme="minorHAnsi"/>
+          <w:sz w:val="24"/>
+          <w:szCs w:val="24"/>
+        </w:rPr>
+      </w:pPr>
+      <w:r>
+        <w:rPr>
+          <w:rFonts w:asciiTheme="minorHAnsi" w:hAnsiTheme="minorHAnsi" w:cstheme="minorHAnsi"/>
+          <w:sz w:val="24"/>
+          <w:szCs w:val="24"/>
+        </w:rPr>
+        <w:t>Flat design</w:t>
+      </w:r>
+    </w:p>
+    <w:p>
+      <w:pPr>
+        <w:spacing w:line="360" w:lineRule="auto"/>
+        <w:jc w:val="both"/>
+        <w:rPr>
+          <w:rFonts w:asciiTheme="minorHAnsi" w:hAnsiTheme="minorHAnsi" w:cstheme="minorHAnsi"/>
+          <w:sz w:val="24"/>
+          <w:szCs w:val="24"/>
+        </w:rPr>
+      </w:pPr>
+    </w:p>
+    <w:p>
+      <w:pPr>
+        <w:spacing w:line="360" w:lineRule="auto"/>
+        <w:jc w:val="both"/>
+        <w:rPr>
+          <w:rFonts w:asciiTheme="minorHAnsi" w:hAnsiTheme="minorHAnsi" w:cstheme="minorHAnsi"/>
+          <w:sz w:val="24"/>
+          <w:szCs w:val="24"/>
+        </w:rPr>
+      </w:pPr>
+      <w:r>
+        <w:rPr>
+          <w:rFonts w:asciiTheme="minorHAnsi" w:hAnsiTheme="minorHAnsi" w:cstheme="minorHAnsi"/>
+          <w:sz w:val="24"/>
+          <w:szCs w:val="24"/>
+        </w:rPr>
+        <w:t>Thème</w:t>
+      </w:r>
+      <w:r>
+        <w:rPr>
+          <w:rFonts w:asciiTheme="minorHAnsi" w:hAnsiTheme="minorHAnsi" w:cstheme="minorHAnsi"/>
+          <w:sz w:val="24"/>
+          <w:szCs w:val="24"/>
+        </w:rPr>
+        <w:t xml:space="preserve"> </w:t>
+      </w:r>
+      <w:r>
+        <w:rPr>
+          <w:rFonts w:asciiTheme="minorHAnsi" w:hAnsiTheme="minorHAnsi" w:cstheme="minorHAnsi"/>
+          <w:sz w:val="24"/>
+          <w:szCs w:val="24"/>
+        </w:rPr>
+        <w:t xml:space="preserve">: </w:t>
+      </w:r>
+    </w:p>
+    <w:p>
+      <w:pPr>
+        <w:spacing w:line="360" w:lineRule="auto"/>
+        <w:jc w:val="both"/>
+        <w:rPr>
+          <w:rFonts w:asciiTheme="minorHAnsi" w:hAnsiTheme="minorHAnsi" w:cstheme="minorHAnsi"/>
+          <w:sz w:val="24"/>
+          <w:szCs w:val="24"/>
+        </w:rPr>
+      </w:pPr>
+      <w:r>
+        <w:rPr>
+          <w:rFonts w:asciiTheme="minorHAnsi" w:hAnsiTheme="minorHAnsi" w:cstheme="minorHAnsi"/>
+          <w:sz w:val="24"/>
+          <w:szCs w:val="24"/>
+        </w:rPr>
+        <w:t>L’interface sera de type dark.</w:t>
+      </w:r>
+    </w:p>
+    <w:p>
+      <w:pPr>
+        <w:spacing w:line="360" w:lineRule="auto"/>
+        <w:jc w:val="both"/>
+        <w:rPr>
+          <w:rFonts w:asciiTheme="minorHAnsi" w:hAnsiTheme="minorHAnsi" w:cstheme="minorHAnsi"/>
+          <w:sz w:val="24"/>
+          <w:szCs w:val="24"/>
           <w:lang w:val="en-US"/>
         </w:rPr>
       </w:pPr>
-      <w:r>
-        <w:rPr>
-          <w:rFonts w:asciiTheme="minorHAnsi" w:hAnsiTheme="minorHAnsi" w:cstheme="minorHAnsi"/>
-          <w:sz w:val="24"/>
-          <w:szCs w:val="24"/>
+    </w:p>
+    <w:p>
+      <w:pPr>
+        <w:spacing w:line="360" w:lineRule="auto"/>
+        <w:jc w:val="both"/>
+        <w:rPr>
+          <w:rFonts w:asciiTheme="minorHAnsi" w:hAnsiTheme="minorHAnsi" w:cstheme="minorHAnsi"/>
+          <w:color w:val="FF0000"/>
+          <w:sz w:val="24"/>
+          <w:szCs w:val="24"/>
+        </w:rPr>
+      </w:pPr>
+      <w:r>
+        <w:rPr>
+          <w:rFonts w:asciiTheme="minorHAnsi" w:hAnsiTheme="minorHAnsi" w:cstheme="minorHAnsi"/>
+          <w:color w:val="FF0000"/>
+          <w:sz w:val="24"/>
+          <w:szCs w:val="24"/>
+        </w:rPr>
+        <w:t>Spécifications techniques du projet élaborées par le candidat, y compris pour la sécurité web et web mobile</w:t>
+      </w:r>
+    </w:p>
+    <w:p>
+      <w:pPr>
+        <w:spacing w:line="360" w:lineRule="auto"/>
+        <w:jc w:val="both"/>
+        <w:rPr>
+          <w:rFonts w:asciiTheme="minorHAnsi" w:hAnsiTheme="minorHAnsi" w:cstheme="minorHAnsi"/>
+          <w:color w:val="000000" w:themeColor="text1"/>
+          <w:sz w:val="24"/>
+          <w:szCs w:val="24"/>
+        </w:rPr>
+      </w:pPr>
+      <w:r>
+        <w:rPr>
+          <w:rFonts w:asciiTheme="minorHAnsi" w:hAnsiTheme="minorHAnsi" w:cstheme="minorHAnsi"/>
+          <w:color w:val="000000" w:themeColor="text1"/>
+          <w:sz w:val="24"/>
+          <w:szCs w:val="24"/>
+        </w:rPr>
+        <w:t>Gestion de projet et organisation :</w:t>
+      </w:r>
+    </w:p>
+    <w:p>
+      <w:pPr>
+        <w:spacing w:line="360" w:lineRule="auto"/>
+        <w:jc w:val="both"/>
+        <w:rPr>
+          <w:rFonts w:asciiTheme="minorHAnsi" w:hAnsiTheme="minorHAnsi" w:cstheme="minorHAnsi"/>
+          <w:color w:val="000000" w:themeColor="text1"/>
+          <w:sz w:val="24"/>
+          <w:szCs w:val="24"/>
+        </w:rPr>
+      </w:pPr>
+      <w:r>
+        <w:rPr>
+          <w:rFonts w:asciiTheme="minorHAnsi" w:hAnsiTheme="minorHAnsi" w:cstheme="minorHAnsi"/>
+          <w:color w:val="000000" w:themeColor="text1"/>
+          <w:sz w:val="24"/>
+          <w:szCs w:val="24"/>
+        </w:rPr>
+        <w:t>Pour la gestion du projet j’ai choisi d’utiliser le logiciel Trello ainsi que la méthodologie Kanban</w:t>
+      </w:r>
+      <w:r>
+        <w:rPr>
+          <w:rFonts w:asciiTheme="minorHAnsi" w:hAnsiTheme="minorHAnsi" w:cstheme="minorHAnsi"/>
+          <w:color w:val="000000" w:themeColor="text1"/>
+          <w:sz w:val="24"/>
+          <w:szCs w:val="24"/>
+        </w:rPr>
+        <w:t xml:space="preserve"> simplifiée</w:t>
+      </w:r>
+      <w:r>
+        <w:rPr>
+          <w:rFonts w:asciiTheme="minorHAnsi" w:hAnsiTheme="minorHAnsi" w:cstheme="minorHAnsi"/>
+          <w:color w:val="000000" w:themeColor="text1"/>
+          <w:sz w:val="24"/>
+          <w:szCs w:val="24"/>
+        </w:rPr>
+        <w:t>.</w:t>
+      </w:r>
+      <w:r>
+        <w:rPr>
+          <w:rFonts w:asciiTheme="minorHAnsi" w:hAnsiTheme="minorHAnsi" w:cstheme="minorHAnsi"/>
+          <w:color w:val="000000" w:themeColor="text1"/>
+          <w:sz w:val="24"/>
+          <w:szCs w:val="24"/>
+        </w:rPr>
+        <w:t xml:space="preserve"> </w:t>
+      </w:r>
+    </w:p>
+    <w:p>
+      <w:pPr>
+        <w:spacing w:line="360" w:lineRule="auto"/>
+        <w:jc w:val="both"/>
+        <w:rPr>
+          <w:rStyle w:val="hscoswrapper"/>
+        </w:rPr>
+      </w:pPr>
+      <w:r>
+        <w:rPr>
+          <w:rFonts w:asciiTheme="minorHAnsi" w:hAnsiTheme="minorHAnsi" w:cstheme="minorHAnsi"/>
+          <w:color w:val="000000" w:themeColor="text1"/>
+          <w:sz w:val="24"/>
+          <w:szCs w:val="24"/>
+        </w:rPr>
+        <w:t xml:space="preserve">Cette méthode de gestion de projet à été inventé par </w:t>
+      </w:r>
+      <w:r>
+        <w:rPr>
+          <w:rStyle w:val="hscoswrapper"/>
+        </w:rPr>
+        <w:t xml:space="preserve">Taiichi </w:t>
+      </w:r>
+      <w:r>
+        <w:rPr>
+          <w:rStyle w:val="hscoswrapper"/>
+          <w:rFonts w:ascii="Calibri" w:hAnsi="Calibri" w:cs="Calibri"/>
+        </w:rPr>
+        <w:t>Ō</w:t>
+      </w:r>
+      <w:r>
+        <w:rPr>
+          <w:rStyle w:val="hscoswrapper"/>
+        </w:rPr>
+        <w:t>no</w:t>
+      </w:r>
+      <w:r>
+        <w:rPr>
+          <w:rStyle w:val="hscoswrapper"/>
+        </w:rPr>
+        <w:t xml:space="preserve"> pour Toyota en 1950. Son but est d’optimiser la production à flux tendu. Dans la mesure ou je suis seul sur ce projet j’ai utilisé le système de cartes de la méthodologie Kanban pour me focaliser sur l’action </w:t>
+      </w:r>
+      <w:r>
+        <w:rPr>
+          <w:rStyle w:val="hscoswrapper"/>
+        </w:rPr>
+        <w:t xml:space="preserve">(limiter les tâches parallèles par exemple) </w:t>
+      </w:r>
+      <w:r>
+        <w:rPr>
+          <w:rStyle w:val="hscoswrapper"/>
+        </w:rPr>
+        <w:t>et savoir à tout moment ou je me situe concrètement dans la réalisation.</w:t>
+      </w:r>
+    </w:p>
+    <w:p>
+      <w:pPr>
+        <w:spacing w:line="360" w:lineRule="auto"/>
+        <w:jc w:val="both"/>
+        <w:rPr>
+          <w:rFonts w:asciiTheme="minorHAnsi" w:hAnsiTheme="minorHAnsi" w:cstheme="minorHAnsi"/>
+          <w:color w:val="000000" w:themeColor="text1"/>
+          <w:sz w:val="24"/>
+          <w:szCs w:val="24"/>
+        </w:rPr>
+      </w:pPr>
+      <w:r>
+        <w:rPr>
+          <w:rFonts w:asciiTheme="minorHAnsi" w:hAnsiTheme="minorHAnsi" w:cstheme="minorHAnsi"/>
+          <w:color w:val="000000" w:themeColor="text1"/>
+          <w:sz w:val="24"/>
+          <w:szCs w:val="24"/>
+        </w:rPr>
+        <w:lastRenderedPageBreak/>
+        <w:t xml:space="preserve">Trello est un outil collaboratif conçu pour organiser ses tâches et gérer ses projets. </w:t>
+      </w:r>
+      <w:r>
+        <w:rPr>
+          <w:rFonts w:asciiTheme="minorHAnsi" w:hAnsiTheme="minorHAnsi" w:cstheme="minorHAnsi"/>
+          <w:color w:val="000000" w:themeColor="text1"/>
+          <w:sz w:val="24"/>
+          <w:szCs w:val="24"/>
+        </w:rPr>
+        <w:t xml:space="preserve">L’outil est sous forme d’application web ou d’application native. Pour commencer il faut juste créer un tableau de bord thématique (ici le nom du projet) et créer des colonnes, des cartes ainsi que des tags. </w:t>
+      </w:r>
+    </w:p>
+    <w:p>
+      <w:pPr>
+        <w:spacing w:line="360" w:lineRule="auto"/>
+        <w:jc w:val="both"/>
+      </w:pPr>
+      <w:bookmarkStart w:id="0" w:name="_GoBack"/>
+      <w:bookmarkEnd w:id="0"/>
+      <w:r>
+        <w:rPr>
+          <w:rFonts w:asciiTheme="minorHAnsi" w:hAnsiTheme="minorHAnsi" w:cstheme="minorHAnsi"/>
+          <w:noProof/>
+          <w:color w:val="000000" w:themeColor="text1"/>
+          <w:sz w:val="24"/>
+          <w:szCs w:val="24"/>
+        </w:rPr>
+        <w:drawing>
+          <wp:inline distT="0" distB="0" distL="0" distR="0" wp14:anchorId="27084C28" wp14:editId="490FDDD2">
+            <wp:extent cx="5748655" cy="2703195"/>
+            <wp:effectExtent l="0" t="0" r="0" b="0"/>
+            <wp:docPr id="8" name="Image 8"/>
+            <wp:cNvGraphicFramePr>
+              <a:graphicFrameLocks xmlns:a="http://schemas.openxmlformats.org/drawingml/2006/main" noChangeAspect="1"/>
+            </wp:cNvGraphicFramePr>
+            <a:graphic xmlns:a="http://schemas.openxmlformats.org/drawingml/2006/main">
+              <a:graphicData uri="http://schemas.openxmlformats.org/drawingml/2006/picture">
+                <pic:pic xmlns:pic="http://schemas.openxmlformats.org/drawingml/2006/picture">
+                  <pic:nvPicPr>
+                    <pic:cNvPr id="0" name="Picture 6"/>
+                    <pic:cNvPicPr>
+                      <a:picLocks noChangeAspect="1" noChangeArrowheads="1"/>
+                    </pic:cNvPicPr>
+                  </pic:nvPicPr>
+                  <pic:blipFill>
+                    <a:blip r:embed="rId13">
+                      <a:extLst>
+                        <a:ext uri="{28A0092B-C50C-407E-A947-70E740481C1C}">
+                          <a14:useLocalDpi xmlns:a14="http://schemas.microsoft.com/office/drawing/2010/main" val="0"/>
+                        </a:ext>
+                      </a:extLst>
+                    </a:blip>
+                    <a:srcRect/>
+                    <a:stretch>
+                      <a:fillRect/>
+                    </a:stretch>
+                  </pic:blipFill>
+                  <pic:spPr bwMode="auto">
+                    <a:xfrm>
+                      <a:off x="0" y="0"/>
+                      <a:ext cx="5748655" cy="2703195"/>
+                    </a:xfrm>
+                    <a:prstGeom prst="rect">
+                      <a:avLst/>
+                    </a:prstGeom>
+                    <a:noFill/>
+                    <a:ln>
+                      <a:noFill/>
+                    </a:ln>
+                  </pic:spPr>
+                </pic:pic>
+              </a:graphicData>
+            </a:graphic>
+          </wp:inline>
+        </w:drawing>
+      </w:r>
+    </w:p>
+    <w:p>
+      <w:pPr>
+        <w:spacing w:line="360" w:lineRule="auto"/>
+        <w:jc w:val="both"/>
+        <w:rPr>
+          <w:rFonts w:asciiTheme="minorHAnsi" w:hAnsiTheme="minorHAnsi" w:cstheme="minorHAnsi"/>
+          <w:color w:val="000000" w:themeColor="text1"/>
+          <w:sz w:val="24"/>
+          <w:szCs w:val="24"/>
+        </w:rPr>
+      </w:pPr>
+    </w:p>
+    <w:p>
+      <w:pPr>
+        <w:spacing w:line="360" w:lineRule="auto"/>
+        <w:jc w:val="both"/>
+        <w:rPr>
+          <w:rFonts w:asciiTheme="minorHAnsi" w:hAnsiTheme="minorHAnsi" w:cstheme="minorHAnsi"/>
+          <w:color w:val="000000" w:themeColor="text1"/>
+          <w:sz w:val="24"/>
+          <w:szCs w:val="24"/>
+          <w:u w:val="single"/>
+        </w:rPr>
+      </w:pPr>
+      <w:r>
+        <w:rPr>
+          <w:rFonts w:asciiTheme="minorHAnsi" w:hAnsiTheme="minorHAnsi" w:cstheme="minorHAnsi"/>
+          <w:color w:val="000000" w:themeColor="text1"/>
+          <w:sz w:val="24"/>
+          <w:szCs w:val="24"/>
+          <w:u w:val="single"/>
+        </w:rPr>
+        <w:t>Maquettage :</w:t>
+      </w:r>
+    </w:p>
+    <w:p>
+      <w:pPr>
+        <w:spacing w:line="360" w:lineRule="auto"/>
+        <w:jc w:val="both"/>
+        <w:rPr>
+          <w:rFonts w:asciiTheme="minorHAnsi" w:hAnsiTheme="minorHAnsi" w:cstheme="minorHAnsi"/>
+          <w:color w:val="000000" w:themeColor="text1"/>
+          <w:sz w:val="24"/>
+          <w:szCs w:val="24"/>
+        </w:rPr>
+      </w:pPr>
+      <w:r>
+        <w:rPr>
+          <w:rFonts w:asciiTheme="minorHAnsi" w:hAnsiTheme="minorHAnsi" w:cstheme="minorHAnsi"/>
+          <w:color w:val="000000" w:themeColor="text1"/>
+          <w:sz w:val="24"/>
+          <w:szCs w:val="24"/>
+        </w:rPr>
+        <w:t>Figma</w:t>
+      </w:r>
+    </w:p>
+    <w:p>
+      <w:pPr>
+        <w:spacing w:line="360" w:lineRule="auto"/>
+        <w:jc w:val="both"/>
+        <w:rPr>
+          <w:rFonts w:asciiTheme="minorHAnsi" w:hAnsiTheme="minorHAnsi" w:cstheme="minorHAnsi"/>
+          <w:color w:val="000000" w:themeColor="text1"/>
+          <w:sz w:val="24"/>
+          <w:szCs w:val="24"/>
+          <w:u w:val="single"/>
+        </w:rPr>
+      </w:pPr>
+      <w:r>
+        <w:rPr>
+          <w:rFonts w:asciiTheme="minorHAnsi" w:hAnsiTheme="minorHAnsi" w:cstheme="minorHAnsi"/>
+          <w:color w:val="000000" w:themeColor="text1"/>
+          <w:sz w:val="24"/>
+          <w:szCs w:val="24"/>
+          <w:u w:val="single"/>
+        </w:rPr>
+        <w:t>Supports / navigateurs :</w:t>
+      </w:r>
+    </w:p>
+    <w:p>
+      <w:pPr>
+        <w:spacing w:line="360" w:lineRule="auto"/>
+        <w:jc w:val="both"/>
+        <w:rPr>
+          <w:rFonts w:asciiTheme="minorHAnsi" w:hAnsiTheme="minorHAnsi" w:cstheme="minorHAnsi"/>
+          <w:color w:val="000000" w:themeColor="text1"/>
+          <w:sz w:val="24"/>
+          <w:szCs w:val="24"/>
+        </w:rPr>
+      </w:pPr>
+    </w:p>
+    <w:p>
+      <w:pPr>
+        <w:spacing w:line="360" w:lineRule="auto"/>
+        <w:jc w:val="both"/>
+        <w:rPr>
+          <w:rFonts w:asciiTheme="minorHAnsi" w:hAnsiTheme="minorHAnsi" w:cstheme="minorHAnsi"/>
+          <w:color w:val="000000" w:themeColor="text1"/>
+          <w:sz w:val="24"/>
+          <w:szCs w:val="24"/>
+          <w:u w:val="single"/>
+        </w:rPr>
+      </w:pPr>
+    </w:p>
+    <w:p>
+      <w:pPr>
+        <w:spacing w:line="360" w:lineRule="auto"/>
+        <w:jc w:val="both"/>
+        <w:rPr>
+          <w:rFonts w:asciiTheme="minorHAnsi" w:hAnsiTheme="minorHAnsi" w:cstheme="minorHAnsi"/>
+          <w:color w:val="000000" w:themeColor="text1"/>
+          <w:sz w:val="24"/>
+          <w:szCs w:val="24"/>
+        </w:rPr>
+      </w:pPr>
+      <w:r>
+        <w:rPr>
+          <w:rFonts w:asciiTheme="minorHAnsi" w:hAnsiTheme="minorHAnsi" w:cstheme="minorHAnsi"/>
+          <w:color w:val="000000" w:themeColor="text1"/>
+          <w:sz w:val="24"/>
+          <w:szCs w:val="24"/>
+          <w:u w:val="single"/>
+        </w:rPr>
+        <w:t>Versionning </w:t>
+      </w:r>
+      <w:r>
+        <w:rPr>
+          <w:rFonts w:asciiTheme="minorHAnsi" w:hAnsiTheme="minorHAnsi" w:cstheme="minorHAnsi"/>
+          <w:color w:val="000000" w:themeColor="text1"/>
+          <w:sz w:val="24"/>
+          <w:szCs w:val="24"/>
+        </w:rPr>
+        <w:t>:</w:t>
+      </w:r>
+    </w:p>
+    <w:p>
+      <w:pPr>
+        <w:spacing w:line="360" w:lineRule="auto"/>
+        <w:jc w:val="both"/>
+        <w:rPr>
+          <w:rFonts w:asciiTheme="minorHAnsi" w:hAnsiTheme="minorHAnsi" w:cstheme="minorHAnsi"/>
+          <w:color w:val="000000" w:themeColor="text1"/>
+          <w:sz w:val="24"/>
+          <w:szCs w:val="24"/>
+        </w:rPr>
+      </w:pPr>
+      <w:r>
+        <w:rPr>
+          <w:rFonts w:asciiTheme="minorHAnsi" w:hAnsiTheme="minorHAnsi" w:cstheme="minorHAnsi"/>
+          <w:color w:val="000000" w:themeColor="text1"/>
+          <w:sz w:val="24"/>
+          <w:szCs w:val="24"/>
+        </w:rPr>
+        <w:t>Git :</w:t>
+      </w:r>
+    </w:p>
+    <w:p>
+      <w:pPr>
+        <w:spacing w:line="360" w:lineRule="auto"/>
+        <w:jc w:val="both"/>
+        <w:rPr>
+          <w:rFonts w:asciiTheme="minorHAnsi" w:hAnsiTheme="minorHAnsi" w:cstheme="minorHAnsi"/>
+          <w:color w:val="000000" w:themeColor="text1"/>
+          <w:sz w:val="24"/>
+          <w:szCs w:val="24"/>
+        </w:rPr>
+      </w:pPr>
+      <w:r>
+        <w:rPr>
+          <w:rFonts w:asciiTheme="minorHAnsi" w:hAnsiTheme="minorHAnsi" w:cstheme="minorHAnsi"/>
+          <w:color w:val="000000" w:themeColor="text1"/>
+          <w:sz w:val="24"/>
+          <w:szCs w:val="24"/>
+        </w:rPr>
+        <w:t>Github :</w:t>
+      </w:r>
+    </w:p>
+    <w:p>
+      <w:pPr>
+        <w:spacing w:line="360" w:lineRule="auto"/>
+        <w:jc w:val="both"/>
+        <w:rPr>
+          <w:rFonts w:asciiTheme="minorHAnsi" w:hAnsiTheme="minorHAnsi" w:cstheme="minorHAnsi"/>
+          <w:color w:val="FF0000"/>
+          <w:sz w:val="24"/>
+          <w:szCs w:val="24"/>
+        </w:rPr>
+      </w:pPr>
+    </w:p>
+    <w:p>
+      <w:pPr>
+        <w:spacing w:line="360" w:lineRule="auto"/>
+        <w:jc w:val="both"/>
+        <w:rPr>
+          <w:rFonts w:asciiTheme="minorHAnsi" w:hAnsiTheme="minorHAnsi" w:cstheme="minorHAnsi"/>
+          <w:color w:val="000000" w:themeColor="text1"/>
+          <w:sz w:val="24"/>
+          <w:szCs w:val="24"/>
+          <w:u w:val="single"/>
           <w:lang w:val="en-US"/>
         </w:rPr>
-        <w:t xml:space="preserve">Type de </w:t>
-      </w:r>
-      <w:proofErr w:type="gramStart"/>
-      <w:r>
-        <w:rPr>
-          <w:rFonts w:asciiTheme="minorHAnsi" w:hAnsiTheme="minorHAnsi" w:cstheme="minorHAnsi"/>
-          <w:sz w:val="24"/>
-          <w:szCs w:val="24"/>
+      </w:pPr>
+      <w:r>
+        <w:rPr>
+          <w:rFonts w:asciiTheme="minorHAnsi" w:hAnsiTheme="minorHAnsi" w:cstheme="minorHAnsi"/>
+          <w:color w:val="000000" w:themeColor="text1"/>
+          <w:sz w:val="24"/>
+          <w:szCs w:val="24"/>
+          <w:u w:val="single"/>
           <w:lang w:val="en-US"/>
         </w:rPr>
-        <w:t>design :</w:t>
-      </w:r>
-      <w:proofErr w:type="gramEnd"/>
-      <w:r>
-        <w:rPr>
-          <w:rFonts w:asciiTheme="minorHAnsi" w:hAnsiTheme="minorHAnsi" w:cstheme="minorHAnsi"/>
+        <w:t>Serveur Web :</w:t>
+      </w:r>
+    </w:p>
+    <w:p>
+      <w:pPr>
+        <w:spacing w:line="360" w:lineRule="auto"/>
+        <w:jc w:val="both"/>
+        <w:rPr>
+          <w:rFonts w:asciiTheme="minorHAnsi" w:hAnsiTheme="minorHAnsi" w:cstheme="minorHAnsi"/>
+          <w:color w:val="000000" w:themeColor="text1"/>
           <w:sz w:val="24"/>
           <w:szCs w:val="24"/>
           <w:lang w:val="en-US"/>
         </w:rPr>
-        <w:t xml:space="preserve"> Flat design </w:t>
-      </w:r>
-    </w:p>
-    <w:p>
-      <w:pPr>
-        <w:spacing w:line="360" w:lineRule="auto"/>
-        <w:jc w:val="both"/>
-        <w:rPr>
-          <w:rFonts w:asciiTheme="minorHAnsi" w:hAnsiTheme="minorHAnsi" w:cstheme="minorHAnsi"/>
+      </w:pPr>
+      <w:r>
+        <w:rPr>
+          <w:rFonts w:asciiTheme="minorHAnsi" w:hAnsiTheme="minorHAnsi" w:cstheme="minorHAnsi"/>
+          <w:color w:val="000000" w:themeColor="text1"/>
           <w:sz w:val="24"/>
           <w:szCs w:val="24"/>
           <w:lang w:val="en-US"/>
         </w:rPr>
-      </w:pPr>
-      <w:r>
-        <w:rPr>
-          <w:rFonts w:asciiTheme="minorHAnsi" w:hAnsiTheme="minorHAnsi" w:cstheme="minorHAnsi"/>
+        <w:t>uWamp</w:t>
+      </w:r>
+    </w:p>
+    <w:p>
+      <w:pPr>
+        <w:spacing w:line="360" w:lineRule="auto"/>
+        <w:jc w:val="both"/>
+        <w:rPr>
+          <w:rFonts w:asciiTheme="minorHAnsi" w:hAnsiTheme="minorHAnsi" w:cstheme="minorHAnsi"/>
+          <w:color w:val="000000" w:themeColor="text1"/>
           <w:sz w:val="24"/>
           <w:szCs w:val="24"/>
           <w:lang w:val="en-US"/>
         </w:rPr>
-        <w:t>Them</w:t>
-      </w:r>
-      <w:r>
-        <w:rPr>
-          <w:rFonts w:asciiTheme="minorHAnsi" w:hAnsiTheme="minorHAnsi" w:cstheme="minorHAnsi"/>
-          <w:sz w:val="24"/>
-          <w:szCs w:val="24"/>
+      </w:pPr>
+    </w:p>
+    <w:p>
+      <w:pPr>
+        <w:spacing w:line="360" w:lineRule="auto"/>
+        <w:jc w:val="both"/>
+        <w:rPr>
+          <w:rFonts w:asciiTheme="minorHAnsi" w:hAnsiTheme="minorHAnsi" w:cstheme="minorHAnsi"/>
+          <w:color w:val="000000" w:themeColor="text1"/>
+          <w:sz w:val="24"/>
+          <w:szCs w:val="24"/>
+          <w:u w:val="single"/>
           <w:lang w:val="en-US"/>
         </w:rPr>
-        <w:t xml:space="preserve">e: </w:t>
+      </w:pPr>
+      <w:r>
+        <w:rPr>
+          <w:rFonts w:asciiTheme="minorHAnsi" w:hAnsiTheme="minorHAnsi" w:cstheme="minorHAnsi"/>
+          <w:color w:val="000000" w:themeColor="text1"/>
+          <w:sz w:val="24"/>
+          <w:szCs w:val="24"/>
+          <w:u w:val="single"/>
+          <w:lang w:val="en-US"/>
+        </w:rPr>
+        <w:t>Font-End :</w:t>
+      </w:r>
+    </w:p>
+    <w:p>
+      <w:pPr>
+        <w:spacing w:line="360" w:lineRule="auto"/>
+        <w:jc w:val="both"/>
+        <w:rPr>
+          <w:rFonts w:asciiTheme="minorHAnsi" w:hAnsiTheme="minorHAnsi" w:cstheme="minorHAnsi"/>
+          <w:color w:val="000000" w:themeColor="text1"/>
+          <w:sz w:val="24"/>
+          <w:szCs w:val="24"/>
+          <w:lang w:val="en-US"/>
+        </w:rPr>
+      </w:pPr>
+      <w:r>
+        <w:rPr>
+          <w:rFonts w:asciiTheme="minorHAnsi" w:hAnsiTheme="minorHAnsi" w:cstheme="minorHAnsi"/>
+          <w:color w:val="000000" w:themeColor="text1"/>
+          <w:sz w:val="24"/>
+          <w:szCs w:val="24"/>
+          <w:lang w:val="en-US"/>
+        </w:rPr>
+        <w:t>HTML 5</w:t>
+      </w:r>
+    </w:p>
+    <w:p>
+      <w:pPr>
+        <w:spacing w:line="360" w:lineRule="auto"/>
+        <w:jc w:val="both"/>
+        <w:rPr>
+          <w:rFonts w:asciiTheme="minorHAnsi" w:hAnsiTheme="minorHAnsi" w:cstheme="minorHAnsi"/>
+          <w:color w:val="000000" w:themeColor="text1"/>
+          <w:sz w:val="24"/>
+          <w:szCs w:val="24"/>
+          <w:lang w:val="en-US"/>
+        </w:rPr>
+      </w:pPr>
+      <w:r>
+        <w:rPr>
+          <w:rFonts w:asciiTheme="minorHAnsi" w:hAnsiTheme="minorHAnsi" w:cstheme="minorHAnsi"/>
+          <w:color w:val="000000" w:themeColor="text1"/>
+          <w:sz w:val="24"/>
+          <w:szCs w:val="24"/>
+          <w:lang w:val="en-US"/>
+        </w:rPr>
+        <w:t>CSS 3</w:t>
+      </w:r>
+    </w:p>
+    <w:p>
+      <w:pPr>
+        <w:spacing w:line="360" w:lineRule="auto"/>
+        <w:jc w:val="both"/>
+        <w:rPr>
+          <w:rFonts w:asciiTheme="minorHAnsi" w:hAnsiTheme="minorHAnsi" w:cstheme="minorHAnsi"/>
+          <w:color w:val="000000" w:themeColor="text1"/>
+          <w:sz w:val="24"/>
+          <w:szCs w:val="24"/>
+          <w:lang w:val="en-US"/>
+        </w:rPr>
+      </w:pPr>
+      <w:r>
+        <w:rPr>
+          <w:rFonts w:asciiTheme="minorHAnsi" w:hAnsiTheme="minorHAnsi" w:cstheme="minorHAnsi"/>
+          <w:color w:val="000000" w:themeColor="text1"/>
+          <w:sz w:val="24"/>
+          <w:szCs w:val="24"/>
+          <w:lang w:val="en-US"/>
+        </w:rPr>
+        <w:t>Bootstrap</w:t>
+      </w:r>
+    </w:p>
+    <w:p>
+      <w:pPr>
+        <w:spacing w:line="360" w:lineRule="auto"/>
+        <w:jc w:val="both"/>
+        <w:rPr>
+          <w:rFonts w:asciiTheme="minorHAnsi" w:hAnsiTheme="minorHAnsi" w:cstheme="minorHAnsi"/>
+          <w:color w:val="000000" w:themeColor="text1"/>
+          <w:sz w:val="24"/>
+          <w:szCs w:val="24"/>
+          <w:lang w:val="en-US"/>
+        </w:rPr>
+      </w:pPr>
+      <w:r>
+        <w:rPr>
+          <w:rFonts w:asciiTheme="minorHAnsi" w:hAnsiTheme="minorHAnsi" w:cstheme="minorHAnsi"/>
+          <w:color w:val="000000" w:themeColor="text1"/>
+          <w:sz w:val="24"/>
+          <w:szCs w:val="24"/>
+          <w:lang w:val="en-US"/>
+        </w:rPr>
+        <w:t>Javascript</w:t>
+      </w:r>
+    </w:p>
+    <w:p>
+      <w:pPr>
+        <w:spacing w:line="360" w:lineRule="auto"/>
+        <w:jc w:val="both"/>
+        <w:rPr>
+          <w:rFonts w:asciiTheme="minorHAnsi" w:hAnsiTheme="minorHAnsi" w:cstheme="minorHAnsi"/>
+          <w:color w:val="000000" w:themeColor="text1"/>
+          <w:sz w:val="24"/>
+          <w:szCs w:val="24"/>
+          <w:lang w:val="en-US"/>
+        </w:rPr>
+      </w:pPr>
+      <w:r>
+        <w:rPr>
+          <w:rFonts w:asciiTheme="minorHAnsi" w:hAnsiTheme="minorHAnsi" w:cstheme="minorHAnsi"/>
+          <w:color w:val="000000" w:themeColor="text1"/>
+          <w:sz w:val="24"/>
+          <w:szCs w:val="24"/>
+          <w:lang w:val="en-US"/>
+        </w:rPr>
+        <w:lastRenderedPageBreak/>
+        <w:t>Boostwatch</w:t>
       </w:r>
     </w:p>
     <w:p>
@@ -3179,39 +4425,7 @@
           <w:sz w:val="24"/>
           <w:szCs w:val="24"/>
         </w:rPr>
-        <w:t>esign sur fond noir souhaité sans augmenter le temps de développe</w:t>
-      </w:r>
-      <w:r>
-        <w:rPr>
-          <w:rFonts w:asciiTheme="minorHAnsi" w:hAnsiTheme="minorHAnsi" w:cstheme="minorHAnsi"/>
-          <w:sz w:val="24"/>
-          <w:szCs w:val="24"/>
-        </w:rPr>
-        <w:t>ment</w:t>
-      </w:r>
-      <w:r>
-        <w:rPr>
-          <w:rFonts w:asciiTheme="minorHAnsi" w:hAnsiTheme="minorHAnsi" w:cstheme="minorHAnsi"/>
-          <w:sz w:val="24"/>
-          <w:szCs w:val="24"/>
-        </w:rPr>
-        <w:t xml:space="preserve"> de cette partie j’ai </w:t>
-      </w:r>
-      <w:r>
-        <w:rPr>
-          <w:rFonts w:asciiTheme="minorHAnsi" w:hAnsiTheme="minorHAnsi" w:cstheme="minorHAnsi"/>
-          <w:sz w:val="24"/>
-          <w:szCs w:val="24"/>
-        </w:rPr>
-        <w:t>utilisé</w:t>
-      </w:r>
-      <w:r>
-        <w:rPr>
-          <w:rFonts w:asciiTheme="minorHAnsi" w:hAnsiTheme="minorHAnsi" w:cstheme="minorHAnsi"/>
-          <w:sz w:val="24"/>
-          <w:szCs w:val="24"/>
-        </w:rPr>
-        <w:t xml:space="preserve"> </w:t>
+        <w:t xml:space="preserve">esign sur fond noir souhaité sans augmenter le temps de développement de cette partie j’ai utilisé </w:t>
       </w:r>
       <w:r>
         <w:rPr>
@@ -3227,23 +4441,7 @@
           <w:sz w:val="24"/>
           <w:szCs w:val="24"/>
         </w:rPr>
-        <w:t>. Ce</w:t>
-      </w:r>
-      <w:r>
-        <w:rPr>
-          <w:rFonts w:asciiTheme="minorHAnsi" w:hAnsiTheme="minorHAnsi" w:cstheme="minorHAnsi"/>
-          <w:sz w:val="24"/>
-          <w:szCs w:val="24"/>
-        </w:rPr>
-        <w:t xml:space="preserve"> thème </w:t>
-      </w:r>
-      <w:r>
-        <w:rPr>
-          <w:rFonts w:asciiTheme="minorHAnsi" w:hAnsiTheme="minorHAnsi" w:cstheme="minorHAnsi"/>
-          <w:sz w:val="24"/>
-          <w:szCs w:val="24"/>
-        </w:rPr>
-        <w:t xml:space="preserve">est proposé par </w:t>
+        <w:t xml:space="preserve">. Ce thème est proposé par </w:t>
       </w:r>
       <w:r>
         <w:rPr>
@@ -3259,47 +4457,7 @@
           <w:sz w:val="24"/>
           <w:szCs w:val="24"/>
         </w:rPr>
-        <w:t xml:space="preserve"> et est </w:t>
-      </w:r>
-      <w:r>
-        <w:rPr>
-          <w:rFonts w:asciiTheme="minorHAnsi" w:hAnsiTheme="minorHAnsi" w:cstheme="minorHAnsi"/>
-          <w:sz w:val="24"/>
-          <w:szCs w:val="24"/>
-        </w:rPr>
-        <w:t xml:space="preserve">spécialement créer pour surcharger le CSS </w:t>
-      </w:r>
-      <w:r>
-        <w:rPr>
-          <w:rFonts w:asciiTheme="minorHAnsi" w:hAnsiTheme="minorHAnsi" w:cstheme="minorHAnsi"/>
-          <w:sz w:val="24"/>
-          <w:szCs w:val="24"/>
-        </w:rPr>
-        <w:t xml:space="preserve">de base </w:t>
-      </w:r>
-      <w:r>
-        <w:rPr>
-          <w:rFonts w:asciiTheme="minorHAnsi" w:hAnsiTheme="minorHAnsi" w:cstheme="minorHAnsi"/>
-          <w:sz w:val="24"/>
-          <w:szCs w:val="24"/>
-        </w:rPr>
-        <w:t>d</w:t>
-      </w:r>
-      <w:r>
-        <w:rPr>
-          <w:rFonts w:asciiTheme="minorHAnsi" w:hAnsiTheme="minorHAnsi" w:cstheme="minorHAnsi"/>
-          <w:sz w:val="24"/>
-          <w:szCs w:val="24"/>
-        </w:rPr>
-        <w:t>u Framework</w:t>
-      </w:r>
-      <w:r>
-        <w:rPr>
-          <w:rFonts w:asciiTheme="minorHAnsi" w:hAnsiTheme="minorHAnsi" w:cstheme="minorHAnsi"/>
-          <w:sz w:val="24"/>
-          <w:szCs w:val="24"/>
-        </w:rPr>
-        <w:t xml:space="preserve"> Bootstrap.</w:t>
+        <w:t xml:space="preserve"> et est spécialement créer pour surcharger le CSS de base du Framework Bootstrap.</w:t>
       </w:r>
     </w:p>
     <w:p>
@@ -3320,27 +4478,9 @@
           <w:szCs w:val="24"/>
           <w:lang w:val="en-US"/>
         </w:rPr>
-        <w:t>B</w:t>
-      </w:r>
-      <w:r>
-        <w:rPr>
-          <w:rFonts w:asciiTheme="minorHAnsi" w:hAnsiTheme="minorHAnsi" w:cstheme="minorHAnsi"/>
-          <w:sz w:val="24"/>
-          <w:szCs w:val="24"/>
-          <w:lang w:val="en-US"/>
-        </w:rPr>
-        <w:t>ootswatch</w:t>
-      </w:r>
-      <w:r>
-        <w:rPr>
-          <w:rFonts w:asciiTheme="minorHAnsi" w:hAnsiTheme="minorHAnsi" w:cstheme="minorHAnsi"/>
-          <w:sz w:val="24"/>
-          <w:szCs w:val="24"/>
-          <w:lang w:val="en-US"/>
-        </w:rPr>
-        <w:t xml:space="preserve"> – Darkly (</w:t>
-      </w:r>
-      <w:hyperlink r:id="rId11" w:history="1">
+        <w:t>Bootswatch – Darkly (</w:t>
+      </w:r>
+      <w:hyperlink r:id="rId14" w:history="1">
         <w:r>
           <w:rPr>
             <w:rStyle w:val="Lienhypertexte"/>
@@ -3368,46 +4508,511 @@
         <w:jc w:val="both"/>
         <w:rPr>
           <w:rFonts w:asciiTheme="minorHAnsi" w:hAnsiTheme="minorHAnsi" w:cstheme="minorHAnsi"/>
-          <w:sz w:val="24"/>
-          <w:szCs w:val="24"/>
-        </w:rPr>
-      </w:pPr>
-      <w:r>
-        <w:rPr>
-          <w:rFonts w:asciiTheme="minorHAnsi" w:hAnsiTheme="minorHAnsi" w:cstheme="minorHAnsi"/>
-          <w:sz w:val="24"/>
-          <w:szCs w:val="24"/>
-        </w:rPr>
-        <w:t>Images et</w:t>
-      </w:r>
-      <w:r>
-        <w:rPr>
-          <w:rFonts w:asciiTheme="minorHAnsi" w:hAnsiTheme="minorHAnsi" w:cstheme="minorHAnsi"/>
-          <w:sz w:val="24"/>
-          <w:szCs w:val="24"/>
-        </w:rPr>
-        <w:t xml:space="preserve"> posters des films :</w:t>
-      </w:r>
-    </w:p>
-    <w:p>
-      <w:pPr>
-        <w:spacing w:line="360" w:lineRule="auto"/>
-        <w:jc w:val="both"/>
-        <w:rPr>
-          <w:rFonts w:asciiTheme="minorHAnsi" w:hAnsiTheme="minorHAnsi" w:cstheme="minorHAnsi"/>
-          <w:color w:val="FF0000"/>
-          <w:sz w:val="24"/>
-          <w:szCs w:val="24"/>
-        </w:rPr>
-      </w:pPr>
-      <w:r>
-        <w:rPr>
-          <w:rFonts w:asciiTheme="minorHAnsi" w:hAnsiTheme="minorHAnsi" w:cstheme="minorHAnsi"/>
-          <w:color w:val="FF0000"/>
-          <w:sz w:val="24"/>
-          <w:szCs w:val="24"/>
-        </w:rPr>
-        <w:t>Spécifications techniques du projet élaborées par le candidat, y compris pour la sécurité web et web mobile</w:t>
+          <w:color w:val="000000" w:themeColor="text1"/>
+          <w:sz w:val="24"/>
+          <w:szCs w:val="24"/>
+          <w:lang w:val="en-US"/>
+        </w:rPr>
+      </w:pPr>
+    </w:p>
+    <w:p>
+      <w:pPr>
+        <w:spacing w:line="360" w:lineRule="auto"/>
+        <w:jc w:val="both"/>
+        <w:rPr>
+          <w:rFonts w:asciiTheme="minorHAnsi" w:hAnsiTheme="minorHAnsi" w:cstheme="minorHAnsi"/>
+          <w:color w:val="000000" w:themeColor="text1"/>
+          <w:sz w:val="24"/>
+          <w:szCs w:val="24"/>
+          <w:u w:val="single"/>
+          <w:lang w:val="en-US"/>
+        </w:rPr>
+      </w:pPr>
+      <w:r>
+        <w:rPr>
+          <w:rFonts w:asciiTheme="minorHAnsi" w:hAnsiTheme="minorHAnsi" w:cstheme="minorHAnsi"/>
+          <w:color w:val="000000" w:themeColor="text1"/>
+          <w:sz w:val="24"/>
+          <w:szCs w:val="24"/>
+          <w:u w:val="single"/>
+          <w:lang w:val="en-US"/>
+        </w:rPr>
+        <w:t>Back-End :</w:t>
+      </w:r>
+    </w:p>
+    <w:p>
+      <w:pPr>
+        <w:spacing w:line="360" w:lineRule="auto"/>
+        <w:jc w:val="both"/>
+        <w:rPr>
+          <w:rFonts w:asciiTheme="minorHAnsi" w:hAnsiTheme="minorHAnsi" w:cstheme="minorHAnsi"/>
+          <w:color w:val="000000" w:themeColor="text1"/>
+          <w:sz w:val="24"/>
+          <w:szCs w:val="24"/>
+          <w:lang w:val="en-US"/>
+        </w:rPr>
+      </w:pPr>
+      <w:r>
+        <w:rPr>
+          <w:rFonts w:asciiTheme="minorHAnsi" w:hAnsiTheme="minorHAnsi" w:cstheme="minorHAnsi"/>
+          <w:color w:val="000000" w:themeColor="text1"/>
+          <w:sz w:val="24"/>
+          <w:szCs w:val="24"/>
+          <w:lang w:val="en-US"/>
+        </w:rPr>
+        <w:t>Apache</w:t>
+      </w:r>
+    </w:p>
+    <w:p>
+      <w:pPr>
+        <w:spacing w:line="360" w:lineRule="auto"/>
+        <w:jc w:val="both"/>
+        <w:rPr>
+          <w:rFonts w:asciiTheme="minorHAnsi" w:hAnsiTheme="minorHAnsi" w:cstheme="minorHAnsi"/>
+          <w:color w:val="000000" w:themeColor="text1"/>
+          <w:sz w:val="24"/>
+          <w:szCs w:val="24"/>
+          <w:lang w:val="en-US"/>
+        </w:rPr>
+      </w:pPr>
+      <w:r>
+        <w:rPr>
+          <w:rFonts w:asciiTheme="minorHAnsi" w:hAnsiTheme="minorHAnsi" w:cstheme="minorHAnsi"/>
+          <w:color w:val="000000" w:themeColor="text1"/>
+          <w:sz w:val="24"/>
+          <w:szCs w:val="24"/>
+          <w:lang w:val="en-US"/>
+        </w:rPr>
+        <w:t>PHP</w:t>
+      </w:r>
+    </w:p>
+    <w:p>
+      <w:pPr>
+        <w:spacing w:line="360" w:lineRule="auto"/>
+        <w:jc w:val="both"/>
+        <w:rPr>
+          <w:rFonts w:asciiTheme="minorHAnsi" w:hAnsiTheme="minorHAnsi" w:cstheme="minorHAnsi"/>
+          <w:color w:val="000000" w:themeColor="text1"/>
+          <w:sz w:val="24"/>
+          <w:szCs w:val="24"/>
+          <w:lang w:val="en-US"/>
+        </w:rPr>
+      </w:pPr>
+      <w:r>
+        <w:rPr>
+          <w:rFonts w:asciiTheme="minorHAnsi" w:hAnsiTheme="minorHAnsi" w:cstheme="minorHAnsi"/>
+          <w:color w:val="000000" w:themeColor="text1"/>
+          <w:sz w:val="24"/>
+          <w:szCs w:val="24"/>
+          <w:lang w:val="en-US"/>
+        </w:rPr>
+        <w:t>MySQL</w:t>
+      </w:r>
+    </w:p>
+    <w:p>
+      <w:pPr>
+        <w:spacing w:line="360" w:lineRule="auto"/>
+        <w:jc w:val="both"/>
+        <w:rPr>
+          <w:rFonts w:asciiTheme="minorHAnsi" w:hAnsiTheme="minorHAnsi" w:cstheme="minorHAnsi"/>
+          <w:color w:val="000000" w:themeColor="text1"/>
+          <w:sz w:val="24"/>
+          <w:szCs w:val="24"/>
+          <w:u w:val="single"/>
+          <w:lang w:val="en-US"/>
+        </w:rPr>
+      </w:pPr>
+    </w:p>
+    <w:p>
+      <w:pPr>
+        <w:spacing w:line="360" w:lineRule="auto"/>
+        <w:jc w:val="both"/>
+        <w:rPr>
+          <w:rFonts w:asciiTheme="minorHAnsi" w:hAnsiTheme="minorHAnsi" w:cstheme="minorHAnsi"/>
+          <w:color w:val="000000" w:themeColor="text1"/>
+          <w:sz w:val="24"/>
+          <w:szCs w:val="24"/>
+          <w:u w:val="single"/>
+          <w:lang w:val="en-US"/>
+        </w:rPr>
+      </w:pPr>
+    </w:p>
+    <w:p>
+      <w:pPr>
+        <w:spacing w:line="360" w:lineRule="auto"/>
+        <w:jc w:val="both"/>
+        <w:rPr>
+          <w:rFonts w:asciiTheme="minorHAnsi" w:hAnsiTheme="minorHAnsi" w:cstheme="minorHAnsi"/>
+          <w:color w:val="000000" w:themeColor="text1"/>
+          <w:sz w:val="24"/>
+          <w:szCs w:val="24"/>
+          <w:u w:val="single"/>
+          <w:lang w:val="en-US"/>
+        </w:rPr>
+      </w:pPr>
+      <w:r>
+        <w:rPr>
+          <w:rFonts w:asciiTheme="minorHAnsi" w:hAnsiTheme="minorHAnsi" w:cstheme="minorHAnsi"/>
+          <w:color w:val="000000" w:themeColor="text1"/>
+          <w:sz w:val="24"/>
+          <w:szCs w:val="24"/>
+          <w:u w:val="single"/>
+          <w:lang w:val="en-US"/>
+        </w:rPr>
+        <w:t>Responsive :</w:t>
+      </w:r>
+    </w:p>
+    <w:p>
+      <w:pPr>
+        <w:spacing w:line="360" w:lineRule="auto"/>
+        <w:jc w:val="both"/>
+        <w:rPr>
+          <w:rFonts w:asciiTheme="minorHAnsi" w:hAnsiTheme="minorHAnsi" w:cstheme="minorHAnsi"/>
+          <w:color w:val="000000" w:themeColor="text1"/>
+          <w:sz w:val="24"/>
+          <w:szCs w:val="24"/>
+          <w:lang w:val="en-US"/>
+        </w:rPr>
+      </w:pPr>
+      <w:r>
+        <w:rPr>
+          <w:rFonts w:asciiTheme="minorHAnsi" w:hAnsiTheme="minorHAnsi" w:cstheme="minorHAnsi"/>
+          <w:color w:val="000000" w:themeColor="text1"/>
+          <w:sz w:val="24"/>
+          <w:szCs w:val="24"/>
+          <w:lang w:val="en-US"/>
+        </w:rPr>
+        <w:t>Bootstrap breackpoints</w:t>
+      </w:r>
+    </w:p>
+    <w:p>
+      <w:pPr>
+        <w:spacing w:line="360" w:lineRule="auto"/>
+        <w:jc w:val="both"/>
+        <w:rPr>
+          <w:rFonts w:asciiTheme="minorHAnsi" w:hAnsiTheme="minorHAnsi" w:cstheme="minorHAnsi"/>
+          <w:color w:val="000000" w:themeColor="text1"/>
+          <w:sz w:val="24"/>
+          <w:szCs w:val="24"/>
+          <w:u w:val="single"/>
+          <w:lang w:val="en-US"/>
+        </w:rPr>
+      </w:pPr>
+    </w:p>
+    <w:p>
+      <w:pPr>
+        <w:spacing w:line="360" w:lineRule="auto"/>
+        <w:jc w:val="both"/>
+        <w:rPr>
+          <w:rFonts w:asciiTheme="minorHAnsi" w:hAnsiTheme="minorHAnsi" w:cstheme="minorHAnsi"/>
+          <w:color w:val="000000" w:themeColor="text1"/>
+          <w:sz w:val="24"/>
+          <w:szCs w:val="24"/>
+          <w:u w:val="single"/>
+          <w:lang w:val="en-US"/>
+        </w:rPr>
+      </w:pPr>
+      <w:r>
+        <w:rPr>
+          <w:rFonts w:asciiTheme="minorHAnsi" w:hAnsiTheme="minorHAnsi" w:cstheme="minorHAnsi"/>
+          <w:color w:val="000000" w:themeColor="text1"/>
+          <w:sz w:val="24"/>
+          <w:szCs w:val="24"/>
+          <w:u w:val="single"/>
+          <w:lang w:val="en-US"/>
+        </w:rPr>
+        <w:t>Sécurité :</w:t>
+      </w:r>
+    </w:p>
+    <w:p>
+      <w:pPr>
+        <w:spacing w:line="360" w:lineRule="auto"/>
+        <w:jc w:val="both"/>
+        <w:rPr>
+          <w:rFonts w:asciiTheme="minorHAnsi" w:hAnsiTheme="minorHAnsi" w:cstheme="minorHAnsi"/>
+          <w:color w:val="000000" w:themeColor="text1"/>
+          <w:sz w:val="24"/>
+          <w:szCs w:val="24"/>
+          <w:lang w:val="en-US"/>
+        </w:rPr>
+      </w:pPr>
+      <w:r>
+        <w:rPr>
+          <w:rFonts w:asciiTheme="minorHAnsi" w:hAnsiTheme="minorHAnsi" w:cstheme="minorHAnsi"/>
+          <w:color w:val="000000" w:themeColor="text1"/>
+          <w:sz w:val="24"/>
+          <w:szCs w:val="24"/>
+          <w:lang w:val="en-US"/>
+        </w:rPr>
+        <w:t>Outils de nettoyage PHP</w:t>
+      </w:r>
+    </w:p>
+    <w:p>
+      <w:pPr>
+        <w:spacing w:line="360" w:lineRule="auto"/>
+        <w:jc w:val="both"/>
+        <w:rPr>
+          <w:rFonts w:asciiTheme="minorHAnsi" w:hAnsiTheme="minorHAnsi" w:cstheme="minorHAnsi"/>
+          <w:color w:val="000000" w:themeColor="text1"/>
+          <w:sz w:val="24"/>
+          <w:szCs w:val="24"/>
+          <w:u w:val="single"/>
+          <w:lang w:val="en-US"/>
+        </w:rPr>
+      </w:pPr>
+    </w:p>
+    <w:p>
+      <w:pPr>
+        <w:spacing w:line="360" w:lineRule="auto"/>
+        <w:jc w:val="both"/>
+        <w:rPr>
+          <w:rFonts w:asciiTheme="minorHAnsi" w:hAnsiTheme="minorHAnsi" w:cstheme="minorHAnsi"/>
+          <w:color w:val="000000" w:themeColor="text1"/>
+          <w:sz w:val="24"/>
+          <w:szCs w:val="24"/>
+          <w:u w:val="single"/>
+          <w:lang w:val="en-US"/>
+        </w:rPr>
+      </w:pPr>
+      <w:r>
+        <w:rPr>
+          <w:rFonts w:asciiTheme="minorHAnsi" w:hAnsiTheme="minorHAnsi" w:cstheme="minorHAnsi"/>
+          <w:color w:val="000000" w:themeColor="text1"/>
+          <w:sz w:val="24"/>
+          <w:szCs w:val="24"/>
+          <w:u w:val="single"/>
+          <w:lang w:val="en-US"/>
+        </w:rPr>
+        <w:t xml:space="preserve">Gestion des </w:t>
+      </w:r>
+      <w:r>
+        <w:rPr>
+          <w:rFonts w:asciiTheme="minorHAnsi" w:hAnsiTheme="minorHAnsi" w:cstheme="minorHAnsi"/>
+          <w:color w:val="000000" w:themeColor="text1"/>
+          <w:sz w:val="24"/>
+          <w:szCs w:val="24"/>
+          <w:u w:val="single"/>
+          <w:lang w:val="en-US"/>
+        </w:rPr>
+        <w:t>e</w:t>
+      </w:r>
+      <w:r>
+        <w:rPr>
+          <w:rFonts w:asciiTheme="minorHAnsi" w:hAnsiTheme="minorHAnsi" w:cstheme="minorHAnsi"/>
+          <w:color w:val="000000" w:themeColor="text1"/>
+          <w:sz w:val="24"/>
+          <w:szCs w:val="24"/>
+          <w:u w:val="single"/>
+          <w:lang w:val="en-US"/>
+        </w:rPr>
+        <w:t>rreurs:</w:t>
+      </w:r>
+    </w:p>
+    <w:p>
+      <w:pPr>
+        <w:spacing w:line="360" w:lineRule="auto"/>
+        <w:jc w:val="both"/>
+        <w:rPr>
+          <w:rFonts w:asciiTheme="minorHAnsi" w:hAnsiTheme="minorHAnsi" w:cstheme="minorHAnsi"/>
+          <w:color w:val="000000" w:themeColor="text1"/>
+          <w:sz w:val="24"/>
+          <w:szCs w:val="24"/>
+          <w:u w:val="single"/>
+          <w:lang w:val="en-US"/>
+        </w:rPr>
+      </w:pPr>
+    </w:p>
+    <w:p>
+      <w:pPr>
+        <w:spacing w:line="360" w:lineRule="auto"/>
+        <w:jc w:val="both"/>
+        <w:rPr>
+          <w:rFonts w:asciiTheme="minorHAnsi" w:hAnsiTheme="minorHAnsi" w:cstheme="minorHAnsi"/>
+          <w:color w:val="000000" w:themeColor="text1"/>
+          <w:sz w:val="24"/>
+          <w:szCs w:val="24"/>
+          <w:u w:val="single"/>
+        </w:rPr>
+      </w:pPr>
+      <w:r>
+        <w:rPr>
+          <w:rFonts w:asciiTheme="minorHAnsi" w:hAnsiTheme="minorHAnsi" w:cstheme="minorHAnsi"/>
+          <w:color w:val="000000" w:themeColor="text1"/>
+          <w:sz w:val="24"/>
+          <w:szCs w:val="24"/>
+          <w:u w:val="single"/>
+        </w:rPr>
+        <w:t>Accessibilité :</w:t>
+      </w:r>
+    </w:p>
+    <w:p>
+      <w:pPr>
+        <w:spacing w:line="360" w:lineRule="auto"/>
+        <w:jc w:val="both"/>
+        <w:rPr>
+          <w:rFonts w:asciiTheme="minorHAnsi" w:hAnsiTheme="minorHAnsi" w:cstheme="minorHAnsi"/>
+          <w:color w:val="000000" w:themeColor="text1"/>
+          <w:sz w:val="24"/>
+          <w:szCs w:val="24"/>
+        </w:rPr>
+      </w:pPr>
+      <w:r>
+        <w:rPr>
+          <w:rFonts w:asciiTheme="minorHAnsi" w:hAnsiTheme="minorHAnsi" w:cstheme="minorHAnsi"/>
+          <w:color w:val="000000" w:themeColor="text1"/>
+          <w:sz w:val="24"/>
+          <w:szCs w:val="24"/>
+        </w:rPr>
+        <w:t>Images</w:t>
+      </w:r>
+    </w:p>
+    <w:p>
+      <w:pPr>
+        <w:spacing w:line="360" w:lineRule="auto"/>
+        <w:jc w:val="both"/>
+        <w:rPr>
+          <w:rFonts w:asciiTheme="minorHAnsi" w:hAnsiTheme="minorHAnsi" w:cstheme="minorHAnsi"/>
+          <w:color w:val="000000" w:themeColor="text1"/>
+          <w:sz w:val="24"/>
+          <w:szCs w:val="24"/>
+        </w:rPr>
+      </w:pPr>
+      <w:r>
+        <w:rPr>
+          <w:rFonts w:asciiTheme="minorHAnsi" w:hAnsiTheme="minorHAnsi" w:cstheme="minorHAnsi"/>
+          <w:color w:val="000000" w:themeColor="text1"/>
+          <w:sz w:val="24"/>
+          <w:szCs w:val="24"/>
+        </w:rPr>
+        <w:t>Navigation au clavier</w:t>
+      </w:r>
+    </w:p>
+    <w:p>
+      <w:pPr>
+        <w:spacing w:line="360" w:lineRule="auto"/>
+        <w:jc w:val="both"/>
+        <w:rPr>
+          <w:rFonts w:asciiTheme="minorHAnsi" w:hAnsiTheme="minorHAnsi" w:cstheme="minorHAnsi"/>
+          <w:color w:val="000000" w:themeColor="text1"/>
+          <w:sz w:val="24"/>
+          <w:szCs w:val="24"/>
+          <w:u w:val="single"/>
+        </w:rPr>
+      </w:pPr>
+    </w:p>
+    <w:p>
+      <w:pPr>
+        <w:spacing w:line="360" w:lineRule="auto"/>
+        <w:jc w:val="both"/>
+        <w:rPr>
+          <w:rFonts w:asciiTheme="minorHAnsi" w:hAnsiTheme="minorHAnsi" w:cstheme="minorHAnsi"/>
+          <w:color w:val="000000" w:themeColor="text1"/>
+          <w:sz w:val="24"/>
+          <w:szCs w:val="24"/>
+          <w:u w:val="single"/>
+        </w:rPr>
+      </w:pPr>
+      <w:r>
+        <w:rPr>
+          <w:rFonts w:asciiTheme="minorHAnsi" w:hAnsiTheme="minorHAnsi" w:cstheme="minorHAnsi"/>
+          <w:color w:val="000000" w:themeColor="text1"/>
+          <w:sz w:val="24"/>
+          <w:szCs w:val="24"/>
+          <w:u w:val="single"/>
+        </w:rPr>
+        <w:t>Organisation des données </w:t>
+      </w:r>
+      <w:r>
+        <w:rPr>
+          <w:rFonts w:asciiTheme="minorHAnsi" w:hAnsiTheme="minorHAnsi" w:cstheme="minorHAnsi"/>
+          <w:color w:val="000000" w:themeColor="text1"/>
+          <w:sz w:val="24"/>
+          <w:szCs w:val="24"/>
+          <w:u w:val="single"/>
+        </w:rPr>
+        <w:t xml:space="preserve">et base de données </w:t>
+      </w:r>
+      <w:r>
+        <w:rPr>
+          <w:rFonts w:asciiTheme="minorHAnsi" w:hAnsiTheme="minorHAnsi" w:cstheme="minorHAnsi"/>
+          <w:color w:val="000000" w:themeColor="text1"/>
+          <w:sz w:val="24"/>
+          <w:szCs w:val="24"/>
+          <w:u w:val="single"/>
+        </w:rPr>
+        <w:t>:</w:t>
+      </w:r>
+    </w:p>
+    <w:p>
+      <w:pPr>
+        <w:spacing w:line="360" w:lineRule="auto"/>
+        <w:jc w:val="both"/>
+        <w:rPr>
+          <w:rFonts w:asciiTheme="minorHAnsi" w:hAnsiTheme="minorHAnsi" w:cstheme="minorHAnsi"/>
+          <w:color w:val="000000" w:themeColor="text1"/>
+          <w:sz w:val="24"/>
+          <w:szCs w:val="24"/>
+        </w:rPr>
+      </w:pPr>
+      <w:r>
+        <w:rPr>
+          <w:rFonts w:asciiTheme="minorHAnsi" w:hAnsiTheme="minorHAnsi" w:cstheme="minorHAnsi"/>
+          <w:color w:val="000000" w:themeColor="text1"/>
+          <w:sz w:val="24"/>
+          <w:szCs w:val="24"/>
+        </w:rPr>
+        <w:t>Diagramme de classes</w:t>
+      </w:r>
+    </w:p>
+    <w:p>
+      <w:pPr>
+        <w:spacing w:line="360" w:lineRule="auto"/>
+        <w:jc w:val="both"/>
+        <w:rPr>
+          <w:rFonts w:asciiTheme="minorHAnsi" w:hAnsiTheme="minorHAnsi" w:cstheme="minorHAnsi"/>
+          <w:color w:val="000000" w:themeColor="text1"/>
+          <w:sz w:val="24"/>
+          <w:szCs w:val="24"/>
+        </w:rPr>
+      </w:pPr>
+      <w:r>
+        <w:rPr>
+          <w:rFonts w:asciiTheme="minorHAnsi" w:hAnsiTheme="minorHAnsi" w:cstheme="minorHAnsi"/>
+          <w:color w:val="000000" w:themeColor="text1"/>
+          <w:sz w:val="24"/>
+          <w:szCs w:val="24"/>
+        </w:rPr>
+        <w:t>Diagramme enchainement</w:t>
+      </w:r>
+      <w:r>
+        <w:rPr>
+          <w:rFonts w:asciiTheme="minorHAnsi" w:hAnsiTheme="minorHAnsi" w:cstheme="minorHAnsi"/>
+          <w:color w:val="000000" w:themeColor="text1"/>
+          <w:sz w:val="24"/>
+          <w:szCs w:val="24"/>
+        </w:rPr>
+        <w:t>s</w:t>
+      </w:r>
+    </w:p>
+    <w:p>
+      <w:pPr>
+        <w:spacing w:line="360" w:lineRule="auto"/>
+        <w:jc w:val="both"/>
+        <w:rPr>
+          <w:rFonts w:asciiTheme="minorHAnsi" w:hAnsiTheme="minorHAnsi" w:cstheme="minorHAnsi"/>
+          <w:color w:val="000000" w:themeColor="text1"/>
+          <w:sz w:val="24"/>
+          <w:szCs w:val="24"/>
+        </w:rPr>
+      </w:pPr>
+      <w:r>
+        <w:rPr>
+          <w:rFonts w:asciiTheme="minorHAnsi" w:hAnsiTheme="minorHAnsi" w:cstheme="minorHAnsi"/>
+          <w:color w:val="000000" w:themeColor="text1"/>
+          <w:sz w:val="24"/>
+          <w:szCs w:val="24"/>
+        </w:rPr>
+        <w:t>Dictionnaire de données</w:t>
       </w:r>
     </w:p>
     <w:p>
@@ -3509,7 +5114,6 @@
           <w:sz w:val="24"/>
           <w:szCs w:val="24"/>
         </w:rPr>
-        <w:lastRenderedPageBreak/>
         <w:t xml:space="preserve">Présentation du jeu d’essai élaboré par le candidat de la fonctionnalité la plus représentative : </w:t>
       </w:r>
     </w:p>
@@ -3529,7 +5133,6 @@
           <w:szCs w:val="24"/>
         </w:rPr>
       </w:pPr>
-      <w:proofErr w:type="gramStart"/>
       <w:r>
         <w:rPr>
           <w:rFonts w:asciiTheme="minorHAnsi" w:hAnsiTheme="minorHAnsi" w:cstheme="minorHAnsi"/>
@@ -3537,17 +5140,7 @@
           <w:sz w:val="24"/>
           <w:szCs w:val="24"/>
         </w:rPr>
-        <w:t>données</w:t>
-      </w:r>
-      <w:proofErr w:type="gramEnd"/>
-      <w:r>
-        <w:rPr>
-          <w:rFonts w:asciiTheme="minorHAnsi" w:hAnsiTheme="minorHAnsi" w:cstheme="minorHAnsi"/>
-          <w:color w:val="FF0000"/>
-          <w:sz w:val="24"/>
-          <w:szCs w:val="24"/>
-        </w:rPr>
-        <w:t xml:space="preserve"> en entrée, </w:t>
+        <w:t xml:space="preserve">données en entrée, </w:t>
       </w:r>
     </w:p>
     <w:p>
@@ -3566,7 +5159,6 @@
           <w:szCs w:val="24"/>
         </w:rPr>
       </w:pPr>
-      <w:proofErr w:type="gramStart"/>
       <w:r>
         <w:rPr>
           <w:rFonts w:asciiTheme="minorHAnsi" w:hAnsiTheme="minorHAnsi" w:cstheme="minorHAnsi"/>
@@ -3574,17 +5166,7 @@
           <w:sz w:val="24"/>
           <w:szCs w:val="24"/>
         </w:rPr>
-        <w:t>données</w:t>
-      </w:r>
-      <w:proofErr w:type="gramEnd"/>
-      <w:r>
-        <w:rPr>
-          <w:rFonts w:asciiTheme="minorHAnsi" w:hAnsiTheme="minorHAnsi" w:cstheme="minorHAnsi"/>
-          <w:color w:val="FF0000"/>
-          <w:sz w:val="24"/>
-          <w:szCs w:val="24"/>
-        </w:rPr>
-        <w:t xml:space="preserve"> en sortie, </w:t>
+        <w:t xml:space="preserve">données en sortie, </w:t>
       </w:r>
     </w:p>
     <w:p>
@@ -3603,7 +5185,6 @@
           <w:szCs w:val="24"/>
         </w:rPr>
       </w:pPr>
-      <w:proofErr w:type="gramStart"/>
       <w:r>
         <w:rPr>
           <w:rFonts w:asciiTheme="minorHAnsi" w:hAnsiTheme="minorHAnsi" w:cstheme="minorHAnsi"/>
@@ -3611,17 +5192,7 @@
           <w:sz w:val="24"/>
           <w:szCs w:val="24"/>
         </w:rPr>
-        <w:t>données</w:t>
-      </w:r>
-      <w:proofErr w:type="gramEnd"/>
-      <w:r>
-        <w:rPr>
-          <w:rFonts w:asciiTheme="minorHAnsi" w:hAnsiTheme="minorHAnsi" w:cstheme="minorHAnsi"/>
-          <w:color w:val="FF0000"/>
-          <w:sz w:val="24"/>
-          <w:szCs w:val="24"/>
-        </w:rPr>
-        <w:t xml:space="preserve"> obtenues</w:t>
+        <w:t>données obtenues</w:t>
       </w:r>
     </w:p>
     <w:p>
@@ -3705,7 +5276,6 @@
           <w:szCs w:val="24"/>
         </w:rPr>
       </w:pPr>
-      <w:proofErr w:type="gramStart"/>
       <w:r>
         <w:rPr>
           <w:rFonts w:asciiTheme="minorHAnsi" w:hAnsiTheme="minorHAnsi" w:cstheme="minorHAnsi"/>
@@ -3713,17 +5283,7 @@
           <w:sz w:val="24"/>
           <w:szCs w:val="24"/>
         </w:rPr>
-        <w:t>liée</w:t>
-      </w:r>
-      <w:proofErr w:type="gramEnd"/>
-      <w:r>
-        <w:rPr>
-          <w:rFonts w:asciiTheme="minorHAnsi" w:hAnsiTheme="minorHAnsi" w:cstheme="minorHAnsi"/>
-          <w:color w:val="FF0000"/>
-          <w:sz w:val="24"/>
-          <w:szCs w:val="24"/>
-        </w:rPr>
-        <w:t xml:space="preserve"> à l’une des compétences : </w:t>
+        <w:t xml:space="preserve">liée à l’une des compétences : </w:t>
       </w:r>
     </w:p>
     <w:p>
@@ -3742,7 +5302,6 @@
           <w:szCs w:val="24"/>
         </w:rPr>
       </w:pPr>
-      <w:proofErr w:type="gramStart"/>
       <w:r>
         <w:rPr>
           <w:rFonts w:asciiTheme="minorHAnsi" w:hAnsiTheme="minorHAnsi" w:cstheme="minorHAnsi"/>
@@ -3750,32 +5309,21 @@
           <w:sz w:val="24"/>
           <w:szCs w:val="24"/>
         </w:rPr>
-        <w:t>développer</w:t>
-      </w:r>
-      <w:proofErr w:type="gramEnd"/>
-      <w:r>
+        <w:t xml:space="preserve">développer une interface utilisateur web dynamique </w:t>
+      </w:r>
+    </w:p>
+    <w:p>
+      <w:pPr>
+        <w:pStyle w:val="Paragraphedeliste"/>
+        <w:spacing w:line="360" w:lineRule="auto"/>
+        <w:jc w:val="both"/>
         <w:rPr>
           <w:rFonts w:asciiTheme="minorHAnsi" w:hAnsiTheme="minorHAnsi" w:cstheme="minorHAnsi"/>
           <w:color w:val="FF0000"/>
           <w:sz w:val="24"/>
           <w:szCs w:val="24"/>
         </w:rPr>
-        <w:t xml:space="preserve"> une interface utilisateur web dynamique </w:t>
-      </w:r>
-    </w:p>
-    <w:p>
-      <w:pPr>
-        <w:pStyle w:val="Paragraphedeliste"/>
-        <w:spacing w:line="360" w:lineRule="auto"/>
-        <w:jc w:val="both"/>
-        <w:rPr>
-          <w:rFonts w:asciiTheme="minorHAnsi" w:hAnsiTheme="minorHAnsi" w:cstheme="minorHAnsi"/>
-          <w:color w:val="FF0000"/>
-          <w:sz w:val="24"/>
-          <w:szCs w:val="24"/>
-        </w:rPr>
-      </w:pPr>
-      <w:proofErr w:type="gramStart"/>
+      </w:pPr>
       <w:r>
         <w:rPr>
           <w:rFonts w:asciiTheme="minorHAnsi" w:hAnsiTheme="minorHAnsi" w:cstheme="minorHAnsi"/>
@@ -3787,7 +5335,6 @@
         </w:rPr>
         <w:t>OU</w:t>
       </w:r>
-      <w:proofErr w:type="gramEnd"/>
       <w:r>
         <w:rPr>
           <w:rFonts w:asciiTheme="minorHAnsi" w:hAnsiTheme="minorHAnsi" w:cstheme="minorHAnsi"/>
@@ -3814,7 +5361,6 @@
           <w:szCs w:val="24"/>
         </w:rPr>
       </w:pPr>
-      <w:proofErr w:type="gramStart"/>
       <w:r>
         <w:rPr>
           <w:rFonts w:asciiTheme="minorHAnsi" w:hAnsiTheme="minorHAnsi" w:cstheme="minorHAnsi"/>
@@ -3822,17 +5368,7 @@
           <w:sz w:val="24"/>
           <w:szCs w:val="24"/>
         </w:rPr>
-        <w:t>réaliser</w:t>
-      </w:r>
-      <w:proofErr w:type="gramEnd"/>
-      <w:r>
-        <w:rPr>
-          <w:rFonts w:asciiTheme="minorHAnsi" w:hAnsiTheme="minorHAnsi" w:cstheme="minorHAnsi"/>
-          <w:color w:val="FF0000"/>
-          <w:sz w:val="24"/>
-          <w:szCs w:val="24"/>
-        </w:rPr>
-        <w:t xml:space="preserve"> une interface utilisateur avec une solution de gestion de contenu ou e-commerce</w:t>
+        <w:t>réaliser une interface utilisateur avec une solution de gestion de contenu ou e-commerce</w:t>
       </w:r>
     </w:p>
     <w:p>
@@ -3886,7 +5422,6 @@
           <w:szCs w:val="24"/>
         </w:rPr>
       </w:pPr>
-      <w:proofErr w:type="gramStart"/>
       <w:r>
         <w:rPr>
           <w:rFonts w:asciiTheme="minorHAnsi" w:hAnsiTheme="minorHAnsi" w:cstheme="minorHAnsi"/>
@@ -3894,17 +5429,7 @@
           <w:sz w:val="24"/>
           <w:szCs w:val="24"/>
         </w:rPr>
-        <w:t>problème</w:t>
-      </w:r>
-      <w:proofErr w:type="gramEnd"/>
-      <w:r>
-        <w:rPr>
-          <w:rFonts w:asciiTheme="minorHAnsi" w:hAnsiTheme="minorHAnsi" w:cstheme="minorHAnsi"/>
-          <w:color w:val="FF0000"/>
-          <w:sz w:val="24"/>
-          <w:szCs w:val="24"/>
-        </w:rPr>
-        <w:t xml:space="preserve"> technique ou nouvelle fonctionnalité dans le cadre du projet, </w:t>
+        <w:t xml:space="preserve">problème technique ou nouvelle fonctionnalité dans le cadre du projet, </w:t>
       </w:r>
     </w:p>
     <w:p>
@@ -3923,7 +5448,6 @@
           <w:szCs w:val="24"/>
         </w:rPr>
       </w:pPr>
-      <w:proofErr w:type="gramStart"/>
       <w:r>
         <w:rPr>
           <w:rFonts w:asciiTheme="minorHAnsi" w:hAnsiTheme="minorHAnsi" w:cstheme="minorHAnsi"/>
@@ -3931,17 +5455,7 @@
           <w:sz w:val="24"/>
           <w:szCs w:val="24"/>
         </w:rPr>
-        <w:t>liée</w:t>
-      </w:r>
-      <w:proofErr w:type="gramEnd"/>
-      <w:r>
-        <w:rPr>
-          <w:rFonts w:asciiTheme="minorHAnsi" w:hAnsiTheme="minorHAnsi" w:cstheme="minorHAnsi"/>
-          <w:color w:val="FF0000"/>
-          <w:sz w:val="24"/>
-          <w:szCs w:val="24"/>
-        </w:rPr>
-        <w:t xml:space="preserve"> à l’une des compétences du titre professionnel, </w:t>
+        <w:t xml:space="preserve">liée à l’une des compétences du titre professionnel, </w:t>
       </w:r>
     </w:p>
     <w:p>
@@ -3960,7 +5474,6 @@
           <w:szCs w:val="24"/>
         </w:rPr>
       </w:pPr>
-      <w:proofErr w:type="gramStart"/>
       <w:r>
         <w:rPr>
           <w:rFonts w:asciiTheme="minorHAnsi" w:hAnsiTheme="minorHAnsi" w:cstheme="minorHAnsi"/>
@@ -3968,17 +5481,7 @@
           <w:sz w:val="24"/>
           <w:szCs w:val="24"/>
         </w:rPr>
-        <w:t>description</w:t>
-      </w:r>
-      <w:proofErr w:type="gramEnd"/>
-      <w:r>
-        <w:rPr>
-          <w:rFonts w:asciiTheme="minorHAnsi" w:hAnsiTheme="minorHAnsi" w:cstheme="minorHAnsi"/>
-          <w:color w:val="FF0000"/>
-          <w:sz w:val="24"/>
-          <w:szCs w:val="24"/>
-        </w:rPr>
-        <w:t xml:space="preserve"> du besoin d’information, </w:t>
+        <w:t xml:space="preserve">description du besoin d’information, </w:t>
       </w:r>
     </w:p>
     <w:p>
@@ -3997,7 +5500,6 @@
           <w:szCs w:val="24"/>
         </w:rPr>
       </w:pPr>
-      <w:proofErr w:type="gramStart"/>
       <w:r>
         <w:rPr>
           <w:rFonts w:asciiTheme="minorHAnsi" w:hAnsiTheme="minorHAnsi" w:cstheme="minorHAnsi"/>
@@ -4005,17 +5507,7 @@
           <w:sz w:val="24"/>
           <w:szCs w:val="24"/>
         </w:rPr>
-        <w:t>procédure</w:t>
-      </w:r>
-      <w:proofErr w:type="gramEnd"/>
-      <w:r>
-        <w:rPr>
-          <w:rFonts w:asciiTheme="minorHAnsi" w:hAnsiTheme="minorHAnsi" w:cstheme="minorHAnsi"/>
-          <w:color w:val="FF0000"/>
-          <w:sz w:val="24"/>
-          <w:szCs w:val="24"/>
-        </w:rPr>
-        <w:t xml:space="preserve"> de recherche : mots-clefs/sites retournées, critères de sélection du (ou des) site(s), </w:t>
+        <w:t xml:space="preserve">procédure de recherche : mots-clefs/sites retournées, critères de sélection du (ou des) site(s), </w:t>
       </w:r>
     </w:p>
     <w:p>
@@ -4034,7 +5526,6 @@
           <w:szCs w:val="24"/>
         </w:rPr>
       </w:pPr>
-      <w:proofErr w:type="gramStart"/>
       <w:r>
         <w:rPr>
           <w:rFonts w:asciiTheme="minorHAnsi" w:hAnsiTheme="minorHAnsi" w:cstheme="minorHAnsi"/>
@@ -4042,9 +5533,8 @@
           <w:sz w:val="24"/>
           <w:szCs w:val="24"/>
         </w:rPr>
-        <w:t>indique</w:t>
-      </w:r>
-      <w:proofErr w:type="gramEnd"/>
+        <w:t xml:space="preserve">indique la solution trouvée et sa mise en </w:t>
+      </w:r>
       <w:r>
         <w:rPr>
           <w:rFonts w:asciiTheme="minorHAnsi" w:hAnsiTheme="minorHAnsi" w:cstheme="minorHAnsi"/>
@@ -4052,17 +5542,20 @@
           <w:sz w:val="24"/>
           <w:szCs w:val="24"/>
         </w:rPr>
-        <w:t xml:space="preserve"> la solution trouvée et sa mise en </w:t>
-      </w:r>
-      <w:r>
+        <w:t>œuvre</w:t>
+      </w:r>
+    </w:p>
+    <w:p>
+      <w:pPr>
+        <w:spacing w:line="360" w:lineRule="auto"/>
+        <w:jc w:val="both"/>
         <w:rPr>
           <w:rFonts w:asciiTheme="minorHAnsi" w:hAnsiTheme="minorHAnsi" w:cstheme="minorHAnsi"/>
           <w:color w:val="FF0000"/>
           <w:sz w:val="24"/>
           <w:szCs w:val="24"/>
         </w:rPr>
-        <w:t>œuvre</w:t>
-      </w:r>
+      </w:pPr>
     </w:p>
     <w:p>
       <w:pPr>
@@ -4075,18 +5568,15 @@
           <w:szCs w:val="24"/>
         </w:rPr>
       </w:pPr>
-    </w:p>
-    <w:p>
-      <w:pPr>
-        <w:spacing w:line="360" w:lineRule="auto"/>
-        <w:jc w:val="both"/>
+      <w:r>
         <w:rPr>
           <w:rFonts w:asciiTheme="minorHAnsi" w:hAnsiTheme="minorHAnsi" w:cstheme="minorHAnsi"/>
           <w:color w:val="FF0000"/>
           <w:sz w:val="24"/>
           <w:szCs w:val="24"/>
         </w:rPr>
-      </w:pPr>
+        <w:t>Extrait du site anglophone utilisé pour la recherche décrite précédemment (environ 750 caractères)</w:t>
+      </w:r>
       <w:r>
         <w:rPr>
           <w:rFonts w:asciiTheme="minorHAnsi" w:hAnsiTheme="minorHAnsi" w:cstheme="minorHAnsi"/>
@@ -4094,62 +5584,53 @@
           <w:sz w:val="24"/>
           <w:szCs w:val="24"/>
         </w:rPr>
-        <w:t>Extrait du site anglophone utilisé pour la recherche décrite précédemment (environ 750 caractères)</w:t>
-      </w:r>
-      <w:r>
+        <w:t>.</w:t>
+      </w:r>
+    </w:p>
+    <w:p>
+      <w:pPr>
+        <w:spacing w:line="360" w:lineRule="auto"/>
+        <w:jc w:val="both"/>
         <w:rPr>
           <w:rFonts w:asciiTheme="minorHAnsi" w:hAnsiTheme="minorHAnsi" w:cstheme="minorHAnsi"/>
           <w:color w:val="FF0000"/>
           <w:sz w:val="24"/>
           <w:szCs w:val="24"/>
         </w:rPr>
+      </w:pPr>
+    </w:p>
+    <w:p>
+      <w:pPr>
+        <w:spacing w:line="360" w:lineRule="auto"/>
+        <w:jc w:val="both"/>
+        <w:rPr>
+          <w:rFonts w:asciiTheme="minorHAnsi" w:hAnsiTheme="minorHAnsi" w:cstheme="minorHAnsi"/>
+          <w:color w:val="FF0000"/>
+          <w:sz w:val="24"/>
+          <w:szCs w:val="24"/>
+        </w:rPr>
+      </w:pPr>
+      <w:r>
+        <w:rPr>
+          <w:rFonts w:asciiTheme="minorHAnsi" w:hAnsiTheme="minorHAnsi" w:cstheme="minorHAnsi"/>
+          <w:color w:val="FF0000"/>
+          <w:sz w:val="24"/>
+          <w:szCs w:val="24"/>
+        </w:rPr>
+        <w:t>Accompagné de la traduction en Français effectuée par le candidat sans traducteur automatique</w:t>
+      </w:r>
+      <w:r>
+        <w:rPr>
+          <w:rFonts w:asciiTheme="minorHAnsi" w:hAnsiTheme="minorHAnsi" w:cstheme="minorHAnsi"/>
+          <w:color w:val="FF0000"/>
+          <w:sz w:val="24"/>
+          <w:szCs w:val="24"/>
+        </w:rPr>
         <w:t>.</w:t>
       </w:r>
     </w:p>
-    <w:p>
-      <w:pPr>
-        <w:spacing w:line="360" w:lineRule="auto"/>
-        <w:jc w:val="both"/>
-        <w:rPr>
-          <w:rFonts w:asciiTheme="minorHAnsi" w:hAnsiTheme="minorHAnsi" w:cstheme="minorHAnsi"/>
-          <w:color w:val="FF0000"/>
-          <w:sz w:val="24"/>
-          <w:szCs w:val="24"/>
-        </w:rPr>
-      </w:pPr>
-    </w:p>
-    <w:p>
-      <w:pPr>
-        <w:spacing w:line="360" w:lineRule="auto"/>
-        <w:jc w:val="both"/>
-        <w:rPr>
-          <w:rFonts w:asciiTheme="minorHAnsi" w:hAnsiTheme="minorHAnsi" w:cstheme="minorHAnsi"/>
-          <w:color w:val="FF0000"/>
-          <w:sz w:val="24"/>
-          <w:szCs w:val="24"/>
-        </w:rPr>
-      </w:pPr>
-      <w:r>
-        <w:rPr>
-          <w:rFonts w:asciiTheme="minorHAnsi" w:hAnsiTheme="minorHAnsi" w:cstheme="minorHAnsi"/>
-          <w:color w:val="FF0000"/>
-          <w:sz w:val="24"/>
-          <w:szCs w:val="24"/>
-        </w:rPr>
-        <w:t>Accompagné de la traduction en Français effectuée par le candidat sans traducteur automatique</w:t>
-      </w:r>
-      <w:r>
-        <w:rPr>
-          <w:rFonts w:asciiTheme="minorHAnsi" w:hAnsiTheme="minorHAnsi" w:cstheme="minorHAnsi"/>
-          <w:color w:val="FF0000"/>
-          <w:sz w:val="24"/>
-          <w:szCs w:val="24"/>
-        </w:rPr>
-        <w:t>.</w:t>
-      </w:r>
-    </w:p>
     <w:sectPr>
-      <w:footerReference w:type="default" r:id="rId12"/>
+      <w:footerReference w:type="default" r:id="rId15"/>
       <w:pgSz w:w="11906" w:h="16838"/>
       <w:pgMar w:top="1417" w:right="1417" w:bottom="1417" w:left="1417" w:header="708" w:footer="708" w:gutter="0"/>
       <w:cols w:space="708"/>
@@ -5407,6 +6888,11 @@
       <w:shd w:val="clear" w:color="auto" w:fill="E1DFDD"/>
     </w:rPr>
   </w:style>
+  <w:style w:type="character" w:customStyle="1" w:styleId="hscoswrapper">
+    <w:name w:val="hs_cos_wrapper"/>
+    <w:basedOn w:val="Policepardfaut"/>
+    <w:rsid w:val="006B20B0"/>
+  </w:style>
 </w:styles>
 </file>
 

</xml_diff>

<commit_message>
dossier de projet update 5, frontend infos
</commit_message>
<xml_diff>
--- a/ressources/dossier-projet/Projet-certification-Lionel-Ensfelder.docx
+++ b/ressources/dossier-projet/Projet-certification-Lionel-Ensfelder.docx
@@ -620,18 +620,8 @@
           <w:sz w:val="24"/>
           <w:szCs w:val="24"/>
         </w:rPr>
-        <w:t xml:space="preserve">Pour ce projet j’ai choisi d’utiliser HTML, CSS, Bootstrap, </w:t>
-      </w:r>
-      <w:proofErr w:type="spellStart"/>
-      <w:r>
-        <w:rPr>
-          <w:rFonts w:asciiTheme="minorHAnsi" w:hAnsiTheme="minorHAnsi" w:cstheme="minorHAnsi"/>
-          <w:sz w:val="24"/>
-          <w:szCs w:val="24"/>
-        </w:rPr>
-        <w:t>Twig</w:t>
-      </w:r>
-      <w:proofErr w:type="spellEnd"/>
+        <w:t>Pour ce projet j’ai choisi d’utiliser HTML, CSS, Bootstrap, Twig</w:t>
+      </w:r>
       <w:r>
         <w:rPr>
           <w:rFonts w:asciiTheme="minorHAnsi" w:hAnsiTheme="minorHAnsi" w:cstheme="minorHAnsi"/>
@@ -1300,7 +1290,25 @@
           <w:sz w:val="24"/>
           <w:szCs w:val="24"/>
         </w:rPr>
-        <w:t xml:space="preserve"> La simplicité de l’interface et un choix réduit de fonctionnalités sont très important car la cible doit s’approprier l’application rapidement.</w:t>
+        <w:t xml:space="preserve"> La simplicité de l’interface et un choix réduit de fonctionnalités sont très </w:t>
+      </w:r>
+      <w:proofErr w:type="gramStart"/>
+      <w:r>
+        <w:rPr>
+          <w:rFonts w:asciiTheme="minorHAnsi" w:hAnsiTheme="minorHAnsi" w:cstheme="minorHAnsi"/>
+          <w:sz w:val="24"/>
+          <w:szCs w:val="24"/>
+        </w:rPr>
+        <w:t>important</w:t>
+      </w:r>
+      <w:proofErr w:type="gramEnd"/>
+      <w:r>
+        <w:rPr>
+          <w:rFonts w:asciiTheme="minorHAnsi" w:hAnsiTheme="minorHAnsi" w:cstheme="minorHAnsi"/>
+          <w:sz w:val="24"/>
+          <w:szCs w:val="24"/>
+        </w:rPr>
+        <w:t xml:space="preserve"> car la cible doit s’approprier l’application rapidement.</w:t>
       </w:r>
     </w:p>
     <w:p>
@@ -1670,12 +1678,20 @@
         <w:rPr>
           <w:rStyle w:val="Accentuation"/>
         </w:rPr>
-        <w:t>d’[</w:t>
-      </w:r>
+        <w:t>d</w:t>
+      </w:r>
+      <w:proofErr w:type="gramStart"/>
       <w:r>
         <w:rPr>
           <w:rStyle w:val="Accentuation"/>
         </w:rPr>
+        <w:t>’[</w:t>
+      </w:r>
+      <w:proofErr w:type="gramEnd"/>
+      <w:r>
+        <w:rPr>
+          <w:rStyle w:val="Accentuation"/>
+        </w:rPr>
         <w:t>avoir accès aux fonctionnalités du site</w:t>
       </w:r>
       <w:r>
@@ -1713,8 +1729,16 @@
         <w:rPr>
           <w:rStyle w:val="Accentuation"/>
         </w:rPr>
-        <w:t>d’[</w:t>
-      </w:r>
+        <w:t>d</w:t>
+      </w:r>
+      <w:proofErr w:type="gramStart"/>
+      <w:r>
+        <w:rPr>
+          <w:rStyle w:val="Accentuation"/>
+        </w:rPr>
+        <w:t>’[</w:t>
+      </w:r>
+      <w:proofErr w:type="gramEnd"/>
       <w:r>
         <w:rPr>
           <w:rStyle w:val="Accentuation"/>
@@ -3986,8 +4010,6 @@
         </w:rPr>
         <w:t xml:space="preserve">La langue de l’application est l’anglais. </w:t>
       </w:r>
-      <w:bookmarkStart w:id="0" w:name="_GoBack"/>
-      <w:bookmarkEnd w:id="0"/>
     </w:p>
     <w:p>
       <w:pPr>
@@ -5878,6 +5900,7 @@
         <w:t xml:space="preserve">destiné </w:t>
       </w:r>
       <w:proofErr w:type="spellStart"/>
+      <w:proofErr w:type="gramStart"/>
       <w:r>
         <w:rPr>
           <w:rFonts w:asciiTheme="minorHAnsi" w:hAnsiTheme="minorHAnsi" w:cstheme="minorHAnsi"/>
@@ -5888,6 +5911,7 @@
         <w:t>a</w:t>
       </w:r>
       <w:proofErr w:type="spellEnd"/>
+      <w:proofErr w:type="gramEnd"/>
       <w:r>
         <w:rPr>
           <w:rFonts w:asciiTheme="minorHAnsi" w:hAnsiTheme="minorHAnsi" w:cstheme="minorHAnsi"/>
@@ -7332,47 +7356,7 @@
           <w:sz w:val="24"/>
           <w:szCs w:val="24"/>
         </w:rPr>
-        <w:t xml:space="preserve">Une intégration du moteur de </w:t>
-      </w:r>
-      <w:proofErr w:type="spellStart"/>
-      <w:r>
-        <w:rPr>
-          <w:rFonts w:asciiTheme="minorHAnsi" w:hAnsiTheme="minorHAnsi" w:cstheme="minorHAnsi"/>
-          <w:color w:val="000000" w:themeColor="text1"/>
-          <w:sz w:val="24"/>
-          <w:szCs w:val="24"/>
-        </w:rPr>
-        <w:t>templates</w:t>
-      </w:r>
-      <w:proofErr w:type="spellEnd"/>
-      <w:r>
-        <w:rPr>
-          <w:rFonts w:asciiTheme="minorHAnsi" w:hAnsiTheme="minorHAnsi" w:cstheme="minorHAnsi"/>
-          <w:color w:val="000000" w:themeColor="text1"/>
-          <w:sz w:val="24"/>
-          <w:szCs w:val="24"/>
-        </w:rPr>
-        <w:t xml:space="preserve"> </w:t>
-      </w:r>
-      <w:proofErr w:type="spellStart"/>
-      <w:r>
-        <w:rPr>
-          <w:rFonts w:asciiTheme="minorHAnsi" w:hAnsiTheme="minorHAnsi" w:cstheme="minorHAnsi"/>
-          <w:color w:val="000000" w:themeColor="text1"/>
-          <w:sz w:val="24"/>
-          <w:szCs w:val="24"/>
-        </w:rPr>
-        <w:t>Twig</w:t>
-      </w:r>
-      <w:proofErr w:type="spellEnd"/>
-      <w:r>
-        <w:rPr>
-          <w:rFonts w:asciiTheme="minorHAnsi" w:hAnsiTheme="minorHAnsi" w:cstheme="minorHAnsi"/>
-          <w:color w:val="000000" w:themeColor="text1"/>
-          <w:sz w:val="24"/>
-          <w:szCs w:val="24"/>
-        </w:rPr>
-        <w:t xml:space="preserve"> fera également l’objet d’une branche distincte.</w:t>
+        <w:t>Une intégration du moteur de templates Twig fera également l’objet d’une branche distincte.</w:t>
       </w:r>
     </w:p>
     <w:p>
@@ -7813,6 +7797,7 @@
         </w:rPr>
       </w:pPr>
       <w:proofErr w:type="spellStart"/>
+      <w:proofErr w:type="gramStart"/>
       <w:r>
         <w:rPr>
           <w:rFonts w:asciiTheme="minorHAnsi" w:hAnsiTheme="minorHAnsi" w:cstheme="minorHAnsi"/>
@@ -7823,6 +7808,7 @@
         <w:t>uWamp</w:t>
       </w:r>
       <w:proofErr w:type="spellEnd"/>
+      <w:proofErr w:type="gramEnd"/>
     </w:p>
     <w:p>
       <w:pPr>
@@ -7836,6 +7822,7 @@
         </w:rPr>
       </w:pPr>
       <w:proofErr w:type="spellStart"/>
+      <w:proofErr w:type="gramStart"/>
       <w:r>
         <w:rPr>
           <w:rFonts w:asciiTheme="minorHAnsi" w:hAnsiTheme="minorHAnsi" w:cstheme="minorHAnsi"/>
@@ -7849,6 +7836,7 @@
         <w:t>uWamp</w:t>
       </w:r>
       <w:proofErr w:type="spellEnd"/>
+      <w:proofErr w:type="gramEnd"/>
       <w:r>
         <w:rPr>
           <w:rFonts w:asciiTheme="minorHAnsi" w:hAnsiTheme="minorHAnsi" w:cstheme="minorHAnsi"/>
@@ -8000,6 +7988,7 @@
           <w:lang w:eastAsia="fr-FR"/>
         </w:rPr>
       </w:pPr>
+      <w:proofErr w:type="gramStart"/>
       <w:r>
         <w:rPr>
           <w:rFonts w:ascii="Times New Roman" w:eastAsia="Times New Roman" w:hAnsi="Times New Roman" w:cs="Times New Roman"/>
@@ -8007,7 +7996,17 @@
           <w:szCs w:val="24"/>
           <w:lang w:eastAsia="fr-FR"/>
         </w:rPr>
-        <w:t xml:space="preserve">bin : serveur Web, les bases de données et les versions de PHP </w:t>
+        <w:t>bin</w:t>
+      </w:r>
+      <w:proofErr w:type="gramEnd"/>
+      <w:r>
+        <w:rPr>
+          <w:rFonts w:ascii="Times New Roman" w:eastAsia="Times New Roman" w:hAnsi="Times New Roman" w:cs="Times New Roman"/>
+          <w:sz w:val="24"/>
+          <w:szCs w:val="24"/>
+          <w:lang w:eastAsia="fr-FR"/>
+        </w:rPr>
+        <w:t xml:space="preserve"> : serveur Web, les bases de données et les versions de PHP </w:t>
       </w:r>
     </w:p>
     <w:p>
@@ -8026,6 +8025,7 @@
         </w:rPr>
       </w:pPr>
       <w:proofErr w:type="spellStart"/>
+      <w:proofErr w:type="gramStart"/>
       <w:r>
         <w:rPr>
           <w:rFonts w:ascii="Times New Roman" w:eastAsia="Times New Roman" w:hAnsi="Times New Roman" w:cs="Times New Roman"/>
@@ -8036,6 +8036,7 @@
         <w:t>phpapps</w:t>
       </w:r>
       <w:proofErr w:type="spellEnd"/>
+      <w:proofErr w:type="gramEnd"/>
       <w:r>
         <w:rPr>
           <w:rFonts w:ascii="Times New Roman" w:eastAsia="Times New Roman" w:hAnsi="Times New Roman" w:cs="Times New Roman"/>
@@ -8120,6 +8121,7 @@
         </w:rPr>
       </w:pPr>
       <w:proofErr w:type="spellStart"/>
+      <w:proofErr w:type="gramStart"/>
       <w:r>
         <w:rPr>
           <w:rFonts w:ascii="Times New Roman" w:eastAsia="Times New Roman" w:hAnsi="Times New Roman" w:cs="Times New Roman"/>
@@ -8130,6 +8132,7 @@
         <w:t>utils</w:t>
       </w:r>
       <w:proofErr w:type="spellEnd"/>
+      <w:proofErr w:type="gramEnd"/>
       <w:r>
         <w:rPr>
           <w:rFonts w:ascii="Times New Roman" w:eastAsia="Times New Roman" w:hAnsi="Times New Roman" w:cs="Times New Roman"/>
@@ -8155,6 +8158,7 @@
           <w:lang w:eastAsia="fr-FR"/>
         </w:rPr>
       </w:pPr>
+      <w:proofErr w:type="gramStart"/>
       <w:r>
         <w:rPr>
           <w:rFonts w:ascii="Times New Roman" w:eastAsia="Times New Roman" w:hAnsi="Times New Roman" w:cs="Times New Roman"/>
@@ -8162,7 +8166,17 @@
           <w:szCs w:val="24"/>
           <w:lang w:eastAsia="fr-FR"/>
         </w:rPr>
-        <w:t xml:space="preserve">www : répertoire contenant </w:t>
+        <w:t>www</w:t>
+      </w:r>
+      <w:proofErr w:type="gramEnd"/>
+      <w:r>
+        <w:rPr>
+          <w:rFonts w:ascii="Times New Roman" w:eastAsia="Times New Roman" w:hAnsi="Times New Roman" w:cs="Times New Roman"/>
+          <w:sz w:val="24"/>
+          <w:szCs w:val="24"/>
+          <w:lang w:eastAsia="fr-FR"/>
+        </w:rPr>
+        <w:t xml:space="preserve"> : répertoire contenant </w:t>
       </w:r>
       <w:r>
         <w:rPr>
@@ -8287,6 +8301,7 @@
           <w:lang w:eastAsia="fr-FR"/>
         </w:rPr>
       </w:pPr>
+      <w:proofErr w:type="gramStart"/>
       <w:r>
         <w:rPr>
           <w:rFonts w:ascii="Times New Roman" w:eastAsia="Times New Roman" w:hAnsi="Symbol" w:cs="Times New Roman"/>
@@ -8303,7 +8318,17 @@
           <w:szCs w:val="24"/>
           <w:lang w:eastAsia="fr-FR"/>
         </w:rPr>
-        <w:t xml:space="preserve">  Fichier de configuration apache : bin/apache/conf/</w:t>
+        <w:t xml:space="preserve">  Fichier</w:t>
+      </w:r>
+      <w:proofErr w:type="gramEnd"/>
+      <w:r>
+        <w:rPr>
+          <w:rFonts w:ascii="Times New Roman" w:eastAsia="Times New Roman" w:hAnsi="Times New Roman" w:cs="Times New Roman"/>
+          <w:sz w:val="24"/>
+          <w:szCs w:val="24"/>
+          <w:lang w:eastAsia="fr-FR"/>
+        </w:rPr>
+        <w:t xml:space="preserve"> de configuration apache : bin/apache/conf/</w:t>
       </w:r>
       <w:proofErr w:type="spellStart"/>
       <w:r>
@@ -8336,6 +8361,7 @@
           <w:lang w:eastAsia="fr-FR"/>
         </w:rPr>
       </w:pPr>
+      <w:proofErr w:type="gramStart"/>
       <w:r>
         <w:rPr>
           <w:rFonts w:ascii="Times New Roman" w:eastAsia="Times New Roman" w:hAnsi="Symbol" w:cs="Times New Roman"/>
@@ -8352,7 +8378,17 @@
           <w:szCs w:val="24"/>
           <w:lang w:eastAsia="fr-FR"/>
         </w:rPr>
-        <w:t xml:space="preserve">  Fichier de configuration PHP : bin/</w:t>
+        <w:t xml:space="preserve">  Fichier</w:t>
+      </w:r>
+      <w:proofErr w:type="gramEnd"/>
+      <w:r>
+        <w:rPr>
+          <w:rFonts w:ascii="Times New Roman" w:eastAsia="Times New Roman" w:hAnsi="Times New Roman" w:cs="Times New Roman"/>
+          <w:sz w:val="24"/>
+          <w:szCs w:val="24"/>
+          <w:lang w:eastAsia="fr-FR"/>
+        </w:rPr>
+        <w:t xml:space="preserve"> de configuration PHP : bin/</w:t>
       </w:r>
       <w:proofErr w:type="spellStart"/>
       <w:r>
@@ -8405,6 +8441,7 @@
           <w:szCs w:val="24"/>
         </w:rPr>
       </w:pPr>
+      <w:proofErr w:type="gramStart"/>
       <w:r>
         <w:rPr>
           <w:rFonts w:ascii="Times New Roman" w:eastAsia="Times New Roman" w:hAnsi="Symbol" w:cs="Times New Roman"/>
@@ -8421,7 +8458,17 @@
           <w:szCs w:val="24"/>
           <w:lang w:eastAsia="fr-FR"/>
         </w:rPr>
-        <w:t xml:space="preserve">  Fichier de configuration MySQL : </w:t>
+        <w:t xml:space="preserve">  Fichier</w:t>
+      </w:r>
+      <w:proofErr w:type="gramEnd"/>
+      <w:r>
+        <w:rPr>
+          <w:rFonts w:ascii="Times New Roman" w:eastAsia="Times New Roman" w:hAnsi="Times New Roman" w:cs="Times New Roman"/>
+          <w:sz w:val="24"/>
+          <w:szCs w:val="24"/>
+          <w:lang w:eastAsia="fr-FR"/>
+        </w:rPr>
+        <w:t xml:space="preserve"> de configuration MySQL : </w:t>
       </w:r>
       <w:proofErr w:type="spellStart"/>
       <w:r>
@@ -8598,7 +8645,47 @@
           <w:sz w:val="24"/>
           <w:szCs w:val="24"/>
         </w:rPr>
-        <w:t>Les sauvegardes du serveur seront effectuées à la main par simple copier/coller  chaque semaine le dimanche. La sauvegarde sera stocker sur Google Drive.</w:t>
+        <w:t>Les sauvegardes du serveur seront effectuées à la main par simple copier/</w:t>
+      </w:r>
+      <w:proofErr w:type="gramStart"/>
+      <w:r>
+        <w:rPr>
+          <w:rFonts w:asciiTheme="minorHAnsi" w:hAnsiTheme="minorHAnsi" w:cstheme="minorHAnsi"/>
+          <w:color w:val="000000" w:themeColor="text1"/>
+          <w:sz w:val="24"/>
+          <w:szCs w:val="24"/>
+        </w:rPr>
+        <w:t>coller  chaque</w:t>
+      </w:r>
+      <w:proofErr w:type="gramEnd"/>
+      <w:r>
+        <w:rPr>
+          <w:rFonts w:asciiTheme="minorHAnsi" w:hAnsiTheme="minorHAnsi" w:cstheme="minorHAnsi"/>
+          <w:color w:val="000000" w:themeColor="text1"/>
+          <w:sz w:val="24"/>
+          <w:szCs w:val="24"/>
+        </w:rPr>
+        <w:t xml:space="preserve"> semaine le dimanche. La sauvegarde sera </w:t>
+      </w:r>
+      <w:proofErr w:type="gramStart"/>
+      <w:r>
+        <w:rPr>
+          <w:rFonts w:asciiTheme="minorHAnsi" w:hAnsiTheme="minorHAnsi" w:cstheme="minorHAnsi"/>
+          <w:color w:val="000000" w:themeColor="text1"/>
+          <w:sz w:val="24"/>
+          <w:szCs w:val="24"/>
+        </w:rPr>
+        <w:t>stocker</w:t>
+      </w:r>
+      <w:proofErr w:type="gramEnd"/>
+      <w:r>
+        <w:rPr>
+          <w:rFonts w:asciiTheme="minorHAnsi" w:hAnsiTheme="minorHAnsi" w:cstheme="minorHAnsi"/>
+          <w:color w:val="000000" w:themeColor="text1"/>
+          <w:sz w:val="24"/>
+          <w:szCs w:val="24"/>
+        </w:rPr>
+        <w:t xml:space="preserve"> sur Google Drive.</w:t>
       </w:r>
     </w:p>
     <w:p>
@@ -8643,496 +8730,480 @@
           <w:color w:val="000000" w:themeColor="text1"/>
           <w:sz w:val="24"/>
           <w:szCs w:val="24"/>
-        </w:rPr>
-      </w:pPr>
-      <w:r>
-        <w:rPr>
-          <w:rFonts w:asciiTheme="minorHAnsi" w:hAnsiTheme="minorHAnsi" w:cstheme="minorHAnsi"/>
-          <w:color w:val="000000" w:themeColor="text1"/>
-          <w:sz w:val="24"/>
-          <w:szCs w:val="24"/>
-        </w:rPr>
-        <w:t>HTML 5</w:t>
-      </w:r>
-    </w:p>
-    <w:tbl>
-      <w:tblPr>
-        <w:tblStyle w:val="Grilledutableau"/>
-        <w:tblW w:w="0" w:type="auto"/>
-        <w:tblLook w:val="04A0" w:firstRow="1" w:lastRow="0" w:firstColumn="1" w:lastColumn="0" w:noHBand="0" w:noVBand="1"/>
-      </w:tblPr>
-      <w:tblGrid>
-        <w:gridCol w:w="1807"/>
-        <w:gridCol w:w="7481"/>
-      </w:tblGrid>
-      <w:tr>
-        <w:tc>
-          <w:tcPr>
-            <w:tcW w:w="1638" w:type="dxa"/>
-          </w:tcPr>
-          <w:p>
-            <w:pPr>
-              <w:spacing w:line="360" w:lineRule="auto"/>
-              <w:rPr>
-                <w:rFonts w:asciiTheme="minorHAnsi" w:hAnsiTheme="minorHAnsi" w:cstheme="minorHAnsi"/>
-                <w:color w:val="000000" w:themeColor="text1"/>
-                <w:sz w:val="24"/>
-                <w:szCs w:val="24"/>
-                <w:lang w:val="en-US"/>
-              </w:rPr>
-            </w:pPr>
-            <w:r>
-              <w:rPr>
-                <w:rFonts w:asciiTheme="minorHAnsi" w:hAnsiTheme="minorHAnsi" w:cstheme="minorHAnsi"/>
-                <w:noProof/>
-                <w:color w:val="000000" w:themeColor="text1"/>
-                <w:sz w:val="24"/>
-                <w:szCs w:val="24"/>
-                <w:lang w:val="en-US"/>
-              </w:rPr>
-              <w:drawing>
-                <wp:inline distT="0" distB="0" distL="0" distR="0" wp14:anchorId="1D052423" wp14:editId="07C882C1">
-                  <wp:extent cx="1010412" cy="914400"/>
-                  <wp:effectExtent l="0" t="0" r="0" b="0"/>
-                  <wp:docPr id="6" name="Image 6"/>
-                  <wp:cNvGraphicFramePr>
-                    <a:graphicFrameLocks xmlns:a="http://schemas.openxmlformats.org/drawingml/2006/main" noChangeAspect="1"/>
-                  </wp:cNvGraphicFramePr>
-                  <a:graphic xmlns:a="http://schemas.openxmlformats.org/drawingml/2006/main">
-                    <a:graphicData uri="http://schemas.openxmlformats.org/drawingml/2006/picture">
-                      <pic:pic xmlns:pic="http://schemas.openxmlformats.org/drawingml/2006/picture">
-                        <pic:nvPicPr>
-                          <pic:cNvPr id="0" name="Picture 2"/>
-                          <pic:cNvPicPr>
-                            <a:picLocks noChangeAspect="1" noChangeArrowheads="1"/>
-                          </pic:cNvPicPr>
-                        </pic:nvPicPr>
-                        <pic:blipFill>
-                          <a:blip r:embed="rId17">
-                            <a:extLst>
-                              <a:ext uri="{28A0092B-C50C-407E-A947-70E740481C1C}">
-                                <a14:useLocalDpi xmlns:a14="http://schemas.microsoft.com/office/drawing/2010/main" val="0"/>
-                              </a:ext>
-                            </a:extLst>
-                          </a:blip>
-                          <a:srcRect/>
-                          <a:stretch>
-                            <a:fillRect/>
-                          </a:stretch>
-                        </pic:blipFill>
-                        <pic:spPr bwMode="auto">
-                          <a:xfrm>
-                            <a:off x="0" y="0"/>
-                            <a:ext cx="1010412" cy="914400"/>
-                          </a:xfrm>
-                          <a:prstGeom prst="rect">
-                            <a:avLst/>
-                          </a:prstGeom>
-                          <a:noFill/>
-                          <a:ln>
-                            <a:noFill/>
-                          </a:ln>
-                        </pic:spPr>
-                      </pic:pic>
-                    </a:graphicData>
-                  </a:graphic>
-                </wp:inline>
-              </w:drawing>
-            </w:r>
-          </w:p>
-        </w:tc>
-        <w:tc>
-          <w:tcPr>
-            <w:tcW w:w="7650" w:type="dxa"/>
-          </w:tcPr>
-          <w:p>
-            <w:pPr>
-              <w:spacing w:line="360" w:lineRule="auto"/>
-              <w:rPr>
-                <w:rFonts w:asciiTheme="minorHAnsi" w:hAnsiTheme="minorHAnsi" w:cstheme="minorHAnsi"/>
-                <w:color w:val="000000" w:themeColor="text1"/>
-                <w:sz w:val="24"/>
-                <w:szCs w:val="24"/>
-              </w:rPr>
-            </w:pPr>
-            <w:r>
-              <w:rPr>
-                <w:rFonts w:asciiTheme="minorHAnsi" w:hAnsiTheme="minorHAnsi" w:cstheme="minorHAnsi"/>
-                <w:b/>
-                <w:bCs/>
-                <w:sz w:val="24"/>
-                <w:szCs w:val="24"/>
-              </w:rPr>
-              <w:t>HTML5</w:t>
-            </w:r>
-            <w:r>
-              <w:rPr>
-                <w:rFonts w:asciiTheme="minorHAnsi" w:hAnsiTheme="minorHAnsi" w:cstheme="minorHAnsi"/>
-                <w:sz w:val="24"/>
-                <w:szCs w:val="24"/>
-              </w:rPr>
-              <w:t xml:space="preserve"> (</w:t>
-            </w:r>
-            <w:r>
-              <w:rPr>
-                <w:rStyle w:val="lang-en"/>
-                <w:rFonts w:asciiTheme="minorHAnsi" w:hAnsiTheme="minorHAnsi" w:cstheme="minorHAnsi"/>
-                <w:i/>
-                <w:iCs/>
-                <w:sz w:val="24"/>
-                <w:szCs w:val="24"/>
-              </w:rPr>
-              <w:t xml:space="preserve">HyperText Markup </w:t>
-            </w:r>
-            <w:proofErr w:type="spellStart"/>
-            <w:r>
-              <w:rPr>
-                <w:rStyle w:val="nowrap"/>
-                <w:rFonts w:asciiTheme="minorHAnsi" w:hAnsiTheme="minorHAnsi" w:cstheme="minorHAnsi"/>
-                <w:i/>
-                <w:iCs/>
-                <w:sz w:val="24"/>
-                <w:szCs w:val="24"/>
-              </w:rPr>
-              <w:t>Language</w:t>
-            </w:r>
-            <w:proofErr w:type="spellEnd"/>
-            <w:r>
-              <w:rPr>
-                <w:rStyle w:val="nowrap"/>
-                <w:rFonts w:asciiTheme="minorHAnsi" w:hAnsiTheme="minorHAnsi" w:cstheme="minorHAnsi"/>
-                <w:i/>
-                <w:iCs/>
-                <w:sz w:val="24"/>
-                <w:szCs w:val="24"/>
-              </w:rPr>
-              <w:t xml:space="preserve"> 5</w:t>
-            </w:r>
-            <w:r>
-              <w:rPr>
-                <w:rFonts w:asciiTheme="minorHAnsi" w:hAnsiTheme="minorHAnsi" w:cstheme="minorHAnsi"/>
-                <w:sz w:val="24"/>
-                <w:szCs w:val="24"/>
-              </w:rPr>
-              <w:t xml:space="preserve">) est la dernière révision majeure du </w:t>
-            </w:r>
-            <w:hyperlink r:id="rId18" w:tooltip="Hypertext Markup Language" w:history="1">
-              <w:r>
-                <w:rPr>
-                  <w:rStyle w:val="Lienhypertexte"/>
-                  <w:rFonts w:asciiTheme="minorHAnsi" w:hAnsiTheme="minorHAnsi" w:cstheme="minorHAnsi"/>
-                  <w:sz w:val="24"/>
-                  <w:szCs w:val="24"/>
-                </w:rPr>
-                <w:t>HTML</w:t>
-              </w:r>
-            </w:hyperlink>
-            <w:r>
-              <w:rPr>
-                <w:rFonts w:asciiTheme="minorHAnsi" w:hAnsiTheme="minorHAnsi" w:cstheme="minorHAnsi"/>
-                <w:sz w:val="24"/>
-                <w:szCs w:val="24"/>
-              </w:rPr>
-              <w:t xml:space="preserve"> (</w:t>
-            </w:r>
-            <w:hyperlink r:id="rId19" w:tooltip="Format de données" w:history="1">
-              <w:r>
-                <w:rPr>
-                  <w:rStyle w:val="Lienhypertexte"/>
-                  <w:rFonts w:asciiTheme="minorHAnsi" w:hAnsiTheme="minorHAnsi" w:cstheme="minorHAnsi"/>
-                  <w:sz w:val="24"/>
-                  <w:szCs w:val="24"/>
-                </w:rPr>
-                <w:t>format de données</w:t>
-              </w:r>
-            </w:hyperlink>
-            <w:r>
-              <w:rPr>
-                <w:rFonts w:asciiTheme="minorHAnsi" w:hAnsiTheme="minorHAnsi" w:cstheme="minorHAnsi"/>
-                <w:sz w:val="24"/>
-                <w:szCs w:val="24"/>
-              </w:rPr>
-              <w:t xml:space="preserve"> conçu pour représenter les </w:t>
-            </w:r>
-            <w:hyperlink r:id="rId20" w:tooltip="Pages web" w:history="1">
-              <w:r>
-                <w:rPr>
-                  <w:rStyle w:val="Lienhypertexte"/>
-                  <w:rFonts w:asciiTheme="minorHAnsi" w:hAnsiTheme="minorHAnsi" w:cstheme="minorHAnsi"/>
-                  <w:sz w:val="24"/>
-                  <w:szCs w:val="24"/>
-                </w:rPr>
-                <w:t>pages web</w:t>
-              </w:r>
-            </w:hyperlink>
-            <w:r>
-              <w:rPr>
-                <w:rFonts w:asciiTheme="minorHAnsi" w:hAnsiTheme="minorHAnsi" w:cstheme="minorHAnsi"/>
-                <w:sz w:val="24"/>
-                <w:szCs w:val="24"/>
-              </w:rPr>
-              <w:t xml:space="preserve">). Cette version a été finalisée le 28 octobre 2014. HTML5 spécifie deux syntaxes d'un modèle abstrait défini en termes de </w:t>
-            </w:r>
-            <w:hyperlink r:id="rId21" w:tooltip="Document Object Model" w:history="1">
-              <w:r>
-                <w:rPr>
-                  <w:rStyle w:val="Lienhypertexte"/>
-                  <w:rFonts w:asciiTheme="minorHAnsi" w:hAnsiTheme="minorHAnsi" w:cstheme="minorHAnsi"/>
-                  <w:sz w:val="24"/>
-                  <w:szCs w:val="24"/>
-                </w:rPr>
-                <w:t>DOM</w:t>
-              </w:r>
-            </w:hyperlink>
-            <w:r>
-              <w:rPr>
-                <w:rFonts w:asciiTheme="minorHAnsi" w:hAnsiTheme="minorHAnsi" w:cstheme="minorHAnsi"/>
-                <w:sz w:val="24"/>
-                <w:szCs w:val="24"/>
-              </w:rPr>
-              <w:t xml:space="preserve"> : </w:t>
-            </w:r>
-            <w:r>
-              <w:rPr>
-                <w:rFonts w:asciiTheme="minorHAnsi" w:hAnsiTheme="minorHAnsi" w:cstheme="minorHAnsi"/>
-                <w:b/>
-                <w:bCs/>
-                <w:sz w:val="24"/>
-                <w:szCs w:val="24"/>
-              </w:rPr>
-              <w:t>HTML5</w:t>
-            </w:r>
-            <w:r>
-              <w:rPr>
-                <w:rFonts w:asciiTheme="minorHAnsi" w:hAnsiTheme="minorHAnsi" w:cstheme="minorHAnsi"/>
-                <w:sz w:val="24"/>
-                <w:szCs w:val="24"/>
-              </w:rPr>
-              <w:t xml:space="preserve"> et </w:t>
-            </w:r>
-            <w:r>
-              <w:rPr>
-                <w:rFonts w:asciiTheme="minorHAnsi" w:hAnsiTheme="minorHAnsi" w:cstheme="minorHAnsi"/>
-                <w:b/>
-                <w:bCs/>
-                <w:sz w:val="24"/>
-                <w:szCs w:val="24"/>
-              </w:rPr>
-              <w:t>XHTML5</w:t>
-            </w:r>
-            <w:r>
-              <w:rPr>
-                <w:rFonts w:asciiTheme="minorHAnsi" w:hAnsiTheme="minorHAnsi" w:cstheme="minorHAnsi"/>
-                <w:sz w:val="24"/>
-                <w:szCs w:val="24"/>
-              </w:rPr>
-              <w:t xml:space="preserve">. Le langage comprend également une couche application avec de nombreuses </w:t>
-            </w:r>
-            <w:hyperlink r:id="rId22" w:tooltip="Interface de programmation" w:history="1">
-              <w:r>
-                <w:rPr>
-                  <w:rStyle w:val="Lienhypertexte"/>
-                  <w:rFonts w:asciiTheme="minorHAnsi" w:hAnsiTheme="minorHAnsi" w:cstheme="minorHAnsi"/>
-                  <w:sz w:val="24"/>
-                  <w:szCs w:val="24"/>
-                </w:rPr>
-                <w:t>API</w:t>
-              </w:r>
-            </w:hyperlink>
-            <w:r>
-              <w:rPr>
-                <w:rFonts w:asciiTheme="minorHAnsi" w:hAnsiTheme="minorHAnsi" w:cstheme="minorHAnsi"/>
-                <w:sz w:val="24"/>
-                <w:szCs w:val="24"/>
-              </w:rPr>
-              <w:t>, ainsi qu'un algorithme afin de pouvoir traiter les documents à la syntaxe non conforme</w:t>
-            </w:r>
-          </w:p>
-        </w:tc>
-      </w:tr>
-    </w:tbl>
-    <w:p>
-      <w:pPr>
-        <w:spacing w:line="360" w:lineRule="auto"/>
-        <w:rPr>
-          <w:rFonts w:asciiTheme="minorHAnsi" w:hAnsiTheme="minorHAnsi" w:cstheme="minorHAnsi"/>
-          <w:color w:val="000000" w:themeColor="text1"/>
-          <w:sz w:val="24"/>
-          <w:szCs w:val="24"/>
-        </w:rPr>
-      </w:pPr>
-    </w:p>
-    <w:p>
-      <w:pPr>
-        <w:spacing w:line="360" w:lineRule="auto"/>
-        <w:rPr>
-          <w:rFonts w:asciiTheme="minorHAnsi" w:hAnsiTheme="minorHAnsi" w:cstheme="minorHAnsi"/>
-          <w:color w:val="000000" w:themeColor="text1"/>
+          <w:u w:val="single"/>
+        </w:rPr>
+      </w:pPr>
+    </w:p>
+    <w:p>
+      <w:pPr>
+        <w:spacing w:line="360" w:lineRule="auto"/>
+        <w:rPr>
+          <w:rFonts w:asciiTheme="minorHAnsi" w:hAnsiTheme="minorHAnsi" w:cstheme="minorHAnsi"/>
+          <w:color w:val="000000" w:themeColor="text1"/>
+          <w:sz w:val="24"/>
+          <w:szCs w:val="24"/>
+        </w:rPr>
+      </w:pPr>
+      <w:r>
+        <w:rPr>
+          <w:rFonts w:asciiTheme="minorHAnsi" w:hAnsiTheme="minorHAnsi" w:cstheme="minorHAnsi"/>
+          <w:color w:val="000000" w:themeColor="text1"/>
+          <w:sz w:val="24"/>
+          <w:szCs w:val="24"/>
+        </w:rPr>
+        <w:t>HTML5 et CSS3</w:t>
+      </w:r>
+    </w:p>
+    <w:p>
+      <w:pPr>
+        <w:spacing w:line="360" w:lineRule="auto"/>
+        <w:rPr>
+          <w:rStyle w:val="nowrap"/>
+          <w:rFonts w:asciiTheme="minorHAnsi" w:hAnsiTheme="minorHAnsi" w:cstheme="minorHAnsi"/>
+          <w:i/>
+          <w:iCs/>
+          <w:sz w:val="24"/>
+          <w:szCs w:val="24"/>
+        </w:rPr>
+      </w:pPr>
+      <w:r>
+        <w:rPr>
+          <w:rFonts w:asciiTheme="minorHAnsi" w:hAnsiTheme="minorHAnsi" w:cstheme="minorHAnsi"/>
+          <w:color w:val="000000" w:themeColor="text1"/>
+          <w:sz w:val="24"/>
+          <w:szCs w:val="24"/>
+        </w:rPr>
+        <w:t>HTML5 (</w:t>
+      </w:r>
+      <w:r>
+        <w:rPr>
+          <w:rStyle w:val="lang-en"/>
+          <w:rFonts w:asciiTheme="minorHAnsi" w:hAnsiTheme="minorHAnsi" w:cstheme="minorHAnsi"/>
+          <w:i/>
+          <w:iCs/>
+          <w:sz w:val="24"/>
+          <w:szCs w:val="24"/>
+        </w:rPr>
+        <w:t xml:space="preserve">HyperText Markup </w:t>
+      </w:r>
+      <w:proofErr w:type="spellStart"/>
+      <w:r>
+        <w:rPr>
+          <w:rStyle w:val="nowrap"/>
+          <w:rFonts w:asciiTheme="minorHAnsi" w:hAnsiTheme="minorHAnsi" w:cstheme="minorHAnsi"/>
+          <w:i/>
+          <w:iCs/>
+          <w:sz w:val="24"/>
+          <w:szCs w:val="24"/>
+        </w:rPr>
+        <w:t>Language</w:t>
+      </w:r>
+      <w:proofErr w:type="spellEnd"/>
+      <w:r>
+        <w:rPr>
+          <w:rStyle w:val="nowrap"/>
+          <w:rFonts w:asciiTheme="minorHAnsi" w:hAnsiTheme="minorHAnsi" w:cstheme="minorHAnsi"/>
+          <w:i/>
+          <w:iCs/>
+          <w:sz w:val="24"/>
+          <w:szCs w:val="24"/>
+        </w:rPr>
+        <w:t xml:space="preserve"> 5) pour structurer les pages. </w:t>
+      </w:r>
+    </w:p>
+    <w:p>
+      <w:pPr>
+        <w:spacing w:line="360" w:lineRule="auto"/>
+        <w:rPr>
+          <w:rStyle w:val="nowrap"/>
+          <w:rFonts w:asciiTheme="minorHAnsi" w:hAnsiTheme="minorHAnsi" w:cstheme="minorHAnsi"/>
+          <w:sz w:val="24"/>
+          <w:szCs w:val="24"/>
+        </w:rPr>
+      </w:pPr>
+      <w:r>
+        <w:rPr>
+          <w:rStyle w:val="nowrap"/>
+          <w:rFonts w:asciiTheme="minorHAnsi" w:hAnsiTheme="minorHAnsi" w:cstheme="minorHAnsi"/>
+          <w:sz w:val="24"/>
+          <w:szCs w:val="24"/>
+        </w:rPr>
+        <w:t xml:space="preserve">CSS3 </w:t>
+      </w:r>
+      <w:r>
+        <w:rPr>
+          <w:rStyle w:val="nowrap"/>
+          <w:rFonts w:asciiTheme="minorHAnsi" w:hAnsiTheme="minorHAnsi" w:cstheme="minorHAnsi"/>
+          <w:sz w:val="24"/>
+          <w:szCs w:val="24"/>
+        </w:rPr>
+        <w:t>(</w:t>
+      </w:r>
+      <w:proofErr w:type="spellStart"/>
+      <w:r>
+        <w:rPr>
+          <w:rStyle w:val="lang-en"/>
+          <w:rFonts w:asciiTheme="minorHAnsi" w:hAnsiTheme="minorHAnsi" w:cstheme="minorHAnsi"/>
+          <w:sz w:val="24"/>
+          <w:szCs w:val="24"/>
+        </w:rPr>
+        <w:t>Cascading</w:t>
+      </w:r>
+      <w:proofErr w:type="spellEnd"/>
+      <w:r>
+        <w:rPr>
+          <w:rStyle w:val="lang-en"/>
+          <w:rFonts w:asciiTheme="minorHAnsi" w:hAnsiTheme="minorHAnsi" w:cstheme="minorHAnsi"/>
+          <w:sz w:val="24"/>
+          <w:szCs w:val="24"/>
+        </w:rPr>
+        <w:t xml:space="preserve"> Style Sheets</w:t>
+      </w:r>
+      <w:r>
+        <w:rPr>
+          <w:rStyle w:val="lang-en"/>
+          <w:rFonts w:asciiTheme="minorHAnsi" w:hAnsiTheme="minorHAnsi" w:cstheme="minorHAnsi"/>
+          <w:sz w:val="24"/>
+          <w:szCs w:val="24"/>
+        </w:rPr>
+        <w:t>)</w:t>
+      </w:r>
+      <w:r>
+        <w:rPr>
+          <w:rStyle w:val="lang-en"/>
+          <w:rFonts w:asciiTheme="minorHAnsi" w:hAnsiTheme="minorHAnsi" w:cstheme="minorHAnsi"/>
+          <w:b/>
+          <w:bCs/>
+          <w:i/>
+          <w:iCs/>
+          <w:sz w:val="24"/>
+          <w:szCs w:val="24"/>
+        </w:rPr>
+        <w:t xml:space="preserve"> </w:t>
+      </w:r>
+      <w:r>
+        <w:rPr>
+          <w:rStyle w:val="nowrap"/>
+          <w:rFonts w:asciiTheme="minorHAnsi" w:hAnsiTheme="minorHAnsi" w:cstheme="minorHAnsi"/>
+          <w:sz w:val="24"/>
+          <w:szCs w:val="24"/>
+        </w:rPr>
+        <w:t>pour formater les pages</w:t>
+      </w:r>
+      <w:r>
+        <w:rPr>
+          <w:rStyle w:val="nowrap"/>
+          <w:rFonts w:asciiTheme="minorHAnsi" w:hAnsiTheme="minorHAnsi" w:cstheme="minorHAnsi"/>
+          <w:sz w:val="24"/>
+          <w:szCs w:val="24"/>
+        </w:rPr>
+        <w:t>.</w:t>
+      </w:r>
+    </w:p>
+    <w:p>
+      <w:pPr>
+        <w:spacing w:line="360" w:lineRule="auto"/>
+        <w:rPr>
+          <w:rStyle w:val="nowrap"/>
+          <w:rFonts w:asciiTheme="minorHAnsi" w:hAnsiTheme="minorHAnsi" w:cstheme="minorHAnsi"/>
+          <w:sz w:val="24"/>
+          <w:szCs w:val="24"/>
+        </w:rPr>
+      </w:pPr>
+    </w:p>
+    <w:p>
+      <w:pPr>
+        <w:spacing w:line="360" w:lineRule="auto"/>
+        <w:rPr>
+          <w:rFonts w:asciiTheme="minorHAnsi" w:hAnsiTheme="minorHAnsi" w:cstheme="minorHAnsi"/>
+          <w:color w:val="000000" w:themeColor="text1"/>
+          <w:sz w:val="24"/>
+          <w:szCs w:val="24"/>
+          <w:u w:val="single"/>
+        </w:rPr>
+      </w:pPr>
+      <w:r>
+        <w:rPr>
+          <w:rFonts w:asciiTheme="minorHAnsi" w:hAnsiTheme="minorHAnsi" w:cstheme="minorHAnsi"/>
+          <w:color w:val="000000" w:themeColor="text1"/>
+          <w:sz w:val="24"/>
+          <w:szCs w:val="24"/>
+          <w:u w:val="single"/>
+        </w:rPr>
+        <w:t>Bootstrap</w:t>
+      </w:r>
+    </w:p>
+    <w:p>
+      <w:pPr>
+        <w:spacing w:line="360" w:lineRule="auto"/>
+        <w:rPr>
+          <w:rFonts w:asciiTheme="minorHAnsi" w:hAnsiTheme="minorHAnsi" w:cstheme="minorHAnsi"/>
+          <w:color w:val="000000" w:themeColor="text1"/>
+          <w:sz w:val="24"/>
+          <w:szCs w:val="24"/>
+        </w:rPr>
+      </w:pPr>
+      <w:r>
+        <w:rPr>
+          <w:rFonts w:asciiTheme="minorHAnsi" w:hAnsiTheme="minorHAnsi" w:cstheme="minorHAnsi"/>
+          <w:color w:val="000000" w:themeColor="text1"/>
+          <w:sz w:val="24"/>
+          <w:szCs w:val="24"/>
+        </w:rPr>
+        <w:t xml:space="preserve">Le Framework Bootstrap </w:t>
+      </w:r>
+      <w:proofErr w:type="gramStart"/>
+      <w:r>
+        <w:rPr>
+          <w:rFonts w:asciiTheme="minorHAnsi" w:hAnsiTheme="minorHAnsi" w:cstheme="minorHAnsi"/>
+          <w:color w:val="000000" w:themeColor="text1"/>
+          <w:sz w:val="24"/>
+          <w:szCs w:val="24"/>
+        </w:rPr>
+        <w:t>dans  sa</w:t>
+      </w:r>
+      <w:proofErr w:type="gramEnd"/>
+      <w:r>
+        <w:rPr>
+          <w:rFonts w:asciiTheme="minorHAnsi" w:hAnsiTheme="minorHAnsi" w:cstheme="minorHAnsi"/>
+          <w:color w:val="000000" w:themeColor="text1"/>
+          <w:sz w:val="24"/>
+          <w:szCs w:val="24"/>
+        </w:rPr>
+        <w:t xml:space="preserve"> version 4 </w:t>
+      </w:r>
+      <w:r>
+        <w:rPr>
+          <w:rFonts w:asciiTheme="minorHAnsi" w:hAnsiTheme="minorHAnsi" w:cstheme="minorHAnsi"/>
+          <w:color w:val="000000" w:themeColor="text1"/>
+          <w:sz w:val="24"/>
+          <w:szCs w:val="24"/>
+        </w:rPr>
+        <w:t>sera utilisé comme principal support à la conception de l’interface de l’application.</w:t>
+      </w:r>
+    </w:p>
+    <w:p>
+      <w:pPr>
+        <w:spacing w:line="360" w:lineRule="auto"/>
+        <w:rPr>
+          <w:rFonts w:asciiTheme="minorHAnsi" w:hAnsiTheme="minorHAnsi" w:cstheme="minorHAnsi"/>
+          <w:color w:val="000000" w:themeColor="text1"/>
+          <w:sz w:val="24"/>
+          <w:szCs w:val="24"/>
+        </w:rPr>
+      </w:pPr>
+    </w:p>
+    <w:p>
+      <w:pPr>
+        <w:spacing w:line="360" w:lineRule="auto"/>
+        <w:rPr>
+          <w:rFonts w:asciiTheme="minorHAnsi" w:hAnsiTheme="minorHAnsi" w:cstheme="minorHAnsi"/>
+          <w:color w:val="000000" w:themeColor="text1"/>
+          <w:sz w:val="24"/>
+          <w:szCs w:val="24"/>
+        </w:rPr>
+      </w:pPr>
+      <w:proofErr w:type="spellStart"/>
+      <w:r>
+        <w:rPr>
+          <w:rFonts w:asciiTheme="minorHAnsi" w:hAnsiTheme="minorHAnsi" w:cstheme="minorHAnsi"/>
+          <w:color w:val="000000" w:themeColor="text1"/>
+          <w:sz w:val="24"/>
+          <w:szCs w:val="24"/>
+        </w:rPr>
+        <w:t>Boostwatch</w:t>
+      </w:r>
+      <w:proofErr w:type="spellEnd"/>
+    </w:p>
+    <w:p>
+      <w:pPr>
+        <w:spacing w:line="360" w:lineRule="auto"/>
+        <w:rPr>
+          <w:rFonts w:asciiTheme="minorHAnsi" w:hAnsiTheme="minorHAnsi" w:cstheme="minorHAnsi"/>
+          <w:sz w:val="24"/>
+          <w:szCs w:val="24"/>
+        </w:rPr>
+      </w:pPr>
+      <w:r>
+        <w:rPr>
+          <w:rFonts w:asciiTheme="minorHAnsi" w:hAnsiTheme="minorHAnsi" w:cstheme="minorHAnsi"/>
+          <w:sz w:val="24"/>
+          <w:szCs w:val="24"/>
+        </w:rPr>
+        <w:lastRenderedPageBreak/>
+        <w:t xml:space="preserve">Afin de coller au design sur fond noir souhaité sans augmenter le temps de développement de </w:t>
+      </w:r>
+      <w:r>
+        <w:rPr>
+          <w:rFonts w:asciiTheme="minorHAnsi" w:hAnsiTheme="minorHAnsi" w:cstheme="minorHAnsi"/>
+          <w:sz w:val="24"/>
+          <w:szCs w:val="24"/>
+        </w:rPr>
+        <w:t xml:space="preserve">l’interface un thème fournit par </w:t>
+      </w:r>
+      <w:proofErr w:type="spellStart"/>
+      <w:r>
+        <w:rPr>
+          <w:rFonts w:asciiTheme="minorHAnsi" w:hAnsiTheme="minorHAnsi" w:cstheme="minorHAnsi"/>
+          <w:sz w:val="24"/>
+          <w:szCs w:val="24"/>
+        </w:rPr>
+        <w:t>Bootswatch</w:t>
+      </w:r>
+      <w:proofErr w:type="spellEnd"/>
+      <w:r>
+        <w:rPr>
+          <w:rFonts w:asciiTheme="minorHAnsi" w:hAnsiTheme="minorHAnsi" w:cstheme="minorHAnsi"/>
+          <w:sz w:val="24"/>
+          <w:szCs w:val="24"/>
+        </w:rPr>
+        <w:t xml:space="preserve"> </w:t>
+      </w:r>
+      <w:r>
+        <w:rPr>
+          <w:rFonts w:asciiTheme="minorHAnsi" w:hAnsiTheme="minorHAnsi" w:cstheme="minorHAnsi"/>
+          <w:sz w:val="24"/>
+          <w:szCs w:val="24"/>
+        </w:rPr>
+        <w:t>(</w:t>
+      </w:r>
+      <w:proofErr w:type="spellStart"/>
+      <w:r>
+        <w:rPr>
+          <w:rFonts w:asciiTheme="minorHAnsi" w:hAnsiTheme="minorHAnsi" w:cstheme="minorHAnsi"/>
+          <w:sz w:val="24"/>
+          <w:szCs w:val="24"/>
+        </w:rPr>
+        <w:t>Darkly</w:t>
+      </w:r>
+      <w:proofErr w:type="spellEnd"/>
+      <w:r>
+        <w:rPr>
+          <w:rFonts w:asciiTheme="minorHAnsi" w:hAnsiTheme="minorHAnsi" w:cstheme="minorHAnsi"/>
+          <w:sz w:val="24"/>
+          <w:szCs w:val="24"/>
+        </w:rPr>
+        <w:t>) sera utilisé</w:t>
+      </w:r>
+      <w:r>
+        <w:rPr>
+          <w:rFonts w:asciiTheme="minorHAnsi" w:hAnsiTheme="minorHAnsi" w:cstheme="minorHAnsi"/>
+          <w:sz w:val="24"/>
+          <w:szCs w:val="24"/>
+        </w:rPr>
+        <w:t>. Ce</w:t>
+      </w:r>
+      <w:r>
+        <w:rPr>
+          <w:rFonts w:asciiTheme="minorHAnsi" w:hAnsiTheme="minorHAnsi" w:cstheme="minorHAnsi"/>
+          <w:sz w:val="24"/>
+          <w:szCs w:val="24"/>
+        </w:rPr>
+        <w:t>lui-ci</w:t>
+      </w:r>
+      <w:r>
+        <w:rPr>
+          <w:rFonts w:asciiTheme="minorHAnsi" w:hAnsiTheme="minorHAnsi" w:cstheme="minorHAnsi"/>
+          <w:sz w:val="24"/>
+          <w:szCs w:val="24"/>
+        </w:rPr>
+        <w:t xml:space="preserve"> est spécialement créer pour surcharger le CSS de base du Framework Bootstrap.</w:t>
+      </w:r>
+    </w:p>
+    <w:p>
+      <w:pPr>
+        <w:spacing w:line="360" w:lineRule="auto"/>
+        <w:rPr>
+          <w:rFonts w:asciiTheme="minorHAnsi" w:hAnsiTheme="minorHAnsi" w:cstheme="minorHAnsi"/>
           <w:sz w:val="24"/>
           <w:szCs w:val="24"/>
           <w:lang w:val="en-US"/>
         </w:rPr>
       </w:pPr>
-      <w:r>
-        <w:rPr>
-          <w:rFonts w:asciiTheme="minorHAnsi" w:hAnsiTheme="minorHAnsi" w:cstheme="minorHAnsi"/>
-          <w:color w:val="000000" w:themeColor="text1"/>
+      <w:proofErr w:type="spellStart"/>
+      <w:r>
+        <w:rPr>
+          <w:rFonts w:asciiTheme="minorHAnsi" w:hAnsiTheme="minorHAnsi" w:cstheme="minorHAnsi"/>
           <w:sz w:val="24"/>
           <w:szCs w:val="24"/>
           <w:lang w:val="en-US"/>
         </w:rPr>
-        <w:t>CSS 3</w:t>
-      </w:r>
-    </w:p>
-    <w:tbl>
-      <w:tblPr>
-        <w:tblStyle w:val="Grilledutableau"/>
-        <w:tblW w:w="0" w:type="auto"/>
-        <w:tblLook w:val="04A0" w:firstRow="1" w:lastRow="0" w:firstColumn="1" w:lastColumn="0" w:noHBand="0" w:noVBand="1"/>
-      </w:tblPr>
-      <w:tblGrid>
-        <w:gridCol w:w="1818"/>
-        <w:gridCol w:w="7394"/>
-      </w:tblGrid>
-      <w:tr>
-        <w:tc>
-          <w:tcPr>
-            <w:tcW w:w="1818" w:type="dxa"/>
-          </w:tcPr>
-          <w:p>
-            <w:pPr>
-              <w:spacing w:line="360" w:lineRule="auto"/>
-              <w:rPr>
-                <w:rFonts w:asciiTheme="minorHAnsi" w:hAnsiTheme="minorHAnsi" w:cstheme="minorHAnsi"/>
-                <w:color w:val="000000" w:themeColor="text1"/>
-                <w:sz w:val="24"/>
-                <w:szCs w:val="24"/>
-                <w:lang w:val="en-US"/>
-              </w:rPr>
-            </w:pPr>
-            <w:r>
-              <w:rPr>
-                <w:rFonts w:asciiTheme="minorHAnsi" w:hAnsiTheme="minorHAnsi" w:cstheme="minorHAnsi"/>
-                <w:noProof/>
-                <w:color w:val="000000" w:themeColor="text1"/>
-                <w:sz w:val="24"/>
-                <w:szCs w:val="24"/>
-                <w:lang w:val="en-US"/>
-              </w:rPr>
-              <w:lastRenderedPageBreak/>
-              <w:drawing>
-                <wp:inline distT="0" distB="0" distL="0" distR="0" wp14:anchorId="79C4FD67" wp14:editId="375E1BB8">
-                  <wp:extent cx="1010414" cy="914400"/>
-                  <wp:effectExtent l="0" t="0" r="0" b="0"/>
-                  <wp:docPr id="8" name="Image 8"/>
-                  <wp:cNvGraphicFramePr>
-                    <a:graphicFrameLocks xmlns:a="http://schemas.openxmlformats.org/drawingml/2006/main" noChangeAspect="1"/>
-                  </wp:cNvGraphicFramePr>
-                  <a:graphic xmlns:a="http://schemas.openxmlformats.org/drawingml/2006/main">
-                    <a:graphicData uri="http://schemas.openxmlformats.org/drawingml/2006/picture">
-                      <pic:pic xmlns:pic="http://schemas.openxmlformats.org/drawingml/2006/picture">
-                        <pic:nvPicPr>
-                          <pic:cNvPr id="0" name="Picture 4"/>
-                          <pic:cNvPicPr>
-                            <a:picLocks noChangeAspect="1" noChangeArrowheads="1"/>
-                          </pic:cNvPicPr>
-                        </pic:nvPicPr>
-                        <pic:blipFill>
-                          <a:blip r:embed="rId23">
-                            <a:extLst>
-                              <a:ext uri="{28A0092B-C50C-407E-A947-70E740481C1C}">
-                                <a14:useLocalDpi xmlns:a14="http://schemas.microsoft.com/office/drawing/2010/main" val="0"/>
-                              </a:ext>
-                            </a:extLst>
-                          </a:blip>
-                          <a:srcRect/>
-                          <a:stretch>
-                            <a:fillRect/>
-                          </a:stretch>
-                        </pic:blipFill>
-                        <pic:spPr bwMode="auto">
-                          <a:xfrm>
-                            <a:off x="0" y="0"/>
-                            <a:ext cx="1010414" cy="914400"/>
-                          </a:xfrm>
-                          <a:prstGeom prst="rect">
-                            <a:avLst/>
-                          </a:prstGeom>
-                          <a:noFill/>
-                          <a:ln>
-                            <a:noFill/>
-                          </a:ln>
-                        </pic:spPr>
-                      </pic:pic>
-                    </a:graphicData>
-                  </a:graphic>
-                </wp:inline>
-              </w:drawing>
-            </w:r>
-          </w:p>
-        </w:tc>
-        <w:tc>
-          <w:tcPr>
-            <w:tcW w:w="7394" w:type="dxa"/>
-          </w:tcPr>
-          <w:p>
-            <w:pPr>
-              <w:spacing w:line="360" w:lineRule="auto"/>
-              <w:rPr>
-                <w:rFonts w:asciiTheme="minorHAnsi" w:hAnsiTheme="minorHAnsi" w:cstheme="minorHAnsi"/>
-                <w:color w:val="000000" w:themeColor="text1"/>
-                <w:sz w:val="24"/>
-                <w:szCs w:val="24"/>
-                <w:lang w:val="en-US"/>
-              </w:rPr>
-            </w:pPr>
-          </w:p>
-        </w:tc>
-      </w:tr>
-    </w:tbl>
-    <w:p>
-      <w:pPr>
-        <w:spacing w:line="360" w:lineRule="auto"/>
-        <w:rPr>
-          <w:rFonts w:asciiTheme="minorHAnsi" w:hAnsiTheme="minorHAnsi" w:cstheme="minorHAnsi"/>
-          <w:color w:val="000000" w:themeColor="text1"/>
+        <w:t>Bootswatch</w:t>
+      </w:r>
+      <w:proofErr w:type="spellEnd"/>
+      <w:r>
+        <w:rPr>
+          <w:rFonts w:asciiTheme="minorHAnsi" w:hAnsiTheme="minorHAnsi" w:cstheme="minorHAnsi"/>
           <w:sz w:val="24"/>
           <w:szCs w:val="24"/>
           <w:lang w:val="en-US"/>
         </w:rPr>
-      </w:pPr>
-    </w:p>
-    <w:p>
-      <w:pPr>
-        <w:spacing w:line="360" w:lineRule="auto"/>
-        <w:rPr>
-          <w:rFonts w:asciiTheme="minorHAnsi" w:hAnsiTheme="minorHAnsi" w:cstheme="minorHAnsi"/>
-          <w:color w:val="000000" w:themeColor="text1"/>
-          <w:sz w:val="24"/>
-          <w:szCs w:val="24"/>
-        </w:rPr>
-      </w:pPr>
-      <w:r>
-        <w:rPr>
-          <w:rFonts w:asciiTheme="minorHAnsi" w:hAnsiTheme="minorHAnsi" w:cstheme="minorHAnsi"/>
-          <w:color w:val="000000" w:themeColor="text1"/>
-          <w:sz w:val="24"/>
-          <w:szCs w:val="24"/>
-        </w:rPr>
-        <w:t>Bootstrap</w:t>
-      </w:r>
-    </w:p>
-    <w:p>
-      <w:pPr>
-        <w:spacing w:line="360" w:lineRule="auto"/>
-        <w:rPr>
-          <w:rFonts w:asciiTheme="minorHAnsi" w:hAnsiTheme="minorHAnsi" w:cstheme="minorHAnsi"/>
-          <w:color w:val="000000" w:themeColor="text1"/>
-          <w:sz w:val="24"/>
-          <w:szCs w:val="24"/>
-        </w:rPr>
-      </w:pPr>
-      <w:proofErr w:type="spellStart"/>
+        <w:t xml:space="preserve"> – Darkly (</w:t>
+      </w:r>
+      <w:hyperlink r:id="rId17" w:history="1">
+        <w:r>
+          <w:rPr>
+            <w:rStyle w:val="Lienhypertexte"/>
+            <w:rFonts w:asciiTheme="minorHAnsi" w:hAnsiTheme="minorHAnsi" w:cstheme="minorHAnsi"/>
+            <w:sz w:val="24"/>
+            <w:szCs w:val="24"/>
+            <w:lang w:val="en-US"/>
+          </w:rPr>
+          <w:t>https://bootswatch.com/darkly/</w:t>
+        </w:r>
+      </w:hyperlink>
+      <w:r>
+        <w:rPr>
+          <w:rFonts w:asciiTheme="minorHAnsi" w:hAnsiTheme="minorHAnsi" w:cstheme="minorHAnsi"/>
+          <w:sz w:val="24"/>
+          <w:szCs w:val="24"/>
+          <w:lang w:val="en-US"/>
+        </w:rPr>
+        <w:t>).</w:t>
+      </w:r>
+    </w:p>
+    <w:p>
+      <w:pPr>
+        <w:spacing w:line="360" w:lineRule="auto"/>
+        <w:rPr>
+          <w:rFonts w:asciiTheme="minorHAnsi" w:hAnsiTheme="minorHAnsi" w:cstheme="minorHAnsi"/>
+          <w:sz w:val="24"/>
+          <w:szCs w:val="24"/>
+          <w:lang w:val="en-US"/>
+        </w:rPr>
+      </w:pPr>
+      <w:r>
+        <w:rPr>
+          <w:rFonts w:asciiTheme="minorHAnsi" w:hAnsiTheme="minorHAnsi" w:cstheme="minorHAnsi"/>
+          <w:sz w:val="24"/>
+          <w:szCs w:val="24"/>
+          <w:highlight w:val="cyan"/>
+          <w:lang w:val="en-US"/>
+        </w:rPr>
+        <w:t>CAPTURE ECRAN</w:t>
+      </w:r>
+    </w:p>
+    <w:p>
+      <w:pPr>
+        <w:spacing w:line="360" w:lineRule="auto"/>
+        <w:rPr>
+          <w:rFonts w:asciiTheme="minorHAnsi" w:hAnsiTheme="minorHAnsi" w:cstheme="minorHAnsi"/>
+          <w:sz w:val="24"/>
+          <w:szCs w:val="24"/>
+          <w:lang w:val="en-US"/>
+        </w:rPr>
+      </w:pPr>
+    </w:p>
+    <w:p>
+      <w:pPr>
+        <w:spacing w:line="360" w:lineRule="auto"/>
+        <w:rPr>
+          <w:rFonts w:asciiTheme="minorHAnsi" w:hAnsiTheme="minorHAnsi" w:cstheme="minorHAnsi"/>
+          <w:color w:val="000000" w:themeColor="text1"/>
+          <w:sz w:val="24"/>
+          <w:szCs w:val="24"/>
+        </w:rPr>
+      </w:pPr>
       <w:r>
         <w:rPr>
           <w:rFonts w:asciiTheme="minorHAnsi" w:hAnsiTheme="minorHAnsi" w:cstheme="minorHAnsi"/>
@@ -9142,7 +9213,160 @@
         </w:rPr>
         <w:t>Twig</w:t>
       </w:r>
-      <w:proofErr w:type="spellEnd"/>
+    </w:p>
+    <w:p>
+      <w:pPr>
+        <w:spacing w:line="360" w:lineRule="auto"/>
+        <w:rPr>
+          <w:rFonts w:asciiTheme="minorHAnsi" w:hAnsiTheme="minorHAnsi" w:cstheme="minorHAnsi"/>
+          <w:sz w:val="24"/>
+          <w:szCs w:val="24"/>
+        </w:rPr>
+      </w:pPr>
+      <w:r>
+        <w:rPr>
+          <w:rFonts w:asciiTheme="minorHAnsi" w:hAnsiTheme="minorHAnsi" w:cstheme="minorHAnsi"/>
+          <w:sz w:val="24"/>
+          <w:szCs w:val="24"/>
+        </w:rPr>
+        <w:t xml:space="preserve">Twig est un moteur de </w:t>
+      </w:r>
+      <w:hyperlink r:id="rId18" w:tooltip="Template (programmation)" w:history="1">
+        <w:r>
+          <w:rPr>
+            <w:rStyle w:val="Lienhypertexte"/>
+            <w:rFonts w:asciiTheme="minorHAnsi" w:hAnsiTheme="minorHAnsi" w:cstheme="minorHAnsi"/>
+            <w:color w:val="auto"/>
+            <w:sz w:val="24"/>
+            <w:szCs w:val="24"/>
+          </w:rPr>
+          <w:t>templates</w:t>
+        </w:r>
+      </w:hyperlink>
+      <w:r>
+        <w:rPr>
+          <w:rFonts w:asciiTheme="minorHAnsi" w:hAnsiTheme="minorHAnsi" w:cstheme="minorHAnsi"/>
+          <w:sz w:val="24"/>
+          <w:szCs w:val="24"/>
+        </w:rPr>
+        <w:t xml:space="preserve"> pour le langage de programmation </w:t>
+      </w:r>
+      <w:hyperlink r:id="rId19" w:tooltip="PHP" w:history="1">
+        <w:r>
+          <w:rPr>
+            <w:rStyle w:val="Lienhypertexte"/>
+            <w:rFonts w:asciiTheme="minorHAnsi" w:hAnsiTheme="minorHAnsi" w:cstheme="minorHAnsi"/>
+            <w:color w:val="auto"/>
+            <w:sz w:val="24"/>
+            <w:szCs w:val="24"/>
+          </w:rPr>
+          <w:t>PHP</w:t>
+        </w:r>
+      </w:hyperlink>
+      <w:r>
+        <w:rPr>
+          <w:rFonts w:asciiTheme="minorHAnsi" w:hAnsiTheme="minorHAnsi" w:cstheme="minorHAnsi"/>
+          <w:sz w:val="24"/>
+          <w:szCs w:val="24"/>
+        </w:rPr>
+        <w:t xml:space="preserve">, utilisé par défaut par le </w:t>
+      </w:r>
+      <w:hyperlink r:id="rId20" w:tooltip="Framework" w:history="1">
+        <w:r>
+          <w:rPr>
+            <w:rStyle w:val="Lienhypertexte"/>
+            <w:rFonts w:asciiTheme="minorHAnsi" w:hAnsiTheme="minorHAnsi" w:cstheme="minorHAnsi"/>
+            <w:color w:val="auto"/>
+            <w:sz w:val="24"/>
+            <w:szCs w:val="24"/>
+          </w:rPr>
+          <w:t>Framework</w:t>
+        </w:r>
+      </w:hyperlink>
+      <w:r>
+        <w:rPr>
+          <w:rFonts w:asciiTheme="minorHAnsi" w:hAnsiTheme="minorHAnsi" w:cstheme="minorHAnsi"/>
+          <w:sz w:val="24"/>
+          <w:szCs w:val="24"/>
+        </w:rPr>
+        <w:t xml:space="preserve"> </w:t>
+      </w:r>
+      <w:hyperlink r:id="rId21" w:tooltip="Symfony" w:history="1">
+        <w:r>
+          <w:rPr>
+            <w:rStyle w:val="Lienhypertexte"/>
+            <w:rFonts w:asciiTheme="minorHAnsi" w:hAnsiTheme="minorHAnsi" w:cstheme="minorHAnsi"/>
+            <w:color w:val="auto"/>
+            <w:sz w:val="24"/>
+            <w:szCs w:val="24"/>
+          </w:rPr>
+          <w:t>Symfony</w:t>
+        </w:r>
+      </w:hyperlink>
+      <w:r>
+        <w:rPr>
+          <w:rFonts w:asciiTheme="minorHAnsi" w:hAnsiTheme="minorHAnsi" w:cstheme="minorHAnsi"/>
+          <w:sz w:val="24"/>
+          <w:szCs w:val="24"/>
+        </w:rPr>
+        <w:t>.</w:t>
+      </w:r>
+      <w:r>
+        <w:rPr>
+          <w:rFonts w:asciiTheme="minorHAnsi" w:hAnsiTheme="minorHAnsi" w:cstheme="minorHAnsi"/>
+          <w:sz w:val="24"/>
+          <w:szCs w:val="24"/>
+        </w:rPr>
+        <w:t xml:space="preserve"> Il sera utilisé pour permettre de créer </w:t>
+      </w:r>
+      <w:r>
+        <w:rPr>
+          <w:rFonts w:asciiTheme="minorHAnsi" w:hAnsiTheme="minorHAnsi" w:cstheme="minorHAnsi"/>
+          <w:sz w:val="24"/>
+          <w:szCs w:val="24"/>
+        </w:rPr>
+        <w:t>des composants graphiques</w:t>
+      </w:r>
+      <w:r>
+        <w:rPr>
+          <w:rFonts w:asciiTheme="minorHAnsi" w:hAnsiTheme="minorHAnsi" w:cstheme="minorHAnsi"/>
+          <w:sz w:val="24"/>
+          <w:szCs w:val="24"/>
+        </w:rPr>
+        <w:t xml:space="preserve"> réutilisables et flexibles. La fonctionnalité d’héritage de template servira ici à imbriquer des composants (qui sont aussi des templates) tel qu’une barre de navigation ou un pied de page à un </w:t>
+      </w:r>
+      <w:r>
+        <w:rPr>
+          <w:rFonts w:asciiTheme="minorHAnsi" w:hAnsiTheme="minorHAnsi" w:cstheme="minorHAnsi"/>
+          <w:sz w:val="24"/>
+          <w:szCs w:val="24"/>
+        </w:rPr>
+        <w:t>modèle</w:t>
+      </w:r>
+      <w:r>
+        <w:rPr>
+          <w:rFonts w:asciiTheme="minorHAnsi" w:hAnsiTheme="minorHAnsi" w:cstheme="minorHAnsi"/>
+          <w:sz w:val="24"/>
+          <w:szCs w:val="24"/>
+        </w:rPr>
+        <w:t xml:space="preserve"> général qui sera la </w:t>
+      </w:r>
+      <w:r>
+        <w:rPr>
+          <w:rFonts w:asciiTheme="minorHAnsi" w:hAnsiTheme="minorHAnsi" w:cstheme="minorHAnsi"/>
+          <w:sz w:val="24"/>
+          <w:szCs w:val="24"/>
+        </w:rPr>
+        <w:t>base</w:t>
+      </w:r>
+      <w:r>
+        <w:rPr>
+          <w:rFonts w:asciiTheme="minorHAnsi" w:hAnsiTheme="minorHAnsi" w:cstheme="minorHAnsi"/>
+          <w:sz w:val="24"/>
+          <w:szCs w:val="24"/>
+        </w:rPr>
+        <w:t xml:space="preserve"> de toutes les pages.</w:t>
+      </w:r>
     </w:p>
     <w:p>
       <w:pPr>
@@ -9163,10 +9387,10 @@
           <w:szCs w:val="24"/>
         </w:rPr>
         <w:drawing>
-          <wp:inline distT="0" distB="0" distL="0" distR="0" wp14:anchorId="41D3C8C1" wp14:editId="5BE703D4">
-            <wp:extent cx="5762625" cy="2066925"/>
+          <wp:inline distT="0" distB="0" distL="0" distR="0" wp14:anchorId="18256F40" wp14:editId="391CD786">
+            <wp:extent cx="5762625" cy="2333625"/>
             <wp:effectExtent l="0" t="0" r="0" b="0"/>
-            <wp:docPr id="1" name="Image 1"/>
+            <wp:docPr id="9" name="Image 9"/>
             <wp:cNvGraphicFramePr>
               <a:graphicFrameLocks xmlns:a="http://schemas.openxmlformats.org/drawingml/2006/main" noChangeAspect="1"/>
             </wp:cNvGraphicFramePr>
@@ -9174,13 +9398,13 @@
               <a:graphicData uri="http://schemas.openxmlformats.org/drawingml/2006/picture">
                 <pic:pic xmlns:pic="http://schemas.openxmlformats.org/drawingml/2006/picture">
                   <pic:nvPicPr>
-                    <pic:cNvPr id="0" name="Picture 1"/>
+                    <pic:cNvPr id="0" name="Picture 3"/>
                     <pic:cNvPicPr>
                       <a:picLocks noChangeAspect="1" noChangeArrowheads="1"/>
                     </pic:cNvPicPr>
                   </pic:nvPicPr>
                   <pic:blipFill>
-                    <a:blip r:embed="rId24">
+                    <a:blip r:embed="rId22">
                       <a:extLst>
                         <a:ext uri="{28A0092B-C50C-407E-A947-70E740481C1C}">
                           <a14:useLocalDpi xmlns:a14="http://schemas.microsoft.com/office/drawing/2010/main" val="0"/>
@@ -9195,7 +9419,7 @@
                   <pic:spPr bwMode="auto">
                     <a:xfrm>
                       <a:off x="0" y="0"/>
-                      <a:ext cx="5762625" cy="2066925"/>
+                      <a:ext cx="5762625" cy="2333625"/>
                     </a:xfrm>
                     <a:prstGeom prst="rect">
                       <a:avLst/>
@@ -9242,135 +9466,30 @@
           <w:szCs w:val="24"/>
         </w:rPr>
       </w:pPr>
-      <w:proofErr w:type="spellStart"/>
-      <w:r>
-        <w:rPr>
-          <w:rFonts w:asciiTheme="minorHAnsi" w:hAnsiTheme="minorHAnsi" w:cstheme="minorHAnsi"/>
-          <w:color w:val="000000" w:themeColor="text1"/>
-          <w:sz w:val="24"/>
-          <w:szCs w:val="24"/>
-        </w:rPr>
-        <w:t>Boostwatch</w:t>
-      </w:r>
-      <w:proofErr w:type="spellEnd"/>
-    </w:p>
-    <w:p>
-      <w:pPr>
-        <w:spacing w:line="360" w:lineRule="auto"/>
-        <w:rPr>
-          <w:rFonts w:asciiTheme="minorHAnsi" w:hAnsiTheme="minorHAnsi" w:cstheme="minorHAnsi"/>
-          <w:sz w:val="24"/>
-          <w:szCs w:val="24"/>
-        </w:rPr>
-      </w:pPr>
-      <w:r>
-        <w:rPr>
-          <w:rFonts w:asciiTheme="minorHAnsi" w:hAnsiTheme="minorHAnsi" w:cstheme="minorHAnsi"/>
-          <w:sz w:val="24"/>
-          <w:szCs w:val="24"/>
-        </w:rPr>
-        <w:t xml:space="preserve">Afin de coller au design sur fond noir souhaité sans augmenter le temps de développement de cette partie j’ai utilisé </w:t>
-      </w:r>
-      <w:proofErr w:type="spellStart"/>
-      <w:r>
-        <w:rPr>
-          <w:rFonts w:asciiTheme="minorHAnsi" w:hAnsiTheme="minorHAnsi" w:cstheme="minorHAnsi"/>
-          <w:sz w:val="24"/>
-          <w:szCs w:val="24"/>
-        </w:rPr>
-        <w:t>Darkly</w:t>
-      </w:r>
-      <w:proofErr w:type="spellEnd"/>
-      <w:r>
-        <w:rPr>
-          <w:rFonts w:asciiTheme="minorHAnsi" w:hAnsiTheme="minorHAnsi" w:cstheme="minorHAnsi"/>
-          <w:sz w:val="24"/>
-          <w:szCs w:val="24"/>
-        </w:rPr>
-        <w:t xml:space="preserve">. Ce thème est proposé par </w:t>
-      </w:r>
-      <w:proofErr w:type="spellStart"/>
-      <w:r>
-        <w:rPr>
-          <w:rFonts w:asciiTheme="minorHAnsi" w:hAnsiTheme="minorHAnsi" w:cstheme="minorHAnsi"/>
-          <w:sz w:val="24"/>
-          <w:szCs w:val="24"/>
-        </w:rPr>
-        <w:t>Bootswatch</w:t>
-      </w:r>
-      <w:proofErr w:type="spellEnd"/>
-      <w:r>
-        <w:rPr>
-          <w:rFonts w:asciiTheme="minorHAnsi" w:hAnsiTheme="minorHAnsi" w:cstheme="minorHAnsi"/>
-          <w:sz w:val="24"/>
-          <w:szCs w:val="24"/>
-        </w:rPr>
-        <w:t xml:space="preserve"> et est spécialement créer pour surcharger le CSS de base du Framework Bootstrap.</w:t>
-      </w:r>
-    </w:p>
-    <w:p>
-      <w:pPr>
-        <w:spacing w:line="360" w:lineRule="auto"/>
-        <w:rPr>
-          <w:rFonts w:asciiTheme="minorHAnsi" w:hAnsiTheme="minorHAnsi" w:cstheme="minorHAnsi"/>
-          <w:sz w:val="24"/>
-          <w:szCs w:val="24"/>
-          <w:lang w:val="en-US"/>
-        </w:rPr>
-      </w:pPr>
-      <w:proofErr w:type="spellStart"/>
-      <w:r>
-        <w:rPr>
-          <w:rFonts w:asciiTheme="minorHAnsi" w:hAnsiTheme="minorHAnsi" w:cstheme="minorHAnsi"/>
-          <w:sz w:val="24"/>
-          <w:szCs w:val="24"/>
-          <w:lang w:val="en-US"/>
-        </w:rPr>
-        <w:t>Bootswatch</w:t>
-      </w:r>
-      <w:proofErr w:type="spellEnd"/>
-      <w:r>
-        <w:rPr>
-          <w:rFonts w:asciiTheme="minorHAnsi" w:hAnsiTheme="minorHAnsi" w:cstheme="minorHAnsi"/>
-          <w:sz w:val="24"/>
-          <w:szCs w:val="24"/>
-          <w:lang w:val="en-US"/>
-        </w:rPr>
-        <w:t xml:space="preserve"> – Darkly (</w:t>
-      </w:r>
-      <w:hyperlink r:id="rId25" w:history="1">
+      <w:hyperlink r:id="rId23" w:history="1">
         <w:r>
           <w:rPr>
             <w:rStyle w:val="Lienhypertexte"/>
             <w:rFonts w:asciiTheme="minorHAnsi" w:hAnsiTheme="minorHAnsi" w:cstheme="minorHAnsi"/>
             <w:sz w:val="24"/>
             <w:szCs w:val="24"/>
-            <w:lang w:val="en-US"/>
           </w:rPr>
-          <w:t>https://bootswatch.com/darkly/</w:t>
+          <w:t>https://getbootstrap.com/docs/4.3/getting-started/javascript/</w:t>
         </w:r>
       </w:hyperlink>
-      <w:r>
-        <w:rPr>
-          <w:rFonts w:asciiTheme="minorHAnsi" w:hAnsiTheme="minorHAnsi" w:cstheme="minorHAnsi"/>
-          <w:sz w:val="24"/>
-          <w:szCs w:val="24"/>
-          <w:lang w:val="en-US"/>
-        </w:rPr>
-        <w:t>).</w:t>
-      </w:r>
-    </w:p>
-    <w:p>
-      <w:pPr>
-        <w:spacing w:line="360" w:lineRule="auto"/>
-        <w:rPr>
-          <w:rFonts w:asciiTheme="minorHAnsi" w:hAnsiTheme="minorHAnsi" w:cstheme="minorHAnsi"/>
-          <w:color w:val="000000" w:themeColor="text1"/>
-          <w:sz w:val="24"/>
-          <w:szCs w:val="24"/>
-          <w:lang w:val="en-US"/>
-        </w:rPr>
-      </w:pPr>
+    </w:p>
+    <w:p>
+      <w:pPr>
+        <w:spacing w:line="360" w:lineRule="auto"/>
+        <w:rPr>
+          <w:rFonts w:asciiTheme="minorHAnsi" w:hAnsiTheme="minorHAnsi" w:cstheme="minorHAnsi"/>
+          <w:color w:val="000000" w:themeColor="text1"/>
+          <w:sz w:val="24"/>
+          <w:szCs w:val="24"/>
+        </w:rPr>
+      </w:pPr>
+      <w:bookmarkStart w:id="0" w:name="_GoBack"/>
+      <w:bookmarkEnd w:id="0"/>
     </w:p>
     <w:p>
       <w:pPr>
@@ -9394,109 +9513,110 @@
           <w:u w:val="single"/>
           <w:lang w:val="en-US"/>
         </w:rPr>
-        <w:t>Back-End :</w:t>
-      </w:r>
-    </w:p>
-    <w:p>
-      <w:pPr>
-        <w:spacing w:line="360" w:lineRule="auto"/>
-        <w:rPr>
-          <w:rFonts w:asciiTheme="minorHAnsi" w:hAnsiTheme="minorHAnsi" w:cstheme="minorHAnsi"/>
-          <w:color w:val="000000" w:themeColor="text1"/>
-          <w:sz w:val="24"/>
-          <w:szCs w:val="24"/>
-          <w:lang w:val="en-US"/>
-        </w:rPr>
-      </w:pPr>
-      <w:r>
-        <w:rPr>
-          <w:rFonts w:asciiTheme="minorHAnsi" w:hAnsiTheme="minorHAnsi" w:cstheme="minorHAnsi"/>
-          <w:color w:val="000000" w:themeColor="text1"/>
-          <w:sz w:val="24"/>
-          <w:szCs w:val="24"/>
-          <w:lang w:val="en-US"/>
-        </w:rPr>
-        <w:t>Apache</w:t>
-      </w:r>
-    </w:p>
-    <w:p>
-      <w:pPr>
-        <w:spacing w:line="360" w:lineRule="auto"/>
-        <w:rPr>
-          <w:rFonts w:asciiTheme="minorHAnsi" w:hAnsiTheme="minorHAnsi" w:cstheme="minorHAnsi"/>
-          <w:color w:val="000000" w:themeColor="text1"/>
-          <w:sz w:val="24"/>
-          <w:szCs w:val="24"/>
-          <w:lang w:val="en-US"/>
-        </w:rPr>
-      </w:pPr>
-      <w:r>
-        <w:rPr>
-          <w:rFonts w:asciiTheme="minorHAnsi" w:hAnsiTheme="minorHAnsi" w:cstheme="minorHAnsi"/>
-          <w:color w:val="000000" w:themeColor="text1"/>
-          <w:sz w:val="24"/>
-          <w:szCs w:val="24"/>
-          <w:lang w:val="en-US"/>
-        </w:rPr>
-        <w:t>PHP</w:t>
-      </w:r>
-    </w:p>
-    <w:p>
-      <w:pPr>
-        <w:spacing w:line="360" w:lineRule="auto"/>
-        <w:rPr>
-          <w:rFonts w:asciiTheme="minorHAnsi" w:hAnsiTheme="minorHAnsi" w:cstheme="minorHAnsi"/>
-          <w:color w:val="000000" w:themeColor="text1"/>
-          <w:sz w:val="24"/>
-          <w:szCs w:val="24"/>
-          <w:lang w:val="en-US"/>
-        </w:rPr>
-      </w:pPr>
-      <w:r>
-        <w:rPr>
-          <w:rFonts w:asciiTheme="minorHAnsi" w:hAnsiTheme="minorHAnsi" w:cstheme="minorHAnsi"/>
-          <w:color w:val="000000" w:themeColor="text1"/>
-          <w:sz w:val="24"/>
-          <w:szCs w:val="24"/>
-          <w:lang w:val="en-US"/>
-        </w:rPr>
-        <w:t>MySQL</w:t>
-      </w:r>
-    </w:p>
-    <w:p>
-      <w:pPr>
-        <w:spacing w:line="360" w:lineRule="auto"/>
-        <w:rPr>
-          <w:rFonts w:asciiTheme="minorHAnsi" w:hAnsiTheme="minorHAnsi" w:cstheme="minorHAnsi"/>
-          <w:color w:val="000000" w:themeColor="text1"/>
-          <w:sz w:val="24"/>
-          <w:szCs w:val="24"/>
-          <w:lang w:val="en-US"/>
-        </w:rPr>
-      </w:pPr>
-      <w:r>
-        <w:rPr>
-          <w:rFonts w:asciiTheme="minorHAnsi" w:hAnsiTheme="minorHAnsi" w:cstheme="minorHAnsi"/>
-          <w:color w:val="000000" w:themeColor="text1"/>
-          <w:sz w:val="24"/>
-          <w:szCs w:val="24"/>
-          <w:lang w:val="en-US"/>
-        </w:rPr>
-        <w:t>PDO</w:t>
-      </w:r>
-    </w:p>
-    <w:p>
-      <w:pPr>
-        <w:spacing w:line="360" w:lineRule="auto"/>
-        <w:rPr>
-          <w:rFonts w:asciiTheme="minorHAnsi" w:hAnsiTheme="minorHAnsi" w:cstheme="minorHAnsi"/>
-          <w:color w:val="000000" w:themeColor="text1"/>
-          <w:sz w:val="24"/>
-          <w:szCs w:val="24"/>
+        <w:t>Back-</w:t>
+      </w:r>
+      <w:proofErr w:type="gramStart"/>
+      <w:r>
+        <w:rPr>
+          <w:rFonts w:asciiTheme="minorHAnsi" w:hAnsiTheme="minorHAnsi" w:cstheme="minorHAnsi"/>
+          <w:color w:val="000000" w:themeColor="text1"/>
+          <w:sz w:val="24"/>
+          <w:szCs w:val="24"/>
+          <w:highlight w:val="green"/>
           <w:u w:val="single"/>
           <w:lang w:val="en-US"/>
         </w:rPr>
-      </w:pPr>
+        <w:t>End :</w:t>
+      </w:r>
+      <w:proofErr w:type="gramEnd"/>
+    </w:p>
+    <w:p>
+      <w:pPr>
+        <w:spacing w:line="360" w:lineRule="auto"/>
+        <w:rPr>
+          <w:rFonts w:asciiTheme="minorHAnsi" w:hAnsiTheme="minorHAnsi" w:cstheme="minorHAnsi"/>
+          <w:color w:val="000000" w:themeColor="text1"/>
+          <w:sz w:val="24"/>
+          <w:szCs w:val="24"/>
+          <w:lang w:val="en-US"/>
+        </w:rPr>
+      </w:pPr>
+      <w:r>
+        <w:rPr>
+          <w:rFonts w:asciiTheme="minorHAnsi" w:hAnsiTheme="minorHAnsi" w:cstheme="minorHAnsi"/>
+          <w:color w:val="000000" w:themeColor="text1"/>
+          <w:sz w:val="24"/>
+          <w:szCs w:val="24"/>
+          <w:lang w:val="en-US"/>
+        </w:rPr>
+        <w:t>Apache</w:t>
+      </w:r>
+    </w:p>
+    <w:p>
+      <w:pPr>
+        <w:spacing w:line="360" w:lineRule="auto"/>
+        <w:rPr>
+          <w:rFonts w:asciiTheme="minorHAnsi" w:hAnsiTheme="minorHAnsi" w:cstheme="minorHAnsi"/>
+          <w:color w:val="000000" w:themeColor="text1"/>
+          <w:sz w:val="24"/>
+          <w:szCs w:val="24"/>
+          <w:lang w:val="en-US"/>
+        </w:rPr>
+      </w:pPr>
+      <w:r>
+        <w:rPr>
+          <w:rFonts w:asciiTheme="minorHAnsi" w:hAnsiTheme="minorHAnsi" w:cstheme="minorHAnsi"/>
+          <w:color w:val="000000" w:themeColor="text1"/>
+          <w:sz w:val="24"/>
+          <w:szCs w:val="24"/>
+          <w:lang w:val="en-US"/>
+        </w:rPr>
+        <w:t>PHP</w:t>
+      </w:r>
+    </w:p>
+    <w:p>
+      <w:pPr>
+        <w:spacing w:line="360" w:lineRule="auto"/>
+        <w:rPr>
+          <w:rFonts w:asciiTheme="minorHAnsi" w:hAnsiTheme="minorHAnsi" w:cstheme="minorHAnsi"/>
+          <w:color w:val="000000" w:themeColor="text1"/>
+          <w:sz w:val="24"/>
+          <w:szCs w:val="24"/>
+          <w:lang w:val="en-US"/>
+        </w:rPr>
+      </w:pPr>
+      <w:r>
+        <w:rPr>
+          <w:rFonts w:asciiTheme="minorHAnsi" w:hAnsiTheme="minorHAnsi" w:cstheme="minorHAnsi"/>
+          <w:color w:val="000000" w:themeColor="text1"/>
+          <w:sz w:val="24"/>
+          <w:szCs w:val="24"/>
+          <w:lang w:val="en-US"/>
+        </w:rPr>
+        <w:t>MySQL</w:t>
+      </w:r>
+    </w:p>
+    <w:p>
+      <w:pPr>
+        <w:spacing w:line="360" w:lineRule="auto"/>
+        <w:rPr>
+          <w:rFonts w:asciiTheme="minorHAnsi" w:hAnsiTheme="minorHAnsi" w:cstheme="minorHAnsi"/>
+          <w:color w:val="000000" w:themeColor="text1"/>
+          <w:sz w:val="24"/>
+          <w:szCs w:val="24"/>
+          <w:lang w:val="en-US"/>
+        </w:rPr>
+      </w:pPr>
+      <w:r>
+        <w:rPr>
+          <w:rFonts w:asciiTheme="minorHAnsi" w:hAnsiTheme="minorHAnsi" w:cstheme="minorHAnsi"/>
+          <w:color w:val="000000" w:themeColor="text1"/>
+          <w:sz w:val="24"/>
+          <w:szCs w:val="24"/>
+          <w:lang w:val="en-US"/>
+        </w:rPr>
+        <w:t>PDO</w:t>
+      </w:r>
     </w:p>
     <w:p>
       <w:pPr>
@@ -9520,6 +9640,19 @@
           <w:sz w:val="24"/>
           <w:szCs w:val="24"/>
           <w:u w:val="single"/>
+          <w:lang w:val="en-US"/>
+        </w:rPr>
+      </w:pPr>
+    </w:p>
+    <w:p>
+      <w:pPr>
+        <w:spacing w:line="360" w:lineRule="auto"/>
+        <w:rPr>
+          <w:rFonts w:asciiTheme="minorHAnsi" w:hAnsiTheme="minorHAnsi" w:cstheme="minorHAnsi"/>
+          <w:color w:val="000000" w:themeColor="text1"/>
+          <w:sz w:val="24"/>
+          <w:szCs w:val="24"/>
+          <w:u w:val="single"/>
         </w:rPr>
       </w:pPr>
       <w:r>
@@ -9573,6 +9706,7 @@
           <w:sz w:val="24"/>
           <w:szCs w:val="24"/>
         </w:rPr>
+        <w:lastRenderedPageBreak/>
         <w:t xml:space="preserve">Bootstrap </w:t>
       </w:r>
       <w:proofErr w:type="spellStart"/>
@@ -9619,7 +9753,6 @@
           <w:highlight w:val="green"/>
           <w:u w:val="single"/>
         </w:rPr>
-        <w:lastRenderedPageBreak/>
         <w:t>Sécurité :</w:t>
       </w:r>
     </w:p>
@@ -10603,6 +10736,7 @@
           <w:szCs w:val="24"/>
         </w:rPr>
       </w:pPr>
+      <w:proofErr w:type="gramStart"/>
       <w:r>
         <w:rPr>
           <w:rFonts w:asciiTheme="minorHAnsi" w:hAnsiTheme="minorHAnsi" w:cstheme="minorHAnsi"/>
@@ -10610,7 +10744,17 @@
           <w:sz w:val="24"/>
           <w:szCs w:val="24"/>
         </w:rPr>
-        <w:t>données en entrée,</w:t>
+        <w:t>données</w:t>
+      </w:r>
+      <w:proofErr w:type="gramEnd"/>
+      <w:r>
+        <w:rPr>
+          <w:rFonts w:asciiTheme="minorHAnsi" w:hAnsiTheme="minorHAnsi" w:cstheme="minorHAnsi"/>
+          <w:color w:val="FF0000"/>
+          <w:sz w:val="24"/>
+          <w:szCs w:val="24"/>
+        </w:rPr>
+        <w:t xml:space="preserve"> en entrée,</w:t>
       </w:r>
     </w:p>
     <w:p>
@@ -10628,6 +10772,7 @@
           <w:szCs w:val="24"/>
         </w:rPr>
       </w:pPr>
+      <w:proofErr w:type="gramStart"/>
       <w:r>
         <w:rPr>
           <w:rFonts w:asciiTheme="minorHAnsi" w:hAnsiTheme="minorHAnsi" w:cstheme="minorHAnsi"/>
@@ -10635,7 +10780,17 @@
           <w:sz w:val="24"/>
           <w:szCs w:val="24"/>
         </w:rPr>
-        <w:t>données en sortie,</w:t>
+        <w:t>données</w:t>
+      </w:r>
+      <w:proofErr w:type="gramEnd"/>
+      <w:r>
+        <w:rPr>
+          <w:rFonts w:asciiTheme="minorHAnsi" w:hAnsiTheme="minorHAnsi" w:cstheme="minorHAnsi"/>
+          <w:color w:val="FF0000"/>
+          <w:sz w:val="24"/>
+          <w:szCs w:val="24"/>
+        </w:rPr>
+        <w:t xml:space="preserve"> en sortie,</w:t>
       </w:r>
     </w:p>
     <w:p>
@@ -10653,6 +10808,7 @@
           <w:szCs w:val="24"/>
         </w:rPr>
       </w:pPr>
+      <w:proofErr w:type="gramStart"/>
       <w:r>
         <w:rPr>
           <w:rFonts w:asciiTheme="minorHAnsi" w:hAnsiTheme="minorHAnsi" w:cstheme="minorHAnsi"/>
@@ -10660,7 +10816,17 @@
           <w:sz w:val="24"/>
           <w:szCs w:val="24"/>
         </w:rPr>
-        <w:t>données obtenues</w:t>
+        <w:t>données</w:t>
+      </w:r>
+      <w:proofErr w:type="gramEnd"/>
+      <w:r>
+        <w:rPr>
+          <w:rFonts w:asciiTheme="minorHAnsi" w:hAnsiTheme="minorHAnsi" w:cstheme="minorHAnsi"/>
+          <w:color w:val="FF0000"/>
+          <w:sz w:val="24"/>
+          <w:szCs w:val="24"/>
+        </w:rPr>
+        <w:t xml:space="preserve"> obtenues</w:t>
       </w:r>
     </w:p>
     <w:p>
@@ -10740,6 +10906,7 @@
           <w:szCs w:val="24"/>
         </w:rPr>
       </w:pPr>
+      <w:proofErr w:type="gramStart"/>
       <w:r>
         <w:rPr>
           <w:rFonts w:asciiTheme="minorHAnsi" w:hAnsiTheme="minorHAnsi" w:cstheme="minorHAnsi"/>
@@ -10747,7 +10914,18 @@
           <w:sz w:val="24"/>
           <w:szCs w:val="24"/>
         </w:rPr>
-        <w:t>liée à l’une des compétences :</w:t>
+        <w:lastRenderedPageBreak/>
+        <w:t>liée</w:t>
+      </w:r>
+      <w:proofErr w:type="gramEnd"/>
+      <w:r>
+        <w:rPr>
+          <w:rFonts w:asciiTheme="minorHAnsi" w:hAnsiTheme="minorHAnsi" w:cstheme="minorHAnsi"/>
+          <w:color w:val="FF0000"/>
+          <w:sz w:val="24"/>
+          <w:szCs w:val="24"/>
+        </w:rPr>
+        <w:t xml:space="preserve"> à l’une des compétences :</w:t>
       </w:r>
     </w:p>
     <w:p>
@@ -10765,6 +10943,7 @@
           <w:szCs w:val="24"/>
         </w:rPr>
       </w:pPr>
+      <w:proofErr w:type="gramStart"/>
       <w:r>
         <w:rPr>
           <w:rFonts w:asciiTheme="minorHAnsi" w:hAnsiTheme="minorHAnsi" w:cstheme="minorHAnsi"/>
@@ -10772,7 +10951,17 @@
           <w:sz w:val="24"/>
           <w:szCs w:val="24"/>
         </w:rPr>
-        <w:t>développer une interface utilisateur web dynamique</w:t>
+        <w:t>développer</w:t>
+      </w:r>
+      <w:proofErr w:type="gramEnd"/>
+      <w:r>
+        <w:rPr>
+          <w:rFonts w:asciiTheme="minorHAnsi" w:hAnsiTheme="minorHAnsi" w:cstheme="minorHAnsi"/>
+          <w:color w:val="FF0000"/>
+          <w:sz w:val="24"/>
+          <w:szCs w:val="24"/>
+        </w:rPr>
+        <w:t xml:space="preserve"> une interface utilisateur web dynamique</w:t>
       </w:r>
     </w:p>
     <w:p>
@@ -10786,6 +10975,7 @@
           <w:szCs w:val="24"/>
         </w:rPr>
       </w:pPr>
+      <w:proofErr w:type="gramStart"/>
       <w:r>
         <w:rPr>
           <w:rFonts w:asciiTheme="minorHAnsi" w:hAnsiTheme="minorHAnsi" w:cstheme="minorHAnsi"/>
@@ -10795,9 +10985,9 @@
           <w:sz w:val="24"/>
           <w:szCs w:val="24"/>
         </w:rPr>
-        <w:lastRenderedPageBreak/>
         <w:t>OU</w:t>
       </w:r>
+      <w:proofErr w:type="gramEnd"/>
     </w:p>
     <w:p>
       <w:pPr>
@@ -10814,6 +11004,7 @@
           <w:szCs w:val="24"/>
         </w:rPr>
       </w:pPr>
+      <w:proofErr w:type="gramStart"/>
       <w:r>
         <w:rPr>
           <w:rFonts w:asciiTheme="minorHAnsi" w:hAnsiTheme="minorHAnsi" w:cstheme="minorHAnsi"/>
@@ -10821,7 +11012,17 @@
           <w:sz w:val="24"/>
           <w:szCs w:val="24"/>
         </w:rPr>
-        <w:t>réaliser une interface utilisateur avec une solution de gestion de contenu ou e-commerce</w:t>
+        <w:t>réaliser</w:t>
+      </w:r>
+      <w:proofErr w:type="gramEnd"/>
+      <w:r>
+        <w:rPr>
+          <w:rFonts w:asciiTheme="minorHAnsi" w:hAnsiTheme="minorHAnsi" w:cstheme="minorHAnsi"/>
+          <w:color w:val="FF0000"/>
+          <w:sz w:val="24"/>
+          <w:szCs w:val="24"/>
+        </w:rPr>
+        <w:t xml:space="preserve"> une interface utilisateur avec une solution de gestion de contenu ou e-commerce</w:t>
       </w:r>
     </w:p>
     <w:p>
@@ -10872,6 +11073,7 @@
           <w:szCs w:val="24"/>
         </w:rPr>
       </w:pPr>
+      <w:proofErr w:type="gramStart"/>
       <w:r>
         <w:rPr>
           <w:rFonts w:asciiTheme="minorHAnsi" w:hAnsiTheme="minorHAnsi" w:cstheme="minorHAnsi"/>
@@ -10879,7 +11081,17 @@
           <w:sz w:val="24"/>
           <w:szCs w:val="24"/>
         </w:rPr>
-        <w:t>problème technique ou nouvelle fonctionnalité dans le cadre du projet,</w:t>
+        <w:t>problème</w:t>
+      </w:r>
+      <w:proofErr w:type="gramEnd"/>
+      <w:r>
+        <w:rPr>
+          <w:rFonts w:asciiTheme="minorHAnsi" w:hAnsiTheme="minorHAnsi" w:cstheme="minorHAnsi"/>
+          <w:color w:val="FF0000"/>
+          <w:sz w:val="24"/>
+          <w:szCs w:val="24"/>
+        </w:rPr>
+        <w:t xml:space="preserve"> technique ou nouvelle fonctionnalité dans le cadre du projet,</w:t>
       </w:r>
     </w:p>
     <w:p>
@@ -10897,6 +11109,7 @@
           <w:szCs w:val="24"/>
         </w:rPr>
       </w:pPr>
+      <w:proofErr w:type="gramStart"/>
       <w:r>
         <w:rPr>
           <w:rFonts w:asciiTheme="minorHAnsi" w:hAnsiTheme="minorHAnsi" w:cstheme="minorHAnsi"/>
@@ -10904,7 +11117,17 @@
           <w:sz w:val="24"/>
           <w:szCs w:val="24"/>
         </w:rPr>
-        <w:t>liée à l’une des compétences du titre professionnel,</w:t>
+        <w:t>liée</w:t>
+      </w:r>
+      <w:proofErr w:type="gramEnd"/>
+      <w:r>
+        <w:rPr>
+          <w:rFonts w:asciiTheme="minorHAnsi" w:hAnsiTheme="minorHAnsi" w:cstheme="minorHAnsi"/>
+          <w:color w:val="FF0000"/>
+          <w:sz w:val="24"/>
+          <w:szCs w:val="24"/>
+        </w:rPr>
+        <w:t xml:space="preserve"> à l’une des compétences du titre professionnel,</w:t>
       </w:r>
     </w:p>
     <w:p>
@@ -10922,6 +11145,7 @@
           <w:szCs w:val="24"/>
         </w:rPr>
       </w:pPr>
+      <w:proofErr w:type="gramStart"/>
       <w:r>
         <w:rPr>
           <w:rFonts w:asciiTheme="minorHAnsi" w:hAnsiTheme="minorHAnsi" w:cstheme="minorHAnsi"/>
@@ -10929,7 +11153,17 @@
           <w:sz w:val="24"/>
           <w:szCs w:val="24"/>
         </w:rPr>
-        <w:t>description du besoin d’information,</w:t>
+        <w:t>description</w:t>
+      </w:r>
+      <w:proofErr w:type="gramEnd"/>
+      <w:r>
+        <w:rPr>
+          <w:rFonts w:asciiTheme="minorHAnsi" w:hAnsiTheme="minorHAnsi" w:cstheme="minorHAnsi"/>
+          <w:color w:val="FF0000"/>
+          <w:sz w:val="24"/>
+          <w:szCs w:val="24"/>
+        </w:rPr>
+        <w:t xml:space="preserve"> du besoin d’information,</w:t>
       </w:r>
     </w:p>
     <w:p>
@@ -10947,6 +11181,7 @@
           <w:szCs w:val="24"/>
         </w:rPr>
       </w:pPr>
+      <w:proofErr w:type="gramStart"/>
       <w:r>
         <w:rPr>
           <w:rFonts w:asciiTheme="minorHAnsi" w:hAnsiTheme="minorHAnsi" w:cstheme="minorHAnsi"/>
@@ -10954,7 +11189,17 @@
           <w:sz w:val="24"/>
           <w:szCs w:val="24"/>
         </w:rPr>
-        <w:t>procédure de recherche : mots-clefs/sites retournées, critères de sélection du (ou des) site(s),</w:t>
+        <w:t>procédure</w:t>
+      </w:r>
+      <w:proofErr w:type="gramEnd"/>
+      <w:r>
+        <w:rPr>
+          <w:rFonts w:asciiTheme="minorHAnsi" w:hAnsiTheme="minorHAnsi" w:cstheme="minorHAnsi"/>
+          <w:color w:val="FF0000"/>
+          <w:sz w:val="24"/>
+          <w:szCs w:val="24"/>
+        </w:rPr>
+        <w:t xml:space="preserve"> de recherche : mots-clefs/sites retournées, critères de sélection du (ou des) site(s),</w:t>
       </w:r>
     </w:p>
     <w:p>
@@ -10972,6 +11217,7 @@
           <w:szCs w:val="24"/>
         </w:rPr>
       </w:pPr>
+      <w:proofErr w:type="gramStart"/>
       <w:r>
         <w:rPr>
           <w:rFonts w:asciiTheme="minorHAnsi" w:hAnsiTheme="minorHAnsi" w:cstheme="minorHAnsi"/>
@@ -10979,8 +11225,9 @@
           <w:sz w:val="24"/>
           <w:szCs w:val="24"/>
         </w:rPr>
-        <w:t xml:space="preserve">indique la solution trouvée et sa mise en </w:t>
-      </w:r>
+        <w:t>indique</w:t>
+      </w:r>
+      <w:proofErr w:type="gramEnd"/>
       <w:r>
         <w:rPr>
           <w:rFonts w:asciiTheme="minorHAnsi" w:hAnsiTheme="minorHAnsi" w:cstheme="minorHAnsi"/>
@@ -10988,6 +11235,15 @@
           <w:sz w:val="24"/>
           <w:szCs w:val="24"/>
         </w:rPr>
+        <w:t xml:space="preserve"> la solution trouvée et sa mise en </w:t>
+      </w:r>
+      <w:r>
+        <w:rPr>
+          <w:rFonts w:asciiTheme="minorHAnsi" w:hAnsiTheme="minorHAnsi" w:cstheme="minorHAnsi"/>
+          <w:color w:val="FF0000"/>
+          <w:sz w:val="24"/>
+          <w:szCs w:val="24"/>
+        </w:rPr>
         <w:t>œuvre</w:t>
       </w:r>
     </w:p>
@@ -11072,7 +11328,7 @@
       </w:r>
     </w:p>
     <w:sectPr>
-      <w:footerReference w:type="default" r:id="rId26"/>
+      <w:footerReference w:type="default" r:id="rId24"/>
       <w:pgSz w:w="11906" w:h="16838"/>
       <w:pgMar w:top="1417" w:right="1417" w:bottom="1417" w:left="1417" w:header="708" w:footer="708" w:gutter="0"/>
       <w:cols w:space="708"/>

</xml_diff>

<commit_message>
update Projet-version-finale (work version now) and img
</commit_message>
<xml_diff>
--- a/ressources/dossier-projet/Projet-certification-Lionel-Ensfelder.docx
+++ b/ressources/dossier-projet/Projet-certification-Lionel-Ensfelder.docx
@@ -370,7 +370,25 @@
           <w:sz w:val="22"/>
           <w:szCs w:val="22"/>
         </w:rPr>
-        <w:t xml:space="preserve"> d’une application web ou web mobile en intégrant les recommandations de sécurité</w:t>
+        <w:t xml:space="preserve"> d’une application web ou web mobile en intégrant les </w:t>
+      </w:r>
+      <w:proofErr w:type="gramStart"/>
+      <w:r>
+        <w:rPr>
+          <w:rFonts w:ascii="Lato" w:hAnsi="Lato" w:cstheme="minorHAnsi"/>
+          <w:sz w:val="22"/>
+          <w:szCs w:val="22"/>
+        </w:rPr>
+        <w:t>recommandations</w:t>
+      </w:r>
+      <w:proofErr w:type="gramEnd"/>
+      <w:r>
+        <w:rPr>
+          <w:rFonts w:ascii="Lato" w:hAnsi="Lato" w:cstheme="minorHAnsi"/>
+          <w:sz w:val="22"/>
+          <w:szCs w:val="22"/>
+        </w:rPr>
+        <w:t xml:space="preserve"> de sécurité</w:t>
       </w:r>
     </w:p>
     <w:p>
@@ -634,8 +652,16 @@
         <w:rPr>
           <w:rFonts w:cstheme="minorHAnsi"/>
         </w:rPr>
-        <w:t>Pour ce projet j’ai choisi d’utiliser HTML, CSS, Bootstrap, Twig</w:t>
-      </w:r>
+        <w:t xml:space="preserve">Pour ce projet j’ai choisi d’utiliser HTML, CSS, Bootstrap, </w:t>
+      </w:r>
+      <w:proofErr w:type="spellStart"/>
+      <w:r>
+        <w:rPr>
+          <w:rFonts w:cstheme="minorHAnsi"/>
+        </w:rPr>
+        <w:t>Twig</w:t>
+      </w:r>
+      <w:proofErr w:type="spellEnd"/>
       <w:r>
         <w:rPr>
           <w:rFonts w:cstheme="minorHAnsi"/>
@@ -1075,6 +1101,80 @@
         </w:rPr>
         <w:t xml:space="preserve"> aux besoins de la certification.</w:t>
       </w:r>
+    </w:p>
+    <w:p>
+      <w:pPr>
+        <w:spacing w:line="360" w:lineRule="auto"/>
+        <w:jc w:val="both"/>
+        <w:rPr>
+          <w:rFonts w:cstheme="minorHAnsi"/>
+        </w:rPr>
+      </w:pPr>
+    </w:p>
+    <w:p>
+      <w:pPr>
+        <w:spacing w:line="360" w:lineRule="auto"/>
+        <w:jc w:val="both"/>
+        <w:rPr>
+          <w:rFonts w:cstheme="minorHAnsi"/>
+        </w:rPr>
+      </w:pPr>
+      <w:r>
+        <w:rPr>
+          <w:rFonts w:cstheme="minorHAnsi"/>
+          <w:highlight w:val="green"/>
+        </w:rPr>
+        <w:t>Inspiration</w:t>
+      </w:r>
+    </w:p>
+    <w:p>
+      <w:pPr>
+        <w:spacing w:line="360" w:lineRule="auto"/>
+        <w:jc w:val="both"/>
+        <w:rPr>
+          <w:rFonts w:cstheme="minorHAnsi"/>
+        </w:rPr>
+      </w:pPr>
+      <w:proofErr w:type="spellStart"/>
+      <w:r>
+        <w:rPr>
+          <w:rFonts w:cstheme="minorHAnsi"/>
+        </w:rPr>
+        <w:t>Trakt</w:t>
+      </w:r>
+      <w:proofErr w:type="spellEnd"/>
+    </w:p>
+    <w:p>
+      <w:pPr>
+        <w:spacing w:line="360" w:lineRule="auto"/>
+        <w:jc w:val="both"/>
+        <w:rPr>
+          <w:rFonts w:cstheme="minorHAnsi"/>
+        </w:rPr>
+      </w:pPr>
+      <w:r>
+        <w:rPr>
+          <w:rFonts w:cstheme="minorHAnsi"/>
+        </w:rPr>
+        <w:t>Infuse</w:t>
+      </w:r>
+    </w:p>
+    <w:p>
+      <w:pPr>
+        <w:spacing w:line="360" w:lineRule="auto"/>
+        <w:jc w:val="both"/>
+        <w:rPr>
+          <w:rFonts w:cstheme="minorHAnsi"/>
+        </w:rPr>
+      </w:pPr>
+      <w:proofErr w:type="spellStart"/>
+      <w:r>
+        <w:rPr>
+          <w:rFonts w:cstheme="minorHAnsi"/>
+        </w:rPr>
+        <w:t>Plex</w:t>
+      </w:r>
+      <w:proofErr w:type="spellEnd"/>
     </w:p>
     <w:p>
       <w:pPr>
@@ -1323,6 +1423,7 @@
         <w:rPr>
           <w:rFonts w:cstheme="minorHAnsi"/>
         </w:rPr>
+        <w:lastRenderedPageBreak/>
         <w:t>Partir</w:t>
       </w:r>
       <w:r>
@@ -1402,7 +1503,6 @@
           <w:rFonts w:cstheme="minorHAnsi"/>
           <w:highlight w:val="green"/>
         </w:rPr>
-        <w:lastRenderedPageBreak/>
         <w:t>User stories</w:t>
       </w:r>
     </w:p>
@@ -2454,7 +2554,6 @@
         <w:rPr>
           <w:rFonts w:cstheme="minorHAnsi"/>
         </w:rPr>
-        <w:lastRenderedPageBreak/>
         <w:t>Pour ce projet relativement simple nous</w:t>
       </w:r>
       <w:r>
@@ -6839,7 +6938,39 @@
           <w:rFonts w:cstheme="minorHAnsi"/>
           <w:color w:val="000000" w:themeColor="text1"/>
         </w:rPr>
-        <w:t>Une intégration du moteur de templates Twig fera également l’objet d’une branche distincte.</w:t>
+        <w:t xml:space="preserve">Une intégration du moteur de </w:t>
+      </w:r>
+      <w:proofErr w:type="spellStart"/>
+      <w:r>
+        <w:rPr>
+          <w:rFonts w:cstheme="minorHAnsi"/>
+          <w:color w:val="000000" w:themeColor="text1"/>
+        </w:rPr>
+        <w:t>templates</w:t>
+      </w:r>
+      <w:proofErr w:type="spellEnd"/>
+      <w:r>
+        <w:rPr>
+          <w:rFonts w:cstheme="minorHAnsi"/>
+          <w:color w:val="000000" w:themeColor="text1"/>
+        </w:rPr>
+        <w:t xml:space="preserve"> </w:t>
+      </w:r>
+      <w:proofErr w:type="spellStart"/>
+      <w:r>
+        <w:rPr>
+          <w:rFonts w:cstheme="minorHAnsi"/>
+          <w:color w:val="000000" w:themeColor="text1"/>
+        </w:rPr>
+        <w:t>Twig</w:t>
+      </w:r>
+      <w:proofErr w:type="spellEnd"/>
+      <w:r>
+        <w:rPr>
+          <w:rFonts w:cstheme="minorHAnsi"/>
+          <w:color w:val="000000" w:themeColor="text1"/>
+        </w:rPr>
+        <w:t xml:space="preserve"> fera également l’objet d’une branche distincte.</w:t>
       </w:r>
     </w:p>
     <w:p>
@@ -7678,13 +7809,22 @@
           <w:rFonts w:cstheme="minorHAnsi"/>
         </w:rPr>
       </w:pPr>
-      <w:r>
-        <w:rPr>
-          <w:rFonts w:cstheme="minorHAnsi"/>
-        </w:rPr>
-        <w:t xml:space="preserve">Twig est un moteur de </w:t>
+      <w:proofErr w:type="spellStart"/>
+      <w:r>
+        <w:rPr>
+          <w:rFonts w:cstheme="minorHAnsi"/>
+        </w:rPr>
+        <w:t>Twig</w:t>
+      </w:r>
+      <w:proofErr w:type="spellEnd"/>
+      <w:r>
+        <w:rPr>
+          <w:rFonts w:cstheme="minorHAnsi"/>
+        </w:rPr>
+        <w:t xml:space="preserve"> est un moteur de </w:t>
       </w:r>
       <w:hyperlink r:id="rId18" w:tooltip="Template (programmation)" w:history="1">
+        <w:proofErr w:type="spellStart"/>
         <w:r>
           <w:rPr>
             <w:rStyle w:val="Lienhypertexte"/>
@@ -7693,6 +7833,7 @@
           </w:rPr>
           <w:t>templates</w:t>
         </w:r>
+        <w:proofErr w:type="spellEnd"/>
       </w:hyperlink>
       <w:r>
         <w:rPr>
@@ -7758,7 +7899,35 @@
         <w:rPr>
           <w:rFonts w:cstheme="minorHAnsi"/>
         </w:rPr>
-        <w:t xml:space="preserve"> réutilisables et flexibles. La fonctionnalité d’héritage de template servira ici à imbriquer des composants (qui sont aussi des templates) tel qu’une barre de navigation ou un pied de page à un </w:t>
+        <w:t xml:space="preserve"> réutilisables et flexibles. La fonctionnalité d’héritage de </w:t>
+      </w:r>
+      <w:proofErr w:type="spellStart"/>
+      <w:r>
+        <w:rPr>
+          <w:rFonts w:cstheme="minorHAnsi"/>
+        </w:rPr>
+        <w:t>template</w:t>
+      </w:r>
+      <w:proofErr w:type="spellEnd"/>
+      <w:r>
+        <w:rPr>
+          <w:rFonts w:cstheme="minorHAnsi"/>
+        </w:rPr>
+        <w:t xml:space="preserve"> servira ici à imbriquer des composants (qui sont aussi des </w:t>
+      </w:r>
+      <w:proofErr w:type="spellStart"/>
+      <w:r>
+        <w:rPr>
+          <w:rFonts w:cstheme="minorHAnsi"/>
+        </w:rPr>
+        <w:t>templates</w:t>
+      </w:r>
+      <w:proofErr w:type="spellEnd"/>
+      <w:r>
+        <w:rPr>
+          <w:rFonts w:cstheme="minorHAnsi"/>
+        </w:rPr>
+        <w:t xml:space="preserve">) tel qu’une barre de navigation ou un pied de page à un </w:t>
       </w:r>
       <w:r>
         <w:rPr>
@@ -8145,6 +8314,73 @@
       <w:pPr>
         <w:spacing w:line="360" w:lineRule="auto"/>
         <w:jc w:val="both"/>
+      </w:pPr>
+      <w:proofErr w:type="gramStart"/>
+      <w:r>
+        <w:t>PHP:</w:t>
+      </w:r>
+      <w:proofErr w:type="gramEnd"/>
+      <w:r>
+        <w:t xml:space="preserve"> </w:t>
+      </w:r>
+      <w:proofErr w:type="spellStart"/>
+      <w:r>
+        <w:t>Hypertext</w:t>
+      </w:r>
+      <w:proofErr w:type="spellEnd"/>
+      <w:r>
+        <w:t xml:space="preserve"> Preprocessor5,</w:t>
+      </w:r>
+      <w:r>
+        <w:t xml:space="preserve"> </w:t>
+      </w:r>
+      <w:r>
+        <w:t>est un langage de programmation principalement utilisé pour produire</w:t>
+      </w:r>
+      <w:r>
+        <w:t xml:space="preserve"> </w:t>
+      </w:r>
+      <w:r>
+        <w:t>des pages Web dynamiques via un serveur HTTP, mais pouvant également fonctionner comme n'importe quel langage interprété de façon locale.</w:t>
+      </w:r>
+    </w:p>
+    <w:p>
+      <w:pPr>
+        <w:spacing w:line="360" w:lineRule="auto"/>
+        <w:jc w:val="both"/>
+      </w:pPr>
+      <w:r>
+        <w:t xml:space="preserve">Ce langage sera celui utilisé pour générer dynamiquement les différentes pages de l’application. Il sera couplé avec le moteur de </w:t>
+      </w:r>
+      <w:proofErr w:type="spellStart"/>
+      <w:r>
+        <w:t>templates</w:t>
+      </w:r>
+      <w:proofErr w:type="spellEnd"/>
+      <w:r>
+        <w:t xml:space="preserve"> </w:t>
+      </w:r>
+      <w:proofErr w:type="spellStart"/>
+      <w:r>
+        <w:t>Twig</w:t>
+      </w:r>
+      <w:proofErr w:type="spellEnd"/>
+      <w:r>
+        <w:t xml:space="preserve"> de façon à avoir </w:t>
+      </w:r>
+      <w:proofErr w:type="gramStart"/>
+      <w:r>
+        <w:t>des composants graphique</w:t>
+      </w:r>
+      <w:proofErr w:type="gramEnd"/>
+      <w:r>
+        <w:t xml:space="preserve"> à la fois dynamique et flexibles.</w:t>
+      </w:r>
+    </w:p>
+    <w:p>
+      <w:pPr>
+        <w:spacing w:line="360" w:lineRule="auto"/>
+        <w:jc w:val="both"/>
         <w:rPr>
           <w:rFonts w:cstheme="minorHAnsi"/>
           <w:color w:val="000000" w:themeColor="text1"/>
@@ -8286,6 +8522,7 @@
           <w:sz w:val="22"/>
           <w:szCs w:val="22"/>
         </w:rPr>
+        <w:lastRenderedPageBreak/>
         <w:drawing>
           <wp:inline distT="0" distB="0" distL="0" distR="0" wp14:anchorId="63224EF9" wp14:editId="67892E3F">
             <wp:extent cx="4219575" cy="5412215"/>
@@ -8380,7 +8617,6 @@
           <w:rFonts w:eastAsia="Times New Roman" w:cs="Times New Roman"/>
           <w:lang w:eastAsia="fr-FR"/>
         </w:rPr>
-        <w:lastRenderedPageBreak/>
         <w:t>bin</w:t>
       </w:r>
       <w:proofErr w:type="gramEnd"/>
@@ -8798,6 +9034,7 @@
           <w:rFonts w:cstheme="minorHAnsi"/>
           <w:color w:val="000000" w:themeColor="text1"/>
         </w:rPr>
+        <w:lastRenderedPageBreak/>
         <w:t>MySQL 5.7.11</w:t>
       </w:r>
     </w:p>
@@ -8948,6 +9185,7 @@
         </w:rPr>
         <w:t xml:space="preserve">Pour assurer l’adaptation de l’interface de l’application aux différentes tailles d’écran nous utiliserons les points de ruptures (responsive </w:t>
       </w:r>
+      <w:proofErr w:type="spellStart"/>
       <w:r>
         <w:rPr>
           <w:rFonts w:cstheme="minorHAnsi"/>
@@ -8955,6 +9193,7 @@
         </w:rPr>
         <w:t>breackpoints</w:t>
       </w:r>
+      <w:proofErr w:type="spellEnd"/>
       <w:r>
         <w:rPr>
           <w:rFonts w:cstheme="minorHAnsi"/>
@@ -8978,7 +9217,6 @@
           <w:noProof/>
           <w:color w:val="000000" w:themeColor="text1"/>
         </w:rPr>
-        <w:lastRenderedPageBreak/>
         <w:drawing>
           <wp:inline distT="0" distB="0" distL="0" distR="0" wp14:anchorId="2C9F487B" wp14:editId="47547977">
             <wp:extent cx="5753100" cy="3695700"/>
@@ -9531,6 +9769,7 @@
                 <w:rFonts w:cstheme="minorHAnsi"/>
                 <w:color w:val="000000" w:themeColor="text1"/>
               </w:rPr>
+              <w:lastRenderedPageBreak/>
               <w:t>Acteur</w:t>
             </w:r>
           </w:p>
@@ -10039,7 +10278,6 @@
           <w:highlight w:val="green"/>
           <w:u w:val="single"/>
         </w:rPr>
-        <w:lastRenderedPageBreak/>
         <w:t>Accessibilité :</w:t>
       </w:r>
     </w:p>
@@ -10541,6 +10779,7 @@
                 <w:rFonts w:cstheme="minorHAnsi"/>
                 <w:color w:val="000000" w:themeColor="text1"/>
               </w:rPr>
+              <w:lastRenderedPageBreak/>
               <w:t>Code</w:t>
             </w:r>
           </w:p>
@@ -11631,12 +11870,21 @@
           <w:color w:val="000000" w:themeColor="text1"/>
         </w:rPr>
       </w:pPr>
-      <w:r>
-        <w:rPr>
-          <w:rFonts w:cstheme="minorHAnsi"/>
-          <w:color w:val="000000" w:themeColor="text1"/>
-        </w:rPr>
-        <w:lastRenderedPageBreak/>
+    </w:p>
+    <w:p>
+      <w:pPr>
+        <w:spacing w:line="360" w:lineRule="auto"/>
+        <w:jc w:val="both"/>
+        <w:rPr>
+          <w:rFonts w:cstheme="minorHAnsi"/>
+          <w:color w:val="000000" w:themeColor="text1"/>
+        </w:rPr>
+      </w:pPr>
+      <w:r>
+        <w:rPr>
+          <w:rFonts w:cstheme="minorHAnsi"/>
+          <w:color w:val="000000" w:themeColor="text1"/>
+        </w:rPr>
         <w:t xml:space="preserve">Table </w:t>
       </w:r>
       <w:proofErr w:type="spellStart"/>
@@ -13204,77 +13452,27 @@
         <w:jc w:val="both"/>
         <w:rPr>
           <w:rFonts w:cstheme="minorHAnsi"/>
-          <w:color w:val="000000" w:themeColor="text1"/>
-        </w:rPr>
-      </w:pPr>
-      <w:r>
-        <w:rPr>
-          <w:rFonts w:cstheme="minorHAnsi"/>
-          <w:color w:val="000000" w:themeColor="text1"/>
-        </w:rPr>
-        <w:t>Diagramme de classes</w:t>
-      </w:r>
-    </w:p>
-    <w:p>
-      <w:pPr>
-        <w:spacing w:line="360" w:lineRule="auto"/>
-        <w:jc w:val="both"/>
-        <w:rPr>
-          <w:rFonts w:cstheme="minorHAnsi"/>
-          <w:color w:val="000000" w:themeColor="text1"/>
-        </w:rPr>
-      </w:pPr>
-    </w:p>
-    <w:p>
-      <w:pPr>
-        <w:spacing w:line="360" w:lineRule="auto"/>
-        <w:jc w:val="both"/>
-        <w:rPr>
-          <w:rStyle w:val="lev"/>
-          <w:rFonts w:cstheme="minorHAnsi"/>
-          <w:b w:val="0"/>
-          <w:bCs w:val="0"/>
-        </w:rPr>
-      </w:pPr>
-      <w:r>
-        <w:rPr>
-          <w:rStyle w:val="lev"/>
-          <w:rFonts w:cstheme="minorHAnsi"/>
-          <w:b w:val="0"/>
-          <w:bCs w:val="0"/>
-        </w:rPr>
-        <w:t>Le diagramme global d’interaction</w:t>
-      </w:r>
-    </w:p>
-    <w:p>
-      <w:pPr>
-        <w:spacing w:line="360" w:lineRule="auto"/>
-        <w:jc w:val="both"/>
-        <w:rPr>
-          <w:rFonts w:cstheme="minorHAnsi"/>
           <w:b/>
           <w:bCs/>
           <w:color w:val="000000" w:themeColor="text1"/>
         </w:rPr>
       </w:pPr>
-      <w:bookmarkStart w:id="1" w:name="_GoBack"/>
-      <w:bookmarkEnd w:id="1"/>
-    </w:p>
-    <w:p>
-      <w:pPr>
-        <w:spacing w:line="360" w:lineRule="auto"/>
-        <w:jc w:val="both"/>
-        <w:rPr>
-          <w:rFonts w:cstheme="minorHAnsi"/>
-          <w:color w:val="000000" w:themeColor="text1"/>
-        </w:rPr>
-      </w:pPr>
-      <w:r>
-        <w:rPr>
-          <w:rFonts w:cstheme="minorHAnsi"/>
-          <w:color w:val="000000" w:themeColor="text1"/>
-        </w:rPr>
-        <w:t>Diagramme des relations BDD</w:t>
+    </w:p>
+    <w:p>
+      <w:pPr>
+        <w:spacing w:line="360" w:lineRule="auto"/>
+        <w:jc w:val="both"/>
+        <w:rPr>
+          <w:rFonts w:cstheme="minorHAnsi"/>
+          <w:color w:val="000000" w:themeColor="text1"/>
+        </w:rPr>
+      </w:pPr>
+      <w:r>
+        <w:rPr>
+          <w:rFonts w:cstheme="minorHAnsi"/>
+          <w:color w:val="000000" w:themeColor="text1"/>
+        </w:rPr>
+        <w:t>Tables de la base de données</w:t>
       </w:r>
     </w:p>
     <w:p>
@@ -13650,6 +13848,132 @@
           <w:color w:val="FF0000"/>
         </w:rPr>
       </w:pPr>
+      <w:bookmarkStart w:id="1" w:name="_GoBack"/>
+      <w:bookmarkEnd w:id="1"/>
+    </w:p>
+    <w:p>
+      <w:pPr>
+        <w:spacing w:line="360" w:lineRule="auto"/>
+        <w:jc w:val="both"/>
+        <w:rPr>
+          <w:rFonts w:cstheme="minorHAnsi"/>
+          <w:color w:val="000000" w:themeColor="text1"/>
+        </w:rPr>
+      </w:pPr>
+      <w:r>
+        <w:rPr>
+          <w:rFonts w:cstheme="minorHAnsi"/>
+          <w:color w:val="000000" w:themeColor="text1"/>
+        </w:rPr>
+        <w:t>Diagramme de classes</w:t>
+      </w:r>
+    </w:p>
+    <w:p>
+      <w:pPr>
+        <w:spacing w:line="360" w:lineRule="auto"/>
+        <w:jc w:val="both"/>
+        <w:rPr>
+          <w:rFonts w:cstheme="minorHAnsi"/>
+          <w:color w:val="000000" w:themeColor="text1"/>
+        </w:rPr>
+      </w:pPr>
+      <w:r>
+        <w:rPr>
+          <w:rFonts w:cstheme="minorHAnsi"/>
+          <w:noProof/>
+          <w:color w:val="000000" w:themeColor="text1"/>
+        </w:rPr>
+        <w:lastRenderedPageBreak/>
+        <w:drawing>
+          <wp:inline distT="0" distB="0" distL="0" distR="0" wp14:anchorId="10C7EF02" wp14:editId="6128D8AC">
+            <wp:extent cx="5753100" cy="3838575"/>
+            <wp:effectExtent l="0" t="0" r="0" b="0"/>
+            <wp:docPr id="8" name="Image 8"/>
+            <wp:cNvGraphicFramePr>
+              <a:graphicFrameLocks xmlns:a="http://schemas.openxmlformats.org/drawingml/2006/main" noChangeAspect="1"/>
+            </wp:cNvGraphicFramePr>
+            <a:graphic xmlns:a="http://schemas.openxmlformats.org/drawingml/2006/main">
+              <a:graphicData uri="http://schemas.openxmlformats.org/drawingml/2006/picture">
+                <pic:pic xmlns:pic="http://schemas.openxmlformats.org/drawingml/2006/picture">
+                  <pic:nvPicPr>
+                    <pic:cNvPr id="0" name="Picture 1"/>
+                    <pic:cNvPicPr>
+                      <a:picLocks noChangeAspect="1" noChangeArrowheads="1"/>
+                    </pic:cNvPicPr>
+                  </pic:nvPicPr>
+                  <pic:blipFill>
+                    <a:blip r:embed="rId27">
+                      <a:extLst>
+                        <a:ext uri="{28A0092B-C50C-407E-A947-70E740481C1C}">
+                          <a14:useLocalDpi xmlns:a14="http://schemas.microsoft.com/office/drawing/2010/main" val="0"/>
+                        </a:ext>
+                      </a:extLst>
+                    </a:blip>
+                    <a:srcRect/>
+                    <a:stretch>
+                      <a:fillRect/>
+                    </a:stretch>
+                  </pic:blipFill>
+                  <pic:spPr bwMode="auto">
+                    <a:xfrm>
+                      <a:off x="0" y="0"/>
+                      <a:ext cx="5753100" cy="3838575"/>
+                    </a:xfrm>
+                    <a:prstGeom prst="rect">
+                      <a:avLst/>
+                    </a:prstGeom>
+                    <a:noFill/>
+                    <a:ln>
+                      <a:noFill/>
+                    </a:ln>
+                  </pic:spPr>
+                </pic:pic>
+              </a:graphicData>
+            </a:graphic>
+          </wp:inline>
+        </w:drawing>
+      </w:r>
+    </w:p>
+    <w:p>
+      <w:pPr>
+        <w:spacing w:line="360" w:lineRule="auto"/>
+        <w:jc w:val="both"/>
+        <w:rPr>
+          <w:rStyle w:val="lev"/>
+          <w:rFonts w:cstheme="minorHAnsi"/>
+          <w:b w:val="0"/>
+          <w:bCs w:val="0"/>
+        </w:rPr>
+      </w:pPr>
+      <w:r>
+        <w:rPr>
+          <w:rStyle w:val="lev"/>
+          <w:rFonts w:cstheme="minorHAnsi"/>
+          <w:b w:val="0"/>
+          <w:bCs w:val="0"/>
+        </w:rPr>
+        <w:t>Le diagramme global d’interaction</w:t>
+      </w:r>
+    </w:p>
+    <w:p>
+      <w:pPr>
+        <w:spacing w:line="360" w:lineRule="auto"/>
+        <w:jc w:val="both"/>
+        <w:rPr>
+          <w:rFonts w:cstheme="minorHAnsi"/>
+          <w:color w:val="FF0000"/>
+        </w:rPr>
+      </w:pPr>
+    </w:p>
+    <w:p>
+      <w:pPr>
+        <w:spacing w:line="360" w:lineRule="auto"/>
+        <w:jc w:val="both"/>
+        <w:rPr>
+          <w:rFonts w:cstheme="minorHAnsi"/>
+          <w:color w:val="FF0000"/>
+        </w:rPr>
+      </w:pPr>
     </w:p>
     <w:p>
       <w:pPr>
@@ -13952,19 +14276,7 @@
         <w:rPr>
           <w:rFonts w:cstheme="minorHAnsi"/>
         </w:rPr>
-        <w:t xml:space="preserve"> est la classe qui renvoie une instance de </w:t>
-      </w:r>
-      <w:r>
-        <w:rPr>
-          <w:rFonts w:cstheme="minorHAnsi"/>
-        </w:rPr>
-        <w:t xml:space="preserve">PDO </w:t>
-      </w:r>
-      <w:r>
-        <w:rPr>
-          <w:rFonts w:cstheme="minorHAnsi"/>
-        </w:rPr>
-        <w:t>sous la forme d’un Singleton.</w:t>
+        <w:t xml:space="preserve"> est la classe qui renvoie une instance de PDO sous la forme d’un Singleton.</w:t>
       </w:r>
     </w:p>
     <w:p>
@@ -13996,31 +14308,7 @@
         <w:rPr>
           <w:rFonts w:cstheme="minorHAnsi"/>
         </w:rPr>
-        <w:t xml:space="preserve">le </w:t>
-      </w:r>
-      <w:r>
-        <w:rPr>
-          <w:rFonts w:cstheme="minorHAnsi"/>
-        </w:rPr>
-        <w:t>contrôleur</w:t>
-      </w:r>
-      <w:r>
-        <w:rPr>
-          <w:rFonts w:cstheme="minorHAnsi"/>
-        </w:rPr>
-        <w:t xml:space="preserve"> de base duquel héritent les </w:t>
-      </w:r>
-      <w:r>
-        <w:rPr>
-          <w:rFonts w:cstheme="minorHAnsi"/>
-        </w:rPr>
-        <w:t>contrôleurs</w:t>
-      </w:r>
-      <w:r>
-        <w:rPr>
-          <w:rFonts w:cstheme="minorHAnsi"/>
-        </w:rPr>
-        <w:t xml:space="preserve"> réels de</w:t>
+        <w:t>le contrôleur de base duquel héritent les contrôleurs réels de</w:t>
       </w:r>
       <w:r>
         <w:rPr>
@@ -14038,19 +14326,7 @@
         <w:rPr>
           <w:rFonts w:cstheme="minorHAnsi"/>
         </w:rPr>
-        <w:t xml:space="preserve">. Il centralise les fonctionnalités partagées par tous les </w:t>
-      </w:r>
-      <w:r>
-        <w:rPr>
-          <w:rFonts w:cstheme="minorHAnsi"/>
-        </w:rPr>
-        <w:t>contrôleurs</w:t>
-      </w:r>
-      <w:r>
-        <w:rPr>
-          <w:rFonts w:cstheme="minorHAnsi"/>
-        </w:rPr>
-        <w:t>.</w:t>
+        <w:t>. Il centralise les fonctionnalités partagées par tous les contrôleurs.</w:t>
       </w:r>
     </w:p>
     <w:p>
@@ -14122,12 +14398,14 @@
         </w:rPr>
         <w:t>« </w:t>
       </w:r>
+      <w:proofErr w:type="spellStart"/>
       <w:r>
         <w:rPr>
           <w:rFonts w:cstheme="minorHAnsi"/>
         </w:rPr>
         <w:t>autoload</w:t>
       </w:r>
+      <w:proofErr w:type="spellEnd"/>
       <w:r>
         <w:rPr>
           <w:rFonts w:cstheme="minorHAnsi"/>
@@ -14281,7 +14559,7 @@
           <w:b/>
           <w:bCs/>
         </w:rPr>
-        <w:t>Movie</w:t>
+        <w:t>AppController</w:t>
       </w:r>
       <w:proofErr w:type="spellEnd"/>
       <w:r>
@@ -14296,31 +14574,7 @@
         <w:rPr>
           <w:rFonts w:cstheme="minorHAnsi"/>
         </w:rPr>
-        <w:t>est une entité</w:t>
-      </w:r>
-      <w:r>
-        <w:rPr>
-          <w:rFonts w:cstheme="minorHAnsi"/>
-        </w:rPr>
-        <w:t xml:space="preserve"> un film (</w:t>
-      </w:r>
-      <w:r>
-        <w:rPr>
-          <w:rFonts w:cstheme="minorHAnsi"/>
-        </w:rPr>
-        <w:t>sous forme de carte</w:t>
-      </w:r>
-      <w:r>
-        <w:rPr>
-          <w:rFonts w:cstheme="minorHAnsi"/>
-        </w:rPr>
-        <w:t>)</w:t>
-      </w:r>
-      <w:r>
-        <w:rPr>
-          <w:rFonts w:cstheme="minorHAnsi"/>
-        </w:rPr>
-        <w:t>.</w:t>
+        <w:t>gère le rendu graphique des pages relatives aux films.</w:t>
       </w:r>
     </w:p>
     <w:p>
@@ -14339,22 +14593,68 @@
           <w:b/>
           <w:bCs/>
         </w:rPr>
-        <w:t>AppController</w:t>
+        <w:t>AuthController</w:t>
       </w:r>
       <w:proofErr w:type="spellEnd"/>
+      <w:r>
+        <w:rPr>
+          <w:rFonts w:cstheme="minorHAnsi"/>
+        </w:rPr>
+        <w:t xml:space="preserve"> </w:t>
+      </w:r>
+      <w:r>
+        <w:rPr>
+          <w:rFonts w:cstheme="minorHAnsi"/>
+        </w:rPr>
+        <w:t>gère les opérations</w:t>
+      </w:r>
+      <w:r>
+        <w:rPr>
+          <w:rFonts w:cstheme="minorHAnsi"/>
+        </w:rPr>
+        <w:t xml:space="preserve"> </w:t>
+      </w:r>
+      <w:r>
+        <w:rPr>
+          <w:rFonts w:cstheme="minorHAnsi"/>
+        </w:rPr>
+        <w:t>relatives à un utilisateur</w:t>
+      </w:r>
+      <w:r>
+        <w:rPr>
+          <w:rFonts w:cstheme="minorHAnsi"/>
+        </w:rPr>
+        <w:t xml:space="preserve"> et au rendu des pages relatives au l’utilisateur</w:t>
+      </w:r>
+      <w:r>
+        <w:rPr>
+          <w:rFonts w:cstheme="minorHAnsi"/>
+        </w:rPr>
+        <w:t>.</w:t>
+      </w:r>
+    </w:p>
+    <w:p>
+      <w:pPr>
+        <w:pStyle w:val="Paragraphedeliste"/>
+        <w:spacing w:line="360" w:lineRule="auto"/>
+        <w:jc w:val="both"/>
+        <w:rPr>
+          <w:rFonts w:cstheme="minorHAnsi"/>
+        </w:rPr>
+      </w:pPr>
       <w:r>
         <w:rPr>
           <w:rFonts w:cstheme="minorHAnsi"/>
           <w:b/>
           <w:bCs/>
         </w:rPr>
-        <w:t xml:space="preserve"> </w:t>
-      </w:r>
-      <w:r>
-        <w:rPr>
-          <w:rFonts w:cstheme="minorHAnsi"/>
-        </w:rPr>
-        <w:t>gère le rendu graphique des pages relatives aux films.</w:t>
+        <w:t xml:space="preserve">User </w:t>
+      </w:r>
+      <w:r>
+        <w:rPr>
+          <w:rFonts w:cstheme="minorHAnsi"/>
+        </w:rPr>
+        <w:t>est une entité qui représente un utilisateur.</w:t>
       </w:r>
     </w:p>
     <w:p>
@@ -14373,68 +14673,38 @@
           <w:b/>
           <w:bCs/>
         </w:rPr>
-        <w:t>AuthController</w:t>
+        <w:t>Twig</w:t>
       </w:r>
       <w:proofErr w:type="spellEnd"/>
-      <w:r>
-        <w:rPr>
-          <w:rFonts w:cstheme="minorHAnsi"/>
-        </w:rPr>
-        <w:t xml:space="preserve"> </w:t>
-      </w:r>
-      <w:r>
-        <w:rPr>
-          <w:rFonts w:cstheme="minorHAnsi"/>
-        </w:rPr>
-        <w:t>gère les opérations</w:t>
-      </w:r>
-      <w:r>
-        <w:rPr>
-          <w:rFonts w:cstheme="minorHAnsi"/>
-        </w:rPr>
-        <w:t xml:space="preserve"> </w:t>
-      </w:r>
-      <w:r>
-        <w:rPr>
-          <w:rFonts w:cstheme="minorHAnsi"/>
-        </w:rPr>
-        <w:t>relatives à un utilisateur</w:t>
-      </w:r>
-      <w:r>
-        <w:rPr>
-          <w:rFonts w:cstheme="minorHAnsi"/>
-        </w:rPr>
-        <w:t xml:space="preserve"> et au rendu des pages relatives au l’utilisateur</w:t>
-      </w:r>
-      <w:r>
-        <w:rPr>
-          <w:rFonts w:cstheme="minorHAnsi"/>
-        </w:rPr>
-        <w:t>.</w:t>
-      </w:r>
-    </w:p>
-    <w:p>
-      <w:pPr>
-        <w:pStyle w:val="Paragraphedeliste"/>
-        <w:spacing w:line="360" w:lineRule="auto"/>
-        <w:jc w:val="both"/>
-        <w:rPr>
-          <w:rFonts w:cstheme="minorHAnsi"/>
-        </w:rPr>
-      </w:pPr>
       <w:r>
         <w:rPr>
           <w:rFonts w:cstheme="minorHAnsi"/>
           <w:b/>
           <w:bCs/>
         </w:rPr>
-        <w:t xml:space="preserve">User </w:t>
-      </w:r>
-      <w:r>
-        <w:rPr>
-          <w:rFonts w:cstheme="minorHAnsi"/>
-        </w:rPr>
-        <w:t>est une entité qui représente un utilisateur.</w:t>
+        <w:t xml:space="preserve"> </w:t>
+      </w:r>
+      <w:r>
+        <w:rPr>
+          <w:rFonts w:cstheme="minorHAnsi"/>
+        </w:rPr>
+        <w:t xml:space="preserve">est la classe du moteur de </w:t>
+      </w:r>
+      <w:proofErr w:type="spellStart"/>
+      <w:r>
+        <w:rPr>
+          <w:rFonts w:cstheme="minorHAnsi"/>
+        </w:rPr>
+        <w:t>templates</w:t>
+      </w:r>
+      <w:proofErr w:type="spellEnd"/>
+      <w:r>
+        <w:rPr>
+          <w:rFonts w:cstheme="minorHAnsi"/>
+          <w:b/>
+          <w:bCs/>
+        </w:rPr>
+        <w:t>.</w:t>
       </w:r>
     </w:p>
     <w:p>
@@ -14532,7 +14802,6 @@
         <w:rPr>
           <w:rFonts w:cstheme="minorHAnsi"/>
         </w:rPr>
-        <w:lastRenderedPageBreak/>
         <w:t>Ajout d’un film + sécurité</w:t>
       </w:r>
     </w:p>
@@ -14800,6 +15069,7 @@
           <w:rFonts w:cstheme="minorHAnsi"/>
           <w:color w:val="FF0000"/>
         </w:rPr>
+        <w:lastRenderedPageBreak/>
         <w:t>développer</w:t>
       </w:r>
       <w:proofErr w:type="gramEnd"/>
@@ -15124,7 +15394,7 @@
       </w:r>
     </w:p>
     <w:sectPr>
-      <w:footerReference w:type="default" r:id="rId27"/>
+      <w:footerReference w:type="default" r:id="rId28"/>
       <w:pgSz w:w="11906" w:h="16838"/>
       <w:pgMar w:top="1417" w:right="1417" w:bottom="1417" w:left="1417" w:header="708" w:footer="708" w:gutter="0"/>
       <w:cols w:space="708"/>
@@ -15174,6 +15444,7 @@
         <w:docPartUnique/>
       </w:docPartObj>
     </w:sdtPr>
+    <w:sdtEndPr/>
     <w:sdtContent>
       <w:sdt>
         <w:sdtPr>
@@ -15188,6 +15459,7 @@
             <w:docPartUnique/>
           </w:docPartObj>
         </w:sdtPr>
+        <w:sdtEndPr/>
         <w:sdtContent>
           <w:p>
             <w:pPr>

</xml_diff>